<commit_message>
add collect for other parties attorney, not yet for same side attorneys
</commit_message>
<xml_diff>
--- a/docassemble/AppealsBriefTemplate/data/templates/appeals_brief_template.docx
+++ b/docassemble/AppealsBriefTemplate/data/templates/appeals_brief_template.docx
@@ -44,6 +44,7 @@
       <w:r>
         <w:t xml:space="preserve">{{ </w:t>
       </w:r>
+      <w:proofErr w:type="spellStart"/>
       <w:r>
         <w:t>docket</w:t>
       </w:r>
@@ -51,6 +52,7 @@
       <w:r>
         <w:t>_number</w:t>
       </w:r>
+      <w:proofErr w:type="spellEnd"/>
       <w:r>
         <w:t xml:space="preserve"> </w:t>
       </w:r>
@@ -235,10 +237,7 @@
       </w:r>
       <w:proofErr w:type="spellStart"/>
       <w:r>
-        <w:t>defendant</w:t>
-      </w:r>
-      <w:r>
-        <w:t>_appeals_role</w:t>
+        <w:t>defendant_appeals_role</w:t>
       </w:r>
       <w:proofErr w:type="spellEnd"/>
       <w:r>
@@ -354,25 +353,19 @@
       <w:r>
         <w:t xml:space="preserve"> </w:t>
       </w:r>
-      <w:r>
-        <w:rPr>
-          <w:highlight w:val="yellow"/>
-        </w:rPr>
-        <w:t xml:space="preserve">[[ Party </w:t>
-      </w:r>
       <w:proofErr w:type="gramStart"/>
       <w:r>
         <w:rPr>
           <w:highlight w:val="yellow"/>
         </w:rPr>
-        <w:t>Names ]</w:t>
+        <w:t xml:space="preserve">{{ </w:t>
+      </w:r>
+      <w:r>
+        <w:t>users</w:t>
       </w:r>
       <w:proofErr w:type="gramEnd"/>
       <w:r>
-        <w:rPr>
-          <w:highlight w:val="yellow"/>
-        </w:rPr>
-        <w:t>]</w:t>
+        <w:t xml:space="preserve"> }}</w:t>
       </w:r>
     </w:p>
     <w:p>
@@ -571,89 +564,149 @@
               <w:pStyle w:val="NoSpacing"/>
               <w:jc w:val="right"/>
             </w:pPr>
+            <w:r>
+              <w:t>{%</w:t>
+            </w:r>
+            <w:r>
+              <w:t xml:space="preserve"> </w:t>
+            </w:r>
+            <w:r>
+              <w:t xml:space="preserve">if </w:t>
+            </w:r>
             <w:proofErr w:type="spellStart"/>
             <w:r>
+              <w:t>pro_se_or_atty</w:t>
+            </w:r>
+            <w:proofErr w:type="spellEnd"/>
+            <w:r>
+              <w:t xml:space="preserve"> =</w:t>
+            </w:r>
+            <w:r>
+              <w:t xml:space="preserve">= </w:t>
+            </w:r>
+            <w:r>
+              <w:t>'attorney</w:t>
+            </w:r>
+            <w:r>
+              <w:t>'</w:t>
+            </w:r>
+            <w:r>
+              <w:t xml:space="preserve"> </w:t>
+            </w:r>
+            <w:proofErr w:type="gramStart"/>
+            <w:r>
+              <w:t>%}</w:t>
+            </w:r>
+            <w:proofErr w:type="spellStart"/>
+            <w:r>
+              <w:t>BBO</w:t>
+            </w:r>
+            <w:proofErr w:type="spellEnd"/>
+            <w:proofErr w:type="gramEnd"/>
+            <w:r>
+              <w:t xml:space="preserve"> #</w:t>
+            </w:r>
+            <w:r>
+              <w:t>{{ attorneys[</w:t>
+            </w:r>
+            <w:r>
+              <w:t>0</w:t>
+            </w:r>
+            <w:r>
+              <w:t>].</w:t>
+            </w:r>
+            <w:proofErr w:type="spellStart"/>
+            <w:r>
+              <w:t>id_number</w:t>
+            </w:r>
+            <w:proofErr w:type="spellEnd"/>
+            <w:r>
+              <w:t xml:space="preserve"> }}</w:t>
+            </w:r>
+            <w:r>
+              <w:t>{%</w:t>
+            </w:r>
+            <w:r>
+              <w:t xml:space="preserve"> else</w:t>
+            </w:r>
+            <w:r>
+              <w:t xml:space="preserve"> %}</w:t>
+            </w:r>
+            <w:r>
+              <w:t>Pro Se{% endif</w:t>
+            </w:r>
+            <w:r>
+              <w:t xml:space="preserve"> </w:t>
+            </w:r>
+            <w:r>
+              <w:t>%}</w:t>
+            </w:r>
+          </w:p>
+        </w:tc>
+      </w:tr>
+      <w:tr>
+        <w:trPr>
+          <w:trHeight w:val="359"/>
+        </w:trPr>
+        <w:tc>
+          <w:tcPr>
+            <w:tcW w:w="7910" w:type="dxa"/>
+          </w:tcPr>
+          <w:p>
+            <w:pPr>
+              <w:spacing w:line="240" w:lineRule="auto"/>
+              <w:jc w:val="right"/>
               <w:rPr>
-                <w:highlight w:val="yellow"/>
+                <w:szCs w:val="24"/>
               </w:rPr>
-              <w:t>BBO</w:t>
-            </w:r>
-            <w:proofErr w:type="spellEnd"/>
+            </w:pPr>
+            <w:proofErr w:type="gramStart"/>
             <w:r>
               <w:rPr>
-                <w:highlight w:val="yellow"/>
-              </w:rPr>
-              <w:t xml:space="preserve"> #</w:t>
-            </w:r>
-            <w:r>
-              <w:rPr>
-                <w:highlight w:val="yellow"/>
-              </w:rPr>
-              <w:t xml:space="preserve"> </w:t>
-            </w:r>
-            <w:proofErr w:type="gramStart"/>
-            <w:r>
-              <w:rPr>
-                <w:highlight w:val="yellow"/>
+                <w:szCs w:val="24"/>
               </w:rPr>
               <w:t xml:space="preserve">{{ </w:t>
             </w:r>
+            <w:proofErr w:type="spellStart"/>
             <w:r>
               <w:rPr>
-                <w:highlight w:val="yellow"/>
+                <w:szCs w:val="24"/>
               </w:rPr>
-              <w:t>attorneys</w:t>
-            </w:r>
+              <w:t>showifdef</w:t>
+            </w:r>
+            <w:proofErr w:type="spellEnd"/>
             <w:proofErr w:type="gramEnd"/>
             <w:r>
               <w:rPr>
-                <w:highlight w:val="yellow"/>
+                <w:szCs w:val="24"/>
               </w:rPr>
-              <w:t>[</w:t>
-            </w:r>
+              <w:t>('</w:t>
+            </w:r>
+            <w:proofErr w:type="spellStart"/>
             <w:r>
               <w:rPr>
-                <w:highlight w:val="yellow"/>
+                <w:szCs w:val="24"/>
               </w:rPr>
-              <w:t>0</w:t>
-            </w:r>
+              <w:t>attorney_firm</w:t>
+            </w:r>
+            <w:proofErr w:type="spellEnd"/>
             <w:r>
               <w:rPr>
-                <w:highlight w:val="yellow"/>
+                <w:szCs w:val="24"/>
               </w:rPr>
-              <w:t>].</w:t>
-            </w:r>
-            <w:proofErr w:type="spellStart"/>
+              <w:t>'</w:t>
+            </w:r>
             <w:r>
               <w:rPr>
-                <w:highlight w:val="yellow"/>
+                <w:szCs w:val="24"/>
               </w:rPr>
-              <w:t>id_number</w:t>
-            </w:r>
-            <w:proofErr w:type="spellEnd"/>
+              <w:t>) }</w:t>
+            </w:r>
             <w:r>
               <w:rPr>
-                <w:highlight w:val="yellow"/>
+                <w:szCs w:val="24"/>
               </w:rPr>
-              <w:t xml:space="preserve"> }}</w:t>
-            </w:r>
-            <w:r>
-              <w:rPr>
-                <w:highlight w:val="yellow"/>
-              </w:rPr>
-              <w:t xml:space="preserve"> </w:t>
-            </w:r>
-            <w:r>
-              <w:rPr>
-                <w:highlight w:val="yellow"/>
-              </w:rPr>
-              <w:t xml:space="preserve">/ Pro </w:t>
-            </w:r>
-            <w:r>
-              <w:rPr>
-                <w:highlight w:val="yellow"/>
-              </w:rPr>
-              <w:t>Se</w:t>
+              <w:t>}</w:t>
             </w:r>
           </w:p>
         </w:tc>
@@ -672,17 +725,20 @@
             <w:r>
               <w:t xml:space="preserve">{{ </w:t>
             </w:r>
+            <w:r>
+              <w:t>users</w:t>
+            </w:r>
+            <w:proofErr w:type="gramEnd"/>
+            <w:r>
+              <w:t>[0].</w:t>
+            </w:r>
             <w:proofErr w:type="spellStart"/>
             <w:r>
-              <w:t>attorney</w:t>
-            </w:r>
-            <w:proofErr w:type="gramEnd"/>
-            <w:r>
-              <w:t>_firm</w:t>
+              <w:t>phone_number</w:t>
             </w:r>
             <w:proofErr w:type="spellEnd"/>
             <w:r>
-              <w:t>}}</w:t>
+              <w:t xml:space="preserve"> }}</w:t>
             </w:r>
           </w:p>
         </w:tc>
@@ -706,38 +762,6 @@
             </w:r>
             <w:proofErr w:type="gramEnd"/>
             <w:r>
-              <w:t>[0].</w:t>
-            </w:r>
-            <w:proofErr w:type="spellStart"/>
-            <w:r>
-              <w:t>phone_number</w:t>
-            </w:r>
-            <w:proofErr w:type="spellEnd"/>
-            <w:r>
-              <w:t xml:space="preserve"> }}</w:t>
-            </w:r>
-          </w:p>
-        </w:tc>
-      </w:tr>
-      <w:tr>
-        <w:tc>
-          <w:tcPr>
-            <w:tcW w:w="7910" w:type="dxa"/>
-          </w:tcPr>
-          <w:p>
-            <w:pPr>
-              <w:pStyle w:val="NoSpacing"/>
-              <w:jc w:val="right"/>
-            </w:pPr>
-            <w:proofErr w:type="gramStart"/>
-            <w:r>
-              <w:t xml:space="preserve">{{ </w:t>
-            </w:r>
-            <w:r>
-              <w:t>users</w:t>
-            </w:r>
-            <w:proofErr w:type="gramEnd"/>
-            <w:r>
               <w:t>[0].email</w:t>
             </w:r>
             <w:r>
@@ -829,21 +853,7 @@
             <w:rStyle w:val="Hyperlink"/>
             <w:noProof/>
           </w:rPr>
-          <w:t xml:space="preserve">Table of </w:t>
-        </w:r>
-        <w:r>
-          <w:rPr>
-            <w:rStyle w:val="Hyperlink"/>
-            <w:noProof/>
-          </w:rPr>
-          <w:t>a</w:t>
-        </w:r>
-        <w:r>
-          <w:rPr>
-            <w:rStyle w:val="Hyperlink"/>
-            <w:noProof/>
-          </w:rPr>
-          <w:t>uthorities</w:t>
+          <w:t>Table of authorities</w:t>
         </w:r>
         <w:r>
           <w:rPr>
@@ -912,21 +922,7 @@
             <w:rStyle w:val="Hyperlink"/>
             <w:noProof/>
           </w:rPr>
-          <w:t>State</w:t>
-        </w:r>
-        <w:r>
-          <w:rPr>
-            <w:rStyle w:val="Hyperlink"/>
-            <w:noProof/>
-          </w:rPr>
-          <w:t>m</w:t>
-        </w:r>
-        <w:r>
-          <w:rPr>
-            <w:rStyle w:val="Hyperlink"/>
-            <w:noProof/>
-          </w:rPr>
-          <w:t>ent of Issues</w:t>
+          <w:t>Statement of Issues</w:t>
         </w:r>
         <w:r>
           <w:rPr>
@@ -3398,19 +3394,7 @@
         <w:rPr>
           <w:highlight w:val="cyan"/>
         </w:rPr>
-        <w:t xml:space="preserve">{{ </w:t>
-      </w:r>
-      <w:r>
-        <w:rPr>
-          <w:highlight w:val="cyan"/>
-        </w:rPr>
-        <w:t xml:space="preserve">method_of_service </w:t>
-      </w:r>
-      <w:r>
-        <w:rPr>
-          <w:highlight w:val="cyan"/>
-        </w:rPr>
-        <w:t>}}</w:t>
+        <w:t>{{ method_of_service }}</w:t>
       </w:r>
       <w:r>
         <w:t xml:space="preserve"> </w:t>
@@ -4302,6 +4286,7 @@
   <w:style w:type="character" w:default="1" w:styleId="DefaultParagraphFont">
     <w:name w:val="Default Paragraph Font"/>
     <w:uiPriority w:val="1"/>
+    <w:semiHidden/>
     <w:unhideWhenUsed/>
   </w:style>
   <w:style w:type="table" w:default="1" w:styleId="TableNormal">

</xml_diff>

<commit_message>
add into docx and remove auto baseline questions
</commit_message>
<xml_diff>
--- a/docassemble/AppealsBriefTemplate/data/templates/appeals_brief_template.docx
+++ b/docassemble/AppealsBriefTemplate/data/templates/appeals_brief_template.docx
@@ -58,83 +58,6 @@
       </w:r>
       <w:r>
         <w:t xml:space="preserve">}} </w:t>
-      </w:r>
-      <w:r>
-        <w:t>[</w:t>
-      </w:r>
-      <w:proofErr w:type="spellStart"/>
-      <w:r>
-        <w:t>20xx</w:t>
-      </w:r>
-      <w:proofErr w:type="spellEnd"/>
-      <w:r>
-        <w:t>-P-</w:t>
-      </w:r>
-      <w:proofErr w:type="spellStart"/>
-      <w:r>
-        <w:t>xxxx</w:t>
-      </w:r>
-      <w:proofErr w:type="spellEnd"/>
-      <w:r>
-        <w:t>]</w:t>
-      </w:r>
-    </w:p>
-    <w:p>
-      <w:pPr>
-        <w:tabs>
-          <w:tab w:val="left" w:pos="720"/>
-          <w:tab w:val="left" w:pos="1440"/>
-          <w:tab w:val="left" w:pos="2160"/>
-          <w:tab w:val="left" w:pos="2880"/>
-          <w:tab w:val="left" w:pos="3600"/>
-          <w:tab w:val="left" w:pos="4320"/>
-          <w:tab w:val="left" w:pos="5040"/>
-          <w:tab w:val="left" w:pos="5760"/>
-          <w:tab w:val="left" w:pos="6480"/>
-          <w:tab w:val="left" w:pos="7200"/>
-          <w:tab w:val="right" w:pos="7920"/>
-        </w:tabs>
-      </w:pPr>
-      <w:r>
-        <w:t xml:space="preserve">{{ </w:t>
-      </w:r>
-      <w:r>
-        <w:t>trial_court.address.county</w:t>
-      </w:r>
-      <w:r>
-        <w:t xml:space="preserve"> }}</w:t>
-      </w:r>
-      <w:r>
-        <w:t>, ss.</w:t>
-      </w:r>
-    </w:p>
-    <w:p>
-      <w:pPr>
-        <w:tabs>
-          <w:tab w:val="left" w:pos="720"/>
-          <w:tab w:val="left" w:pos="1440"/>
-          <w:tab w:val="left" w:pos="2160"/>
-          <w:tab w:val="left" w:pos="2880"/>
-          <w:tab w:val="left" w:pos="3600"/>
-          <w:tab w:val="left" w:pos="4320"/>
-          <w:tab w:val="left" w:pos="5040"/>
-          <w:tab w:val="left" w:pos="5760"/>
-          <w:tab w:val="left" w:pos="6480"/>
-          <w:tab w:val="left" w:pos="7200"/>
-          <w:tab w:val="right" w:pos="7920"/>
-        </w:tabs>
-        <w:rPr>
-          <w:b/>
-        </w:rPr>
-      </w:pPr>
-      <w:r>
-        <w:rPr>
-          <w:b/>
-          <w:noProof/>
-        </w:rPr>
-        <w:pict w14:anchorId="3C491823">
-          <v:rect id="_x0000_i1028" alt="" style="width:396pt;height:2pt;mso-width-percent:0;mso-height-percent:0;mso-width-percent:0;mso-height-percent:0" o:hralign="center" o:hrstd="t" o:hrnoshade="t" o:hr="t" fillcolor="black [3213]" stroked="f"/>
-        </w:pict>
       </w:r>
     </w:p>
     <w:p>
@@ -159,28 +82,46 @@
         <w:t xml:space="preserve">{{ </w:t>
       </w:r>
       <w:r>
-        <w:t>plaintiffs</w:t>
+        <w:t>trial</w:t>
       </w:r>
       <w:proofErr w:type="gramEnd"/>
       <w:r>
-        <w:t xml:space="preserve"> </w:t>
-      </w:r>
-      <w:r>
-        <w:t xml:space="preserve">}} </w:t>
-      </w:r>
-      <w:r>
-        <w:t xml:space="preserve">, </w:t>
-      </w:r>
-      <w:r>
-        <w:t xml:space="preserve">{{ </w:t>
-      </w:r>
-      <w:proofErr w:type="spellStart"/>
-      <w:r>
-        <w:t>plaintiff_appeals_role</w:t>
-      </w:r>
-      <w:proofErr w:type="spellEnd"/>
+        <w:t>_court.address.county</w:t>
+      </w:r>
       <w:r>
         <w:t xml:space="preserve"> }}</w:t>
+      </w:r>
+      <w:r>
+        <w:t>, ss.</w:t>
+      </w:r>
+    </w:p>
+    <w:p>
+      <w:pPr>
+        <w:tabs>
+          <w:tab w:val="left" w:pos="720"/>
+          <w:tab w:val="left" w:pos="1440"/>
+          <w:tab w:val="left" w:pos="2160"/>
+          <w:tab w:val="left" w:pos="2880"/>
+          <w:tab w:val="left" w:pos="3600"/>
+          <w:tab w:val="left" w:pos="4320"/>
+          <w:tab w:val="left" w:pos="5040"/>
+          <w:tab w:val="left" w:pos="5760"/>
+          <w:tab w:val="left" w:pos="6480"/>
+          <w:tab w:val="left" w:pos="7200"/>
+          <w:tab w:val="right" w:pos="7920"/>
+        </w:tabs>
+        <w:rPr>
+          <w:b/>
+        </w:rPr>
+      </w:pPr>
+      <w:r>
+        <w:rPr>
+          <w:b/>
+          <w:noProof/>
+        </w:rPr>
+        <w:pict w14:anchorId="3C491823">
+          <v:rect id="_x0000_i1028" alt="" style="width:396pt;height:2pt;mso-width-percent:0;mso-height-percent:0;mso-width-percent:0;mso-height-percent:0" o:hralign="center" o:hrstd="t" o:hrnoshade="t" o:hr="t" fillcolor="black [3213]" stroked="f"/>
+        </w:pict>
       </w:r>
     </w:p>
     <w:p>
@@ -200,8 +141,33 @@
         </w:tabs>
         <w:jc w:val="center"/>
       </w:pPr>
-      <w:r>
-        <w:t>V.</w:t>
+      <w:proofErr w:type="gramStart"/>
+      <w:r>
+        <w:t xml:space="preserve">{{ </w:t>
+      </w:r>
+      <w:r>
+        <w:t>plaintiffs</w:t>
+      </w:r>
+      <w:proofErr w:type="gramEnd"/>
+      <w:r>
+        <w:t xml:space="preserve"> </w:t>
+      </w:r>
+      <w:r>
+        <w:t xml:space="preserve">}} </w:t>
+      </w:r>
+      <w:r>
+        <w:t xml:space="preserve">, </w:t>
+      </w:r>
+      <w:r>
+        <w:t xml:space="preserve">{{ </w:t>
+      </w:r>
+      <w:proofErr w:type="spellStart"/>
+      <w:r>
+        <w:t>plaintiff_appeals_role</w:t>
+      </w:r>
+      <w:proofErr w:type="spellEnd"/>
+      <w:r>
+        <w:t xml:space="preserve"> }}</w:t>
       </w:r>
     </w:p>
     <w:p>
@@ -221,27 +187,8 @@
         </w:tabs>
         <w:jc w:val="center"/>
       </w:pPr>
-      <w:proofErr w:type="gramStart"/>
-      <w:r>
-        <w:t>{{ defendants</w:t>
-      </w:r>
-      <w:proofErr w:type="gramEnd"/>
-      <w:r>
-        <w:t xml:space="preserve">}} </w:t>
-      </w:r>
-      <w:r>
-        <w:t xml:space="preserve">, </w:t>
-      </w:r>
-      <w:r>
-        <w:t xml:space="preserve">{{ </w:t>
-      </w:r>
-      <w:proofErr w:type="spellStart"/>
-      <w:r>
-        <w:t>defendant_appeals_role</w:t>
-      </w:r>
-      <w:proofErr w:type="spellEnd"/>
-      <w:r>
-        <w:t xml:space="preserve"> }}</w:t>
+      <w:r>
+        <w:t>V.</w:t>
       </w:r>
     </w:p>
     <w:p>
@@ -261,37 +208,23 @@
         </w:tabs>
         <w:jc w:val="center"/>
       </w:pPr>
-      <w:r>
-        <w:rPr>
-          <w:b/>
-          <w:noProof/>
-        </w:rPr>
-        <w:pict w14:anchorId="5B2FBEDF">
-          <v:rect id="_x0000_i1027" alt="" style="width:396pt;height:1pt;mso-width-percent:0;mso-height-percent:0;mso-width-percent:0;mso-height-percent:0" o:hralign="center" o:hrstd="t" o:hrnoshade="t" o:hr="t" fillcolor="black [3213]" stroked="f"/>
-        </w:pict>
-      </w:r>
-    </w:p>
-    <w:p>
-      <w:pPr>
-        <w:jc w:val="center"/>
-      </w:pPr>
-      <w:r>
-        <w:t xml:space="preserve">On Appeal From </w:t>
-      </w:r>
       <w:proofErr w:type="gramStart"/>
       <w:r>
-        <w:t>{</w:t>
-      </w:r>
-      <w:r>
-        <w:t xml:space="preserve">{ </w:t>
+        <w:t>{{ defendants</w:t>
+      </w:r>
+      <w:proofErr w:type="gramEnd"/>
+      <w:r>
+        <w:t xml:space="preserve">}} </w:t>
+      </w:r>
+      <w:r>
+        <w:t xml:space="preserve">, </w:t>
+      </w:r>
+      <w:r>
+        <w:t xml:space="preserve">{{ </w:t>
       </w:r>
       <w:proofErr w:type="spellStart"/>
       <w:r>
-        <w:t>trial</w:t>
-      </w:r>
-      <w:proofErr w:type="gramEnd"/>
-      <w:r>
-        <w:t>_court</w:t>
+        <w:t>defendant_appeals_role</w:t>
       </w:r>
       <w:proofErr w:type="spellEnd"/>
       <w:r>
@@ -320,58 +253,40 @@
           <w:b/>
           <w:noProof/>
         </w:rPr>
-        <w:pict w14:anchorId="51BA47C7">
-          <v:rect id="_x0000_i1026" alt="" style="width:396pt;height:1pt;mso-width-percent:0;mso-height-percent:0;mso-width-percent:0;mso-height-percent:0" o:hralign="center" o:hrstd="t" o:hrnoshade="t" o:hr="t" fillcolor="black [3213]" stroked="f"/>
+        <w:pict w14:anchorId="5B2FBEDF">
+          <v:rect id="_x0000_i1027" alt="" style="width:396pt;height:1pt;mso-width-percent:0;mso-height-percent:0;mso-width-percent:0;mso-height-percent:0" o:hralign="center" o:hrstd="t" o:hrnoshade="t" o:hr="t" fillcolor="black [3213]" stroked="f"/>
         </w:pict>
       </w:r>
     </w:p>
     <w:p>
       <w:pPr>
-        <w:pStyle w:val="NoSpacing"/>
-      </w:pPr>
-      <w:r>
-        <w:rPr>
-          <w:highlight w:val="yellow"/>
-        </w:rPr>
-        <w:t>[Appellant's/Appellee's/Reply</w:t>
-      </w:r>
-      <w:r>
-        <w:rPr>
-          <w:highlight w:val="yellow"/>
-        </w:rPr>
-        <w:t>]</w:t>
-      </w:r>
+        <w:jc w:val="center"/>
+      </w:pPr>
+      <w:r>
+        <w:t xml:space="preserve">On Appeal From </w:t>
+      </w:r>
+      <w:proofErr w:type="gramStart"/>
+      <w:r>
+        <w:t>{</w:t>
+      </w:r>
+      <w:r>
+        <w:t xml:space="preserve">{ </w:t>
+      </w:r>
+      <w:proofErr w:type="spellStart"/>
+      <w:r>
+        <w:t>trial</w:t>
+      </w:r>
+      <w:proofErr w:type="gramEnd"/>
+      <w:r>
+        <w:t>_court</w:t>
+      </w:r>
+      <w:proofErr w:type="spellEnd"/>
       <w:r>
         <w:t xml:space="preserve"> </w:t>
       </w:r>
       <w:r>
-        <w:t xml:space="preserve">Brief </w:t>
-      </w:r>
-      <w:r>
-        <w:t>for</w:t>
-      </w:r>
-      <w:r>
-        <w:t xml:space="preserve"> </w:t>
-      </w:r>
-      <w:proofErr w:type="gramStart"/>
-      <w:r>
-        <w:rPr>
-          <w:highlight w:val="yellow"/>
-        </w:rPr>
-        <w:t xml:space="preserve">{{ </w:t>
-      </w:r>
-      <w:r>
-        <w:t>users</w:t>
-      </w:r>
-      <w:proofErr w:type="gramEnd"/>
-      <w:r>
-        <w:t xml:space="preserve"> }}</w:t>
-      </w:r>
-    </w:p>
-    <w:p>
-      <w:pPr>
-        <w:pStyle w:val="NoSpacing"/>
-      </w:pPr>
+        <w:t>}}</w:t>
+      </w:r>
     </w:p>
     <w:p>
       <w:pPr>
@@ -395,6 +310,83 @@
           <w:b/>
           <w:noProof/>
         </w:rPr>
+        <w:pict w14:anchorId="51BA47C7">
+          <v:rect id="_x0000_i1026" alt="" style="width:396pt;height:1pt;mso-width-percent:0;mso-height-percent:0;mso-width-percent:0;mso-height-percent:0" o:hralign="center" o:hrstd="t" o:hrnoshade="t" o:hr="t" fillcolor="black [3213]" stroked="f"/>
+        </w:pict>
+      </w:r>
+    </w:p>
+    <w:p>
+      <w:pPr>
+        <w:pStyle w:val="NoSpacing"/>
+        <w:jc w:val="center"/>
+      </w:pPr>
+      <w:r>
+        <w:rPr>
+          <w:highlight w:val="yellow"/>
+        </w:rPr>
+        <w:t>[Appellant's/Appellee's/Reply</w:t>
+      </w:r>
+      <w:r>
+        <w:rPr>
+          <w:highlight w:val="yellow"/>
+        </w:rPr>
+        <w:t>]</w:t>
+      </w:r>
+      <w:r>
+        <w:t xml:space="preserve"> </w:t>
+      </w:r>
+      <w:r>
+        <w:t xml:space="preserve">Brief </w:t>
+      </w:r>
+      <w:r>
+        <w:t>for</w:t>
+      </w:r>
+      <w:r>
+        <w:t xml:space="preserve"> </w:t>
+      </w:r>
+      <w:r>
+        <w:rPr>
+          <w:highlight w:val="yellow"/>
+        </w:rPr>
+        <w:t xml:space="preserve">{{ </w:t>
+      </w:r>
+      <w:r>
+        <w:t>user</w:t>
+      </w:r>
+      <w:r>
+        <w:t>s[0].name</w:t>
+      </w:r>
+      <w:r>
+        <w:t xml:space="preserve"> }}</w:t>
+      </w:r>
+    </w:p>
+    <w:p>
+      <w:pPr>
+        <w:pStyle w:val="NoSpacing"/>
+      </w:pPr>
+    </w:p>
+    <w:p>
+      <w:pPr>
+        <w:tabs>
+          <w:tab w:val="left" w:pos="720"/>
+          <w:tab w:val="left" w:pos="1440"/>
+          <w:tab w:val="left" w:pos="2160"/>
+          <w:tab w:val="left" w:pos="2880"/>
+          <w:tab w:val="left" w:pos="3600"/>
+          <w:tab w:val="left" w:pos="4320"/>
+          <w:tab w:val="left" w:pos="5040"/>
+          <w:tab w:val="left" w:pos="5760"/>
+          <w:tab w:val="left" w:pos="6480"/>
+          <w:tab w:val="left" w:pos="7200"/>
+          <w:tab w:val="right" w:pos="7920"/>
+        </w:tabs>
+        <w:jc w:val="center"/>
+      </w:pPr>
+      <w:r>
+        <w:rPr>
+          <w:b/>
+          <w:noProof/>
+        </w:rPr>
         <w:pict w14:anchorId="7260842B">
           <v:rect id="_x0000_i1025" alt="" style="width:396pt;height:1pt;mso-width-percent:0;mso-height-percent:0;mso-width-percent:0;mso-height-percent:0" o:hralign="center" o:hrstd="t" o:hrnoshade="t" o:hr="t" fillcolor="black [3213]" stroked="f"/>
         </w:pict>
@@ -403,26 +395,58 @@
     <w:p>
       <w:pPr>
         <w:pStyle w:val="NoSpacing"/>
+      </w:pPr>
+      <w:r>
+        <w:t>Date</w:t>
+      </w:r>
+      <w:r>
+        <w:t xml:space="preserve">: {{ </w:t>
+      </w:r>
+      <w:proofErr w:type="spellStart"/>
+      <w:r>
+        <w:t>showifdef</w:t>
+      </w:r>
+      <w:proofErr w:type="spellEnd"/>
+      <w:r>
+        <w:t>('</w:t>
+      </w:r>
+      <w:proofErr w:type="spellStart"/>
+      <w:r>
+        <w:t>signature_date</w:t>
+      </w:r>
+      <w:proofErr w:type="spellEnd"/>
+      <w:r>
+        <w:t>') }}</w:t>
+      </w:r>
+    </w:p>
+    <w:p>
+      <w:pPr>
+        <w:pStyle w:val="NoSpacing"/>
+      </w:pPr>
+    </w:p>
+    <w:p>
+      <w:pPr>
+        <w:pStyle w:val="NoSpacing"/>
         <w:tabs>
           <w:tab w:val="right" w:pos="7920"/>
         </w:tabs>
       </w:pPr>
       <w:r>
-        <w:t xml:space="preserve">Date: </w:t>
-      </w:r>
-      <w:r>
-        <w:t>[</w:t>
-      </w:r>
-      <w:r>
-        <w:t>mm/dd/</w:t>
+        <w:t>{%</w:t>
+      </w:r>
+      <w:r>
+        <w:t>p</w:t>
+      </w:r>
+      <w:r>
+        <w:t xml:space="preserve"> if users[0].</w:t>
       </w:r>
       <w:proofErr w:type="spellStart"/>
       <w:r>
-        <w:t>yyyy</w:t>
+        <w:t>attorneys.there_are_any</w:t>
       </w:r>
       <w:proofErr w:type="spellEnd"/>
       <w:r>
-        <w:t>]</w:t>
+        <w:t xml:space="preserve"> == True %} {{ users[0].attorneys[0].name }} </w:t>
       </w:r>
     </w:p>
     <w:p>
@@ -432,348 +456,18 @@
           <w:tab w:val="right" w:pos="7920"/>
         </w:tabs>
       </w:pPr>
-    </w:p>
-    <w:tbl>
-      <w:tblPr>
-        <w:tblStyle w:val="TableGrid"/>
-        <w:tblW w:w="0" w:type="auto"/>
-        <w:tblLook w:val="04A0" w:firstRow="1" w:lastRow="0" w:firstColumn="1" w:lastColumn="0" w:noHBand="0" w:noVBand="1"/>
-      </w:tblPr>
-      <w:tblGrid>
-        <w:gridCol w:w="7910"/>
-      </w:tblGrid>
-      <w:tr>
-        <w:tc>
-          <w:tcPr>
-            <w:tcW w:w="7910" w:type="dxa"/>
-          </w:tcPr>
-          <w:p>
-            <w:pPr>
-              <w:pStyle w:val="NoSpacing"/>
-              <w:tabs>
-                <w:tab w:val="right" w:pos="7920"/>
-              </w:tabs>
-              <w:jc w:val="right"/>
-            </w:pPr>
-            <w:proofErr w:type="gramStart"/>
-            <w:r>
-              <w:t>{{ user</w:t>
-            </w:r>
-            <w:r>
-              <w:t>s</w:t>
-            </w:r>
-            <w:proofErr w:type="gramEnd"/>
-            <w:r>
-              <w:t>[0].name }}</w:t>
-            </w:r>
-            <w:r>
-              <w:t xml:space="preserve"> </w:t>
-            </w:r>
-          </w:p>
-        </w:tc>
-      </w:tr>
-      <w:tr>
-        <w:tc>
-          <w:tcPr>
-            <w:tcW w:w="7910" w:type="dxa"/>
-          </w:tcPr>
-          <w:p>
-            <w:pPr>
-              <w:pStyle w:val="NoSpacing"/>
-              <w:jc w:val="right"/>
-            </w:pPr>
-            <w:proofErr w:type="gramStart"/>
-            <w:r>
-              <w:t>{{ user</w:t>
-            </w:r>
-            <w:r>
-              <w:t>s</w:t>
-            </w:r>
-            <w:proofErr w:type="gramEnd"/>
-            <w:r>
-              <w:t>[0</w:t>
-            </w:r>
-            <w:r>
-              <w:t xml:space="preserve">] </w:t>
-            </w:r>
-            <w:r>
-              <w:t>.</w:t>
-            </w:r>
-            <w:proofErr w:type="spellStart"/>
-            <w:r>
-              <w:t>address.line_one</w:t>
-            </w:r>
-            <w:proofErr w:type="spellEnd"/>
-            <w:r>
-              <w:t>()</w:t>
-            </w:r>
-            <w:r>
-              <w:t xml:space="preserve"> }}</w:t>
-            </w:r>
-            <w:r>
-              <w:t xml:space="preserve"> </w:t>
-            </w:r>
-          </w:p>
-        </w:tc>
-      </w:tr>
-      <w:tr>
-        <w:tc>
-          <w:tcPr>
-            <w:tcW w:w="7910" w:type="dxa"/>
-          </w:tcPr>
-          <w:p>
-            <w:pPr>
-              <w:pStyle w:val="NoSpacing"/>
-              <w:jc w:val="right"/>
-            </w:pPr>
-            <w:r>
-              <w:t xml:space="preserve"> </w:t>
-            </w:r>
-            <w:proofErr w:type="gramStart"/>
-            <w:r>
-              <w:t>{{ user</w:t>
-            </w:r>
-            <w:r>
-              <w:t>s</w:t>
-            </w:r>
-            <w:proofErr w:type="gramEnd"/>
-            <w:r>
-              <w:t>[0].</w:t>
-            </w:r>
-            <w:proofErr w:type="spellStart"/>
-            <w:r>
-              <w:t>address.line_two</w:t>
-            </w:r>
-            <w:proofErr w:type="spellEnd"/>
-            <w:r>
-              <w:t>()</w:t>
-            </w:r>
-            <w:r>
-              <w:t xml:space="preserve"> }}</w:t>
-            </w:r>
-          </w:p>
-        </w:tc>
-      </w:tr>
-      <w:tr>
-        <w:tc>
-          <w:tcPr>
-            <w:tcW w:w="7910" w:type="dxa"/>
-          </w:tcPr>
-          <w:p>
-            <w:pPr>
-              <w:pStyle w:val="NoSpacing"/>
-              <w:jc w:val="right"/>
-            </w:pPr>
-            <w:r>
-              <w:t>{%</w:t>
-            </w:r>
-            <w:r>
-              <w:t xml:space="preserve"> </w:t>
-            </w:r>
-            <w:r>
-              <w:t xml:space="preserve">if </w:t>
-            </w:r>
-            <w:proofErr w:type="spellStart"/>
-            <w:r>
-              <w:t>pro_se_or_atty</w:t>
-            </w:r>
-            <w:proofErr w:type="spellEnd"/>
-            <w:r>
-              <w:t xml:space="preserve"> =</w:t>
-            </w:r>
-            <w:r>
-              <w:t xml:space="preserve">= </w:t>
-            </w:r>
-            <w:r>
-              <w:t>'attorney</w:t>
-            </w:r>
-            <w:r>
-              <w:t>'</w:t>
-            </w:r>
-            <w:r>
-              <w:t xml:space="preserve"> </w:t>
-            </w:r>
-            <w:proofErr w:type="gramStart"/>
-            <w:r>
-              <w:t>%}</w:t>
-            </w:r>
-            <w:proofErr w:type="spellStart"/>
-            <w:r>
-              <w:t>BBO</w:t>
-            </w:r>
-            <w:proofErr w:type="spellEnd"/>
-            <w:proofErr w:type="gramEnd"/>
-            <w:r>
-              <w:t xml:space="preserve"> #</w:t>
-            </w:r>
-            <w:r>
-              <w:t>{{ attorneys[</w:t>
-            </w:r>
-            <w:r>
-              <w:t>0</w:t>
-            </w:r>
-            <w:r>
-              <w:t>].</w:t>
-            </w:r>
-            <w:proofErr w:type="spellStart"/>
-            <w:r>
-              <w:t>id_number</w:t>
-            </w:r>
-            <w:proofErr w:type="spellEnd"/>
-            <w:r>
-              <w:t xml:space="preserve"> }}</w:t>
-            </w:r>
-            <w:r>
-              <w:t>{%</w:t>
-            </w:r>
-            <w:r>
-              <w:t xml:space="preserve"> else</w:t>
-            </w:r>
-            <w:r>
-              <w:t xml:space="preserve"> %}</w:t>
-            </w:r>
-            <w:r>
-              <w:t>Pro Se{% endif</w:t>
-            </w:r>
-            <w:r>
-              <w:t xml:space="preserve"> </w:t>
-            </w:r>
-            <w:r>
-              <w:t>%}</w:t>
-            </w:r>
-          </w:p>
-        </w:tc>
-      </w:tr>
-      <w:tr>
-        <w:trPr>
-          <w:trHeight w:val="359"/>
-        </w:trPr>
-        <w:tc>
-          <w:tcPr>
-            <w:tcW w:w="7910" w:type="dxa"/>
-          </w:tcPr>
-          <w:p>
-            <w:pPr>
-              <w:spacing w:line="240" w:lineRule="auto"/>
-              <w:jc w:val="right"/>
-              <w:rPr>
-                <w:szCs w:val="24"/>
-              </w:rPr>
-            </w:pPr>
-            <w:proofErr w:type="gramStart"/>
-            <w:r>
-              <w:rPr>
-                <w:szCs w:val="24"/>
-              </w:rPr>
-              <w:t xml:space="preserve">{{ </w:t>
-            </w:r>
-            <w:proofErr w:type="spellStart"/>
-            <w:r>
-              <w:rPr>
-                <w:szCs w:val="24"/>
-              </w:rPr>
-              <w:t>showifdef</w:t>
-            </w:r>
-            <w:proofErr w:type="spellEnd"/>
-            <w:proofErr w:type="gramEnd"/>
-            <w:r>
-              <w:rPr>
-                <w:szCs w:val="24"/>
-              </w:rPr>
-              <w:t>('</w:t>
-            </w:r>
-            <w:proofErr w:type="spellStart"/>
-            <w:r>
-              <w:rPr>
-                <w:szCs w:val="24"/>
-              </w:rPr>
-              <w:t>attorney_firm</w:t>
-            </w:r>
-            <w:proofErr w:type="spellEnd"/>
-            <w:r>
-              <w:rPr>
-                <w:szCs w:val="24"/>
-              </w:rPr>
-              <w:t>'</w:t>
-            </w:r>
-            <w:r>
-              <w:rPr>
-                <w:szCs w:val="24"/>
-              </w:rPr>
-              <w:t>) }</w:t>
-            </w:r>
-            <w:r>
-              <w:rPr>
-                <w:szCs w:val="24"/>
-              </w:rPr>
-              <w:t>}</w:t>
-            </w:r>
-          </w:p>
-        </w:tc>
-      </w:tr>
-      <w:tr>
-        <w:tc>
-          <w:tcPr>
-            <w:tcW w:w="7910" w:type="dxa"/>
-          </w:tcPr>
-          <w:p>
-            <w:pPr>
-              <w:pStyle w:val="NoSpacing"/>
-              <w:jc w:val="right"/>
-            </w:pPr>
-            <w:proofErr w:type="gramStart"/>
-            <w:r>
-              <w:t xml:space="preserve">{{ </w:t>
-            </w:r>
-            <w:r>
-              <w:t>users</w:t>
-            </w:r>
-            <w:proofErr w:type="gramEnd"/>
-            <w:r>
-              <w:t>[0].</w:t>
-            </w:r>
-            <w:proofErr w:type="spellStart"/>
-            <w:r>
-              <w:t>phone_number</w:t>
-            </w:r>
-            <w:proofErr w:type="spellEnd"/>
-            <w:r>
-              <w:t xml:space="preserve"> }}</w:t>
-            </w:r>
-          </w:p>
-        </w:tc>
-      </w:tr>
-      <w:tr>
-        <w:tc>
-          <w:tcPr>
-            <w:tcW w:w="7910" w:type="dxa"/>
-          </w:tcPr>
-          <w:p>
-            <w:pPr>
-              <w:pStyle w:val="NoSpacing"/>
-              <w:jc w:val="right"/>
-            </w:pPr>
-            <w:proofErr w:type="gramStart"/>
-            <w:r>
-              <w:t xml:space="preserve">{{ </w:t>
-            </w:r>
-            <w:r>
-              <w:t>users</w:t>
-            </w:r>
-            <w:proofErr w:type="gramEnd"/>
-            <w:r>
-              <w:t>[0].email</w:t>
-            </w:r>
-            <w:r>
-              <w:t xml:space="preserve"> }}</w:t>
-            </w:r>
-            <w:r>
-              <w:t xml:space="preserve">    </w:t>
-            </w:r>
-          </w:p>
-        </w:tc>
-      </w:tr>
-    </w:tbl>
+      <w:r>
+        <w:t xml:space="preserve">Attorney for </w:t>
+      </w:r>
+      <w:proofErr w:type="gramStart"/>
+      <w:r>
+        <w:t>{{ users</w:t>
+      </w:r>
+      <w:proofErr w:type="gramEnd"/>
+      <w:r>
+        <w:t xml:space="preserve">[0].name }} </w:t>
+      </w:r>
+    </w:p>
     <w:p>
       <w:pPr>
         <w:pStyle w:val="NoSpacing"/>
@@ -781,6 +475,257 @@
           <w:tab w:val="right" w:pos="7920"/>
         </w:tabs>
       </w:pPr>
+      <w:proofErr w:type="gramStart"/>
+      <w:r>
+        <w:t>{{ users</w:t>
+      </w:r>
+      <w:proofErr w:type="gramEnd"/>
+      <w:r>
+        <w:t>[0].attorneys[0].</w:t>
+      </w:r>
+      <w:proofErr w:type="spellStart"/>
+      <w:r>
+        <w:t>address.block</w:t>
+      </w:r>
+      <w:proofErr w:type="spellEnd"/>
+      <w:r>
+        <w:t>() }}</w:t>
+      </w:r>
+    </w:p>
+    <w:p>
+      <w:pPr>
+        <w:pStyle w:val="NoSpacing"/>
+        <w:tabs>
+          <w:tab w:val="right" w:pos="7920"/>
+        </w:tabs>
+      </w:pPr>
+      <w:proofErr w:type="spellStart"/>
+      <w:r>
+        <w:t>BBO</w:t>
+      </w:r>
+      <w:proofErr w:type="spellEnd"/>
+      <w:r>
+        <w:t xml:space="preserve"> # </w:t>
+      </w:r>
+      <w:proofErr w:type="gramStart"/>
+      <w:r>
+        <w:t>{{ users</w:t>
+      </w:r>
+      <w:proofErr w:type="gramEnd"/>
+      <w:r>
+        <w:t>[0].attorneys[0].</w:t>
+      </w:r>
+      <w:proofErr w:type="spellStart"/>
+      <w:r>
+        <w:t>id_number</w:t>
+      </w:r>
+      <w:proofErr w:type="spellEnd"/>
+      <w:r>
+        <w:t>}}</w:t>
+      </w:r>
+    </w:p>
+    <w:p>
+      <w:pPr>
+        <w:pStyle w:val="NoSpacing"/>
+        <w:tabs>
+          <w:tab w:val="right" w:pos="7920"/>
+        </w:tabs>
+      </w:pPr>
+      <w:proofErr w:type="gramStart"/>
+      <w:r>
+        <w:t>{{ users</w:t>
+      </w:r>
+      <w:proofErr w:type="gramEnd"/>
+      <w:r>
+        <w:t>[0].attorneys[0].firm}}</w:t>
+      </w:r>
+    </w:p>
+    <w:p>
+      <w:pPr>
+        <w:pStyle w:val="NoSpacing"/>
+        <w:tabs>
+          <w:tab w:val="right" w:pos="7920"/>
+        </w:tabs>
+      </w:pPr>
+      <w:proofErr w:type="gramStart"/>
+      <w:r>
+        <w:t>{{ users</w:t>
+      </w:r>
+      <w:proofErr w:type="gramEnd"/>
+      <w:r>
+        <w:t>[0].attorneys[0].</w:t>
+      </w:r>
+      <w:proofErr w:type="spellStart"/>
+      <w:r>
+        <w:t>phone_numbers</w:t>
+      </w:r>
+      <w:proofErr w:type="spellEnd"/>
+      <w:r>
+        <w:t>() }}</w:t>
+      </w:r>
+    </w:p>
+    <w:p>
+      <w:pPr>
+        <w:pStyle w:val="NoSpacing"/>
+        <w:tabs>
+          <w:tab w:val="right" w:pos="7920"/>
+        </w:tabs>
+      </w:pPr>
+      <w:proofErr w:type="gramStart"/>
+      <w:r>
+        <w:t>{{ users</w:t>
+      </w:r>
+      <w:proofErr w:type="gramEnd"/>
+      <w:r>
+        <w:t>[0].attorneys[0].email }}</w:t>
+      </w:r>
+    </w:p>
+    <w:p>
+      <w:pPr>
+        <w:pStyle w:val="NoSpacing"/>
+        <w:tabs>
+          <w:tab w:val="right" w:pos="7920"/>
+        </w:tabs>
+      </w:pPr>
+    </w:p>
+    <w:p>
+      <w:pPr>
+        <w:pStyle w:val="NoSpacing"/>
+        <w:tabs>
+          <w:tab w:val="right" w:pos="7920"/>
+        </w:tabs>
+      </w:pPr>
+      <w:r>
+        <w:lastRenderedPageBreak/>
+        <w:t>{%p else %}</w:t>
+      </w:r>
+    </w:p>
+    <w:p>
+      <w:pPr>
+        <w:pStyle w:val="NoSpacing"/>
+        <w:tabs>
+          <w:tab w:val="right" w:pos="7920"/>
+        </w:tabs>
+      </w:pPr>
+      <w:r>
+        <w:t xml:space="preserve"> </w:t>
+      </w:r>
+    </w:p>
+    <w:p>
+      <w:pPr>
+        <w:pStyle w:val="NoSpacing"/>
+        <w:tabs>
+          <w:tab w:val="right" w:pos="7920"/>
+        </w:tabs>
+      </w:pPr>
+      <w:proofErr w:type="gramStart"/>
+      <w:r>
+        <w:t>{{ users</w:t>
+      </w:r>
+      <w:proofErr w:type="gramEnd"/>
+      <w:r>
+        <w:t>[0].name }}</w:t>
+      </w:r>
+    </w:p>
+    <w:p>
+      <w:pPr>
+        <w:pStyle w:val="NoSpacing"/>
+        <w:tabs>
+          <w:tab w:val="right" w:pos="7920"/>
+        </w:tabs>
+      </w:pPr>
+      <w:proofErr w:type="gramStart"/>
+      <w:r>
+        <w:t>{{ users</w:t>
+      </w:r>
+      <w:proofErr w:type="gramEnd"/>
+      <w:r>
+        <w:t>[0].</w:t>
+      </w:r>
+      <w:proofErr w:type="spellStart"/>
+      <w:r>
+        <w:t>address.block</w:t>
+      </w:r>
+      <w:proofErr w:type="spellEnd"/>
+      <w:r>
+        <w:t>() }}</w:t>
+      </w:r>
+    </w:p>
+    <w:p>
+      <w:pPr>
+        <w:pStyle w:val="NoSpacing"/>
+        <w:tabs>
+          <w:tab w:val="right" w:pos="7920"/>
+        </w:tabs>
+      </w:pPr>
+      <w:r>
+        <w:t>Pro Se</w:t>
+      </w:r>
+    </w:p>
+    <w:p>
+      <w:pPr>
+        <w:pStyle w:val="NoSpacing"/>
+        <w:tabs>
+          <w:tab w:val="right" w:pos="7920"/>
+        </w:tabs>
+      </w:pPr>
+      <w:proofErr w:type="gramStart"/>
+      <w:r>
+        <w:t>{{ users</w:t>
+      </w:r>
+      <w:proofErr w:type="gramEnd"/>
+      <w:r>
+        <w:t>[0].</w:t>
+      </w:r>
+      <w:proofErr w:type="spellStart"/>
+      <w:r>
+        <w:t>phone_numbers</w:t>
+      </w:r>
+      <w:proofErr w:type="spellEnd"/>
+      <w:r>
+        <w:t>() }}</w:t>
+      </w:r>
+    </w:p>
+    <w:p>
+      <w:pPr>
+        <w:pStyle w:val="NoSpacing"/>
+        <w:tabs>
+          <w:tab w:val="right" w:pos="7920"/>
+        </w:tabs>
+      </w:pPr>
+      <w:proofErr w:type="gramStart"/>
+      <w:r>
+        <w:t>{{ users</w:t>
+      </w:r>
+      <w:proofErr w:type="gramEnd"/>
+      <w:r>
+        <w:t>[0].email }}</w:t>
+      </w:r>
+    </w:p>
+    <w:p>
+      <w:pPr>
+        <w:pStyle w:val="NoSpacing"/>
+        <w:tabs>
+          <w:tab w:val="right" w:pos="7920"/>
+        </w:tabs>
+      </w:pPr>
+    </w:p>
+    <w:p>
+      <w:pPr>
+        <w:pStyle w:val="NoSpacing"/>
+        <w:tabs>
+          <w:tab w:val="right" w:pos="7920"/>
+        </w:tabs>
+      </w:pPr>
+      <w:r>
+        <w:t>{%</w:t>
+      </w:r>
+      <w:r>
+        <w:t>p</w:t>
+      </w:r>
+      <w:r>
+        <w:t xml:space="preserve"> endif %}</w:t>
+      </w:r>
       <w:r>
         <w:tab/>
       </w:r>
@@ -1625,9 +1570,6 @@
     </w:p>
     <w:p>
       <w:r>
-        <w:rPr>
-          <w:highlight w:val="yellow"/>
-        </w:rPr>
         <w:t>[The below are included as examples of the format, replace them with the authorities that you cite in your brief]</w:t>
       </w:r>
     </w:p>
@@ -1860,161 +1802,116 @@
     </w:p>
     <w:p>
       <w:r>
-        <w:rPr>
-          <w:highlight w:val="yellow"/>
-        </w:rPr>
         <w:t>[</w:t>
       </w:r>
       <w:r>
-        <w:rPr>
-          <w:highlight w:val="yellow"/>
-        </w:rPr>
         <w:t>I</w:t>
       </w:r>
       <w:r>
-        <w:rPr>
-          <w:highlight w:val="yellow"/>
-        </w:rPr>
         <w:t>dentify</w:t>
       </w:r>
       <w:r>
-        <w:rPr>
-          <w:highlight w:val="yellow"/>
-        </w:rPr>
         <w:t xml:space="preserve"> the issues raised in the brief and discussed in the argument section. The statement of issues is the first page of the substantive portion of your brief</w:t>
       </w:r>
       <w:r>
-        <w:rPr>
-          <w:highlight w:val="yellow"/>
-        </w:rPr>
         <w:t xml:space="preserve"> for purposes of the </w:t>
       </w:r>
       <w:r>
-        <w:rPr>
-          <w:highlight w:val="yellow"/>
-        </w:rPr>
         <w:t>length</w:t>
       </w:r>
       <w:r>
-        <w:rPr>
-          <w:highlight w:val="yellow"/>
-        </w:rPr>
         <w:t xml:space="preserve"> limit</w:t>
       </w:r>
       <w:r>
-        <w:rPr>
-          <w:highlight w:val="yellow"/>
-        </w:rPr>
+        <w:t xml:space="preserve">. The appellee’s brief is not required to contain a statement of issues unless the appellee is dissatisfied with the statement </w:t>
+      </w:r>
+      <w:r>
+        <w:t>in</w:t>
+      </w:r>
+      <w:r>
+        <w:t xml:space="preserve"> the appellant</w:t>
+      </w:r>
+      <w:r>
+        <w:t>'s brief</w:t>
+      </w:r>
+      <w:r>
+        <w:t>.</w:t>
+      </w:r>
+      <w:r>
+        <w:t>]</w:t>
+      </w:r>
+      <w:r>
+        <w:t xml:space="preserve"> </w:t>
+      </w:r>
+    </w:p>
+    <w:p>
+      <w:r>
+        <w:t>{{ statement_of_issues }}</w:t>
+      </w:r>
+    </w:p>
+    <w:p>
+      <w:pPr>
+        <w:pStyle w:val="Heading1"/>
+      </w:pPr>
+      <w:bookmarkStart w:id="16" w:name="_Toc2673592"/>
+      <w:r>
+        <w:t>Statement of the Case</w:t>
+      </w:r>
+      <w:bookmarkEnd w:id="16"/>
+    </w:p>
+    <w:p>
+      <w:r>
+        <w:t>[</w:t>
+      </w:r>
+      <w:r>
+        <w:t xml:space="preserve">Include the </w:t>
+      </w:r>
+      <w:r>
+        <w:t xml:space="preserve">relevant </w:t>
+      </w:r>
+      <w:r>
+        <w:t xml:space="preserve">procedural history of what happened </w:t>
+      </w:r>
+      <w:r>
+        <w:t>in</w:t>
+      </w:r>
+      <w:r>
+        <w:t xml:space="preserve"> </w:t>
+      </w:r>
+      <w:r>
+        <w:t xml:space="preserve">the lower court in </w:t>
+      </w:r>
+      <w:r>
+        <w:t xml:space="preserve">your case. </w:t>
+      </w:r>
+      <w:r>
+        <w:t>You must i</w:t>
+      </w:r>
+      <w:r>
+        <w:t>nclude</w:t>
+      </w:r>
+      <w:r>
+        <w:t xml:space="preserve"> page references to the record appendix </w:t>
+      </w:r>
+      <w:r>
+        <w:t xml:space="preserve">or transcript </w:t>
+      </w:r>
+      <w:r>
+        <w:t>t</w:t>
+      </w:r>
+      <w:r>
+        <w:t>hat</w:t>
+      </w:r>
+      <w:r>
+        <w:t xml:space="preserve"> support your statement</w:t>
+      </w:r>
+      <w:r>
+        <w:t>s</w:t>
+      </w:r>
+      <w:r>
         <w:t xml:space="preserve">. </w:t>
       </w:r>
       <w:r>
-        <w:rPr>
-          <w:highlight w:val="cyan"/>
-        </w:rPr>
-        <w:t xml:space="preserve">The appellee’s brief is not required to contain a statement of issues unless the appellee is dissatisfied with the statement </w:t>
-      </w:r>
-      <w:r>
-        <w:rPr>
-          <w:highlight w:val="cyan"/>
-        </w:rPr>
-        <w:t>in</w:t>
-      </w:r>
-      <w:r>
-        <w:rPr>
-          <w:highlight w:val="cyan"/>
-        </w:rPr>
-        <w:t xml:space="preserve"> the appellant</w:t>
-      </w:r>
-      <w:r>
-        <w:rPr>
-          <w:highlight w:val="cyan"/>
-        </w:rPr>
-        <w:t>'s brief</w:t>
-      </w:r>
-      <w:r>
-        <w:rPr>
-          <w:highlight w:val="cyan"/>
-        </w:rPr>
-        <w:t>.</w:t>
-      </w:r>
-      <w:r>
-        <w:rPr>
-          <w:highlight w:val="cyan"/>
-        </w:rPr>
-        <w:t>]</w:t>
-      </w:r>
-      <w:r>
-        <w:t xml:space="preserve"> </w:t>
-      </w:r>
-    </w:p>
-    <w:p>
-      <w:r>
-        <w:t>{{ statement_of_issues }}</w:t>
-      </w:r>
-    </w:p>
-    <w:p>
-      <w:pPr>
-        <w:pStyle w:val="Heading1"/>
-      </w:pPr>
-      <w:bookmarkStart w:id="16" w:name="_Toc2673592"/>
-      <w:r>
-        <w:t>Statement of the Case</w:t>
-      </w:r>
-      <w:bookmarkEnd w:id="16"/>
-    </w:p>
-    <w:p>
-      <w:r>
-        <w:t>[</w:t>
-      </w:r>
-      <w:r>
-        <w:t xml:space="preserve">Include the </w:t>
-      </w:r>
-      <w:r>
-        <w:t xml:space="preserve">relevant </w:t>
-      </w:r>
-      <w:r>
-        <w:t xml:space="preserve">procedural history of what happened </w:t>
-      </w:r>
-      <w:r>
-        <w:t>in</w:t>
-      </w:r>
-      <w:r>
-        <w:t xml:space="preserve"> </w:t>
-      </w:r>
-      <w:r>
-        <w:t xml:space="preserve">the lower court in </w:t>
-      </w:r>
-      <w:r>
-        <w:t xml:space="preserve">your case. </w:t>
-      </w:r>
-      <w:r>
-        <w:t>You must i</w:t>
-      </w:r>
-      <w:r>
-        <w:t>nclude</w:t>
-      </w:r>
-      <w:r>
-        <w:t xml:space="preserve"> page references to the record appendix </w:t>
-      </w:r>
-      <w:r>
-        <w:t xml:space="preserve">or transcript </w:t>
-      </w:r>
-      <w:r>
-        <w:t>t</w:t>
-      </w:r>
-      <w:r>
-        <w:t>hat</w:t>
-      </w:r>
-      <w:r>
-        <w:t xml:space="preserve"> support your statement</w:t>
-      </w:r>
-      <w:r>
-        <w:t>s</w:t>
-      </w:r>
-      <w:r>
-        <w:t xml:space="preserve">. </w:t>
-      </w:r>
-      <w:r>
         <w:t xml:space="preserve">Cite the Record Appendix as "R.A." if one volume, or "R.A.I", "R.A.II", (etc.) for multiple volumes. Cite the transcript as "T." or if there are separate volumes, </w:t>
       </w:r>
       <w:r>
@@ -2046,52 +1943,28 @@
         <w:t xml:space="preserve"> For example: "On </w:t>
       </w:r>
       <w:r>
-        <w:t>January 3, 2016, at 8:00 AM, the witness saw a blue Honda minivan drive through a stop sign</w:t>
-      </w:r>
-      <w:r>
-        <w:t xml:space="preserve">. R.A.I 16." </w:t>
-      </w:r>
-      <w:r>
-        <w:rPr>
-          <w:highlight w:val="cyan"/>
-        </w:rPr>
+        <w:t xml:space="preserve">January 3, 2016, at 8:00 AM, the witness saw a blue Honda minivan drive through a stop sign. R.A.I 16." </w:t>
+      </w:r>
+      <w:r>
         <w:t xml:space="preserve">The appellee’s brief is not required to contain a </w:t>
       </w:r>
       <w:r>
-        <w:rPr>
-          <w:highlight w:val="cyan"/>
-        </w:rPr>
         <w:lastRenderedPageBreak/>
         <w:t xml:space="preserve">statement of the case unless the appellee is dissatisfied with the statement </w:t>
       </w:r>
       <w:r>
-        <w:rPr>
-          <w:highlight w:val="cyan"/>
-        </w:rPr>
         <w:t>in</w:t>
       </w:r>
       <w:r>
-        <w:rPr>
-          <w:highlight w:val="cyan"/>
-        </w:rPr>
         <w:t xml:space="preserve"> the appellant</w:t>
       </w:r>
       <w:r>
-        <w:rPr>
-          <w:highlight w:val="cyan"/>
-        </w:rPr>
         <w:t>'s brief</w:t>
       </w:r>
       <w:r>
-        <w:rPr>
-          <w:highlight w:val="cyan"/>
-        </w:rPr>
         <w:t>.</w:t>
       </w:r>
       <w:r>
-        <w:rPr>
-          <w:highlight w:val="cyan"/>
-        </w:rPr>
         <w:t>]</w:t>
       </w:r>
     </w:p>
@@ -2112,90 +1985,48 @@
     </w:p>
     <w:p>
       <w:r>
-        <w:rPr>
-          <w:highlight w:val="yellow"/>
-        </w:rPr>
         <w:t>[</w:t>
       </w:r>
       <w:r>
-        <w:rPr>
-          <w:highlight w:val="yellow"/>
-        </w:rPr>
         <w:t>Include</w:t>
       </w:r>
       <w:r>
-        <w:rPr>
-          <w:highlight w:val="yellow"/>
-        </w:rPr>
         <w:t xml:space="preserve"> </w:t>
       </w:r>
       <w:r>
-        <w:rPr>
-          <w:highlight w:val="yellow"/>
-        </w:rPr>
         <w:t xml:space="preserve">a description of the </w:t>
       </w:r>
       <w:r>
-        <w:rPr>
-          <w:highlight w:val="yellow"/>
-        </w:rPr>
         <w:t xml:space="preserve">relevant </w:t>
       </w:r>
       <w:r>
-        <w:rPr>
-          <w:highlight w:val="yellow"/>
-        </w:rPr>
         <w:t>facts of your case. Importantly, every fact included in this statement must have support in the record appendix and must be followed by a page reference to the appendix or transcript where that fact appears</w:t>
       </w:r>
       <w:r>
         <w:t xml:space="preserve">. </w:t>
       </w:r>
       <w:r>
-        <w:rPr>
-          <w:highlight w:val="cyan"/>
-        </w:rPr>
         <w:t xml:space="preserve">The appellee’s brief is not required to contain a statement of the </w:t>
       </w:r>
       <w:r>
-        <w:rPr>
-          <w:highlight w:val="cyan"/>
-        </w:rPr>
         <w:t>facts</w:t>
       </w:r>
       <w:r>
-        <w:rPr>
-          <w:highlight w:val="cyan"/>
-        </w:rPr>
         <w:t xml:space="preserve"> unless the appellee is dissatisfied with the statement </w:t>
       </w:r>
       <w:r>
-        <w:rPr>
-          <w:highlight w:val="cyan"/>
-        </w:rPr>
         <w:t>in</w:t>
       </w:r>
       <w:r>
-        <w:rPr>
-          <w:highlight w:val="cyan"/>
-        </w:rPr>
         <w:t xml:space="preserve"> the appellant</w:t>
       </w:r>
       <w:r>
-        <w:rPr>
-          <w:highlight w:val="cyan"/>
-        </w:rPr>
         <w:t>'s brief</w:t>
       </w:r>
       <w:r>
-        <w:rPr>
-          <w:highlight w:val="cyan"/>
-        </w:rPr>
         <w:t>.</w:t>
       </w:r>
       <w:r>
-        <w:rPr>
-          <w:highlight w:val="cyan"/>
-        </w:rPr>
         <w:t>]</w:t>
       </w:r>
     </w:p>
@@ -2219,49 +2050,31 @@
         <w:t>[</w:t>
       </w:r>
       <w:r>
-        <w:rPr>
-          <w:highlight w:val="yellow"/>
-        </w:rPr>
         <w:t>I</w:t>
       </w:r>
       <w:r>
-        <w:rPr>
-          <w:highlight w:val="yellow"/>
-        </w:rPr>
         <w:t xml:space="preserve">f your argument section </w:t>
       </w:r>
       <w:r>
-        <w:rPr>
-          <w:highlight w:val="yellow"/>
-        </w:rPr>
         <w:t xml:space="preserve">that follows </w:t>
       </w:r>
       <w:r>
-        <w:rPr>
-          <w:highlight w:val="yellow"/>
-        </w:rPr>
         <w:t>is longer than 20</w:t>
       </w:r>
       <w:r>
-        <w:rPr>
-          <w:highlight w:val="yellow"/>
-        </w:rPr>
         <w:t xml:space="preserve"> pages</w:t>
       </w:r>
       <w:r>
-        <w:rPr>
-          <w:highlight w:val="yellow"/>
-        </w:rPr>
-        <w:t xml:space="preserve"> (or 4,500 words if produced in a proportionally spaced font</w:t>
-      </w:r>
-      <w:r>
-        <w:t>)</w:t>
+        <w:t xml:space="preserve"> (or 4,500 words if produced in a proportionally spaced font)</w:t>
       </w:r>
       <w:r>
         <w:t xml:space="preserve">, you must include a </w:t>
       </w:r>
       <w:r>
-        <w:t>summary of the arguments made later in the brief</w:t>
+        <w:t>summary of the arguments made later</w:t>
+      </w:r>
+      <w:r>
+        <w:t xml:space="preserve"> in the brief</w:t>
       </w:r>
       <w:r>
         <w:t>,</w:t>
@@ -2304,176 +2117,96 @@
     </w:p>
     <w:p>
       <w:r>
-        <w:rPr>
-          <w:highlight w:val="yellow"/>
-        </w:rPr>
         <w:t>[</w:t>
       </w:r>
       <w:r>
-        <w:rPr>
-          <w:highlight w:val="yellow"/>
-        </w:rPr>
         <w:t xml:space="preserve">This section contains the legal argument that supports the issues you are raising on appeal. Your legal argument must be supported by legal authority such as appellate case law, statutes, and/or regulations. </w:t>
       </w:r>
       <w:r>
-        <w:rPr>
-          <w:highlight w:val="yellow"/>
-        </w:rPr>
         <w:t xml:space="preserve">You must include a concise statement of the applicable standard of review for each issue (which may appear in the discussion of the issue or under a separate heading placed before the discussion of the issues).  </w:t>
       </w:r>
       <w:r>
-        <w:rPr>
-          <w:highlight w:val="yellow"/>
-        </w:rPr>
         <w:t>You m</w:t>
       </w:r>
       <w:r>
-        <w:rPr>
-          <w:highlight w:val="yellow"/>
-        </w:rPr>
         <w:t>ust use official case citations</w:t>
       </w:r>
       <w:r>
-        <w:rPr>
-          <w:highlight w:val="yellow"/>
-        </w:rPr>
         <w:t xml:space="preserve"> and citations to Massachusetts Reports (either Mass. or Mass. App. Ct.) </w:t>
       </w:r>
       <w:r>
-        <w:rPr>
-          <w:highlight w:val="yellow"/>
-        </w:rPr>
         <w:t>and not</w:t>
       </w:r>
       <w:r>
-        <w:rPr>
-          <w:highlight w:val="yellow"/>
-        </w:rPr>
         <w:t xml:space="preserve"> regional digests </w:t>
       </w:r>
       <w:r>
-        <w:rPr>
-          <w:highlight w:val="yellow"/>
-        </w:rPr>
         <w:t xml:space="preserve">such as </w:t>
       </w:r>
       <w:r>
-        <w:rPr>
-          <w:highlight w:val="yellow"/>
-        </w:rPr>
         <w:t xml:space="preserve">N.E.2d. For example, use </w:t>
       </w:r>
       <w:r>
         <w:rPr>
-          <w:highlight w:val="yellow"/>
           <w:u w:val="single"/>
         </w:rPr>
         <w:t>Parr v. Rosenthal</w:t>
       </w:r>
       <w:r>
-        <w:rPr>
-          <w:highlight w:val="yellow"/>
-        </w:rPr>
         <w:t>, 475 Mass. 368 (2016),</w:t>
       </w:r>
       <w:r>
-        <w:rPr>
-          <w:highlight w:val="yellow"/>
-        </w:rPr>
         <w:t xml:space="preserve"> not </w:t>
       </w:r>
       <w:r>
         <w:rPr>
-          <w:highlight w:val="yellow"/>
           <w:u w:val="single"/>
         </w:rPr>
         <w:t>Parr v. Rosenthal</w:t>
       </w:r>
       <w:r>
-        <w:rPr>
-          <w:highlight w:val="yellow"/>
-        </w:rPr>
         <w:t>, 57 N.E.3d 947 (2016)</w:t>
       </w:r>
       <w:r>
-        <w:rPr>
-          <w:highlight w:val="yellow"/>
-        </w:rPr>
         <w:t>.</w:t>
       </w:r>
       <w:r>
         <w:t xml:space="preserve"> </w:t>
       </w:r>
       <w:r>
-        <w:rPr>
-          <w:highlight w:val="green"/>
-        </w:rPr>
         <w:t>If you are citing to a constitutional provision, statute</w:t>
       </w:r>
       <w:r>
-        <w:rPr>
-          <w:highlight w:val="green"/>
-        </w:rPr>
         <w:t>,</w:t>
       </w:r>
       <w:r>
-        <w:rPr>
-          <w:highlight w:val="green"/>
-        </w:rPr>
         <w:t xml:space="preserve"> regulation</w:t>
       </w:r>
       <w:r>
-        <w:rPr>
-          <w:highlight w:val="green"/>
-        </w:rPr>
         <w:t>, or unpublished decision</w:t>
       </w:r>
       <w:r>
-        <w:rPr>
-          <w:highlight w:val="green"/>
-        </w:rPr>
         <w:t xml:space="preserve"> as authority in support of your legal arguments, you must include </w:t>
       </w:r>
       <w:r>
-        <w:rPr>
-          <w:highlight w:val="green"/>
-        </w:rPr>
         <w:t xml:space="preserve">a copy of </w:t>
       </w:r>
       <w:r>
-        <w:rPr>
-          <w:highlight w:val="green"/>
-        </w:rPr>
         <w:t>that</w:t>
       </w:r>
       <w:r>
-        <w:rPr>
-          <w:highlight w:val="green"/>
-        </w:rPr>
         <w:t xml:space="preserve"> document in the </w:t>
       </w:r>
       <w:r>
-        <w:rPr>
-          <w:highlight w:val="green"/>
-        </w:rPr>
         <w:t xml:space="preserve">addendum to the brief. This is referred to as the </w:t>
       </w:r>
       <w:r>
-        <w:rPr>
-          <w:highlight w:val="green"/>
-        </w:rPr>
         <w:t>brief's</w:t>
       </w:r>
       <w:r>
-        <w:rPr>
-          <w:highlight w:val="green"/>
-        </w:rPr>
         <w:t xml:space="preserve"> addendum.</w:t>
       </w:r>
       <w:r>
-        <w:rPr>
-          <w:highlight w:val="green"/>
-        </w:rPr>
         <w:t>]</w:t>
       </w:r>
       <w:r>
@@ -2526,14 +2259,8 @@
     <w:p>
       <w:pPr>
         <w:pStyle w:val="Heading2"/>
-        <w:rPr>
-          <w:highlight w:val="yellow"/>
-        </w:rPr>
-      </w:pPr>
-      <w:r>
-        <w:rPr>
-          <w:highlight w:val="yellow"/>
-        </w:rPr>
+      </w:pPr>
+      <w:r>
         <w:lastRenderedPageBreak/>
         <w:t>[Subheading]</w:t>
       </w:r>
@@ -2541,21 +2268,12 @@
     </w:p>
     <w:p>
       <w:r>
-        <w:rPr>
-          <w:highlight w:val="yellow"/>
-        </w:rPr>
         <w:t>[If you use the "heading" styles in Word</w:t>
       </w:r>
       <w:r>
-        <w:rPr>
-          <w:highlight w:val="yellow"/>
-        </w:rPr>
         <w:t xml:space="preserve"> to identify your arguments</w:t>
       </w:r>
       <w:r>
-        <w:rPr>
-          <w:highlight w:val="yellow"/>
-        </w:rPr>
         <w:t>, then the table of contents will automatically include any subheadings you create when you update it.]</w:t>
       </w:r>
     </w:p>
@@ -2606,18 +2324,35 @@
       <w:pPr>
         <w:jc w:val="right"/>
       </w:pPr>
-    </w:p>
-    <w:p>
-      <w:pPr>
+      <w:r>
+        <w:t>Respectfully submitted,</w:t>
+      </w:r>
+    </w:p>
+    <w:p>
+      <w:pPr>
+        <w:pStyle w:val="NoSpacing"/>
         <w:jc w:val="right"/>
       </w:pPr>
-    </w:p>
-    <w:p>
-      <w:pPr>
+      <w:r>
+        <w:t xml:space="preserve">/s/ </w:t>
+      </w:r>
+      <w:r>
+        <w:t>[</w:t>
+      </w:r>
+      <w:r>
+        <w:t>Filer's Name Here</w:t>
+      </w:r>
+      <w:r>
+        <w:t>]</w:t>
+      </w:r>
+    </w:p>
+    <w:p>
+      <w:pPr>
+        <w:pStyle w:val="NoSpacing"/>
         <w:jc w:val="right"/>
       </w:pPr>
       <w:r>
-        <w:t>Respectfully submitted,</w:t>
+        <w:t>_________________________</w:t>
       </w:r>
     </w:p>
     <w:p>
@@ -2626,16 +2361,53 @@
         <w:jc w:val="right"/>
       </w:pPr>
       <w:r>
-        <w:t xml:space="preserve">/s/ </w:t>
-      </w:r>
-      <w:r>
-        <w:t>[</w:t>
-      </w:r>
-      <w:r>
-        <w:t>Filer's Name Here</w:t>
-      </w:r>
-      <w:r>
-        <w:t>]</w:t>
+        <w:t>{%</w:t>
+      </w:r>
+      <w:r>
+        <w:t>p</w:t>
+      </w:r>
+      <w:r>
+        <w:t xml:space="preserve"> if </w:t>
+      </w:r>
+      <w:proofErr w:type="gramStart"/>
+      <w:r>
+        <w:t>users[</w:t>
+      </w:r>
+      <w:proofErr w:type="gramEnd"/>
+      <w:r>
+        <w:t>0].</w:t>
+      </w:r>
+      <w:proofErr w:type="spellStart"/>
+      <w:r>
+        <w:t>attorneys.there_are_any</w:t>
+      </w:r>
+      <w:proofErr w:type="spellEnd"/>
+      <w:r>
+        <w:t xml:space="preserve"> =</w:t>
+      </w:r>
+      <w:r>
+        <w:t>=</w:t>
+      </w:r>
+      <w:r>
+        <w:t xml:space="preserve"> True</w:t>
+      </w:r>
+      <w:r>
+        <w:t xml:space="preserve"> </w:t>
+      </w:r>
+      <w:r>
+        <w:t xml:space="preserve">%} </w:t>
+      </w:r>
+      <w:r>
+        <w:t>{{ users[0].attorney</w:t>
+      </w:r>
+      <w:r>
+        <w:t>s</w:t>
+      </w:r>
+      <w:r>
+        <w:t>[0]</w:t>
+      </w:r>
+      <w:r>
+        <w:t xml:space="preserve">.name }} </w:t>
       </w:r>
     </w:p>
     <w:p>
@@ -2644,7 +2416,21 @@
         <w:jc w:val="right"/>
       </w:pPr>
       <w:r>
-        <w:t>_________________________</w:t>
+        <w:t>Attorney for</w:t>
+      </w:r>
+      <w:r>
+        <w:t xml:space="preserve"> </w:t>
+      </w:r>
+      <w:proofErr w:type="gramStart"/>
+      <w:r>
+        <w:t>{{ users</w:t>
+      </w:r>
+      <w:proofErr w:type="gramEnd"/>
+      <w:r>
+        <w:t>[0].name }}</w:t>
+      </w:r>
+      <w:r>
+        <w:t xml:space="preserve"> </w:t>
       </w:r>
     </w:p>
     <w:p>
@@ -2652,14 +2438,27 @@
         <w:pStyle w:val="NoSpacing"/>
         <w:jc w:val="right"/>
       </w:pPr>
-      <w:r>
-        <w:t>[</w:t>
-      </w:r>
-      <w:r>
-        <w:t>Name of Filer</w:t>
-      </w:r>
-      <w:r>
-        <w:t>]</w:t>
+      <w:proofErr w:type="gramStart"/>
+      <w:r>
+        <w:t xml:space="preserve">{{ </w:t>
+      </w:r>
+      <w:r>
+        <w:t>users</w:t>
+      </w:r>
+      <w:proofErr w:type="gramEnd"/>
+      <w:r>
+        <w:t>[0].attorneys[0]</w:t>
+      </w:r>
+      <w:r>
+        <w:t>.</w:t>
+      </w:r>
+      <w:proofErr w:type="spellStart"/>
+      <w:r>
+        <w:t>address.block</w:t>
+      </w:r>
+      <w:proofErr w:type="spellEnd"/>
+      <w:r>
+        <w:t>() }}</w:t>
       </w:r>
     </w:p>
     <w:p>
@@ -2667,14 +2466,35 @@
         <w:pStyle w:val="NoSpacing"/>
         <w:jc w:val="right"/>
       </w:pPr>
-      <w:r>
-        <w:t>[</w:t>
-      </w:r>
-      <w:r>
-        <w:t>123 Filer's St.</w:t>
-      </w:r>
-      <w:r>
-        <w:t>]</w:t>
+      <w:proofErr w:type="spellStart"/>
+      <w:r>
+        <w:t>BBO</w:t>
+      </w:r>
+      <w:proofErr w:type="spellEnd"/>
+      <w:r>
+        <w:t xml:space="preserve"> # </w:t>
+      </w:r>
+      <w:proofErr w:type="gramStart"/>
+      <w:r>
+        <w:t xml:space="preserve">{{ </w:t>
+      </w:r>
+      <w:r>
+        <w:t>users</w:t>
+      </w:r>
+      <w:proofErr w:type="gramEnd"/>
+      <w:r>
+        <w:t>[0].attorneys[0]</w:t>
+      </w:r>
+      <w:r>
+        <w:t>.</w:t>
+      </w:r>
+      <w:proofErr w:type="spellStart"/>
+      <w:r>
+        <w:t>id_number</w:t>
+      </w:r>
+      <w:proofErr w:type="spellEnd"/>
+      <w:r>
+        <w:t>}}</w:t>
       </w:r>
     </w:p>
     <w:p>
@@ -2682,14 +2502,13 @@
         <w:pStyle w:val="NoSpacing"/>
         <w:jc w:val="right"/>
       </w:pPr>
-      <w:r>
-        <w:t>[</w:t>
-      </w:r>
-      <w:r>
-        <w:t>Filer's City, MA, 01234</w:t>
-      </w:r>
-      <w:r>
-        <w:t>]</w:t>
+      <w:proofErr w:type="gramStart"/>
+      <w:r>
+        <w:t>{{ users</w:t>
+      </w:r>
+      <w:proofErr w:type="gramEnd"/>
+      <w:r>
+        <w:t>[0].attorneys[0].firm}}</w:t>
       </w:r>
     </w:p>
     <w:p>
@@ -2697,8 +2516,21 @@
         <w:pStyle w:val="NoSpacing"/>
         <w:jc w:val="right"/>
       </w:pPr>
-      <w:r>
-        <w:t>[BBO #555555 / Pro Se]</w:t>
+      <w:proofErr w:type="gramStart"/>
+      <w:r>
+        <w:t>{{ users</w:t>
+      </w:r>
+      <w:proofErr w:type="gramEnd"/>
+      <w:r>
+        <w:t>[0].attorneys[0].</w:t>
+      </w:r>
+      <w:proofErr w:type="spellStart"/>
+      <w:r>
+        <w:t>phone_numbers</w:t>
+      </w:r>
+      <w:proofErr w:type="spellEnd"/>
+      <w:r>
+        <w:t>() }}</w:t>
       </w:r>
     </w:p>
     <w:p>
@@ -2706,8 +2538,19 @@
         <w:pStyle w:val="NoSpacing"/>
         <w:jc w:val="right"/>
       </w:pPr>
-      <w:r>
-        <w:t>[Firm or Office Name if Applicable]</w:t>
+      <w:proofErr w:type="gramStart"/>
+      <w:r>
+        <w:t xml:space="preserve">{{ </w:t>
+      </w:r>
+      <w:r>
+        <w:t>users</w:t>
+      </w:r>
+      <w:proofErr w:type="gramEnd"/>
+      <w:r>
+        <w:t>[0].attorneys[0]</w:t>
+      </w:r>
+      <w:r>
+        <w:t>.email }}</w:t>
       </w:r>
     </w:p>
     <w:p>
@@ -2716,16 +2559,7 @@
         <w:jc w:val="right"/>
       </w:pPr>
       <w:r>
-        <w:t xml:space="preserve"> </w:t>
-      </w:r>
-      <w:r>
-        <w:t>[</w:t>
-      </w:r>
-      <w:r>
-        <w:t>(617)555-5555</w:t>
-      </w:r>
-      <w:r>
-        <w:t>]</w:t>
+        <w:t xml:space="preserve">{%p else %} </w:t>
       </w:r>
     </w:p>
     <w:p>
@@ -2733,14 +2567,13 @@
         <w:pStyle w:val="NoSpacing"/>
         <w:jc w:val="right"/>
       </w:pPr>
-      <w:r>
-        <w:t>[</w:t>
-      </w:r>
-      <w:r>
-        <w:t>filers_email@example.com</w:t>
-      </w:r>
-      <w:r>
-        <w:t>]</w:t>
+      <w:proofErr w:type="gramStart"/>
+      <w:r>
+        <w:t>{{ users</w:t>
+      </w:r>
+      <w:proofErr w:type="gramEnd"/>
+      <w:r>
+        <w:t>[0].name }}</w:t>
       </w:r>
     </w:p>
     <w:p>
@@ -2748,27 +2581,120 @@
         <w:pStyle w:val="NoSpacing"/>
         <w:jc w:val="right"/>
       </w:pPr>
-    </w:p>
-    <w:p>
-      <w:pPr>
-        <w:pStyle w:val="NoSpacing"/>
-      </w:pPr>
-      <w:r>
-        <w:t xml:space="preserve">Date: </w:t>
-      </w:r>
-      <w:r>
-        <w:t>[</w:t>
-      </w:r>
-      <w:r>
-        <w:t>mm/dd/</w:t>
+      <w:proofErr w:type="gramStart"/>
+      <w:r>
+        <w:t>{{ users</w:t>
+      </w:r>
+      <w:proofErr w:type="gramEnd"/>
+      <w:r>
+        <w:t>[0].</w:t>
       </w:r>
       <w:proofErr w:type="spellStart"/>
       <w:r>
-        <w:t>yyyy</w:t>
+        <w:t>address.block</w:t>
       </w:r>
       <w:proofErr w:type="spellEnd"/>
       <w:r>
-        <w:t>]</w:t>
+        <w:t>() }}</w:t>
+      </w:r>
+    </w:p>
+    <w:p>
+      <w:pPr>
+        <w:pStyle w:val="NoSpacing"/>
+        <w:jc w:val="right"/>
+      </w:pPr>
+      <w:r>
+        <w:t>Pro Se</w:t>
+      </w:r>
+    </w:p>
+    <w:p>
+      <w:pPr>
+        <w:pStyle w:val="NoSpacing"/>
+        <w:jc w:val="right"/>
+      </w:pPr>
+      <w:proofErr w:type="gramStart"/>
+      <w:r>
+        <w:t>{{ users</w:t>
+      </w:r>
+      <w:proofErr w:type="gramEnd"/>
+      <w:r>
+        <w:t>[0].</w:t>
+      </w:r>
+      <w:proofErr w:type="spellStart"/>
+      <w:r>
+        <w:t>phone_numbers</w:t>
+      </w:r>
+      <w:proofErr w:type="spellEnd"/>
+      <w:r>
+        <w:t>() }}</w:t>
+      </w:r>
+    </w:p>
+    <w:p>
+      <w:pPr>
+        <w:pStyle w:val="NoSpacing"/>
+        <w:jc w:val="right"/>
+      </w:pPr>
+      <w:proofErr w:type="gramStart"/>
+      <w:r>
+        <w:t>{{ users</w:t>
+      </w:r>
+      <w:proofErr w:type="gramEnd"/>
+      <w:r>
+        <w:t>[0].email }}</w:t>
+      </w:r>
+    </w:p>
+    <w:p>
+      <w:pPr>
+        <w:pStyle w:val="NoSpacing"/>
+        <w:jc w:val="right"/>
+      </w:pPr>
+      <w:r>
+        <w:t>{%</w:t>
+      </w:r>
+      <w:r>
+        <w:t>p</w:t>
+      </w:r>
+      <w:r>
+        <w:t xml:space="preserve"> endif %}</w:t>
+      </w:r>
+    </w:p>
+    <w:p>
+      <w:pPr>
+        <w:pStyle w:val="NoSpacing"/>
+        <w:jc w:val="right"/>
+      </w:pPr>
+    </w:p>
+    <w:p>
+      <w:pPr>
+        <w:pStyle w:val="NoSpacing"/>
+      </w:pPr>
+      <w:r>
+        <w:lastRenderedPageBreak/>
+        <w:t>Date</w:t>
+      </w:r>
+      <w:r>
+        <w:t xml:space="preserve">: </w:t>
+      </w:r>
+      <w:proofErr w:type="gramStart"/>
+      <w:r>
+        <w:t xml:space="preserve">{{ </w:t>
+      </w:r>
+      <w:proofErr w:type="spellStart"/>
+      <w:r>
+        <w:t>showifdef</w:t>
+      </w:r>
+      <w:proofErr w:type="spellEnd"/>
+      <w:proofErr w:type="gramEnd"/>
+      <w:r>
+        <w:t>('</w:t>
+      </w:r>
+      <w:proofErr w:type="spellStart"/>
+      <w:r>
+        <w:t>signature_date</w:t>
+      </w:r>
+      <w:proofErr w:type="spellEnd"/>
+      <w:r>
+        <w:t>') }}</w:t>
       </w:r>
     </w:p>
     <w:p>
@@ -2808,36 +2734,30 @@
         <w:t>The addendum continues</w:t>
       </w:r>
       <w:r>
-        <w:t xml:space="preserve"> the pagination from the brief.</w:t>
+        <w:t xml:space="preserve"> the </w:t>
+      </w:r>
+      <w:r>
+        <w:t>pagination from the brief.</w:t>
       </w:r>
       <w:r>
         <w:t xml:space="preserve"> </w:t>
       </w:r>
       <w:r>
-        <w:rPr>
-          <w:highlight w:val="yellow"/>
-        </w:rPr>
-        <w:t>Do not restart the pagination</w:t>
+        <w:t xml:space="preserve">Do not restart the pagination. </w:t>
+      </w:r>
+      <w:r>
+        <w:t xml:space="preserve">The addendum must include a table of </w:t>
+      </w:r>
+      <w:r>
+        <w:t>contents listing</w:t>
+      </w:r>
+      <w:r>
+        <w:t xml:space="preserve"> each item contained therein and the page on which it begins</w:t>
       </w:r>
       <w:r>
         <w:t xml:space="preserve">. </w:t>
       </w:r>
       <w:r>
-        <w:t xml:space="preserve">The addendum must include a table of </w:t>
-      </w:r>
-      <w:r>
-        <w:t xml:space="preserve">contents </w:t>
-      </w:r>
-      <w:r>
-        <w:t>listing</w:t>
-      </w:r>
-      <w:r>
-        <w:t xml:space="preserve"> each item contained therein and the page on which it begins</w:t>
-      </w:r>
-      <w:r>
-        <w:t xml:space="preserve">. </w:t>
-      </w:r>
-      <w:r>
         <w:t xml:space="preserve">The addendum does not count toward the </w:t>
       </w:r>
       <w:r>
@@ -2847,7 +2767,10 @@
         <w:t xml:space="preserve"> limit. </w:t>
       </w:r>
       <w:r>
-        <w:t xml:space="preserve">The addendum is </w:t>
+        <w:t>The addendum</w:t>
+      </w:r>
+      <w:r>
+        <w:t xml:space="preserve"> is </w:t>
       </w:r>
       <w:r>
         <w:t xml:space="preserve">separate from </w:t>
@@ -2868,7 +2791,10 @@
         <w:t>copy of the order, judgment or decree that you are appealing</w:t>
       </w:r>
       <w:r>
-        <w:t xml:space="preserve">, in addition to other relevant documents from the trial court record that you wish to </w:t>
+        <w:t xml:space="preserve">, in addition to other relevant documents from the trial court </w:t>
+      </w:r>
+      <w:r>
+        <w:t xml:space="preserve">record that you wish to </w:t>
       </w:r>
       <w:r>
         <w:t xml:space="preserve">bring to </w:t>
@@ -2886,18 +2812,9 @@
         <w:t xml:space="preserve"> A sample appendix also appears on the same page on the court's website as this sample brief.</w:t>
       </w:r>
       <w:r>
-        <w:t xml:space="preserve"> </w:t>
-      </w:r>
-      <w:r>
-        <w:rPr>
-          <w:highlight w:val="cyan"/>
-        </w:rPr>
-        <w:t>The addendum is required for appellant, appellee, and reply briefs, see Rules 16(a)(13), 16(b)(3), and 16(c).</w:t>
-      </w:r>
-      <w:r>
-        <w:rPr>
-          <w:highlight w:val="cyan"/>
-        </w:rPr>
+        <w:t xml:space="preserve"> The addendum is required for appellant, appellee, and reply briefs, see Rules 16(a)(13), 16(b)(3), and 16(c).</w:t>
+      </w:r>
+      <w:r>
         <w:t>]</w:t>
       </w:r>
     </w:p>
@@ -2963,11 +2880,6 @@
       <w:r>
         <w:t xml:space="preserve"> 3-301..............................9]</w:t>
       </w:r>
-    </w:p>
-    <w:p>
-      <w:pPr>
-        <w:spacing w:line="276" w:lineRule="auto"/>
-      </w:pPr>
     </w:p>
     <w:p>
       <w:r>
@@ -3367,13 +3279,32 @@
         <w:t>. 13(d), I hereby certify, under th</w:t>
       </w:r>
       <w:r>
-        <w:t>e penalties of perjury, that on</w:t>
-      </w:r>
-      <w:r>
+        <w:t xml:space="preserve">e penalties of perjury, that </w:t>
+      </w:r>
+      <w:r>
+        <w:rPr>
+          <w:color w:val="000000" w:themeColor="text1"/>
+        </w:rPr>
+        <w:t>on</w:t>
+      </w:r>
+      <w:r>
+        <w:rPr>
+          <w:color w:val="000000" w:themeColor="text1"/>
+        </w:rPr>
         <w:t xml:space="preserve"> </w:t>
       </w:r>
       <w:r>
-        <w:t xml:space="preserve">[DATE], </w:t>
+        <w:rPr>
+          <w:color w:val="000000" w:themeColor="text1"/>
+          <w:highlight w:val="yellow"/>
+        </w:rPr>
+        <w:t>[DATE]</w:t>
+      </w:r>
+      <w:r>
+        <w:rPr>
+          <w:color w:val="000000" w:themeColor="text1"/>
+        </w:rPr>
+        <w:t xml:space="preserve">, </w:t>
       </w:r>
       <w:r>
         <w:t>I ha</w:t>
@@ -3385,187 +3316,1851 @@
         <w:t xml:space="preserve">Brief [and Appendix] </w:t>
       </w:r>
       <w:r>
-        <w:t>upon the attorney of record for each party, or if the party has no attorney then I made service directly to the self-represented party, by</w:t>
+        <w:t xml:space="preserve">upon the attorney of record for each party, or if the party has no attorney </w:t>
+      </w:r>
+      <w:r>
+        <w:t>then I made service directly to the self-represented party, by</w:t>
       </w:r>
       <w:r>
         <w:t xml:space="preserve"> </w:t>
       </w:r>
-      <w:r>
-        <w:rPr>
-          <w:highlight w:val="cyan"/>
-        </w:rPr>
-        <w:t>{{ method_of_service }}</w:t>
-      </w:r>
-      <w:r>
+      <w:proofErr w:type="gramStart"/>
+      <w:r>
+        <w:t>{{ method</w:t>
+      </w:r>
+      <w:proofErr w:type="gramEnd"/>
+      <w:r>
+        <w:t>_of_service }}</w:t>
+      </w:r>
+      <w:r>
+        <w:t xml:space="preserve"> on:</w:t>
+      </w:r>
+    </w:p>
+    <w:p>
+      <w:pPr>
+        <w:tabs>
+          <w:tab w:val="left" w:pos="720"/>
+          <w:tab w:val="left" w:pos="1440"/>
+          <w:tab w:val="left" w:pos="2160"/>
+          <w:tab w:val="left" w:pos="2880"/>
+          <w:tab w:val="left" w:pos="3600"/>
+          <w:tab w:val="left" w:pos="4320"/>
+          <w:tab w:val="left" w:pos="5040"/>
+          <w:tab w:val="left" w:pos="5760"/>
+          <w:tab w:val="left" w:pos="6480"/>
+          <w:tab w:val="left" w:pos="7200"/>
+          <w:tab w:val="left" w:pos="7920"/>
+          <w:tab w:val="left" w:pos="8640"/>
+        </w:tabs>
+        <w:autoSpaceDE w:val="0"/>
+        <w:autoSpaceDN w:val="0"/>
+        <w:adjustRightInd w:val="0"/>
+        <w:spacing w:after="0" w:line="240" w:lineRule="auto"/>
+        <w:contextualSpacing/>
+        <w:rPr>
+          <w:rFonts w:cs="Courier New"/>
+          <w:szCs w:val="24"/>
+        </w:rPr>
+      </w:pPr>
+      <w:r>
+        <w:rPr>
+          <w:rFonts w:cs="Courier New"/>
+          <w:szCs w:val="24"/>
+        </w:rPr>
+        <w:t xml:space="preserve">{%p for user in </w:t>
+      </w:r>
+      <w:r>
+        <w:rPr>
+          <w:rFonts w:cs="Courier New"/>
+          <w:szCs w:val="24"/>
+        </w:rPr>
+        <w:t>users</w:t>
+      </w:r>
+      <w:r>
+        <w:rPr>
+          <w:rFonts w:cs="Courier New"/>
+          <w:szCs w:val="24"/>
+        </w:rPr>
+        <w:t xml:space="preserve"> if </w:t>
+      </w:r>
+      <w:proofErr w:type="gramStart"/>
+      <w:r>
+        <w:rPr>
+          <w:rFonts w:cs="Courier New"/>
+          <w:szCs w:val="24"/>
+        </w:rPr>
+        <w:t>user</w:t>
+      </w:r>
+      <w:r>
+        <w:rPr>
+          <w:rFonts w:cs="Courier New"/>
+          <w:szCs w:val="24"/>
+        </w:rPr>
         <w:t xml:space="preserve"> </w:t>
       </w:r>
       <w:r>
         <w:rPr>
-          <w:highlight w:val="yellow"/>
-        </w:rPr>
-        <w:t>[</w:t>
-      </w:r>
-      <w:r>
-        <w:rPr>
-          <w:highlight w:val="yellow"/>
-        </w:rPr>
-        <w:t>hand delivery / U.S. Mail / the Electronic Filing System</w:t>
-      </w:r>
-      <w:r>
-        <w:rPr>
-          <w:highlight w:val="yellow"/>
-        </w:rPr>
-        <w:t>]</w:t>
-      </w:r>
-      <w:r>
-        <w:t xml:space="preserve"> on:</w:t>
-      </w:r>
-    </w:p>
-    <w:p>
-      <w:pPr>
-        <w:pStyle w:val="NoSpacing"/>
+          <w:rFonts w:cs="Courier New"/>
+          <w:szCs w:val="24"/>
+        </w:rPr>
+        <w:t>!</w:t>
+      </w:r>
+      <w:proofErr w:type="gramEnd"/>
+      <w:r>
+        <w:rPr>
+          <w:rFonts w:cs="Courier New"/>
+          <w:szCs w:val="24"/>
+        </w:rPr>
+        <w:t>= users[0]</w:t>
+      </w:r>
+      <w:r>
+        <w:rPr>
+          <w:rFonts w:cs="Courier New"/>
+          <w:szCs w:val="24"/>
+        </w:rPr>
+        <w:t xml:space="preserve"> </w:t>
+      </w:r>
+      <w:r>
+        <w:rPr>
+          <w:rFonts w:cs="Courier New"/>
+          <w:szCs w:val="24"/>
+        </w:rPr>
+        <w:t xml:space="preserve">%} </w:t>
+      </w:r>
+    </w:p>
+    <w:p>
+      <w:pPr>
         <w:tabs>
-          <w:tab w:val="right" w:pos="7920"/>
+          <w:tab w:val="left" w:pos="720"/>
+          <w:tab w:val="left" w:pos="1440"/>
+          <w:tab w:val="left" w:pos="2160"/>
+          <w:tab w:val="left" w:pos="2880"/>
+          <w:tab w:val="left" w:pos="3600"/>
+          <w:tab w:val="left" w:pos="4320"/>
+          <w:tab w:val="left" w:pos="5040"/>
+          <w:tab w:val="left" w:pos="5760"/>
+          <w:tab w:val="left" w:pos="6480"/>
+          <w:tab w:val="left" w:pos="7200"/>
+          <w:tab w:val="left" w:pos="7920"/>
+          <w:tab w:val="left" w:pos="8640"/>
         </w:tabs>
-        <w:rPr>
-          <w:highlight w:val="yellow"/>
-        </w:rPr>
-      </w:pPr>
-      <w:r>
-        <w:rPr>
-          <w:highlight w:val="yellow"/>
-        </w:rPr>
-        <w:t>[</w:t>
-      </w:r>
-      <w:r>
-        <w:rPr>
-          <w:highlight w:val="yellow"/>
-        </w:rPr>
-        <w:t>Name of Other Party</w:t>
-      </w:r>
-      <w:r>
-        <w:rPr>
-          <w:highlight w:val="yellow"/>
-        </w:rPr>
-        <w:t>]</w:t>
-      </w:r>
-    </w:p>
-    <w:p>
-      <w:pPr>
-        <w:pStyle w:val="NoSpacing"/>
-        <w:rPr>
-          <w:highlight w:val="yellow"/>
-        </w:rPr>
-      </w:pPr>
-      <w:r>
-        <w:rPr>
-          <w:highlight w:val="yellow"/>
-        </w:rPr>
-        <w:t>[</w:t>
-      </w:r>
-      <w:r>
-        <w:rPr>
-          <w:highlight w:val="yellow"/>
-        </w:rPr>
-        <w:t>123 Opposing Party St.</w:t>
-      </w:r>
-      <w:r>
-        <w:rPr>
-          <w:highlight w:val="yellow"/>
-        </w:rPr>
-        <w:t>]</w:t>
-      </w:r>
-    </w:p>
-    <w:p>
-      <w:pPr>
-        <w:pStyle w:val="NoSpacing"/>
-        <w:rPr>
-          <w:highlight w:val="yellow"/>
-        </w:rPr>
-      </w:pPr>
-      <w:r>
-        <w:rPr>
-          <w:highlight w:val="yellow"/>
-        </w:rPr>
-        <w:t>[</w:t>
-      </w:r>
-      <w:r>
-        <w:rPr>
-          <w:highlight w:val="yellow"/>
-        </w:rPr>
-        <w:t>Opponent City, MA, 01234</w:t>
-      </w:r>
-      <w:r>
-        <w:rPr>
-          <w:highlight w:val="yellow"/>
-        </w:rPr>
-        <w:t>]</w:t>
-      </w:r>
-    </w:p>
-    <w:p>
-      <w:pPr>
-        <w:pStyle w:val="NoSpacing"/>
-        <w:rPr>
-          <w:highlight w:val="yellow"/>
-        </w:rPr>
-      </w:pPr>
-      <w:r>
-        <w:rPr>
-          <w:highlight w:val="yellow"/>
-        </w:rPr>
-        <w:t>[BBO #555555 / Pro Se]</w:t>
-      </w:r>
-    </w:p>
-    <w:p>
-      <w:pPr>
-        <w:pStyle w:val="NoSpacing"/>
-        <w:rPr>
-          <w:highlight w:val="yellow"/>
-        </w:rPr>
-      </w:pPr>
-      <w:r>
-        <w:rPr>
-          <w:highlight w:val="yellow"/>
-        </w:rPr>
-        <w:t>[</w:t>
-      </w:r>
-      <w:r>
-        <w:rPr>
-          <w:highlight w:val="yellow"/>
-        </w:rPr>
-        <w:t>(617)555-5555</w:t>
-      </w:r>
-      <w:r>
-        <w:rPr>
-          <w:highlight w:val="yellow"/>
-        </w:rPr>
-        <w:t>]</w:t>
-      </w:r>
-    </w:p>
-    <w:p>
-      <w:r>
-        <w:rPr>
-          <w:highlight w:val="yellow"/>
-        </w:rPr>
-        <w:t>[</w:t>
-      </w:r>
-      <w:r>
-        <w:rPr>
-          <w:highlight w:val="yellow"/>
-        </w:rPr>
-        <w:t>opponents_email@example.com</w:t>
-      </w:r>
-      <w:r>
-        <w:rPr>
-          <w:highlight w:val="yellow"/>
-        </w:rPr>
-        <w:t>]</w:t>
-      </w:r>
-    </w:p>
-    <w:p>
-      <w:r>
-        <w:t>{{ parties_to_be_served }}</w:t>
-      </w:r>
+        <w:autoSpaceDE w:val="0"/>
+        <w:autoSpaceDN w:val="0"/>
+        <w:adjustRightInd w:val="0"/>
+        <w:spacing w:after="0" w:line="240" w:lineRule="auto"/>
+        <w:contextualSpacing/>
+        <w:rPr>
+          <w:rFonts w:cs="Courier New"/>
+          <w:szCs w:val="24"/>
+        </w:rPr>
+      </w:pPr>
+      <w:r>
+        <w:rPr>
+          <w:rFonts w:cs="Courier New"/>
+          <w:szCs w:val="24"/>
+        </w:rPr>
+        <w:t xml:space="preserve">{%p for attorney in </w:t>
+      </w:r>
+      <w:proofErr w:type="spellStart"/>
+      <w:proofErr w:type="gramStart"/>
+      <w:r>
+        <w:rPr>
+          <w:rFonts w:cs="Courier New"/>
+          <w:szCs w:val="24"/>
+        </w:rPr>
+        <w:t>user</w:t>
+      </w:r>
+      <w:r>
+        <w:rPr>
+          <w:rFonts w:cs="Courier New"/>
+          <w:szCs w:val="24"/>
+        </w:rPr>
+        <w:t>.attorneys</w:t>
+      </w:r>
+      <w:proofErr w:type="spellEnd"/>
+      <w:proofErr w:type="gramEnd"/>
+      <w:r>
+        <w:rPr>
+          <w:rFonts w:cs="Courier New"/>
+          <w:szCs w:val="24"/>
+        </w:rPr>
+        <w:t xml:space="preserve"> %}</w:t>
+      </w:r>
+    </w:p>
+    <w:p>
+      <w:pPr>
+        <w:tabs>
+          <w:tab w:val="left" w:pos="720"/>
+          <w:tab w:val="left" w:pos="1440"/>
+          <w:tab w:val="left" w:pos="2160"/>
+          <w:tab w:val="left" w:pos="2880"/>
+          <w:tab w:val="left" w:pos="3600"/>
+          <w:tab w:val="left" w:pos="4320"/>
+          <w:tab w:val="left" w:pos="5040"/>
+          <w:tab w:val="left" w:pos="5760"/>
+          <w:tab w:val="left" w:pos="6480"/>
+          <w:tab w:val="left" w:pos="7200"/>
+          <w:tab w:val="left" w:pos="7920"/>
+          <w:tab w:val="left" w:pos="8640"/>
+        </w:tabs>
+        <w:autoSpaceDE w:val="0"/>
+        <w:autoSpaceDN w:val="0"/>
+        <w:adjustRightInd w:val="0"/>
+        <w:spacing w:after="0" w:line="240" w:lineRule="auto"/>
+        <w:rPr>
+          <w:rFonts w:cs="Courier New"/>
+          <w:szCs w:val="24"/>
+        </w:rPr>
+      </w:pPr>
+    </w:p>
+    <w:p>
+      <w:pPr>
+        <w:tabs>
+          <w:tab w:val="left" w:pos="720"/>
+          <w:tab w:val="left" w:pos="1440"/>
+          <w:tab w:val="left" w:pos="2160"/>
+          <w:tab w:val="left" w:pos="2880"/>
+          <w:tab w:val="left" w:pos="3600"/>
+          <w:tab w:val="left" w:pos="4320"/>
+          <w:tab w:val="left" w:pos="5040"/>
+          <w:tab w:val="left" w:pos="5760"/>
+          <w:tab w:val="left" w:pos="6480"/>
+          <w:tab w:val="left" w:pos="7200"/>
+          <w:tab w:val="left" w:pos="7920"/>
+          <w:tab w:val="left" w:pos="8640"/>
+        </w:tabs>
+        <w:autoSpaceDE w:val="0"/>
+        <w:autoSpaceDN w:val="0"/>
+        <w:adjustRightInd w:val="0"/>
+        <w:spacing w:after="0" w:line="240" w:lineRule="auto"/>
+        <w:rPr>
+          <w:rFonts w:cs="Courier New"/>
+          <w:szCs w:val="24"/>
+        </w:rPr>
+      </w:pPr>
+      <w:proofErr w:type="gramStart"/>
+      <w:r>
+        <w:rPr>
+          <w:rFonts w:cs="Courier New"/>
+          <w:szCs w:val="24"/>
+        </w:rPr>
+        <w:t>{{ attorney.name</w:t>
+      </w:r>
+      <w:proofErr w:type="gramEnd"/>
+      <w:r>
+        <w:rPr>
+          <w:rFonts w:cs="Courier New"/>
+          <w:szCs w:val="24"/>
+        </w:rPr>
+        <w:t xml:space="preserve"> }}</w:t>
+      </w:r>
+    </w:p>
+    <w:p>
+      <w:pPr>
+        <w:tabs>
+          <w:tab w:val="left" w:pos="720"/>
+          <w:tab w:val="left" w:pos="1440"/>
+          <w:tab w:val="left" w:pos="2160"/>
+          <w:tab w:val="left" w:pos="2880"/>
+          <w:tab w:val="left" w:pos="3600"/>
+          <w:tab w:val="left" w:pos="4320"/>
+          <w:tab w:val="left" w:pos="5040"/>
+          <w:tab w:val="left" w:pos="5760"/>
+          <w:tab w:val="left" w:pos="6480"/>
+          <w:tab w:val="left" w:pos="7200"/>
+          <w:tab w:val="left" w:pos="7920"/>
+          <w:tab w:val="left" w:pos="8640"/>
+        </w:tabs>
+        <w:autoSpaceDE w:val="0"/>
+        <w:autoSpaceDN w:val="0"/>
+        <w:adjustRightInd w:val="0"/>
+        <w:spacing w:after="0" w:line="240" w:lineRule="auto"/>
+        <w:rPr>
+          <w:rFonts w:cs="Courier New"/>
+          <w:szCs w:val="24"/>
+        </w:rPr>
+      </w:pPr>
+      <w:proofErr w:type="gramStart"/>
+      <w:r>
+        <w:rPr>
+          <w:rFonts w:cs="Courier New"/>
+          <w:szCs w:val="24"/>
+        </w:rPr>
+        <w:t xml:space="preserve">{{ </w:t>
+      </w:r>
+      <w:proofErr w:type="spellStart"/>
+      <w:r>
+        <w:rPr>
+          <w:rFonts w:cs="Courier New"/>
+          <w:szCs w:val="24"/>
+        </w:rPr>
+        <w:t>attorney</w:t>
+      </w:r>
+      <w:proofErr w:type="gramEnd"/>
+      <w:r>
+        <w:rPr>
+          <w:rFonts w:cs="Courier New"/>
+          <w:szCs w:val="24"/>
+        </w:rPr>
+        <w:t>.address.block</w:t>
+      </w:r>
+      <w:proofErr w:type="spellEnd"/>
+      <w:r>
+        <w:rPr>
+          <w:rFonts w:cs="Courier New"/>
+          <w:szCs w:val="24"/>
+        </w:rPr>
+        <w:t>() }}</w:t>
+      </w:r>
+    </w:p>
+    <w:p>
+      <w:pPr>
+        <w:tabs>
+          <w:tab w:val="left" w:pos="720"/>
+          <w:tab w:val="left" w:pos="1440"/>
+          <w:tab w:val="left" w:pos="2160"/>
+          <w:tab w:val="left" w:pos="2880"/>
+          <w:tab w:val="left" w:pos="3600"/>
+          <w:tab w:val="left" w:pos="4320"/>
+          <w:tab w:val="left" w:pos="5040"/>
+          <w:tab w:val="left" w:pos="5760"/>
+          <w:tab w:val="left" w:pos="6480"/>
+          <w:tab w:val="left" w:pos="7200"/>
+          <w:tab w:val="left" w:pos="7920"/>
+          <w:tab w:val="left" w:pos="8640"/>
+        </w:tabs>
+        <w:autoSpaceDE w:val="0"/>
+        <w:autoSpaceDN w:val="0"/>
+        <w:adjustRightInd w:val="0"/>
+        <w:spacing w:after="0" w:line="240" w:lineRule="auto"/>
+        <w:rPr>
+          <w:rFonts w:cs="Courier New"/>
+          <w:szCs w:val="24"/>
+        </w:rPr>
+      </w:pPr>
+      <w:proofErr w:type="spellStart"/>
+      <w:r>
+        <w:rPr>
+          <w:rFonts w:cs="Courier New"/>
+          <w:szCs w:val="24"/>
+        </w:rPr>
+        <w:t>BBO</w:t>
+      </w:r>
+      <w:proofErr w:type="spellEnd"/>
+      <w:r>
+        <w:rPr>
+          <w:rFonts w:cs="Courier New"/>
+          <w:szCs w:val="24"/>
+        </w:rPr>
+        <w:t xml:space="preserve"> # </w:t>
+      </w:r>
+      <w:proofErr w:type="gramStart"/>
+      <w:r>
+        <w:rPr>
+          <w:rFonts w:cs="Courier New"/>
+          <w:szCs w:val="24"/>
+        </w:rPr>
+        <w:t xml:space="preserve">{{ </w:t>
+      </w:r>
+      <w:proofErr w:type="spellStart"/>
+      <w:r>
+        <w:rPr>
+          <w:rFonts w:cs="Courier New"/>
+          <w:szCs w:val="24"/>
+        </w:rPr>
+        <w:t>attorney.id</w:t>
+      </w:r>
+      <w:proofErr w:type="gramEnd"/>
+      <w:r>
+        <w:rPr>
+          <w:rFonts w:cs="Courier New"/>
+          <w:szCs w:val="24"/>
+        </w:rPr>
+        <w:t>_number</w:t>
+      </w:r>
+      <w:proofErr w:type="spellEnd"/>
+      <w:r>
+        <w:rPr>
+          <w:rFonts w:cs="Courier New"/>
+          <w:szCs w:val="24"/>
+        </w:rPr>
+        <w:t>}}</w:t>
+      </w:r>
+    </w:p>
+    <w:p>
+      <w:pPr>
+        <w:tabs>
+          <w:tab w:val="left" w:pos="720"/>
+          <w:tab w:val="left" w:pos="1440"/>
+          <w:tab w:val="left" w:pos="2160"/>
+          <w:tab w:val="left" w:pos="2880"/>
+          <w:tab w:val="left" w:pos="3600"/>
+          <w:tab w:val="left" w:pos="4320"/>
+          <w:tab w:val="left" w:pos="5040"/>
+          <w:tab w:val="left" w:pos="5760"/>
+          <w:tab w:val="left" w:pos="6480"/>
+          <w:tab w:val="left" w:pos="7200"/>
+          <w:tab w:val="left" w:pos="7920"/>
+          <w:tab w:val="left" w:pos="8640"/>
+        </w:tabs>
+        <w:autoSpaceDE w:val="0"/>
+        <w:autoSpaceDN w:val="0"/>
+        <w:adjustRightInd w:val="0"/>
+        <w:spacing w:after="0" w:line="240" w:lineRule="auto"/>
+        <w:rPr>
+          <w:rFonts w:cs="Courier New"/>
+          <w:szCs w:val="24"/>
+        </w:rPr>
+      </w:pPr>
+      <w:proofErr w:type="gramStart"/>
+      <w:r>
+        <w:rPr>
+          <w:rFonts w:cs="Courier New"/>
+          <w:szCs w:val="24"/>
+        </w:rPr>
+        <w:t xml:space="preserve">{{ </w:t>
+      </w:r>
+      <w:proofErr w:type="spellStart"/>
+      <w:r>
+        <w:rPr>
+          <w:rFonts w:cs="Courier New"/>
+          <w:szCs w:val="24"/>
+        </w:rPr>
+        <w:t>attorney</w:t>
+      </w:r>
+      <w:proofErr w:type="gramEnd"/>
+      <w:r>
+        <w:rPr>
+          <w:rFonts w:cs="Courier New"/>
+          <w:szCs w:val="24"/>
+        </w:rPr>
+        <w:t>.firm</w:t>
+      </w:r>
+      <w:proofErr w:type="spellEnd"/>
+      <w:r>
+        <w:rPr>
+          <w:rFonts w:cs="Courier New"/>
+          <w:szCs w:val="24"/>
+        </w:rPr>
+        <w:t>}}</w:t>
+      </w:r>
+    </w:p>
+    <w:p>
+      <w:pPr>
+        <w:tabs>
+          <w:tab w:val="left" w:pos="720"/>
+          <w:tab w:val="left" w:pos="1440"/>
+          <w:tab w:val="left" w:pos="2160"/>
+          <w:tab w:val="left" w:pos="2880"/>
+          <w:tab w:val="left" w:pos="3600"/>
+          <w:tab w:val="left" w:pos="4320"/>
+          <w:tab w:val="left" w:pos="5040"/>
+          <w:tab w:val="left" w:pos="5760"/>
+          <w:tab w:val="left" w:pos="6480"/>
+          <w:tab w:val="left" w:pos="7200"/>
+          <w:tab w:val="left" w:pos="7920"/>
+          <w:tab w:val="left" w:pos="8640"/>
+        </w:tabs>
+        <w:autoSpaceDE w:val="0"/>
+        <w:autoSpaceDN w:val="0"/>
+        <w:adjustRightInd w:val="0"/>
+        <w:spacing w:after="0" w:line="240" w:lineRule="auto"/>
+        <w:rPr>
+          <w:rFonts w:cs="Courier New"/>
+          <w:szCs w:val="24"/>
+        </w:rPr>
+      </w:pPr>
+      <w:proofErr w:type="gramStart"/>
+      <w:r>
+        <w:rPr>
+          <w:rFonts w:cs="Courier New"/>
+          <w:szCs w:val="24"/>
+        </w:rPr>
+        <w:t xml:space="preserve">{{ </w:t>
+      </w:r>
+      <w:proofErr w:type="spellStart"/>
+      <w:r>
+        <w:rPr>
+          <w:rFonts w:cs="Courier New"/>
+          <w:szCs w:val="24"/>
+        </w:rPr>
+        <w:t>attorney</w:t>
+      </w:r>
+      <w:proofErr w:type="gramEnd"/>
+      <w:r>
+        <w:rPr>
+          <w:rFonts w:cs="Courier New"/>
+          <w:szCs w:val="24"/>
+        </w:rPr>
+        <w:t>.email</w:t>
+      </w:r>
+      <w:proofErr w:type="spellEnd"/>
+      <w:r>
+        <w:rPr>
+          <w:rFonts w:cs="Courier New"/>
+          <w:szCs w:val="24"/>
+        </w:rPr>
+        <w:t xml:space="preserve"> }}</w:t>
+      </w:r>
+    </w:p>
+    <w:p>
+      <w:pPr>
+        <w:tabs>
+          <w:tab w:val="left" w:pos="720"/>
+          <w:tab w:val="left" w:pos="1440"/>
+          <w:tab w:val="left" w:pos="2160"/>
+          <w:tab w:val="left" w:pos="2880"/>
+          <w:tab w:val="left" w:pos="3600"/>
+          <w:tab w:val="left" w:pos="4320"/>
+          <w:tab w:val="left" w:pos="5040"/>
+          <w:tab w:val="left" w:pos="5760"/>
+          <w:tab w:val="left" w:pos="6480"/>
+          <w:tab w:val="left" w:pos="7200"/>
+          <w:tab w:val="left" w:pos="7920"/>
+          <w:tab w:val="left" w:pos="8640"/>
+        </w:tabs>
+        <w:autoSpaceDE w:val="0"/>
+        <w:autoSpaceDN w:val="0"/>
+        <w:adjustRightInd w:val="0"/>
+        <w:spacing w:after="0" w:line="240" w:lineRule="auto"/>
+        <w:rPr>
+          <w:rFonts w:cs="Courier New"/>
+          <w:szCs w:val="24"/>
+        </w:rPr>
+      </w:pPr>
+      <w:proofErr w:type="gramStart"/>
+      <w:r>
+        <w:rPr>
+          <w:rFonts w:cs="Courier New"/>
+          <w:szCs w:val="24"/>
+        </w:rPr>
+        <w:t xml:space="preserve">{{ </w:t>
+      </w:r>
+      <w:proofErr w:type="spellStart"/>
+      <w:r>
+        <w:rPr>
+          <w:rFonts w:cs="Courier New"/>
+          <w:szCs w:val="24"/>
+        </w:rPr>
+        <w:t>attorney</w:t>
+      </w:r>
+      <w:proofErr w:type="gramEnd"/>
+      <w:r>
+        <w:rPr>
+          <w:rFonts w:cs="Courier New"/>
+          <w:szCs w:val="24"/>
+        </w:rPr>
+        <w:t>.address.block</w:t>
+      </w:r>
+      <w:proofErr w:type="spellEnd"/>
+      <w:r>
+        <w:rPr>
+          <w:rFonts w:cs="Courier New"/>
+          <w:szCs w:val="24"/>
+        </w:rPr>
+        <w:t>() }}</w:t>
+      </w:r>
+    </w:p>
+    <w:p>
+      <w:pPr>
+        <w:tabs>
+          <w:tab w:val="left" w:pos="720"/>
+          <w:tab w:val="left" w:pos="1440"/>
+          <w:tab w:val="left" w:pos="2160"/>
+          <w:tab w:val="left" w:pos="2880"/>
+          <w:tab w:val="left" w:pos="3600"/>
+          <w:tab w:val="left" w:pos="4320"/>
+          <w:tab w:val="left" w:pos="5040"/>
+          <w:tab w:val="left" w:pos="5760"/>
+          <w:tab w:val="left" w:pos="6480"/>
+          <w:tab w:val="left" w:pos="7200"/>
+          <w:tab w:val="left" w:pos="7920"/>
+          <w:tab w:val="left" w:pos="8640"/>
+        </w:tabs>
+        <w:autoSpaceDE w:val="0"/>
+        <w:autoSpaceDN w:val="0"/>
+        <w:adjustRightInd w:val="0"/>
+        <w:spacing w:after="0" w:line="240" w:lineRule="auto"/>
+        <w:rPr>
+          <w:rFonts w:cs="Courier New"/>
+          <w:szCs w:val="24"/>
+        </w:rPr>
+      </w:pPr>
+    </w:p>
+    <w:p>
+      <w:pPr>
+        <w:tabs>
+          <w:tab w:val="left" w:pos="720"/>
+          <w:tab w:val="left" w:pos="1440"/>
+          <w:tab w:val="left" w:pos="2160"/>
+          <w:tab w:val="left" w:pos="2880"/>
+          <w:tab w:val="left" w:pos="3600"/>
+          <w:tab w:val="left" w:pos="4320"/>
+          <w:tab w:val="left" w:pos="5040"/>
+          <w:tab w:val="left" w:pos="5760"/>
+          <w:tab w:val="left" w:pos="6480"/>
+          <w:tab w:val="left" w:pos="7200"/>
+          <w:tab w:val="left" w:pos="7920"/>
+          <w:tab w:val="left" w:pos="8640"/>
+        </w:tabs>
+        <w:autoSpaceDE w:val="0"/>
+        <w:autoSpaceDN w:val="0"/>
+        <w:adjustRightInd w:val="0"/>
+        <w:spacing w:after="0" w:line="240" w:lineRule="auto"/>
+        <w:rPr>
+          <w:rFonts w:cs="Courier New"/>
+          <w:szCs w:val="24"/>
+        </w:rPr>
+      </w:pPr>
+      <w:r>
+        <w:rPr>
+          <w:rFonts w:cs="Courier New"/>
+          <w:szCs w:val="24"/>
+        </w:rPr>
+        <w:t xml:space="preserve">{%p </w:t>
+      </w:r>
+      <w:proofErr w:type="spellStart"/>
+      <w:r>
+        <w:rPr>
+          <w:rFonts w:cs="Courier New"/>
+          <w:szCs w:val="24"/>
+        </w:rPr>
+        <w:t>endfor</w:t>
+      </w:r>
+      <w:proofErr w:type="spellEnd"/>
+      <w:r>
+        <w:rPr>
+          <w:rFonts w:cs="Courier New"/>
+          <w:szCs w:val="24"/>
+        </w:rPr>
+        <w:t xml:space="preserve"> %}</w:t>
+      </w:r>
+    </w:p>
+    <w:p>
+      <w:pPr>
+        <w:tabs>
+          <w:tab w:val="left" w:pos="720"/>
+          <w:tab w:val="left" w:pos="1440"/>
+          <w:tab w:val="left" w:pos="2160"/>
+          <w:tab w:val="left" w:pos="2880"/>
+          <w:tab w:val="left" w:pos="3600"/>
+          <w:tab w:val="left" w:pos="4320"/>
+          <w:tab w:val="left" w:pos="5040"/>
+          <w:tab w:val="left" w:pos="5760"/>
+          <w:tab w:val="left" w:pos="6480"/>
+          <w:tab w:val="left" w:pos="7200"/>
+          <w:tab w:val="left" w:pos="7920"/>
+          <w:tab w:val="left" w:pos="8640"/>
+        </w:tabs>
+        <w:autoSpaceDE w:val="0"/>
+        <w:autoSpaceDN w:val="0"/>
+        <w:adjustRightInd w:val="0"/>
+        <w:spacing w:after="0" w:line="240" w:lineRule="auto"/>
+        <w:rPr>
+          <w:rFonts w:cs="Courier New"/>
+          <w:szCs w:val="24"/>
+        </w:rPr>
+      </w:pPr>
+      <w:r>
+        <w:rPr>
+          <w:rFonts w:cs="Courier New"/>
+          <w:szCs w:val="24"/>
+        </w:rPr>
+        <w:t xml:space="preserve">{%p </w:t>
+      </w:r>
+      <w:proofErr w:type="spellStart"/>
+      <w:r>
+        <w:rPr>
+          <w:rFonts w:cs="Courier New"/>
+          <w:szCs w:val="24"/>
+        </w:rPr>
+        <w:t>endfor</w:t>
+      </w:r>
+      <w:proofErr w:type="spellEnd"/>
+      <w:r>
+        <w:rPr>
+          <w:rFonts w:cs="Courier New"/>
+          <w:szCs w:val="24"/>
+        </w:rPr>
+        <w:t xml:space="preserve"> %}</w:t>
+      </w:r>
+    </w:p>
+    <w:p>
+      <w:pPr>
+        <w:tabs>
+          <w:tab w:val="left" w:pos="720"/>
+          <w:tab w:val="left" w:pos="1440"/>
+          <w:tab w:val="left" w:pos="2160"/>
+          <w:tab w:val="left" w:pos="2880"/>
+          <w:tab w:val="left" w:pos="3600"/>
+          <w:tab w:val="left" w:pos="4320"/>
+          <w:tab w:val="left" w:pos="5040"/>
+          <w:tab w:val="left" w:pos="5760"/>
+          <w:tab w:val="left" w:pos="6480"/>
+          <w:tab w:val="left" w:pos="7200"/>
+          <w:tab w:val="left" w:pos="7920"/>
+          <w:tab w:val="left" w:pos="8640"/>
+        </w:tabs>
+        <w:autoSpaceDE w:val="0"/>
+        <w:autoSpaceDN w:val="0"/>
+        <w:adjustRightInd w:val="0"/>
+        <w:spacing w:after="0" w:line="240" w:lineRule="auto"/>
+        <w:rPr>
+          <w:rFonts w:cs="Courier New"/>
+          <w:szCs w:val="24"/>
+        </w:rPr>
+      </w:pPr>
+    </w:p>
+    <w:p>
+      <w:pPr>
+        <w:tabs>
+          <w:tab w:val="left" w:pos="720"/>
+          <w:tab w:val="left" w:pos="1440"/>
+          <w:tab w:val="left" w:pos="2160"/>
+          <w:tab w:val="left" w:pos="2880"/>
+          <w:tab w:val="left" w:pos="3600"/>
+          <w:tab w:val="left" w:pos="4320"/>
+          <w:tab w:val="left" w:pos="5040"/>
+          <w:tab w:val="left" w:pos="5760"/>
+          <w:tab w:val="left" w:pos="6480"/>
+          <w:tab w:val="left" w:pos="7200"/>
+          <w:tab w:val="left" w:pos="7920"/>
+          <w:tab w:val="left" w:pos="8640"/>
+        </w:tabs>
+        <w:autoSpaceDE w:val="0"/>
+        <w:autoSpaceDN w:val="0"/>
+        <w:adjustRightInd w:val="0"/>
+        <w:spacing w:after="0" w:line="240" w:lineRule="auto"/>
+        <w:rPr>
+          <w:rFonts w:cs="Courier New"/>
+          <w:szCs w:val="24"/>
+        </w:rPr>
+      </w:pPr>
+      <w:r>
+        <w:rPr>
+          <w:rFonts w:cs="Courier New"/>
+          <w:szCs w:val="24"/>
+        </w:rPr>
+        <w:t xml:space="preserve">{%p for </w:t>
+      </w:r>
+      <w:proofErr w:type="spellStart"/>
+      <w:r>
+        <w:rPr>
+          <w:rFonts w:cs="Courier New"/>
+          <w:szCs w:val="24"/>
+        </w:rPr>
+        <w:t>other_party</w:t>
+      </w:r>
+      <w:proofErr w:type="spellEnd"/>
+      <w:r>
+        <w:rPr>
+          <w:rFonts w:cs="Courier New"/>
+          <w:szCs w:val="24"/>
+        </w:rPr>
+        <w:t xml:space="preserve"> in </w:t>
+      </w:r>
+      <w:proofErr w:type="spellStart"/>
+      <w:r>
+        <w:rPr>
+          <w:rFonts w:cs="Courier New"/>
+          <w:szCs w:val="24"/>
+        </w:rPr>
+        <w:t>other_parties</w:t>
+      </w:r>
+      <w:proofErr w:type="spellEnd"/>
+      <w:r>
+        <w:rPr>
+          <w:rFonts w:cs="Courier New"/>
+          <w:szCs w:val="24"/>
+        </w:rPr>
+        <w:t xml:space="preserve"> %}</w:t>
+      </w:r>
+    </w:p>
+    <w:p>
+      <w:pPr>
+        <w:tabs>
+          <w:tab w:val="left" w:pos="720"/>
+          <w:tab w:val="left" w:pos="1440"/>
+          <w:tab w:val="left" w:pos="2160"/>
+          <w:tab w:val="left" w:pos="2880"/>
+          <w:tab w:val="left" w:pos="3600"/>
+          <w:tab w:val="left" w:pos="4320"/>
+          <w:tab w:val="left" w:pos="5040"/>
+          <w:tab w:val="left" w:pos="5760"/>
+          <w:tab w:val="left" w:pos="6480"/>
+          <w:tab w:val="left" w:pos="7200"/>
+          <w:tab w:val="left" w:pos="7920"/>
+          <w:tab w:val="left" w:pos="8640"/>
+        </w:tabs>
+        <w:autoSpaceDE w:val="0"/>
+        <w:autoSpaceDN w:val="0"/>
+        <w:adjustRightInd w:val="0"/>
+        <w:spacing w:after="0" w:line="240" w:lineRule="auto"/>
+        <w:rPr>
+          <w:rFonts w:cs="Courier New"/>
+          <w:szCs w:val="24"/>
+        </w:rPr>
+      </w:pPr>
+      <w:r>
+        <w:rPr>
+          <w:rFonts w:cs="Courier New"/>
+          <w:szCs w:val="24"/>
+        </w:rPr>
+        <w:t xml:space="preserve">{%p for attorney in </w:t>
+      </w:r>
+      <w:proofErr w:type="spellStart"/>
+      <w:r>
+        <w:rPr>
+          <w:rFonts w:cs="Courier New"/>
+          <w:szCs w:val="24"/>
+        </w:rPr>
+        <w:t>other_</w:t>
+      </w:r>
+      <w:proofErr w:type="gramStart"/>
+      <w:r>
+        <w:rPr>
+          <w:rFonts w:cs="Courier New"/>
+          <w:szCs w:val="24"/>
+        </w:rPr>
+        <w:t>party.attorneys</w:t>
+      </w:r>
+      <w:proofErr w:type="spellEnd"/>
+      <w:proofErr w:type="gramEnd"/>
+      <w:r>
+        <w:rPr>
+          <w:rFonts w:cs="Courier New"/>
+          <w:szCs w:val="24"/>
+        </w:rPr>
+        <w:t xml:space="preserve"> %}</w:t>
+      </w:r>
+    </w:p>
+    <w:p>
+      <w:pPr>
+        <w:tabs>
+          <w:tab w:val="left" w:pos="720"/>
+          <w:tab w:val="left" w:pos="1440"/>
+          <w:tab w:val="left" w:pos="2160"/>
+          <w:tab w:val="left" w:pos="2880"/>
+          <w:tab w:val="left" w:pos="3600"/>
+          <w:tab w:val="left" w:pos="4320"/>
+          <w:tab w:val="left" w:pos="5040"/>
+          <w:tab w:val="left" w:pos="5760"/>
+          <w:tab w:val="left" w:pos="6480"/>
+          <w:tab w:val="left" w:pos="7200"/>
+          <w:tab w:val="left" w:pos="7920"/>
+          <w:tab w:val="left" w:pos="8640"/>
+        </w:tabs>
+        <w:autoSpaceDE w:val="0"/>
+        <w:autoSpaceDN w:val="0"/>
+        <w:adjustRightInd w:val="0"/>
+        <w:spacing w:after="0" w:line="240" w:lineRule="auto"/>
+        <w:rPr>
+          <w:rFonts w:cs="Courier New"/>
+          <w:szCs w:val="24"/>
+        </w:rPr>
+      </w:pPr>
+    </w:p>
+    <w:p>
+      <w:pPr>
+        <w:tabs>
+          <w:tab w:val="left" w:pos="720"/>
+          <w:tab w:val="left" w:pos="1440"/>
+          <w:tab w:val="left" w:pos="2160"/>
+          <w:tab w:val="left" w:pos="2880"/>
+          <w:tab w:val="left" w:pos="3600"/>
+          <w:tab w:val="left" w:pos="4320"/>
+          <w:tab w:val="left" w:pos="5040"/>
+          <w:tab w:val="left" w:pos="5760"/>
+          <w:tab w:val="left" w:pos="6480"/>
+          <w:tab w:val="left" w:pos="7200"/>
+          <w:tab w:val="left" w:pos="7920"/>
+          <w:tab w:val="left" w:pos="8640"/>
+        </w:tabs>
+        <w:autoSpaceDE w:val="0"/>
+        <w:autoSpaceDN w:val="0"/>
+        <w:adjustRightInd w:val="0"/>
+        <w:spacing w:after="0" w:line="240" w:lineRule="auto"/>
+        <w:rPr>
+          <w:rFonts w:cs="Courier New"/>
+          <w:szCs w:val="24"/>
+        </w:rPr>
+      </w:pPr>
+      <w:proofErr w:type="gramStart"/>
+      <w:r>
+        <w:rPr>
+          <w:rFonts w:cs="Courier New"/>
+          <w:szCs w:val="24"/>
+        </w:rPr>
+        <w:t>{{ attorney.name</w:t>
+      </w:r>
+      <w:proofErr w:type="gramEnd"/>
+      <w:r>
+        <w:rPr>
+          <w:rFonts w:cs="Courier New"/>
+          <w:szCs w:val="24"/>
+        </w:rPr>
+        <w:t xml:space="preserve"> }}</w:t>
+      </w:r>
+    </w:p>
+    <w:p>
+      <w:pPr>
+        <w:tabs>
+          <w:tab w:val="left" w:pos="720"/>
+          <w:tab w:val="left" w:pos="1440"/>
+          <w:tab w:val="left" w:pos="2160"/>
+          <w:tab w:val="left" w:pos="2880"/>
+          <w:tab w:val="left" w:pos="3600"/>
+          <w:tab w:val="left" w:pos="4320"/>
+          <w:tab w:val="left" w:pos="5040"/>
+          <w:tab w:val="left" w:pos="5760"/>
+          <w:tab w:val="left" w:pos="6480"/>
+          <w:tab w:val="left" w:pos="7200"/>
+          <w:tab w:val="left" w:pos="7920"/>
+          <w:tab w:val="left" w:pos="8640"/>
+        </w:tabs>
+        <w:autoSpaceDE w:val="0"/>
+        <w:autoSpaceDN w:val="0"/>
+        <w:adjustRightInd w:val="0"/>
+        <w:spacing w:after="0" w:line="240" w:lineRule="auto"/>
+        <w:rPr>
+          <w:rFonts w:cs="Courier New"/>
+          <w:szCs w:val="24"/>
+        </w:rPr>
+      </w:pPr>
+      <w:proofErr w:type="gramStart"/>
+      <w:r>
+        <w:rPr>
+          <w:rFonts w:cs="Courier New"/>
+          <w:szCs w:val="24"/>
+        </w:rPr>
+        <w:t xml:space="preserve">{{ </w:t>
+      </w:r>
+      <w:proofErr w:type="spellStart"/>
+      <w:r>
+        <w:rPr>
+          <w:rFonts w:cs="Courier New"/>
+          <w:szCs w:val="24"/>
+        </w:rPr>
+        <w:t>attorney</w:t>
+      </w:r>
+      <w:proofErr w:type="gramEnd"/>
+      <w:r>
+        <w:rPr>
+          <w:rFonts w:cs="Courier New"/>
+          <w:szCs w:val="24"/>
+        </w:rPr>
+        <w:t>.address.block</w:t>
+      </w:r>
+      <w:proofErr w:type="spellEnd"/>
+      <w:r>
+        <w:rPr>
+          <w:rFonts w:cs="Courier New"/>
+          <w:szCs w:val="24"/>
+        </w:rPr>
+        <w:t>() }}</w:t>
+      </w:r>
+    </w:p>
+    <w:p>
+      <w:pPr>
+        <w:tabs>
+          <w:tab w:val="left" w:pos="720"/>
+          <w:tab w:val="left" w:pos="1440"/>
+          <w:tab w:val="left" w:pos="2160"/>
+          <w:tab w:val="left" w:pos="2880"/>
+          <w:tab w:val="left" w:pos="3600"/>
+          <w:tab w:val="left" w:pos="4320"/>
+          <w:tab w:val="left" w:pos="5040"/>
+          <w:tab w:val="left" w:pos="5760"/>
+          <w:tab w:val="left" w:pos="6480"/>
+          <w:tab w:val="left" w:pos="7200"/>
+          <w:tab w:val="left" w:pos="7920"/>
+          <w:tab w:val="left" w:pos="8640"/>
+        </w:tabs>
+        <w:autoSpaceDE w:val="0"/>
+        <w:autoSpaceDN w:val="0"/>
+        <w:adjustRightInd w:val="0"/>
+        <w:spacing w:after="0" w:line="240" w:lineRule="auto"/>
+        <w:rPr>
+          <w:rFonts w:cs="Courier New"/>
+          <w:szCs w:val="24"/>
+        </w:rPr>
+      </w:pPr>
+      <w:proofErr w:type="spellStart"/>
+      <w:r>
+        <w:rPr>
+          <w:rFonts w:cs="Courier New"/>
+          <w:szCs w:val="24"/>
+        </w:rPr>
+        <w:t>BBO</w:t>
+      </w:r>
+      <w:proofErr w:type="spellEnd"/>
+      <w:r>
+        <w:rPr>
+          <w:rFonts w:cs="Courier New"/>
+          <w:szCs w:val="24"/>
+        </w:rPr>
+        <w:t xml:space="preserve"> # </w:t>
+      </w:r>
+      <w:proofErr w:type="gramStart"/>
+      <w:r>
+        <w:rPr>
+          <w:rFonts w:cs="Courier New"/>
+          <w:szCs w:val="24"/>
+        </w:rPr>
+        <w:t xml:space="preserve">{{ </w:t>
+      </w:r>
+      <w:proofErr w:type="spellStart"/>
+      <w:r>
+        <w:rPr>
+          <w:rFonts w:cs="Courier New"/>
+          <w:szCs w:val="24"/>
+        </w:rPr>
+        <w:t>attorney.id</w:t>
+      </w:r>
+      <w:proofErr w:type="gramEnd"/>
+      <w:r>
+        <w:rPr>
+          <w:rFonts w:cs="Courier New"/>
+          <w:szCs w:val="24"/>
+        </w:rPr>
+        <w:t>_number</w:t>
+      </w:r>
+      <w:proofErr w:type="spellEnd"/>
+      <w:r>
+        <w:rPr>
+          <w:rFonts w:cs="Courier New"/>
+          <w:szCs w:val="24"/>
+        </w:rPr>
+        <w:t>}}</w:t>
+      </w:r>
+    </w:p>
+    <w:p>
+      <w:pPr>
+        <w:tabs>
+          <w:tab w:val="left" w:pos="720"/>
+          <w:tab w:val="left" w:pos="1440"/>
+          <w:tab w:val="left" w:pos="2160"/>
+          <w:tab w:val="left" w:pos="2880"/>
+          <w:tab w:val="left" w:pos="3600"/>
+          <w:tab w:val="left" w:pos="4320"/>
+          <w:tab w:val="left" w:pos="5040"/>
+          <w:tab w:val="left" w:pos="5760"/>
+          <w:tab w:val="left" w:pos="6480"/>
+          <w:tab w:val="left" w:pos="7200"/>
+          <w:tab w:val="left" w:pos="7920"/>
+          <w:tab w:val="left" w:pos="8640"/>
+        </w:tabs>
+        <w:autoSpaceDE w:val="0"/>
+        <w:autoSpaceDN w:val="0"/>
+        <w:adjustRightInd w:val="0"/>
+        <w:spacing w:after="0" w:line="240" w:lineRule="auto"/>
+        <w:rPr>
+          <w:rFonts w:cs="Courier New"/>
+          <w:szCs w:val="24"/>
+        </w:rPr>
+      </w:pPr>
+      <w:proofErr w:type="gramStart"/>
+      <w:r>
+        <w:rPr>
+          <w:rFonts w:cs="Courier New"/>
+          <w:szCs w:val="24"/>
+        </w:rPr>
+        <w:t xml:space="preserve">{{ </w:t>
+      </w:r>
+      <w:proofErr w:type="spellStart"/>
+      <w:r>
+        <w:rPr>
+          <w:rFonts w:cs="Courier New"/>
+          <w:szCs w:val="24"/>
+        </w:rPr>
+        <w:t>attorney</w:t>
+      </w:r>
+      <w:proofErr w:type="gramEnd"/>
+      <w:r>
+        <w:rPr>
+          <w:rFonts w:cs="Courier New"/>
+          <w:szCs w:val="24"/>
+        </w:rPr>
+        <w:t>.firm</w:t>
+      </w:r>
+      <w:proofErr w:type="spellEnd"/>
+      <w:r>
+        <w:rPr>
+          <w:rFonts w:cs="Courier New"/>
+          <w:szCs w:val="24"/>
+        </w:rPr>
+        <w:t>}}</w:t>
+      </w:r>
+    </w:p>
+    <w:p>
+      <w:pPr>
+        <w:tabs>
+          <w:tab w:val="left" w:pos="720"/>
+          <w:tab w:val="left" w:pos="1440"/>
+          <w:tab w:val="left" w:pos="2160"/>
+          <w:tab w:val="left" w:pos="2880"/>
+          <w:tab w:val="left" w:pos="3600"/>
+          <w:tab w:val="left" w:pos="4320"/>
+          <w:tab w:val="left" w:pos="5040"/>
+          <w:tab w:val="left" w:pos="5760"/>
+          <w:tab w:val="left" w:pos="6480"/>
+          <w:tab w:val="left" w:pos="7200"/>
+          <w:tab w:val="left" w:pos="7920"/>
+          <w:tab w:val="left" w:pos="8640"/>
+        </w:tabs>
+        <w:autoSpaceDE w:val="0"/>
+        <w:autoSpaceDN w:val="0"/>
+        <w:adjustRightInd w:val="0"/>
+        <w:spacing w:after="0" w:line="240" w:lineRule="auto"/>
+        <w:rPr>
+          <w:rFonts w:cs="Courier New"/>
+          <w:szCs w:val="24"/>
+        </w:rPr>
+      </w:pPr>
+      <w:proofErr w:type="gramStart"/>
+      <w:r>
+        <w:rPr>
+          <w:rFonts w:cs="Courier New"/>
+          <w:szCs w:val="24"/>
+        </w:rPr>
+        <w:t xml:space="preserve">{{ </w:t>
+      </w:r>
+      <w:proofErr w:type="spellStart"/>
+      <w:r>
+        <w:rPr>
+          <w:rFonts w:cs="Courier New"/>
+          <w:szCs w:val="24"/>
+        </w:rPr>
+        <w:t>attorney</w:t>
+      </w:r>
+      <w:proofErr w:type="gramEnd"/>
+      <w:r>
+        <w:rPr>
+          <w:rFonts w:cs="Courier New"/>
+          <w:szCs w:val="24"/>
+        </w:rPr>
+        <w:t>.email</w:t>
+      </w:r>
+      <w:proofErr w:type="spellEnd"/>
+      <w:r>
+        <w:rPr>
+          <w:rFonts w:cs="Courier New"/>
+          <w:szCs w:val="24"/>
+        </w:rPr>
+        <w:t xml:space="preserve"> }}</w:t>
+      </w:r>
+    </w:p>
+    <w:p>
+      <w:pPr>
+        <w:tabs>
+          <w:tab w:val="left" w:pos="720"/>
+          <w:tab w:val="left" w:pos="1440"/>
+          <w:tab w:val="left" w:pos="2160"/>
+          <w:tab w:val="left" w:pos="2880"/>
+          <w:tab w:val="left" w:pos="3600"/>
+          <w:tab w:val="left" w:pos="4320"/>
+          <w:tab w:val="left" w:pos="5040"/>
+          <w:tab w:val="left" w:pos="5760"/>
+          <w:tab w:val="left" w:pos="6480"/>
+          <w:tab w:val="left" w:pos="7200"/>
+          <w:tab w:val="left" w:pos="7920"/>
+          <w:tab w:val="left" w:pos="8640"/>
+        </w:tabs>
+        <w:autoSpaceDE w:val="0"/>
+        <w:autoSpaceDN w:val="0"/>
+        <w:adjustRightInd w:val="0"/>
+        <w:spacing w:after="0" w:line="240" w:lineRule="auto"/>
+        <w:rPr>
+          <w:rFonts w:cs="Courier New"/>
+          <w:szCs w:val="24"/>
+        </w:rPr>
+      </w:pPr>
+      <w:proofErr w:type="gramStart"/>
+      <w:r>
+        <w:rPr>
+          <w:rFonts w:cs="Courier New"/>
+          <w:szCs w:val="24"/>
+        </w:rPr>
+        <w:t xml:space="preserve">{{ </w:t>
+      </w:r>
+      <w:proofErr w:type="spellStart"/>
+      <w:r>
+        <w:rPr>
+          <w:rFonts w:cs="Courier New"/>
+          <w:szCs w:val="24"/>
+        </w:rPr>
+        <w:t>attorney</w:t>
+      </w:r>
+      <w:proofErr w:type="gramEnd"/>
+      <w:r>
+        <w:rPr>
+          <w:rFonts w:cs="Courier New"/>
+          <w:szCs w:val="24"/>
+        </w:rPr>
+        <w:t>.address.block</w:t>
+      </w:r>
+      <w:proofErr w:type="spellEnd"/>
+      <w:r>
+        <w:rPr>
+          <w:rFonts w:cs="Courier New"/>
+          <w:szCs w:val="24"/>
+        </w:rPr>
+        <w:t>() }}</w:t>
+      </w:r>
+    </w:p>
+    <w:p>
+      <w:pPr>
+        <w:tabs>
+          <w:tab w:val="left" w:pos="720"/>
+          <w:tab w:val="left" w:pos="1440"/>
+          <w:tab w:val="left" w:pos="2160"/>
+          <w:tab w:val="left" w:pos="2880"/>
+          <w:tab w:val="left" w:pos="3600"/>
+          <w:tab w:val="left" w:pos="4320"/>
+          <w:tab w:val="left" w:pos="5040"/>
+          <w:tab w:val="left" w:pos="5760"/>
+          <w:tab w:val="left" w:pos="6480"/>
+          <w:tab w:val="left" w:pos="7200"/>
+          <w:tab w:val="left" w:pos="7920"/>
+          <w:tab w:val="left" w:pos="8640"/>
+        </w:tabs>
+        <w:autoSpaceDE w:val="0"/>
+        <w:autoSpaceDN w:val="0"/>
+        <w:adjustRightInd w:val="0"/>
+        <w:spacing w:after="0" w:line="240" w:lineRule="auto"/>
+        <w:rPr>
+          <w:rFonts w:cs="Courier New"/>
+          <w:szCs w:val="24"/>
+        </w:rPr>
+      </w:pPr>
+    </w:p>
+    <w:p>
+      <w:pPr>
+        <w:tabs>
+          <w:tab w:val="left" w:pos="720"/>
+          <w:tab w:val="left" w:pos="1440"/>
+          <w:tab w:val="left" w:pos="2160"/>
+          <w:tab w:val="left" w:pos="2880"/>
+          <w:tab w:val="left" w:pos="3600"/>
+          <w:tab w:val="left" w:pos="4320"/>
+          <w:tab w:val="left" w:pos="5040"/>
+          <w:tab w:val="left" w:pos="5760"/>
+          <w:tab w:val="left" w:pos="6480"/>
+          <w:tab w:val="left" w:pos="7200"/>
+          <w:tab w:val="left" w:pos="7920"/>
+          <w:tab w:val="left" w:pos="8640"/>
+        </w:tabs>
+        <w:autoSpaceDE w:val="0"/>
+        <w:autoSpaceDN w:val="0"/>
+        <w:adjustRightInd w:val="0"/>
+        <w:spacing w:after="0" w:line="240" w:lineRule="auto"/>
+        <w:rPr>
+          <w:rFonts w:cs="Courier New"/>
+          <w:szCs w:val="24"/>
+        </w:rPr>
+      </w:pPr>
+      <w:r>
+        <w:rPr>
+          <w:rFonts w:cs="Courier New"/>
+          <w:szCs w:val="24"/>
+        </w:rPr>
+        <w:t xml:space="preserve">{%p </w:t>
+      </w:r>
+      <w:proofErr w:type="spellStart"/>
+      <w:r>
+        <w:rPr>
+          <w:rFonts w:cs="Courier New"/>
+          <w:szCs w:val="24"/>
+        </w:rPr>
+        <w:t>endfor</w:t>
+      </w:r>
+      <w:proofErr w:type="spellEnd"/>
+      <w:r>
+        <w:rPr>
+          <w:rFonts w:cs="Courier New"/>
+          <w:szCs w:val="24"/>
+        </w:rPr>
+        <w:t xml:space="preserve"> %}</w:t>
+      </w:r>
+    </w:p>
+    <w:p>
+      <w:pPr>
+        <w:tabs>
+          <w:tab w:val="left" w:pos="720"/>
+          <w:tab w:val="left" w:pos="1440"/>
+          <w:tab w:val="left" w:pos="2160"/>
+          <w:tab w:val="left" w:pos="2880"/>
+          <w:tab w:val="left" w:pos="3600"/>
+          <w:tab w:val="left" w:pos="4320"/>
+          <w:tab w:val="left" w:pos="5040"/>
+          <w:tab w:val="left" w:pos="5760"/>
+          <w:tab w:val="left" w:pos="6480"/>
+          <w:tab w:val="left" w:pos="7200"/>
+          <w:tab w:val="left" w:pos="7920"/>
+          <w:tab w:val="left" w:pos="8640"/>
+        </w:tabs>
+        <w:autoSpaceDE w:val="0"/>
+        <w:autoSpaceDN w:val="0"/>
+        <w:adjustRightInd w:val="0"/>
+        <w:spacing w:after="0" w:line="240" w:lineRule="auto"/>
+        <w:rPr>
+          <w:rFonts w:cs="Courier New"/>
+          <w:szCs w:val="24"/>
+        </w:rPr>
+      </w:pPr>
+      <w:r>
+        <w:rPr>
+          <w:rFonts w:cs="Courier New"/>
+          <w:szCs w:val="24"/>
+        </w:rPr>
+        <w:t xml:space="preserve">{%p </w:t>
+      </w:r>
+      <w:proofErr w:type="spellStart"/>
+      <w:r>
+        <w:rPr>
+          <w:rFonts w:cs="Courier New"/>
+          <w:szCs w:val="24"/>
+        </w:rPr>
+        <w:t>endfor</w:t>
+      </w:r>
+      <w:proofErr w:type="spellEnd"/>
+      <w:r>
+        <w:rPr>
+          <w:rFonts w:cs="Courier New"/>
+          <w:szCs w:val="24"/>
+        </w:rPr>
+        <w:t xml:space="preserve"> %}</w:t>
+      </w:r>
+    </w:p>
+    <w:p>
+      <w:pPr>
+        <w:tabs>
+          <w:tab w:val="left" w:pos="720"/>
+          <w:tab w:val="left" w:pos="1440"/>
+          <w:tab w:val="left" w:pos="2160"/>
+          <w:tab w:val="left" w:pos="2880"/>
+          <w:tab w:val="left" w:pos="3600"/>
+          <w:tab w:val="left" w:pos="4320"/>
+          <w:tab w:val="left" w:pos="5040"/>
+          <w:tab w:val="left" w:pos="5760"/>
+          <w:tab w:val="left" w:pos="6480"/>
+          <w:tab w:val="left" w:pos="7200"/>
+          <w:tab w:val="left" w:pos="7920"/>
+          <w:tab w:val="left" w:pos="8640"/>
+        </w:tabs>
+        <w:autoSpaceDE w:val="0"/>
+        <w:autoSpaceDN w:val="0"/>
+        <w:adjustRightInd w:val="0"/>
+        <w:spacing w:after="0" w:line="240" w:lineRule="auto"/>
+        <w:rPr>
+          <w:rFonts w:cs="Courier New"/>
+          <w:szCs w:val="24"/>
+        </w:rPr>
+      </w:pPr>
+    </w:p>
+    <w:p>
+      <w:pPr>
+        <w:tabs>
+          <w:tab w:val="left" w:pos="720"/>
+          <w:tab w:val="left" w:pos="1440"/>
+          <w:tab w:val="left" w:pos="2160"/>
+          <w:tab w:val="left" w:pos="2880"/>
+          <w:tab w:val="left" w:pos="3600"/>
+          <w:tab w:val="left" w:pos="4320"/>
+          <w:tab w:val="left" w:pos="5040"/>
+          <w:tab w:val="left" w:pos="5760"/>
+          <w:tab w:val="left" w:pos="6480"/>
+          <w:tab w:val="left" w:pos="7200"/>
+          <w:tab w:val="left" w:pos="7920"/>
+          <w:tab w:val="left" w:pos="8640"/>
+        </w:tabs>
+        <w:autoSpaceDE w:val="0"/>
+        <w:autoSpaceDN w:val="0"/>
+        <w:adjustRightInd w:val="0"/>
+        <w:spacing w:after="0" w:line="240" w:lineRule="auto"/>
+        <w:rPr>
+          <w:rFonts w:cs="Courier New"/>
+          <w:szCs w:val="24"/>
+        </w:rPr>
+      </w:pPr>
+      <w:r>
+        <w:rPr>
+          <w:rFonts w:cs="Courier New"/>
+          <w:szCs w:val="24"/>
+        </w:rPr>
+        <w:t xml:space="preserve">{%p for </w:t>
+      </w:r>
+      <w:proofErr w:type="spellStart"/>
+      <w:r>
+        <w:rPr>
+          <w:rFonts w:cs="Courier New"/>
+          <w:szCs w:val="24"/>
+        </w:rPr>
+        <w:t>other_part</w:t>
+      </w:r>
+      <w:r>
+        <w:rPr>
+          <w:rFonts w:cs="Courier New"/>
+          <w:szCs w:val="24"/>
+        </w:rPr>
+        <w:t>y</w:t>
+      </w:r>
+      <w:proofErr w:type="spellEnd"/>
+      <w:r>
+        <w:rPr>
+          <w:rFonts w:cs="Courier New"/>
+          <w:szCs w:val="24"/>
+        </w:rPr>
+        <w:t xml:space="preserve"> in </w:t>
+      </w:r>
+      <w:proofErr w:type="spellStart"/>
+      <w:r>
+        <w:rPr>
+          <w:rFonts w:cs="Courier New"/>
+          <w:szCs w:val="24"/>
+        </w:rPr>
+        <w:t>other_parties</w:t>
+      </w:r>
+      <w:proofErr w:type="spellEnd"/>
+      <w:r>
+        <w:rPr>
+          <w:rFonts w:cs="Courier New"/>
+          <w:szCs w:val="24"/>
+        </w:rPr>
+        <w:t xml:space="preserve"> </w:t>
+      </w:r>
+      <w:r>
+        <w:rPr>
+          <w:rFonts w:cs="Courier New"/>
+          <w:szCs w:val="24"/>
+        </w:rPr>
+        <w:t>%</w:t>
+      </w:r>
+      <w:r>
+        <w:rPr>
+          <w:rFonts w:cs="Courier New"/>
+          <w:szCs w:val="24"/>
+        </w:rPr>
+        <w:t>}</w:t>
+      </w:r>
+    </w:p>
+    <w:p>
+      <w:pPr>
+        <w:tabs>
+          <w:tab w:val="left" w:pos="720"/>
+          <w:tab w:val="left" w:pos="1440"/>
+          <w:tab w:val="left" w:pos="2160"/>
+          <w:tab w:val="left" w:pos="2880"/>
+          <w:tab w:val="left" w:pos="3600"/>
+          <w:tab w:val="left" w:pos="4320"/>
+          <w:tab w:val="left" w:pos="5040"/>
+          <w:tab w:val="left" w:pos="5760"/>
+          <w:tab w:val="left" w:pos="6480"/>
+          <w:tab w:val="left" w:pos="7200"/>
+          <w:tab w:val="left" w:pos="7920"/>
+          <w:tab w:val="left" w:pos="8640"/>
+        </w:tabs>
+        <w:autoSpaceDE w:val="0"/>
+        <w:autoSpaceDN w:val="0"/>
+        <w:adjustRightInd w:val="0"/>
+        <w:spacing w:after="0" w:line="240" w:lineRule="auto"/>
+        <w:rPr>
+          <w:rFonts w:cs="Courier New"/>
+          <w:szCs w:val="24"/>
+        </w:rPr>
+      </w:pPr>
+    </w:p>
+    <w:p>
+      <w:pPr>
+        <w:tabs>
+          <w:tab w:val="left" w:pos="720"/>
+          <w:tab w:val="left" w:pos="1440"/>
+          <w:tab w:val="left" w:pos="2160"/>
+          <w:tab w:val="left" w:pos="2880"/>
+          <w:tab w:val="left" w:pos="3600"/>
+          <w:tab w:val="left" w:pos="4320"/>
+          <w:tab w:val="left" w:pos="5040"/>
+          <w:tab w:val="left" w:pos="5760"/>
+          <w:tab w:val="left" w:pos="6480"/>
+          <w:tab w:val="left" w:pos="7200"/>
+          <w:tab w:val="left" w:pos="7920"/>
+          <w:tab w:val="left" w:pos="8640"/>
+        </w:tabs>
+        <w:autoSpaceDE w:val="0"/>
+        <w:autoSpaceDN w:val="0"/>
+        <w:adjustRightInd w:val="0"/>
+        <w:spacing w:after="0" w:line="240" w:lineRule="auto"/>
+        <w:rPr>
+          <w:rFonts w:cs="Courier New"/>
+          <w:szCs w:val="24"/>
+        </w:rPr>
+      </w:pPr>
+      <w:proofErr w:type="gramStart"/>
+      <w:r>
+        <w:rPr>
+          <w:rFonts w:cs="Courier New"/>
+          <w:szCs w:val="24"/>
+        </w:rPr>
+        <w:t>{{ other_part</w:t>
+      </w:r>
+      <w:r>
+        <w:rPr>
+          <w:rFonts w:cs="Courier New"/>
+          <w:szCs w:val="24"/>
+        </w:rPr>
+        <w:t>y</w:t>
+      </w:r>
+      <w:r>
+        <w:rPr>
+          <w:rFonts w:cs="Courier New"/>
+          <w:szCs w:val="24"/>
+        </w:rPr>
+        <w:t>.name</w:t>
+      </w:r>
+      <w:proofErr w:type="gramEnd"/>
+      <w:r>
+        <w:rPr>
+          <w:rFonts w:cs="Courier New"/>
+          <w:szCs w:val="24"/>
+        </w:rPr>
+        <w:t xml:space="preserve"> }}</w:t>
+      </w:r>
+    </w:p>
+    <w:p>
+      <w:pPr>
+        <w:tabs>
+          <w:tab w:val="left" w:pos="720"/>
+          <w:tab w:val="left" w:pos="1440"/>
+          <w:tab w:val="left" w:pos="2160"/>
+          <w:tab w:val="left" w:pos="2880"/>
+          <w:tab w:val="left" w:pos="3600"/>
+          <w:tab w:val="left" w:pos="4320"/>
+          <w:tab w:val="left" w:pos="5040"/>
+          <w:tab w:val="left" w:pos="5760"/>
+          <w:tab w:val="left" w:pos="6480"/>
+          <w:tab w:val="left" w:pos="7200"/>
+          <w:tab w:val="left" w:pos="7920"/>
+          <w:tab w:val="left" w:pos="8640"/>
+        </w:tabs>
+        <w:autoSpaceDE w:val="0"/>
+        <w:autoSpaceDN w:val="0"/>
+        <w:adjustRightInd w:val="0"/>
+        <w:spacing w:after="0" w:line="240" w:lineRule="auto"/>
+        <w:rPr>
+          <w:rFonts w:cs="Courier New"/>
+          <w:szCs w:val="24"/>
+        </w:rPr>
+      </w:pPr>
+      <w:proofErr w:type="gramStart"/>
+      <w:r>
+        <w:rPr>
+          <w:rFonts w:cs="Courier New"/>
+          <w:szCs w:val="24"/>
+        </w:rPr>
+        <w:t xml:space="preserve">{{ </w:t>
+      </w:r>
+      <w:proofErr w:type="spellStart"/>
+      <w:r>
+        <w:rPr>
+          <w:rFonts w:cs="Courier New"/>
+          <w:szCs w:val="24"/>
+        </w:rPr>
+        <w:t>other</w:t>
+      </w:r>
+      <w:proofErr w:type="gramEnd"/>
+      <w:r>
+        <w:rPr>
+          <w:rFonts w:cs="Courier New"/>
+          <w:szCs w:val="24"/>
+        </w:rPr>
+        <w:t>_part</w:t>
+      </w:r>
+      <w:r>
+        <w:rPr>
+          <w:rFonts w:cs="Courier New"/>
+          <w:szCs w:val="24"/>
+        </w:rPr>
+        <w:t>y</w:t>
+      </w:r>
+      <w:r>
+        <w:rPr>
+          <w:rFonts w:cs="Courier New"/>
+          <w:szCs w:val="24"/>
+        </w:rPr>
+        <w:t>.</w:t>
+      </w:r>
+      <w:r>
+        <w:rPr>
+          <w:rFonts w:cs="Courier New"/>
+          <w:szCs w:val="24"/>
+        </w:rPr>
+        <w:t>address.block</w:t>
+      </w:r>
+      <w:proofErr w:type="spellEnd"/>
+      <w:r>
+        <w:rPr>
+          <w:rFonts w:cs="Courier New"/>
+          <w:szCs w:val="24"/>
+        </w:rPr>
+        <w:t>() }}</w:t>
+      </w:r>
+    </w:p>
+    <w:p>
+      <w:pPr>
+        <w:tabs>
+          <w:tab w:val="left" w:pos="720"/>
+          <w:tab w:val="left" w:pos="1440"/>
+          <w:tab w:val="left" w:pos="2160"/>
+          <w:tab w:val="left" w:pos="2880"/>
+          <w:tab w:val="left" w:pos="3600"/>
+          <w:tab w:val="left" w:pos="4320"/>
+          <w:tab w:val="left" w:pos="5040"/>
+          <w:tab w:val="left" w:pos="5760"/>
+          <w:tab w:val="left" w:pos="6480"/>
+          <w:tab w:val="left" w:pos="7200"/>
+          <w:tab w:val="left" w:pos="7920"/>
+          <w:tab w:val="left" w:pos="8640"/>
+        </w:tabs>
+        <w:autoSpaceDE w:val="0"/>
+        <w:autoSpaceDN w:val="0"/>
+        <w:adjustRightInd w:val="0"/>
+        <w:spacing w:after="0" w:line="240" w:lineRule="auto"/>
+        <w:rPr>
+          <w:rFonts w:cs="Courier New"/>
+          <w:szCs w:val="24"/>
+        </w:rPr>
+      </w:pPr>
+      <w:r>
+        <w:rPr>
+          <w:rFonts w:cs="Courier New"/>
+          <w:szCs w:val="24"/>
+        </w:rPr>
+        <w:lastRenderedPageBreak/>
+        <w:t xml:space="preserve">Pro Se </w:t>
+      </w:r>
+    </w:p>
+    <w:p>
+      <w:pPr>
+        <w:tabs>
+          <w:tab w:val="left" w:pos="720"/>
+          <w:tab w:val="left" w:pos="1440"/>
+          <w:tab w:val="left" w:pos="2160"/>
+          <w:tab w:val="left" w:pos="2880"/>
+          <w:tab w:val="left" w:pos="3600"/>
+          <w:tab w:val="left" w:pos="4320"/>
+          <w:tab w:val="left" w:pos="5040"/>
+          <w:tab w:val="left" w:pos="5760"/>
+          <w:tab w:val="left" w:pos="6480"/>
+          <w:tab w:val="left" w:pos="7200"/>
+          <w:tab w:val="left" w:pos="7920"/>
+          <w:tab w:val="left" w:pos="8640"/>
+        </w:tabs>
+        <w:autoSpaceDE w:val="0"/>
+        <w:autoSpaceDN w:val="0"/>
+        <w:adjustRightInd w:val="0"/>
+        <w:spacing w:after="0" w:line="240" w:lineRule="auto"/>
+        <w:rPr>
+          <w:rFonts w:cs="Courier New"/>
+          <w:szCs w:val="24"/>
+        </w:rPr>
+      </w:pPr>
+      <w:proofErr w:type="gramStart"/>
+      <w:r>
+        <w:rPr>
+          <w:rFonts w:cs="Courier New"/>
+          <w:szCs w:val="24"/>
+        </w:rPr>
+        <w:t xml:space="preserve">{{ </w:t>
+      </w:r>
+      <w:proofErr w:type="spellStart"/>
+      <w:r>
+        <w:rPr>
+          <w:rFonts w:cs="Courier New"/>
+          <w:szCs w:val="24"/>
+        </w:rPr>
+        <w:t>showifdef</w:t>
+      </w:r>
+      <w:proofErr w:type="spellEnd"/>
+      <w:proofErr w:type="gramEnd"/>
+      <w:r>
+        <w:rPr>
+          <w:rFonts w:cs="Courier New"/>
+          <w:szCs w:val="24"/>
+        </w:rPr>
+        <w:t>('</w:t>
+      </w:r>
+      <w:proofErr w:type="spellStart"/>
+      <w:r>
+        <w:rPr>
+          <w:rFonts w:cs="Courier New"/>
+          <w:szCs w:val="24"/>
+        </w:rPr>
+        <w:t>other_</w:t>
+      </w:r>
+      <w:r>
+        <w:rPr>
+          <w:rFonts w:cs="Courier New"/>
+          <w:szCs w:val="24"/>
+        </w:rPr>
+        <w:t>party</w:t>
+      </w:r>
+      <w:r>
+        <w:rPr>
+          <w:rFonts w:cs="Courier New"/>
+          <w:szCs w:val="24"/>
+        </w:rPr>
+        <w:t>.phone_numbers</w:t>
+      </w:r>
+      <w:proofErr w:type="spellEnd"/>
+      <w:r>
+        <w:rPr>
+          <w:rFonts w:cs="Courier New"/>
+          <w:szCs w:val="24"/>
+        </w:rPr>
+        <w:t>()') }}</w:t>
+      </w:r>
+    </w:p>
+    <w:p>
+      <w:pPr>
+        <w:tabs>
+          <w:tab w:val="left" w:pos="720"/>
+          <w:tab w:val="left" w:pos="1440"/>
+          <w:tab w:val="left" w:pos="2160"/>
+          <w:tab w:val="left" w:pos="2880"/>
+          <w:tab w:val="left" w:pos="3600"/>
+          <w:tab w:val="left" w:pos="4320"/>
+          <w:tab w:val="left" w:pos="5040"/>
+          <w:tab w:val="left" w:pos="5760"/>
+          <w:tab w:val="left" w:pos="6480"/>
+          <w:tab w:val="left" w:pos="7200"/>
+          <w:tab w:val="left" w:pos="7920"/>
+          <w:tab w:val="left" w:pos="8640"/>
+        </w:tabs>
+        <w:autoSpaceDE w:val="0"/>
+        <w:autoSpaceDN w:val="0"/>
+        <w:adjustRightInd w:val="0"/>
+        <w:spacing w:after="0" w:line="240" w:lineRule="auto"/>
+        <w:rPr>
+          <w:rFonts w:cs="Courier New"/>
+          <w:szCs w:val="24"/>
+        </w:rPr>
+      </w:pPr>
+      <w:proofErr w:type="gramStart"/>
+      <w:r>
+        <w:rPr>
+          <w:rFonts w:cs="Courier New"/>
+          <w:szCs w:val="24"/>
+        </w:rPr>
+        <w:t xml:space="preserve">{{ </w:t>
+      </w:r>
+      <w:proofErr w:type="spellStart"/>
+      <w:r>
+        <w:rPr>
+          <w:rFonts w:cs="Courier New"/>
+          <w:szCs w:val="24"/>
+        </w:rPr>
+        <w:t>showifdef</w:t>
+      </w:r>
+      <w:proofErr w:type="spellEnd"/>
+      <w:proofErr w:type="gramEnd"/>
+      <w:r>
+        <w:rPr>
+          <w:rFonts w:cs="Courier New"/>
+          <w:szCs w:val="24"/>
+        </w:rPr>
+        <w:t>('</w:t>
+      </w:r>
+      <w:proofErr w:type="spellStart"/>
+      <w:r>
+        <w:rPr>
+          <w:rFonts w:cs="Courier New"/>
+          <w:szCs w:val="24"/>
+        </w:rPr>
+        <w:t>other_party.email</w:t>
+      </w:r>
+      <w:proofErr w:type="spellEnd"/>
+      <w:r>
+        <w:rPr>
+          <w:rFonts w:cs="Courier New"/>
+          <w:szCs w:val="24"/>
+        </w:rPr>
+        <w:t>') }}</w:t>
+      </w:r>
+    </w:p>
+    <w:p>
+      <w:pPr>
+        <w:tabs>
+          <w:tab w:val="left" w:pos="720"/>
+          <w:tab w:val="left" w:pos="1440"/>
+          <w:tab w:val="left" w:pos="2160"/>
+          <w:tab w:val="left" w:pos="2880"/>
+          <w:tab w:val="left" w:pos="3600"/>
+          <w:tab w:val="left" w:pos="4320"/>
+          <w:tab w:val="left" w:pos="5040"/>
+          <w:tab w:val="left" w:pos="5760"/>
+          <w:tab w:val="left" w:pos="6480"/>
+          <w:tab w:val="left" w:pos="7200"/>
+          <w:tab w:val="left" w:pos="7920"/>
+          <w:tab w:val="left" w:pos="8640"/>
+        </w:tabs>
+        <w:autoSpaceDE w:val="0"/>
+        <w:autoSpaceDN w:val="0"/>
+        <w:adjustRightInd w:val="0"/>
+        <w:spacing w:after="0" w:line="240" w:lineRule="auto"/>
+        <w:rPr>
+          <w:rFonts w:cs="Courier New"/>
+          <w:szCs w:val="24"/>
+        </w:rPr>
+      </w:pPr>
+      <w:r>
+        <w:rPr>
+          <w:rFonts w:cs="Courier New"/>
+          <w:szCs w:val="24"/>
+        </w:rPr>
+        <w:t xml:space="preserve">{%p </w:t>
+      </w:r>
+      <w:proofErr w:type="spellStart"/>
+      <w:r>
+        <w:rPr>
+          <w:rFonts w:cs="Courier New"/>
+          <w:szCs w:val="24"/>
+        </w:rPr>
+        <w:t>endfor</w:t>
+      </w:r>
+      <w:proofErr w:type="spellEnd"/>
+      <w:r>
+        <w:rPr>
+          <w:rFonts w:cs="Courier New"/>
+          <w:szCs w:val="24"/>
+        </w:rPr>
+        <w:t xml:space="preserve"> %}</w:t>
+      </w:r>
+    </w:p>
+    <w:p>
+      <w:pPr>
+        <w:tabs>
+          <w:tab w:val="left" w:pos="720"/>
+          <w:tab w:val="left" w:pos="1440"/>
+          <w:tab w:val="left" w:pos="2160"/>
+          <w:tab w:val="left" w:pos="2880"/>
+          <w:tab w:val="left" w:pos="3600"/>
+          <w:tab w:val="left" w:pos="4320"/>
+          <w:tab w:val="left" w:pos="5040"/>
+          <w:tab w:val="left" w:pos="5760"/>
+          <w:tab w:val="left" w:pos="6480"/>
+          <w:tab w:val="left" w:pos="7200"/>
+          <w:tab w:val="left" w:pos="7920"/>
+          <w:tab w:val="left" w:pos="8640"/>
+        </w:tabs>
+        <w:autoSpaceDE w:val="0"/>
+        <w:autoSpaceDN w:val="0"/>
+        <w:adjustRightInd w:val="0"/>
+        <w:spacing w:after="0" w:line="240" w:lineRule="auto"/>
+        <w:rPr>
+          <w:rFonts w:cs="Courier New"/>
+          <w:szCs w:val="24"/>
+        </w:rPr>
+      </w:pPr>
     </w:p>
     <w:p/>
     <w:p>
@@ -3574,16 +5169,32 @@
         <w:jc w:val="right"/>
       </w:pPr>
       <w:r>
-        <w:t xml:space="preserve">/s/ </w:t>
-      </w:r>
-      <w:r>
-        <w:t>[</w:t>
-      </w:r>
-      <w:r>
-        <w:t>Filer's Name Here</w:t>
-      </w:r>
-      <w:r>
-        <w:t>]</w:t>
+        <w:t xml:space="preserve">{% if </w:t>
+      </w:r>
+      <w:proofErr w:type="gramStart"/>
+      <w:r>
+        <w:t>users[</w:t>
+      </w:r>
+      <w:proofErr w:type="gramEnd"/>
+      <w:r>
+        <w:t>0].</w:t>
+      </w:r>
+      <w:proofErr w:type="spellStart"/>
+      <w:r>
+        <w:t>attorneys.there_are_any</w:t>
+      </w:r>
+      <w:proofErr w:type="spellEnd"/>
+      <w:r>
+        <w:t xml:space="preserve"> =</w:t>
+      </w:r>
+      <w:r>
+        <w:t>=</w:t>
+      </w:r>
+      <w:r>
+        <w:t xml:space="preserve"> True</w:t>
+      </w:r>
+      <w:r>
+        <w:t xml:space="preserve"> %} </w:t>
       </w:r>
     </w:p>
     <w:p>
@@ -3591,6 +5202,78 @@
         <w:pStyle w:val="NoSpacing"/>
         <w:jc w:val="right"/>
       </w:pPr>
+    </w:p>
+    <w:p>
+      <w:pPr>
+        <w:pStyle w:val="NoSpacing"/>
+        <w:jc w:val="right"/>
+      </w:pPr>
+      <w:proofErr w:type="gramStart"/>
+      <w:r>
+        <w:t xml:space="preserve">{{ </w:t>
+      </w:r>
+      <w:proofErr w:type="spellStart"/>
+      <w:r>
+        <w:t>showifdef</w:t>
+      </w:r>
+      <w:proofErr w:type="spellEnd"/>
+      <w:proofErr w:type="gramEnd"/>
+      <w:r>
+        <w:t>('</w:t>
+      </w:r>
+      <w:r>
+        <w:t>users[0].attorneys[0].signature</w:t>
+      </w:r>
+      <w:r>
+        <w:t>')</w:t>
+      </w:r>
+      <w:r>
+        <w:t xml:space="preserve">}} </w:t>
+      </w:r>
+    </w:p>
+    <w:p>
+      <w:pPr>
+        <w:pStyle w:val="NoSpacing"/>
+        <w:jc w:val="right"/>
+      </w:pPr>
+      <w:r>
+        <w:t xml:space="preserve">{% else %} </w:t>
+      </w:r>
+    </w:p>
+    <w:p>
+      <w:pPr>
+        <w:pStyle w:val="NoSpacing"/>
+        <w:jc w:val="right"/>
+      </w:pPr>
+    </w:p>
+    <w:p>
+      <w:pPr>
+        <w:pStyle w:val="NoSpacing"/>
+        <w:jc w:val="right"/>
+      </w:pPr>
+      <w:proofErr w:type="gramStart"/>
+      <w:r>
+        <w:t>{{ users</w:t>
+      </w:r>
+      <w:proofErr w:type="gramEnd"/>
+      <w:r>
+        <w:t xml:space="preserve">[0].signature}} </w:t>
+      </w:r>
+    </w:p>
+    <w:p>
+      <w:pPr>
+        <w:pStyle w:val="NoSpacing"/>
+        <w:jc w:val="right"/>
+      </w:pPr>
+      <w:r>
+        <w:t xml:space="preserve">{% endif %} </w:t>
+      </w:r>
+    </w:p>
+    <w:p>
+      <w:pPr>
+        <w:pStyle w:val="NoSpacing"/>
+        <w:jc w:val="right"/>
+      </w:pPr>
       <w:r>
         <w:t>_________________________</w:t>
       </w:r>
@@ -3601,13 +5284,33 @@
         <w:jc w:val="right"/>
       </w:pPr>
       <w:r>
-        <w:t>[</w:t>
-      </w:r>
-      <w:r>
-        <w:t>Name of Filer</w:t>
-      </w:r>
-      <w:r>
-        <w:t>]</w:t>
+        <w:t>{%</w:t>
+      </w:r>
+      <w:r>
+        <w:t>p</w:t>
+      </w:r>
+      <w:r>
+        <w:t xml:space="preserve"> if </w:t>
+      </w:r>
+      <w:r>
+        <w:t>users[0].</w:t>
+      </w:r>
+      <w:proofErr w:type="spellStart"/>
+      <w:r>
+        <w:t>attorneys.there_are_any</w:t>
+      </w:r>
+      <w:proofErr w:type="spellEnd"/>
+      <w:r>
+        <w:t xml:space="preserve"> =</w:t>
+      </w:r>
+      <w:r>
+        <w:t>=</w:t>
+      </w:r>
+      <w:r>
+        <w:t xml:space="preserve"> True</w:t>
+      </w:r>
+      <w:r>
+        <w:t xml:space="preserve"> %}</w:t>
       </w:r>
     </w:p>
     <w:p>
@@ -3616,13 +5319,7 @@
         <w:jc w:val="right"/>
       </w:pPr>
       <w:r>
-        <w:t>[</w:t>
-      </w:r>
-      <w:r>
-        <w:t>123 Filer's St.</w:t>
-      </w:r>
-      <w:r>
-        <w:t>]</w:t>
+        <w:t xml:space="preserve"> {{ users[0].attorneys[0].name }} </w:t>
       </w:r>
     </w:p>
     <w:p>
@@ -3631,13 +5328,15 @@
         <w:jc w:val="right"/>
       </w:pPr>
       <w:r>
-        <w:t>[</w:t>
-      </w:r>
-      <w:r>
-        <w:t>Filer's City, MA, 01234</w:t>
-      </w:r>
-      <w:r>
-        <w:t>]</w:t>
+        <w:t xml:space="preserve">Attorney for </w:t>
+      </w:r>
+      <w:proofErr w:type="gramStart"/>
+      <w:r>
+        <w:t>{{ users</w:t>
+      </w:r>
+      <w:proofErr w:type="gramEnd"/>
+      <w:r>
+        <w:t xml:space="preserve">[0].name }} </w:t>
       </w:r>
     </w:p>
     <w:p>
@@ -3645,8 +5344,21 @@
         <w:pStyle w:val="NoSpacing"/>
         <w:jc w:val="right"/>
       </w:pPr>
-      <w:r>
-        <w:t>[BBO #555555 / Pro Se]</w:t>
+      <w:proofErr w:type="gramStart"/>
+      <w:r>
+        <w:t>{{ users</w:t>
+      </w:r>
+      <w:proofErr w:type="gramEnd"/>
+      <w:r>
+        <w:t>[0].attorneys[0].</w:t>
+      </w:r>
+      <w:proofErr w:type="spellStart"/>
+      <w:r>
+        <w:t>address.block</w:t>
+      </w:r>
+      <w:proofErr w:type="spellEnd"/>
+      <w:r>
+        <w:t>() }}</w:t>
       </w:r>
     </w:p>
     <w:p>
@@ -3654,8 +5366,29 @@
         <w:pStyle w:val="NoSpacing"/>
         <w:jc w:val="right"/>
       </w:pPr>
-      <w:r>
-        <w:t>[Firm or Office Name if Applicable]</w:t>
+      <w:proofErr w:type="spellStart"/>
+      <w:r>
+        <w:t>BBO</w:t>
+      </w:r>
+      <w:proofErr w:type="spellEnd"/>
+      <w:r>
+        <w:t xml:space="preserve"> # </w:t>
+      </w:r>
+      <w:proofErr w:type="gramStart"/>
+      <w:r>
+        <w:t>{{ users</w:t>
+      </w:r>
+      <w:proofErr w:type="gramEnd"/>
+      <w:r>
+        <w:t>[0].attorneys[0].</w:t>
+      </w:r>
+      <w:proofErr w:type="spellStart"/>
+      <w:r>
+        <w:t>id_number</w:t>
+      </w:r>
+      <w:proofErr w:type="spellEnd"/>
+      <w:r>
+        <w:t>}}</w:t>
       </w:r>
     </w:p>
     <w:p>
@@ -3663,17 +5396,13 @@
         <w:pStyle w:val="NoSpacing"/>
         <w:jc w:val="right"/>
       </w:pPr>
-      <w:r>
-        <w:t xml:space="preserve"> </w:t>
-      </w:r>
-      <w:r>
-        <w:t>[</w:t>
-      </w:r>
-      <w:r>
-        <w:t>(617)555-5555</w:t>
-      </w:r>
-      <w:r>
-        <w:t>]</w:t>
+      <w:proofErr w:type="gramStart"/>
+      <w:r>
+        <w:t>{{ users</w:t>
+      </w:r>
+      <w:proofErr w:type="gramEnd"/>
+      <w:r>
+        <w:t>[0].attorneys[0].firm}}</w:t>
       </w:r>
     </w:p>
     <w:p>
@@ -3681,15 +5410,141 @@
         <w:pStyle w:val="NoSpacing"/>
         <w:jc w:val="right"/>
       </w:pPr>
-      <w:r>
-        <w:t>[</w:t>
-      </w:r>
-      <w:r>
-        <w:t>filers_email@example.com</w:t>
-      </w:r>
-      <w:r>
-        <w:t>]</w:t>
-      </w:r>
+      <w:proofErr w:type="gramStart"/>
+      <w:r>
+        <w:t>{{ users</w:t>
+      </w:r>
+      <w:proofErr w:type="gramEnd"/>
+      <w:r>
+        <w:t>[0].attorneys[0].</w:t>
+      </w:r>
+      <w:proofErr w:type="spellStart"/>
+      <w:r>
+        <w:t>phone_numbers</w:t>
+      </w:r>
+      <w:proofErr w:type="spellEnd"/>
+      <w:r>
+        <w:t>() }}</w:t>
+      </w:r>
+    </w:p>
+    <w:p>
+      <w:pPr>
+        <w:pStyle w:val="NoSpacing"/>
+        <w:jc w:val="right"/>
+      </w:pPr>
+      <w:proofErr w:type="gramStart"/>
+      <w:r>
+        <w:t>{{ users</w:t>
+      </w:r>
+      <w:proofErr w:type="gramEnd"/>
+      <w:r>
+        <w:t>[0].attorneys[0].email }}</w:t>
+      </w:r>
+    </w:p>
+    <w:p>
+      <w:pPr>
+        <w:pStyle w:val="NoSpacing"/>
+        <w:jc w:val="right"/>
+      </w:pPr>
+      <w:r>
+        <w:t xml:space="preserve">{%p else %} </w:t>
+      </w:r>
+    </w:p>
+    <w:p>
+      <w:pPr>
+        <w:pStyle w:val="NoSpacing"/>
+        <w:jc w:val="right"/>
+      </w:pPr>
+      <w:proofErr w:type="gramStart"/>
+      <w:r>
+        <w:t>{{ users</w:t>
+      </w:r>
+      <w:proofErr w:type="gramEnd"/>
+      <w:r>
+        <w:t>[0].name }}</w:t>
+      </w:r>
+    </w:p>
+    <w:p>
+      <w:pPr>
+        <w:pStyle w:val="NoSpacing"/>
+        <w:jc w:val="right"/>
+      </w:pPr>
+      <w:proofErr w:type="gramStart"/>
+      <w:r>
+        <w:t>{{ users</w:t>
+      </w:r>
+      <w:proofErr w:type="gramEnd"/>
+      <w:r>
+        <w:t>[0].</w:t>
+      </w:r>
+      <w:proofErr w:type="spellStart"/>
+      <w:r>
+        <w:t>address.block</w:t>
+      </w:r>
+      <w:proofErr w:type="spellEnd"/>
+      <w:r>
+        <w:t>() }}</w:t>
+      </w:r>
+    </w:p>
+    <w:p>
+      <w:pPr>
+        <w:pStyle w:val="NoSpacing"/>
+        <w:jc w:val="right"/>
+      </w:pPr>
+      <w:r>
+        <w:t>Pro Se</w:t>
+      </w:r>
+    </w:p>
+    <w:p>
+      <w:pPr>
+        <w:pStyle w:val="NoSpacing"/>
+        <w:jc w:val="right"/>
+      </w:pPr>
+      <w:proofErr w:type="gramStart"/>
+      <w:r>
+        <w:t>{{ users</w:t>
+      </w:r>
+      <w:proofErr w:type="gramEnd"/>
+      <w:r>
+        <w:t>[0].</w:t>
+      </w:r>
+      <w:proofErr w:type="spellStart"/>
+      <w:r>
+        <w:t>phone_numbers</w:t>
+      </w:r>
+      <w:proofErr w:type="spellEnd"/>
+      <w:r>
+        <w:t>() }}</w:t>
+      </w:r>
+    </w:p>
+    <w:p>
+      <w:pPr>
+        <w:pStyle w:val="NoSpacing"/>
+        <w:jc w:val="right"/>
+      </w:pPr>
+      <w:proofErr w:type="gramStart"/>
+      <w:r>
+        <w:t>{{ users</w:t>
+      </w:r>
+      <w:proofErr w:type="gramEnd"/>
+      <w:r>
+        <w:t>[0].email }}</w:t>
+      </w:r>
+    </w:p>
+    <w:p>
+      <w:pPr>
+        <w:pStyle w:val="NoSpacing"/>
+        <w:jc w:val="right"/>
+      </w:pPr>
+      <w:r>
+        <w:t>{% endif %}</w:t>
+      </w:r>
+    </w:p>
+    <w:p>
+      <w:pPr>
+        <w:pStyle w:val="NoSpacing"/>
+        <w:jc w:val="right"/>
+      </w:pPr>
     </w:p>
     <w:sectPr>
       <w:footerReference w:type="default" r:id="rId7"/>
@@ -4632,6 +6487,11 @@
       </w:tblBorders>
     </w:tblPr>
   </w:style>
+  <w:style w:type="character" w:customStyle="1" w:styleId="l">
+    <w:name w:val="l"/>
+    <w:basedOn w:val="DefaultParagraphFont"/>
+    <w:rsid w:val="00E2113A"/>
+  </w:style>
 </w:styles>
 </file>
 

</xml_diff>

<commit_message>
resolve attorney contact validation and signature
</commit_message>
<xml_diff>
--- a/docassemble/AppealsBriefTemplate/data/templates/appeals_brief_template.docx
+++ b/docassemble/AppealsBriefTemplate/data/templates/appeals_brief_template.docx
@@ -321,21 +321,139 @@
         <w:jc w:val="center"/>
       </w:pPr>
       <w:r>
-        <w:rPr>
-          <w:highlight w:val="yellow"/>
-        </w:rPr>
-        <w:t>[Appellant's/Appellee's/Reply</w:t>
-      </w:r>
-      <w:r>
-        <w:rPr>
-          <w:highlight w:val="yellow"/>
-        </w:rPr>
-        <w:t>]</w:t>
+        <w:t xml:space="preserve">{% if </w:t>
+      </w:r>
+      <w:proofErr w:type="spellStart"/>
+      <w:r>
+        <w:t>users_appeals_role</w:t>
+      </w:r>
+      <w:proofErr w:type="spellEnd"/>
+      <w:r>
+        <w:t xml:space="preserve"> =</w:t>
+      </w:r>
+      <w:r>
+        <w:t>=</w:t>
       </w:r>
       <w:r>
         <w:t xml:space="preserve"> </w:t>
       </w:r>
       <w:r>
+        <w:t>'</w:t>
+      </w:r>
+      <w:r>
+        <w:t>appellant</w:t>
+      </w:r>
+      <w:r>
+        <w:t>'</w:t>
+      </w:r>
+      <w:r>
+        <w:t xml:space="preserve"> %}</w:t>
+      </w:r>
+      <w:r>
+        <w:t xml:space="preserve"> </w:t>
+      </w:r>
+      <w:r>
+        <w:t>Appellant's</w:t>
+      </w:r>
+      <w:r>
+        <w:t xml:space="preserve"> {%endif</w:t>
+      </w:r>
+      <w:proofErr w:type="gramStart"/>
+      <w:r>
+        <w:t>%}</w:t>
+      </w:r>
+      <w:r>
+        <w:t>{</w:t>
+      </w:r>
+      <w:proofErr w:type="gramEnd"/>
+      <w:r>
+        <w:t xml:space="preserve">% if </w:t>
+      </w:r>
+      <w:proofErr w:type="spellStart"/>
+      <w:r>
+        <w:t>users_appeals_role</w:t>
+      </w:r>
+      <w:proofErr w:type="spellEnd"/>
+      <w:r>
+        <w:t xml:space="preserve"> =</w:t>
+      </w:r>
+      <w:r>
+        <w:t xml:space="preserve">= </w:t>
+      </w:r>
+      <w:r>
+        <w:t>'</w:t>
+      </w:r>
+      <w:r>
+        <w:t>appellee</w:t>
+      </w:r>
+      <w:r>
+        <w:t>'</w:t>
+      </w:r>
+      <w:r>
+        <w:t xml:space="preserve"> %}</w:t>
+      </w:r>
+      <w:r>
+        <w:t>Appellee's</w:t>
+      </w:r>
+      <w:r>
+        <w:t xml:space="preserve">{%endif%}{% if </w:t>
+      </w:r>
+      <w:proofErr w:type="spellStart"/>
+      <w:r>
+        <w:t>users_appeals_role</w:t>
+      </w:r>
+      <w:proofErr w:type="spellEnd"/>
+      <w:r>
+        <w:t xml:space="preserve"> =</w:t>
+      </w:r>
+      <w:r>
+        <w:t>=</w:t>
+      </w:r>
+      <w:r>
+        <w:t xml:space="preserve"> </w:t>
+      </w:r>
+      <w:r>
+        <w:t>'</w:t>
+      </w:r>
+      <w:r>
+        <w:t>appellant</w:t>
+      </w:r>
+      <w:r>
+        <w:t>'</w:t>
+      </w:r>
+      <w:r>
+        <w:t xml:space="preserve"> and</w:t>
+      </w:r>
+      <w:r>
+        <w:t xml:space="preserve"> </w:t>
+      </w:r>
+      <w:proofErr w:type="spellStart"/>
+      <w:r>
+        <w:t>appellant_brief_or_reply</w:t>
+      </w:r>
+      <w:proofErr w:type="spellEnd"/>
+      <w:r>
+        <w:t xml:space="preserve"> =</w:t>
+      </w:r>
+      <w:r>
+        <w:t xml:space="preserve">= </w:t>
+      </w:r>
+      <w:r>
+        <w:t>'</w:t>
+      </w:r>
+      <w:r>
+        <w:t>reply</w:t>
+      </w:r>
+      <w:r>
+        <w:t xml:space="preserve">' </w:t>
+      </w:r>
+      <w:r>
+        <w:t>%}Reply{%endif%}</w:t>
+      </w:r>
+      <w:r>
+        <w:t xml:space="preserve"> </w:t>
+      </w:r>
+      <w:r>
         <w:t xml:space="preserve">Brief </w:t>
       </w:r>
       <w:r>
@@ -345,13 +463,7 @@
         <w:t xml:space="preserve"> </w:t>
       </w:r>
       <w:r>
-        <w:rPr>
-          <w:highlight w:val="yellow"/>
-        </w:rPr>
-        <w:t xml:space="preserve">{{ </w:t>
-      </w:r>
-      <w:r>
-        <w:t>user</w:t>
+        <w:t>{{ user</w:t>
       </w:r>
       <w:r>
         <w:t>s[0].name</w:t>
@@ -549,6 +661,7 @@
       </w:pPr>
       <w:proofErr w:type="gramStart"/>
       <w:r>
+        <w:lastRenderedPageBreak/>
         <w:t>{{ users</w:t>
       </w:r>
       <w:proofErr w:type="gramEnd"/>
@@ -596,7 +709,6 @@
         </w:tabs>
       </w:pPr>
       <w:r>
-        <w:lastRenderedPageBreak/>
         <w:t>{%p else %}</w:t>
       </w:r>
     </w:p>
@@ -1801,531 +1913,517 @@
       <w:bookmarkEnd w:id="15"/>
     </w:p>
     <w:p>
-      <w:r>
-        <w:t>[</w:t>
-      </w:r>
-      <w:r>
-        <w:t>I</w:t>
-      </w:r>
-      <w:r>
-        <w:t>dentify</w:t>
-      </w:r>
-      <w:r>
-        <w:t xml:space="preserve"> the issues raised in the brief and discussed in the argument section. The statement of issues is the first page of the substantive portion of your brief</w:t>
-      </w:r>
-      <w:r>
-        <w:t xml:space="preserve"> for purposes of the </w:t>
-      </w:r>
-      <w:r>
-        <w:t>length</w:t>
-      </w:r>
-      <w:r>
-        <w:t xml:space="preserve"> limit</w:t>
-      </w:r>
-      <w:r>
-        <w:t xml:space="preserve">. The appellee’s brief is not required to contain a statement of issues unless the appellee is dissatisfied with the statement </w:t>
-      </w:r>
-      <w:r>
-        <w:t>in</w:t>
-      </w:r>
-      <w:r>
-        <w:t xml:space="preserve"> the appellant</w:t>
-      </w:r>
-      <w:r>
-        <w:t>'s brief</w:t>
+      <w:proofErr w:type="gramStart"/>
+      <w:r>
+        <w:t xml:space="preserve">{{ </w:t>
+      </w:r>
+      <w:proofErr w:type="spellStart"/>
+      <w:r>
+        <w:t>statement</w:t>
+      </w:r>
+      <w:proofErr w:type="gramEnd"/>
+      <w:r>
+        <w:t>_of_issues</w:t>
+      </w:r>
+      <w:proofErr w:type="spellEnd"/>
+      <w:r>
+        <w:t xml:space="preserve"> }}</w:t>
+      </w:r>
+    </w:p>
+    <w:p>
+      <w:pPr>
+        <w:pStyle w:val="Heading1"/>
+      </w:pPr>
+      <w:bookmarkStart w:id="16" w:name="_Toc2673592"/>
+      <w:r>
+        <w:t>Statement of the Case</w:t>
+      </w:r>
+      <w:bookmarkEnd w:id="16"/>
+    </w:p>
+    <w:p>
+      <w:proofErr w:type="gramStart"/>
+      <w:r>
+        <w:t xml:space="preserve">{{ </w:t>
+      </w:r>
+      <w:proofErr w:type="spellStart"/>
+      <w:r>
+        <w:t>statement</w:t>
+      </w:r>
+      <w:proofErr w:type="gramEnd"/>
+      <w:r>
+        <w:t>_of_case</w:t>
+      </w:r>
+      <w:proofErr w:type="spellEnd"/>
+      <w:r>
+        <w:t xml:space="preserve"> }}</w:t>
+      </w:r>
+    </w:p>
+    <w:p>
+      <w:pPr>
+        <w:pStyle w:val="Heading1"/>
+      </w:pPr>
+      <w:bookmarkStart w:id="17" w:name="_Toc2673593"/>
+      <w:r>
+        <w:t>Statement of the Facts</w:t>
+      </w:r>
+      <w:bookmarkEnd w:id="17"/>
+    </w:p>
+    <w:p>
+      <w:proofErr w:type="gramStart"/>
+      <w:r>
+        <w:t xml:space="preserve">{{ </w:t>
+      </w:r>
+      <w:proofErr w:type="spellStart"/>
+      <w:r>
+        <w:t>statement</w:t>
+      </w:r>
+      <w:proofErr w:type="gramEnd"/>
+      <w:r>
+        <w:t>_of_facts</w:t>
+      </w:r>
+      <w:proofErr w:type="spellEnd"/>
+      <w:r>
+        <w:t xml:space="preserve"> }}</w:t>
+      </w:r>
+    </w:p>
+    <w:p>
+      <w:pPr>
+        <w:pStyle w:val="Heading1"/>
+      </w:pPr>
+      <w:bookmarkStart w:id="18" w:name="_Toc2673594"/>
+      <w:r>
+        <w:t>Summary of the Argument</w:t>
+      </w:r>
+      <w:bookmarkEnd w:id="18"/>
+    </w:p>
+    <w:p>
+      <w:proofErr w:type="gramStart"/>
+      <w:r>
+        <w:t xml:space="preserve">{{ </w:t>
+      </w:r>
+      <w:proofErr w:type="spellStart"/>
+      <w:r>
+        <w:t>summary</w:t>
+      </w:r>
+      <w:proofErr w:type="gramEnd"/>
+      <w:r>
+        <w:t>_argument</w:t>
+      </w:r>
+      <w:proofErr w:type="spellEnd"/>
+      <w:r>
+        <w:t xml:space="preserve"> }}</w:t>
+      </w:r>
+    </w:p>
+    <w:p>
+      <w:pPr>
+        <w:pStyle w:val="Heading1"/>
+      </w:pPr>
+      <w:bookmarkStart w:id="19" w:name="_Toc2673595"/>
+      <w:r>
+        <w:t>Argument</w:t>
+      </w:r>
+      <w:bookmarkEnd w:id="19"/>
+    </w:p>
+    <w:p>
+      <w:pPr>
+        <w:pStyle w:val="Heading2"/>
+      </w:pPr>
+      <w:bookmarkStart w:id="20" w:name="_Toc2673596"/>
+      <w:proofErr w:type="gramStart"/>
+      <w:r>
+        <w:t xml:space="preserve">{{ </w:t>
+      </w:r>
+      <w:proofErr w:type="spellStart"/>
+      <w:r>
+        <w:t>argument</w:t>
+      </w:r>
+      <w:proofErr w:type="gramEnd"/>
+      <w:r>
+        <w:t>_subheading</w:t>
+      </w:r>
+      <w:proofErr w:type="spellEnd"/>
+      <w:r>
+        <w:t xml:space="preserve"> }} </w:t>
+      </w:r>
+    </w:p>
+    <w:p>
+      <w:proofErr w:type="gramStart"/>
+      <w:r>
+        <w:t xml:space="preserve">{{ </w:t>
+      </w:r>
+      <w:proofErr w:type="spellStart"/>
+      <w:r>
+        <w:t>argument</w:t>
+      </w:r>
+      <w:proofErr w:type="gramEnd"/>
+      <w:r>
+        <w:t>_contents</w:t>
+      </w:r>
+      <w:proofErr w:type="spellEnd"/>
+      <w:r>
+        <w:t xml:space="preserve"> </w:t>
+      </w:r>
+      <w:r>
+        <w:t>}}</w:t>
+      </w:r>
+    </w:p>
+    <w:p>
+      <w:pPr>
+        <w:pStyle w:val="Heading1"/>
+      </w:pPr>
+      <w:bookmarkStart w:id="21" w:name="_Toc2673597"/>
+      <w:bookmarkEnd w:id="20"/>
+      <w:r>
+        <w:t>Conclusion</w:t>
+      </w:r>
+      <w:bookmarkEnd w:id="21"/>
+    </w:p>
+    <w:p>
+      <w:proofErr w:type="gramStart"/>
+      <w:r>
+        <w:t xml:space="preserve">{{ </w:t>
+      </w:r>
+      <w:proofErr w:type="spellStart"/>
+      <w:r>
+        <w:t>conclusion</w:t>
+      </w:r>
+      <w:proofErr w:type="gramEnd"/>
+      <w:r>
+        <w:t>_contents</w:t>
+      </w:r>
+      <w:proofErr w:type="spellEnd"/>
+      <w:r>
+        <w:t xml:space="preserve"> }}</w:t>
+      </w:r>
+    </w:p>
+    <w:p>
+      <w:pPr>
+        <w:jc w:val="right"/>
+      </w:pPr>
+    </w:p>
+    <w:p>
+      <w:pPr>
+        <w:jc w:val="right"/>
+      </w:pPr>
+      <w:r>
+        <w:t>Respectfully submitted,</w:t>
+      </w:r>
+    </w:p>
+    <w:p>
+      <w:pPr>
+        <w:pStyle w:val="NoSpacing"/>
+        <w:jc w:val="right"/>
+      </w:pPr>
+      <w:r>
+        <w:t xml:space="preserve">{%p if </w:t>
+      </w:r>
+      <w:proofErr w:type="spellStart"/>
+      <w:r>
+        <w:t>i</w:t>
+      </w:r>
+      <w:proofErr w:type="spellEnd"/>
+      <w:r>
+        <w:t xml:space="preserve"> == "final" %}</w:t>
+      </w:r>
+    </w:p>
+    <w:p>
+      <w:pPr>
+        <w:pStyle w:val="NoSpacing"/>
+        <w:jc w:val="right"/>
+      </w:pPr>
+      <w:r>
+        <w:t xml:space="preserve">{% if </w:t>
+      </w:r>
+      <w:proofErr w:type="spellStart"/>
+      <w:r>
+        <w:t>pro_se_or_atty</w:t>
+      </w:r>
+      <w:proofErr w:type="spellEnd"/>
+      <w:r>
+        <w:t xml:space="preserve"> </w:t>
+      </w:r>
+      <w:r>
+        <w:t>=</w:t>
+      </w:r>
+      <w:r>
+        <w:t>=</w:t>
+      </w:r>
+      <w:r>
+        <w:t xml:space="preserve"> </w:t>
+      </w:r>
+      <w:r>
+        <w:t xml:space="preserve">'attorney' %} </w:t>
+      </w:r>
+      <w:proofErr w:type="gramStart"/>
+      <w:r>
+        <w:t>{{ users</w:t>
+      </w:r>
+      <w:proofErr w:type="gramEnd"/>
+      <w:r>
+        <w:t>[0].attorneys[0].signature }} {%else %}</w:t>
+      </w:r>
+    </w:p>
+    <w:p>
+      <w:pPr>
+        <w:pStyle w:val="NoSpacing"/>
+        <w:jc w:val="right"/>
+      </w:pPr>
+      <w:proofErr w:type="gramStart"/>
+      <w:r>
+        <w:t>{{ users</w:t>
+      </w:r>
+      <w:proofErr w:type="gramEnd"/>
+      <w:r>
+        <w:t xml:space="preserve">[0].signature }} </w:t>
+      </w:r>
+    </w:p>
+    <w:p>
+      <w:pPr>
+        <w:pStyle w:val="NoSpacing"/>
+        <w:jc w:val="right"/>
+      </w:pPr>
+      <w:r>
+        <w:t>{%p endif %}</w:t>
+      </w:r>
+    </w:p>
+    <w:p>
+      <w:pPr>
+        <w:pStyle w:val="NoSpacing"/>
+        <w:jc w:val="right"/>
+      </w:pPr>
+      <w:r>
+        <w:t>{%p endif %}</w:t>
+      </w:r>
+    </w:p>
+    <w:p>
+      <w:pPr>
+        <w:pStyle w:val="NoSpacing"/>
+        <w:jc w:val="right"/>
+      </w:pPr>
+      <w:r>
+        <w:t>_________________________</w:t>
+      </w:r>
+    </w:p>
+    <w:p>
+      <w:pPr>
+        <w:pStyle w:val="NoSpacing"/>
+        <w:jc w:val="right"/>
+      </w:pPr>
+      <w:r>
+        <w:t>{%</w:t>
+      </w:r>
+      <w:r>
+        <w:t>p</w:t>
+      </w:r>
+      <w:r>
+        <w:t xml:space="preserve"> if </w:t>
+      </w:r>
+      <w:proofErr w:type="gramStart"/>
+      <w:r>
+        <w:t>users[</w:t>
+      </w:r>
+      <w:proofErr w:type="gramEnd"/>
+      <w:r>
+        <w:t>0].</w:t>
+      </w:r>
+      <w:proofErr w:type="spellStart"/>
+      <w:r>
+        <w:t>attorneys.there_are_any</w:t>
+      </w:r>
+      <w:proofErr w:type="spellEnd"/>
+      <w:r>
+        <w:t xml:space="preserve"> =</w:t>
+      </w:r>
+      <w:r>
+        <w:t>=</w:t>
+      </w:r>
+      <w:r>
+        <w:t xml:space="preserve"> True</w:t>
+      </w:r>
+      <w:r>
+        <w:t xml:space="preserve"> </w:t>
+      </w:r>
+      <w:r>
+        <w:t xml:space="preserve">%} </w:t>
+      </w:r>
+      <w:r>
+        <w:t>{{ users[0].attorney</w:t>
+      </w:r>
+      <w:r>
+        <w:t>s</w:t>
+      </w:r>
+      <w:r>
+        <w:t>[0]</w:t>
+      </w:r>
+      <w:r>
+        <w:t xml:space="preserve">.name }} </w:t>
+      </w:r>
+    </w:p>
+    <w:p>
+      <w:pPr>
+        <w:pStyle w:val="NoSpacing"/>
+        <w:jc w:val="right"/>
+      </w:pPr>
+      <w:r>
+        <w:t>Attorney for</w:t>
+      </w:r>
+      <w:r>
+        <w:t xml:space="preserve"> </w:t>
+      </w:r>
+      <w:proofErr w:type="gramStart"/>
+      <w:r>
+        <w:t>{{ users</w:t>
+      </w:r>
+      <w:proofErr w:type="gramEnd"/>
+      <w:r>
+        <w:t>[0].name }}</w:t>
+      </w:r>
+      <w:r>
+        <w:t xml:space="preserve"> </w:t>
+      </w:r>
+    </w:p>
+    <w:p>
+      <w:pPr>
+        <w:pStyle w:val="NoSpacing"/>
+        <w:jc w:val="right"/>
+      </w:pPr>
+      <w:proofErr w:type="gramStart"/>
+      <w:r>
+        <w:t xml:space="preserve">{{ </w:t>
+      </w:r>
+      <w:r>
+        <w:t>users</w:t>
+      </w:r>
+      <w:proofErr w:type="gramEnd"/>
+      <w:r>
+        <w:t>[0].attorneys[0]</w:t>
       </w:r>
       <w:r>
         <w:t>.</w:t>
       </w:r>
-      <w:r>
-        <w:t>]</w:t>
-      </w:r>
-      <w:r>
-        <w:t xml:space="preserve"> </w:t>
-      </w:r>
-    </w:p>
-    <w:p>
-      <w:r>
-        <w:t>{{ statement_of_issues }}</w:t>
-      </w:r>
-    </w:p>
-    <w:p>
-      <w:pPr>
-        <w:pStyle w:val="Heading1"/>
-      </w:pPr>
-      <w:bookmarkStart w:id="16" w:name="_Toc2673592"/>
-      <w:r>
-        <w:t>Statement of the Case</w:t>
-      </w:r>
-      <w:bookmarkEnd w:id="16"/>
-    </w:p>
-    <w:p>
-      <w:r>
-        <w:t>[</w:t>
-      </w:r>
-      <w:r>
-        <w:t xml:space="preserve">Include the </w:t>
-      </w:r>
-      <w:r>
-        <w:t xml:space="preserve">relevant </w:t>
-      </w:r>
-      <w:r>
-        <w:t xml:space="preserve">procedural history of what happened </w:t>
-      </w:r>
-      <w:r>
-        <w:t>in</w:t>
-      </w:r>
-      <w:r>
-        <w:t xml:space="preserve"> </w:t>
-      </w:r>
-      <w:r>
-        <w:t xml:space="preserve">the lower court in </w:t>
-      </w:r>
-      <w:r>
-        <w:t xml:space="preserve">your case. </w:t>
-      </w:r>
-      <w:r>
-        <w:t>You must i</w:t>
-      </w:r>
-      <w:r>
-        <w:t>nclude</w:t>
-      </w:r>
-      <w:r>
-        <w:t xml:space="preserve"> page references to the record appendix </w:t>
-      </w:r>
-      <w:r>
-        <w:t xml:space="preserve">or transcript </w:t>
-      </w:r>
-      <w:r>
-        <w:t>t</w:t>
-      </w:r>
-      <w:r>
-        <w:t>hat</w:t>
-      </w:r>
-      <w:r>
-        <w:t xml:space="preserve"> support your statement</w:t>
-      </w:r>
-      <w:r>
-        <w:t>s</w:t>
-      </w:r>
-      <w:r>
-        <w:t xml:space="preserve">. </w:t>
-      </w:r>
-      <w:r>
-        <w:t xml:space="preserve">Cite the Record Appendix as "R.A." if one volume, or "R.A.I", "R.A.II", (etc.) for multiple volumes. Cite the transcript as "T." or if there are separate volumes, </w:t>
-      </w:r>
-      <w:r>
-        <w:t>make it clear which volume and page you are referencin</w:t>
-      </w:r>
-      <w:r>
-        <w:t xml:space="preserve">g, </w:t>
-      </w:r>
-      <w:r>
-        <w:t xml:space="preserve">"T. </w:t>
-      </w:r>
-      <w:proofErr w:type="spellStart"/>
-      <w:r>
-        <w:t>Vol.I</w:t>
-      </w:r>
-      <w:proofErr w:type="spellEnd"/>
-      <w:r>
-        <w:t xml:space="preserve"> at 67" or "T. </w:t>
-      </w:r>
-      <w:proofErr w:type="spellStart"/>
-      <w:r>
-        <w:t>Vol.II</w:t>
-      </w:r>
-      <w:proofErr w:type="spellEnd"/>
-      <w:r>
-        <w:t xml:space="preserve"> at 22". Include specific page numbers.</w:t>
-      </w:r>
-      <w:r>
-        <w:t xml:space="preserve"> For example: "On </w:t>
-      </w:r>
-      <w:r>
-        <w:t xml:space="preserve">January 3, 2016, at 8:00 AM, the witness saw a blue Honda minivan drive through a stop sign. R.A.I 16." </w:t>
-      </w:r>
-      <w:r>
-        <w:t xml:space="preserve">The appellee’s brief is not required to contain a </w:t>
-      </w:r>
+      <w:proofErr w:type="spellStart"/>
+      <w:r>
+        <w:t>address.block</w:t>
+      </w:r>
+      <w:proofErr w:type="spellEnd"/>
+      <w:r>
+        <w:t>() }}</w:t>
+      </w:r>
+    </w:p>
+    <w:p>
+      <w:pPr>
+        <w:pStyle w:val="NoSpacing"/>
+        <w:jc w:val="right"/>
+      </w:pPr>
+      <w:proofErr w:type="spellStart"/>
+      <w:r>
+        <w:t>BBO</w:t>
+      </w:r>
+      <w:proofErr w:type="spellEnd"/>
+      <w:r>
+        <w:t xml:space="preserve"> # </w:t>
+      </w:r>
+      <w:proofErr w:type="gramStart"/>
+      <w:r>
+        <w:t xml:space="preserve">{{ </w:t>
+      </w:r>
+      <w:r>
+        <w:t>users</w:t>
+      </w:r>
+      <w:proofErr w:type="gramEnd"/>
+      <w:r>
+        <w:t>[0].attorneys[0]</w:t>
+      </w:r>
+      <w:r>
+        <w:t>.</w:t>
+      </w:r>
+      <w:proofErr w:type="spellStart"/>
+      <w:r>
+        <w:t>id_number</w:t>
+      </w:r>
+      <w:proofErr w:type="spellEnd"/>
+      <w:r>
+        <w:t>}}</w:t>
+      </w:r>
+    </w:p>
+    <w:p>
+      <w:pPr>
+        <w:pStyle w:val="NoSpacing"/>
+        <w:jc w:val="right"/>
+      </w:pPr>
+      <w:proofErr w:type="gramStart"/>
       <w:r>
         <w:lastRenderedPageBreak/>
-        <w:t xml:space="preserve">statement of the case unless the appellee is dissatisfied with the statement </w:t>
-      </w:r>
-      <w:r>
-        <w:t>in</w:t>
-      </w:r>
-      <w:r>
-        <w:t xml:space="preserve"> the appellant</w:t>
-      </w:r>
-      <w:r>
-        <w:t>'s brief</w:t>
-      </w:r>
-      <w:r>
-        <w:t>.</w:t>
-      </w:r>
-      <w:r>
-        <w:t>]</w:t>
-      </w:r>
-    </w:p>
-    <w:p>
-      <w:r>
-        <w:t>{{ statement_of_case }}</w:t>
-      </w:r>
-    </w:p>
-    <w:p>
-      <w:pPr>
-        <w:pStyle w:val="Heading1"/>
-      </w:pPr>
-      <w:bookmarkStart w:id="17" w:name="_Toc2673593"/>
-      <w:r>
-        <w:t>Statement of the Facts</w:t>
-      </w:r>
-      <w:bookmarkEnd w:id="17"/>
-    </w:p>
-    <w:p>
-      <w:r>
-        <w:t>[</w:t>
-      </w:r>
-      <w:r>
-        <w:t>Include</w:t>
-      </w:r>
-      <w:r>
-        <w:t xml:space="preserve"> </w:t>
-      </w:r>
-      <w:r>
-        <w:t xml:space="preserve">a description of the </w:t>
-      </w:r>
-      <w:r>
-        <w:t xml:space="preserve">relevant </w:t>
-      </w:r>
-      <w:r>
-        <w:t>facts of your case. Importantly, every fact included in this statement must have support in the record appendix and must be followed by a page reference to the appendix or transcript where that fact appears</w:t>
-      </w:r>
-      <w:r>
-        <w:t xml:space="preserve">. </w:t>
-      </w:r>
-      <w:r>
-        <w:t xml:space="preserve">The appellee’s brief is not required to contain a statement of the </w:t>
-      </w:r>
-      <w:r>
-        <w:t>facts</w:t>
-      </w:r>
-      <w:r>
-        <w:t xml:space="preserve"> unless the appellee is dissatisfied with the statement </w:t>
-      </w:r>
-      <w:r>
-        <w:t>in</w:t>
-      </w:r>
-      <w:r>
-        <w:t xml:space="preserve"> the appellant</w:t>
-      </w:r>
-      <w:r>
-        <w:t>'s brief</w:t>
-      </w:r>
-      <w:r>
-        <w:t>.</w:t>
-      </w:r>
-      <w:r>
-        <w:t>]</w:t>
-      </w:r>
-    </w:p>
-    <w:p>
-      <w:r>
-        <w:t>{{ statement_of_facts }}</w:t>
-      </w:r>
-    </w:p>
-    <w:p>
-      <w:pPr>
-        <w:pStyle w:val="Heading1"/>
-      </w:pPr>
-      <w:bookmarkStart w:id="18" w:name="_Toc2673594"/>
-      <w:r>
-        <w:t>Summary of the Argument</w:t>
-      </w:r>
-      <w:bookmarkEnd w:id="18"/>
-    </w:p>
-    <w:p>
-      <w:r>
-        <w:t>[</w:t>
-      </w:r>
-      <w:r>
-        <w:t>I</w:t>
-      </w:r>
-      <w:r>
-        <w:t xml:space="preserve">f your argument section </w:t>
-      </w:r>
-      <w:r>
-        <w:t xml:space="preserve">that follows </w:t>
-      </w:r>
-      <w:r>
-        <w:t>is longer than 20</w:t>
-      </w:r>
-      <w:r>
-        <w:t xml:space="preserve"> pages</w:t>
-      </w:r>
-      <w:r>
-        <w:t xml:space="preserve"> (or 4,500 words if produced in a proportionally spaced font)</w:t>
-      </w:r>
-      <w:r>
-        <w:t xml:space="preserve">, you must include a </w:t>
-      </w:r>
-      <w:r>
-        <w:t>summary of the arguments made later</w:t>
-      </w:r>
-      <w:r>
-        <w:t xml:space="preserve"> in the brief</w:t>
-      </w:r>
-      <w:r>
-        <w:t>,</w:t>
-      </w:r>
-      <w:r>
-        <w:t xml:space="preserve"> </w:t>
-      </w:r>
-      <w:r>
-        <w:t xml:space="preserve">with </w:t>
-      </w:r>
-      <w:r>
-        <w:t>page reference</w:t>
-      </w:r>
-      <w:r>
-        <w:t>s</w:t>
-      </w:r>
-      <w:r>
-        <w:t xml:space="preserve"> to the pages at which each </w:t>
-      </w:r>
-      <w:r>
-        <w:t>argument</w:t>
-      </w:r>
-      <w:r>
-        <w:t xml:space="preserve"> appears in the brief.</w:t>
-      </w:r>
-      <w:r>
-        <w:t>]</w:t>
-      </w:r>
-    </w:p>
-    <w:p>
-      <w:pPr>
-        <w:pStyle w:val="Heading1"/>
-      </w:pPr>
-      <w:bookmarkStart w:id="19" w:name="_Toc2673595"/>
-      <w:r>
-        <w:lastRenderedPageBreak/>
-        <w:t>Argument</w:t>
-      </w:r>
-      <w:bookmarkEnd w:id="19"/>
-    </w:p>
-    <w:p>
-      <w:r>
-        <w:t>[</w:t>
-      </w:r>
-      <w:r>
-        <w:t xml:space="preserve">This section contains the legal argument that supports the issues you are raising on appeal. Your legal argument must be supported by legal authority such as appellate case law, statutes, and/or regulations. </w:t>
-      </w:r>
-      <w:r>
-        <w:t xml:space="preserve">You must include a concise statement of the applicable standard of review for each issue (which may appear in the discussion of the issue or under a separate heading placed before the discussion of the issues).  </w:t>
-      </w:r>
-      <w:r>
-        <w:t>You m</w:t>
-      </w:r>
-      <w:r>
-        <w:t>ust use official case citations</w:t>
-      </w:r>
-      <w:r>
-        <w:t xml:space="preserve"> and citations to Massachusetts Reports (either Mass. or Mass. App. Ct.) </w:t>
-      </w:r>
-      <w:r>
-        <w:t>and not</w:t>
-      </w:r>
-      <w:r>
-        <w:t xml:space="preserve"> regional digests </w:t>
-      </w:r>
-      <w:r>
-        <w:t xml:space="preserve">such as </w:t>
-      </w:r>
-      <w:r>
-        <w:t xml:space="preserve">N.E.2d. For example, use </w:t>
-      </w:r>
-      <w:r>
-        <w:rPr>
-          <w:u w:val="single"/>
-        </w:rPr>
-        <w:t>Parr v. Rosenthal</w:t>
-      </w:r>
-      <w:r>
-        <w:t>, 475 Mass. 368 (2016),</w:t>
-      </w:r>
-      <w:r>
-        <w:t xml:space="preserve"> not </w:t>
-      </w:r>
-      <w:r>
-        <w:rPr>
-          <w:u w:val="single"/>
-        </w:rPr>
-        <w:t>Parr v. Rosenthal</w:t>
-      </w:r>
-      <w:r>
-        <w:t>, 57 N.E.3d 947 (2016)</w:t>
-      </w:r>
-      <w:r>
-        <w:t>.</w:t>
-      </w:r>
-      <w:r>
-        <w:t xml:space="preserve"> </w:t>
-      </w:r>
-      <w:r>
-        <w:t>If you are citing to a constitutional provision, statute</w:t>
-      </w:r>
-      <w:r>
-        <w:t>,</w:t>
-      </w:r>
-      <w:r>
-        <w:t xml:space="preserve"> regulation</w:t>
-      </w:r>
-      <w:r>
-        <w:t>, or unpublished decision</w:t>
-      </w:r>
-      <w:r>
-        <w:t xml:space="preserve"> as authority in support of your legal arguments, you must include </w:t>
-      </w:r>
-      <w:r>
-        <w:t xml:space="preserve">a copy of </w:t>
-      </w:r>
-      <w:r>
-        <w:t>that</w:t>
-      </w:r>
-      <w:r>
-        <w:t xml:space="preserve"> document in the </w:t>
-      </w:r>
-      <w:r>
-        <w:t xml:space="preserve">addendum to the brief. This is referred to as the </w:t>
-      </w:r>
-      <w:r>
-        <w:t>brief's</w:t>
-      </w:r>
-      <w:r>
-        <w:t xml:space="preserve"> addendum.</w:t>
-      </w:r>
-      <w:r>
-        <w:t>]</w:t>
-      </w:r>
-      <w:r>
-        <w:t xml:space="preserve"> </w:t>
-      </w:r>
-    </w:p>
-    <w:p>
-      <w:pPr>
-        <w:pStyle w:val="Heading2"/>
-      </w:pPr>
-      <w:bookmarkStart w:id="20" w:name="_Toc2673596"/>
+        <w:t>{{ users</w:t>
+      </w:r>
+      <w:proofErr w:type="gramEnd"/>
+      <w:r>
+        <w:t>[0].attorneys[0].firm}}</w:t>
+      </w:r>
+    </w:p>
+    <w:p>
+      <w:pPr>
+        <w:pStyle w:val="NoSpacing"/>
+        <w:jc w:val="right"/>
+      </w:pPr>
+      <w:proofErr w:type="gramStart"/>
+      <w:r>
+        <w:t>{{ users</w:t>
+      </w:r>
+      <w:proofErr w:type="gramEnd"/>
+      <w:r>
+        <w:t>[0].attorneys[0].</w:t>
+      </w:r>
+      <w:proofErr w:type="spellStart"/>
+      <w:r>
+        <w:t>phone_numbers</w:t>
+      </w:r>
+      <w:proofErr w:type="spellEnd"/>
+      <w:r>
+        <w:t>() }}</w:t>
+      </w:r>
+    </w:p>
+    <w:p>
+      <w:pPr>
+        <w:pStyle w:val="NoSpacing"/>
+        <w:jc w:val="right"/>
+      </w:pPr>
       <w:proofErr w:type="gramStart"/>
       <w:r>
         <w:t xml:space="preserve">{{ </w:t>
       </w:r>
-      <w:proofErr w:type="spellStart"/>
-      <w:r>
-        <w:t>argument</w:t>
-      </w:r>
-      <w:proofErr w:type="gramEnd"/>
-      <w:r>
-        <w:t>_subheading</w:t>
-      </w:r>
-      <w:proofErr w:type="spellEnd"/>
-      <w:r>
-        <w:t xml:space="preserve"> }} </w:t>
-      </w:r>
-    </w:p>
-    <w:p>
-      <w:proofErr w:type="gramStart"/>
-      <w:r>
-        <w:t xml:space="preserve">{{ </w:t>
-      </w:r>
-      <w:proofErr w:type="spellStart"/>
-      <w:r>
-        <w:t>argument</w:t>
-      </w:r>
-      <w:proofErr w:type="gramEnd"/>
-      <w:r>
-        <w:t>_contents</w:t>
-      </w:r>
-      <w:proofErr w:type="spellEnd"/>
-      <w:r>
-        <w:t xml:space="preserve"> </w:t>
-      </w:r>
-      <w:r>
-        <w:t>}}</w:t>
-      </w:r>
-    </w:p>
-    <w:p>
-      <w:pPr>
-        <w:pStyle w:val="Heading2"/>
-      </w:pPr>
-      <w:r>
-        <w:lastRenderedPageBreak/>
-        <w:t>[Subheading]</w:t>
-      </w:r>
-      <w:bookmarkEnd w:id="20"/>
-    </w:p>
-    <w:p>
-      <w:r>
-        <w:t>[If you use the "heading" styles in Word</w:t>
-      </w:r>
-      <w:r>
-        <w:t xml:space="preserve"> to identify your arguments</w:t>
-      </w:r>
-      <w:r>
-        <w:t>, then the table of contents will automatically include any subheadings you create when you update it.]</w:t>
-      </w:r>
-    </w:p>
-    <w:p>
-      <w:pPr>
-        <w:pStyle w:val="Heading1"/>
-      </w:pPr>
-      <w:bookmarkStart w:id="21" w:name="_Toc2673597"/>
-      <w:r>
-        <w:t>Conclusion</w:t>
-      </w:r>
-      <w:bookmarkEnd w:id="21"/>
-    </w:p>
-    <w:p>
-      <w:r>
-        <w:t>[</w:t>
-      </w:r>
-      <w:r>
-        <w:t>Include</w:t>
-      </w:r>
-      <w:r>
-        <w:t xml:space="preserve"> a concise statement of the relief that you are asking the court to give you.</w:t>
-      </w:r>
-      <w:r>
-        <w:t xml:space="preserve"> The conclusion is the last substantive part of your brief for purposes of the </w:t>
-      </w:r>
-      <w:r>
-        <w:t>length</w:t>
-      </w:r>
-      <w:r>
-        <w:t xml:space="preserve"> limit.</w:t>
-      </w:r>
-      <w:r>
-        <w:t>]</w:t>
-      </w:r>
-    </w:p>
-    <w:p>
-      <w:r>
-        <w:t>{{ conclusion_contents }}</w:t>
-      </w:r>
-    </w:p>
-    <w:p>
-      <w:pPr>
+      <w:r>
+        <w:t>users</w:t>
+      </w:r>
+      <w:proofErr w:type="gramEnd"/>
+      <w:r>
+        <w:t>[0].attorneys[0]</w:t>
+      </w:r>
+      <w:r>
+        <w:t>.email }}</w:t>
+      </w:r>
+    </w:p>
+    <w:p>
+      <w:pPr>
+        <w:pStyle w:val="NoSpacing"/>
         <w:jc w:val="right"/>
       </w:pPr>
-    </w:p>
-    <w:p>
-      <w:pPr>
+      <w:r>
+        <w:t xml:space="preserve">{%p else %} </w:t>
+      </w:r>
+    </w:p>
+    <w:p>
+      <w:pPr>
+        <w:pStyle w:val="NoSpacing"/>
         <w:jc w:val="right"/>
       </w:pPr>
-      <w:r>
-        <w:t>Respectfully submitted,</w:t>
+      <w:proofErr w:type="gramStart"/>
+      <w:r>
+        <w:t>{{ users</w:t>
+      </w:r>
+      <w:proofErr w:type="gramEnd"/>
+      <w:r>
+        <w:t>[0].name }}</w:t>
       </w:r>
     </w:p>
     <w:p>
@@ -2333,17 +2431,21 @@
         <w:pStyle w:val="NoSpacing"/>
         <w:jc w:val="right"/>
       </w:pPr>
-      <w:r>
-        <w:t xml:space="preserve">/s/ </w:t>
-      </w:r>
-      <w:r>
-        <w:t>[</w:t>
-      </w:r>
-      <w:r>
-        <w:t>Filer's Name Here</w:t>
-      </w:r>
-      <w:r>
-        <w:t>]</w:t>
+      <w:proofErr w:type="gramStart"/>
+      <w:r>
+        <w:t>{{ users</w:t>
+      </w:r>
+      <w:proofErr w:type="gramEnd"/>
+      <w:r>
+        <w:t>[0].</w:t>
+      </w:r>
+      <w:proofErr w:type="spellStart"/>
+      <w:r>
+        <w:t>address.block</w:t>
+      </w:r>
+      <w:proofErr w:type="spellEnd"/>
+      <w:r>
+        <w:t>() }}</w:t>
       </w:r>
     </w:p>
     <w:p>
@@ -2352,7 +2454,7 @@
         <w:jc w:val="right"/>
       </w:pPr>
       <w:r>
-        <w:t>_________________________</w:t>
+        <w:t>Pro Se</w:t>
       </w:r>
     </w:p>
     <w:p>
@@ -2360,6 +2462,42 @@
         <w:pStyle w:val="NoSpacing"/>
         <w:jc w:val="right"/>
       </w:pPr>
+      <w:proofErr w:type="gramStart"/>
+      <w:r>
+        <w:t>{{ users</w:t>
+      </w:r>
+      <w:proofErr w:type="gramEnd"/>
+      <w:r>
+        <w:t>[0].</w:t>
+      </w:r>
+      <w:proofErr w:type="spellStart"/>
+      <w:r>
+        <w:t>phone_numbers</w:t>
+      </w:r>
+      <w:proofErr w:type="spellEnd"/>
+      <w:r>
+        <w:t>() }}</w:t>
+      </w:r>
+    </w:p>
+    <w:p>
+      <w:pPr>
+        <w:pStyle w:val="NoSpacing"/>
+        <w:jc w:val="right"/>
+      </w:pPr>
+      <w:proofErr w:type="gramStart"/>
+      <w:r>
+        <w:t>{{ users</w:t>
+      </w:r>
+      <w:proofErr w:type="gramEnd"/>
+      <w:r>
+        <w:t>[0].email }}</w:t>
+      </w:r>
+    </w:p>
+    <w:p>
+      <w:pPr>
+        <w:pStyle w:val="NoSpacing"/>
+        <w:jc w:val="right"/>
+      </w:pPr>
       <w:r>
         <w:t>{%</w:t>
       </w:r>
@@ -2367,47 +2505,7 @@
         <w:t>p</w:t>
       </w:r>
       <w:r>
-        <w:t xml:space="preserve"> if </w:t>
-      </w:r>
-      <w:proofErr w:type="gramStart"/>
-      <w:r>
-        <w:t>users[</w:t>
-      </w:r>
-      <w:proofErr w:type="gramEnd"/>
-      <w:r>
-        <w:t>0].</w:t>
-      </w:r>
-      <w:proofErr w:type="spellStart"/>
-      <w:r>
-        <w:t>attorneys.there_are_any</w:t>
-      </w:r>
-      <w:proofErr w:type="spellEnd"/>
-      <w:r>
-        <w:t xml:space="preserve"> =</w:t>
-      </w:r>
-      <w:r>
-        <w:t>=</w:t>
-      </w:r>
-      <w:r>
-        <w:t xml:space="preserve"> True</w:t>
-      </w:r>
-      <w:r>
-        <w:t xml:space="preserve"> </w:t>
-      </w:r>
-      <w:r>
-        <w:t xml:space="preserve">%} </w:t>
-      </w:r>
-      <w:r>
-        <w:t>{{ users[0].attorney</w:t>
-      </w:r>
-      <w:r>
-        <w:t>s</w:t>
-      </w:r>
-      <w:r>
-        <w:t>[0]</w:t>
-      </w:r>
-      <w:r>
-        <w:t xml:space="preserve">.name }} </w:t>
+        <w:t xml:space="preserve"> endif %}</w:t>
       </w:r>
     </w:p>
     <w:p>
@@ -2415,261 +2513,12 @@
         <w:pStyle w:val="NoSpacing"/>
         <w:jc w:val="right"/>
       </w:pPr>
-      <w:r>
-        <w:t>Attorney for</w:t>
-      </w:r>
-      <w:r>
-        <w:t xml:space="preserve"> </w:t>
-      </w:r>
-      <w:proofErr w:type="gramStart"/>
-      <w:r>
-        <w:t>{{ users</w:t>
-      </w:r>
-      <w:proofErr w:type="gramEnd"/>
-      <w:r>
-        <w:t>[0].name }}</w:t>
-      </w:r>
-      <w:r>
-        <w:t xml:space="preserve"> </w:t>
-      </w:r>
-    </w:p>
-    <w:p>
-      <w:pPr>
-        <w:pStyle w:val="NoSpacing"/>
-        <w:jc w:val="right"/>
-      </w:pPr>
-      <w:proofErr w:type="gramStart"/>
-      <w:r>
-        <w:t xml:space="preserve">{{ </w:t>
-      </w:r>
-      <w:r>
-        <w:t>users</w:t>
-      </w:r>
-      <w:proofErr w:type="gramEnd"/>
-      <w:r>
-        <w:t>[0].attorneys[0]</w:t>
-      </w:r>
-      <w:r>
-        <w:t>.</w:t>
-      </w:r>
-      <w:proofErr w:type="spellStart"/>
-      <w:r>
-        <w:t>address.block</w:t>
-      </w:r>
-      <w:proofErr w:type="spellEnd"/>
-      <w:r>
-        <w:t>() }}</w:t>
-      </w:r>
-    </w:p>
-    <w:p>
-      <w:pPr>
-        <w:pStyle w:val="NoSpacing"/>
-        <w:jc w:val="right"/>
-      </w:pPr>
-      <w:proofErr w:type="spellStart"/>
-      <w:r>
-        <w:t>BBO</w:t>
-      </w:r>
-      <w:proofErr w:type="spellEnd"/>
-      <w:r>
-        <w:t xml:space="preserve"> # </w:t>
-      </w:r>
-      <w:proofErr w:type="gramStart"/>
-      <w:r>
-        <w:t xml:space="preserve">{{ </w:t>
-      </w:r>
-      <w:r>
-        <w:t>users</w:t>
-      </w:r>
-      <w:proofErr w:type="gramEnd"/>
-      <w:r>
-        <w:t>[0].attorneys[0]</w:t>
-      </w:r>
-      <w:r>
-        <w:t>.</w:t>
-      </w:r>
-      <w:proofErr w:type="spellStart"/>
-      <w:r>
-        <w:t>id_number</w:t>
-      </w:r>
-      <w:proofErr w:type="spellEnd"/>
-      <w:r>
-        <w:t>}}</w:t>
-      </w:r>
-    </w:p>
-    <w:p>
-      <w:pPr>
-        <w:pStyle w:val="NoSpacing"/>
-        <w:jc w:val="right"/>
-      </w:pPr>
-      <w:proofErr w:type="gramStart"/>
-      <w:r>
-        <w:t>{{ users</w:t>
-      </w:r>
-      <w:proofErr w:type="gramEnd"/>
-      <w:r>
-        <w:t>[0].attorneys[0].firm}}</w:t>
-      </w:r>
-    </w:p>
-    <w:p>
-      <w:pPr>
-        <w:pStyle w:val="NoSpacing"/>
-        <w:jc w:val="right"/>
-      </w:pPr>
-      <w:proofErr w:type="gramStart"/>
-      <w:r>
-        <w:t>{{ users</w:t>
-      </w:r>
-      <w:proofErr w:type="gramEnd"/>
-      <w:r>
-        <w:t>[0].attorneys[0].</w:t>
-      </w:r>
-      <w:proofErr w:type="spellStart"/>
-      <w:r>
-        <w:t>phone_numbers</w:t>
-      </w:r>
-      <w:proofErr w:type="spellEnd"/>
-      <w:r>
-        <w:t>() }}</w:t>
-      </w:r>
-    </w:p>
-    <w:p>
-      <w:pPr>
-        <w:pStyle w:val="NoSpacing"/>
-        <w:jc w:val="right"/>
-      </w:pPr>
-      <w:proofErr w:type="gramStart"/>
-      <w:r>
-        <w:t xml:space="preserve">{{ </w:t>
-      </w:r>
-      <w:r>
-        <w:t>users</w:t>
-      </w:r>
-      <w:proofErr w:type="gramEnd"/>
-      <w:r>
-        <w:t>[0].attorneys[0]</w:t>
-      </w:r>
-      <w:r>
-        <w:t>.email }}</w:t>
-      </w:r>
-    </w:p>
-    <w:p>
-      <w:pPr>
-        <w:pStyle w:val="NoSpacing"/>
-        <w:jc w:val="right"/>
-      </w:pPr>
-      <w:r>
-        <w:t xml:space="preserve">{%p else %} </w:t>
-      </w:r>
-    </w:p>
-    <w:p>
-      <w:pPr>
-        <w:pStyle w:val="NoSpacing"/>
-        <w:jc w:val="right"/>
-      </w:pPr>
-      <w:proofErr w:type="gramStart"/>
-      <w:r>
-        <w:t>{{ users</w:t>
-      </w:r>
-      <w:proofErr w:type="gramEnd"/>
-      <w:r>
-        <w:t>[0].name }}</w:t>
-      </w:r>
-    </w:p>
-    <w:p>
-      <w:pPr>
-        <w:pStyle w:val="NoSpacing"/>
-        <w:jc w:val="right"/>
-      </w:pPr>
-      <w:proofErr w:type="gramStart"/>
-      <w:r>
-        <w:t>{{ users</w:t>
-      </w:r>
-      <w:proofErr w:type="gramEnd"/>
-      <w:r>
-        <w:t>[0].</w:t>
-      </w:r>
-      <w:proofErr w:type="spellStart"/>
-      <w:r>
-        <w:t>address.block</w:t>
-      </w:r>
-      <w:proofErr w:type="spellEnd"/>
-      <w:r>
-        <w:t>() }}</w:t>
-      </w:r>
-    </w:p>
-    <w:p>
-      <w:pPr>
-        <w:pStyle w:val="NoSpacing"/>
-        <w:jc w:val="right"/>
-      </w:pPr>
-      <w:r>
-        <w:t>Pro Se</w:t>
-      </w:r>
-    </w:p>
-    <w:p>
-      <w:pPr>
-        <w:pStyle w:val="NoSpacing"/>
-        <w:jc w:val="right"/>
-      </w:pPr>
-      <w:proofErr w:type="gramStart"/>
-      <w:r>
-        <w:t>{{ users</w:t>
-      </w:r>
-      <w:proofErr w:type="gramEnd"/>
-      <w:r>
-        <w:t>[0].</w:t>
-      </w:r>
-      <w:proofErr w:type="spellStart"/>
-      <w:r>
-        <w:t>phone_numbers</w:t>
-      </w:r>
-      <w:proofErr w:type="spellEnd"/>
-      <w:r>
-        <w:t>() }}</w:t>
-      </w:r>
-    </w:p>
-    <w:p>
-      <w:pPr>
-        <w:pStyle w:val="NoSpacing"/>
-        <w:jc w:val="right"/>
-      </w:pPr>
-      <w:proofErr w:type="gramStart"/>
-      <w:r>
-        <w:t>{{ users</w:t>
-      </w:r>
-      <w:proofErr w:type="gramEnd"/>
-      <w:r>
-        <w:t>[0].email }}</w:t>
-      </w:r>
-    </w:p>
-    <w:p>
-      <w:pPr>
-        <w:pStyle w:val="NoSpacing"/>
-        <w:jc w:val="right"/>
-      </w:pPr>
-      <w:r>
-        <w:t>{%</w:t>
-      </w:r>
-      <w:r>
-        <w:t>p</w:t>
-      </w:r>
-      <w:r>
-        <w:t xml:space="preserve"> endif %}</w:t>
-      </w:r>
-    </w:p>
-    <w:p>
-      <w:pPr>
-        <w:pStyle w:val="NoSpacing"/>
-        <w:jc w:val="right"/>
-      </w:pPr>
-    </w:p>
-    <w:p>
-      <w:pPr>
-        <w:pStyle w:val="NoSpacing"/>
-      </w:pPr>
-      <w:r>
-        <w:lastRenderedPageBreak/>
+    </w:p>
+    <w:p>
+      <w:pPr>
+        <w:pStyle w:val="NoSpacing"/>
+      </w:pPr>
+      <w:r>
         <w:t>Date</w:t>
       </w:r>
       <w:r>
@@ -3293,16 +3142,45 @@
         </w:rPr>
         <w:t xml:space="preserve"> </w:t>
       </w:r>
+      <w:proofErr w:type="gramStart"/>
+      <w:r>
+        <w:rPr>
+          <w:highlight w:val="yellow"/>
+        </w:rPr>
+        <w:t xml:space="preserve">{{ </w:t>
+      </w:r>
+      <w:proofErr w:type="spellStart"/>
+      <w:r>
+        <w:rPr>
+          <w:highlight w:val="yellow"/>
+        </w:rPr>
+        <w:t>showifdef</w:t>
+      </w:r>
+      <w:proofErr w:type="spellEnd"/>
+      <w:proofErr w:type="gramEnd"/>
+      <w:r>
+        <w:rPr>
+          <w:highlight w:val="yellow"/>
+        </w:rPr>
+        <w:t>('</w:t>
+      </w:r>
+      <w:proofErr w:type="spellStart"/>
+      <w:r>
+        <w:rPr>
+          <w:highlight w:val="yellow"/>
+        </w:rPr>
+        <w:t>signature_date</w:t>
+      </w:r>
+      <w:proofErr w:type="spellEnd"/>
+      <w:r>
+        <w:rPr>
+          <w:highlight w:val="yellow"/>
+        </w:rPr>
+        <w:t>') }}</w:t>
+      </w:r>
       <w:r>
         <w:rPr>
           <w:color w:val="000000" w:themeColor="text1"/>
-          <w:highlight w:val="yellow"/>
-        </w:rPr>
-        <w:t>[DATE]</w:t>
-      </w:r>
-      <w:r>
-        <w:rPr>
-          <w:color w:val="000000" w:themeColor="text1"/>
         </w:rPr>
         <w:t xml:space="preserve">, </w:t>
       </w:r>
@@ -3322,15 +3200,7 @@
         <w:t>then I made service directly to the self-represented party, by</w:t>
       </w:r>
       <w:r>
-        <w:t xml:space="preserve"> </w:t>
-      </w:r>
-      <w:proofErr w:type="gramStart"/>
-      <w:r>
-        <w:t>{{ method</w:t>
-      </w:r>
-      <w:proofErr w:type="gramEnd"/>
-      <w:r>
-        <w:t>_of_service }}</w:t>
+        <w:t xml:space="preserve"> {{ method_of_service }}</w:t>
       </w:r>
       <w:r>
         <w:t xml:space="preserve"> on:</w:t>
@@ -4801,6 +4671,7 @@
           <w:rFonts w:cs="Courier New"/>
           <w:szCs w:val="24"/>
         </w:rPr>
+        <w:lastRenderedPageBreak/>
         <w:t>{{ other_part</w:t>
       </w:r>
       <w:r>
@@ -4935,7 +4806,6 @@
           <w:rFonts w:cs="Courier New"/>
           <w:szCs w:val="24"/>
         </w:rPr>
-        <w:lastRenderedPageBreak/>
         <w:t xml:space="preserve">Pro Se </w:t>
       </w:r>
     </w:p>
@@ -5169,32 +5039,52 @@
         <w:jc w:val="right"/>
       </w:pPr>
       <w:r>
+        <w:t xml:space="preserve">{%p if </w:t>
+      </w:r>
+      <w:proofErr w:type="spellStart"/>
+      <w:r>
+        <w:t>i</w:t>
+      </w:r>
+      <w:proofErr w:type="spellEnd"/>
+      <w:r>
+        <w:t xml:space="preserve"> == "final" %}</w:t>
+      </w:r>
+    </w:p>
+    <w:p>
+      <w:pPr>
+        <w:pStyle w:val="NoSpacing"/>
+        <w:jc w:val="right"/>
+      </w:pPr>
+      <w:r>
         <w:t xml:space="preserve">{% if </w:t>
       </w:r>
-      <w:proofErr w:type="gramStart"/>
-      <w:r>
-        <w:t>users[</w:t>
-      </w:r>
-      <w:proofErr w:type="gramEnd"/>
-      <w:r>
-        <w:t>0].</w:t>
-      </w:r>
-      <w:proofErr w:type="spellStart"/>
-      <w:r>
-        <w:t>attorneys.there_are_any</w:t>
-      </w:r>
-      <w:proofErr w:type="spellEnd"/>
-      <w:r>
-        <w:t xml:space="preserve"> =</w:t>
+      <w:proofErr w:type="spellStart"/>
+      <w:r>
+        <w:t>pro_se_or_atty</w:t>
+      </w:r>
+      <w:proofErr w:type="spellEnd"/>
+      <w:r>
+        <w:t xml:space="preserve"> </w:t>
       </w:r>
       <w:r>
         <w:t>=</w:t>
       </w:r>
       <w:r>
-        <w:t xml:space="preserve"> True</w:t>
-      </w:r>
-      <w:r>
-        <w:t xml:space="preserve"> %} </w:t>
+        <w:t>=</w:t>
+      </w:r>
+      <w:r>
+        <w:t xml:space="preserve"> </w:t>
+      </w:r>
+      <w:r>
+        <w:t xml:space="preserve">'attorney' %} </w:t>
+      </w:r>
+      <w:proofErr w:type="gramStart"/>
+      <w:r>
+        <w:t>{{ users</w:t>
+      </w:r>
+      <w:proofErr w:type="gramEnd"/>
+      <w:r>
+        <w:t>[0].attorneys[0].signature }} {%else %}</w:t>
       </w:r>
     </w:p>
     <w:p>
@@ -5202,33 +5092,22 @@
         <w:pStyle w:val="NoSpacing"/>
         <w:jc w:val="right"/>
       </w:pPr>
+      <w:proofErr w:type="gramStart"/>
+      <w:r>
+        <w:t>{{ users</w:t>
+      </w:r>
+      <w:proofErr w:type="gramEnd"/>
+      <w:r>
+        <w:t xml:space="preserve">[0].signature }} </w:t>
+      </w:r>
     </w:p>
     <w:p>
       <w:pPr>
         <w:pStyle w:val="NoSpacing"/>
         <w:jc w:val="right"/>
       </w:pPr>
-      <w:proofErr w:type="gramStart"/>
-      <w:r>
-        <w:t xml:space="preserve">{{ </w:t>
-      </w:r>
-      <w:proofErr w:type="spellStart"/>
-      <w:r>
-        <w:t>showifdef</w:t>
-      </w:r>
-      <w:proofErr w:type="spellEnd"/>
-      <w:proofErr w:type="gramEnd"/>
-      <w:r>
-        <w:t>('</w:t>
-      </w:r>
-      <w:r>
-        <w:t>users[0].attorneys[0].signature</w:t>
-      </w:r>
-      <w:r>
-        <w:t>')</w:t>
-      </w:r>
-      <w:r>
-        <w:t xml:space="preserve">}} </w:t>
+      <w:r>
+        <w:t>{%p endif %}</w:t>
       </w:r>
     </w:p>
     <w:p>
@@ -5237,36 +5116,7 @@
         <w:jc w:val="right"/>
       </w:pPr>
       <w:r>
-        <w:t xml:space="preserve">{% else %} </w:t>
-      </w:r>
-    </w:p>
-    <w:p>
-      <w:pPr>
-        <w:pStyle w:val="NoSpacing"/>
-        <w:jc w:val="right"/>
-      </w:pPr>
-    </w:p>
-    <w:p>
-      <w:pPr>
-        <w:pStyle w:val="NoSpacing"/>
-        <w:jc w:val="right"/>
-      </w:pPr>
-      <w:proofErr w:type="gramStart"/>
-      <w:r>
-        <w:t>{{ users</w:t>
-      </w:r>
-      <w:proofErr w:type="gramEnd"/>
-      <w:r>
-        <w:t xml:space="preserve">[0].signature}} </w:t>
-      </w:r>
-    </w:p>
-    <w:p>
-      <w:pPr>
-        <w:pStyle w:val="NoSpacing"/>
-        <w:jc w:val="right"/>
-      </w:pPr>
-      <w:r>
-        <w:t xml:space="preserve">{% endif %} </w:t>
+        <w:t>{%p endif %}</w:t>
       </w:r>
     </w:p>
     <w:p>

</xml_diff>

<commit_message>
resolve issue with contact page not showing for anyone but user0
</commit_message>
<xml_diff>
--- a/docassemble/AppealsBriefTemplate/data/templates/appeals_brief_template.docx
+++ b/docassemble/AppealsBriefTemplate/data/templates/appeals_brief_template.docx
@@ -40,17 +40,12 @@
       <w:r>
         <w:t xml:space="preserve">No. </w:t>
       </w:r>
-      <w:proofErr w:type="gramStart"/>
       <w:r>
         <w:t xml:space="preserve">{{ </w:t>
       </w:r>
       <w:proofErr w:type="spellStart"/>
       <w:r>
-        <w:t>docket</w:t>
-      </w:r>
-      <w:proofErr w:type="gramEnd"/>
-      <w:r>
-        <w:t>_number</w:t>
+        <w:t>docket_number</w:t>
       </w:r>
       <w:proofErr w:type="spellEnd"/>
       <w:r>
@@ -77,16 +72,11 @@
         </w:tabs>
         <w:jc w:val="center"/>
       </w:pPr>
-      <w:proofErr w:type="gramStart"/>
       <w:r>
         <w:t xml:space="preserve">{{ </w:t>
       </w:r>
       <w:r>
-        <w:t>trial</w:t>
-      </w:r>
-      <w:proofErr w:type="gramEnd"/>
-      <w:r>
-        <w:t>_court.address.county</w:t>
+        <w:t>trial_court.address.county</w:t>
       </w:r>
       <w:r>
         <w:t xml:space="preserve"> }}</w:t>
@@ -141,14 +131,12 @@
         </w:tabs>
         <w:jc w:val="center"/>
       </w:pPr>
-      <w:proofErr w:type="gramStart"/>
       <w:r>
         <w:t xml:space="preserve">{{ </w:t>
       </w:r>
       <w:r>
         <w:t>plaintiffs</w:t>
       </w:r>
-      <w:proofErr w:type="gramEnd"/>
       <w:r>
         <w:t xml:space="preserve"> </w:t>
       </w:r>
@@ -208,13 +196,8 @@
         </w:tabs>
         <w:jc w:val="center"/>
       </w:pPr>
-      <w:proofErr w:type="gramStart"/>
-      <w:r>
-        <w:t>{{ defendants</w:t>
-      </w:r>
-      <w:proofErr w:type="gramEnd"/>
-      <w:r>
-        <w:t xml:space="preserve">}} </w:t>
+      <w:r>
+        <w:t xml:space="preserve">{{ defendants}} </w:t>
       </w:r>
       <w:r>
         <w:t xml:space="preserve">, </w:t>
@@ -265,7 +248,6 @@
       <w:r>
         <w:t xml:space="preserve">On Appeal From </w:t>
       </w:r>
-      <w:proofErr w:type="gramStart"/>
       <w:r>
         <w:t>{</w:t>
       </w:r>
@@ -274,11 +256,7 @@
       </w:r>
       <w:proofErr w:type="spellStart"/>
       <w:r>
-        <w:t>trial</w:t>
-      </w:r>
-      <w:proofErr w:type="gramEnd"/>
-      <w:r>
-        <w:t>_court</w:t>
+        <w:t>trial_court</w:t>
       </w:r>
       <w:proofErr w:type="spellEnd"/>
       <w:r>
@@ -356,18 +334,7 @@
         <w:t>Appellant's</w:t>
       </w:r>
       <w:r>
-        <w:t xml:space="preserve"> {%endif</w:t>
-      </w:r>
-      <w:proofErr w:type="gramStart"/>
-      <w:r>
-        <w:t>%}</w:t>
-      </w:r>
-      <w:r>
-        <w:t>{</w:t>
-      </w:r>
-      <w:proofErr w:type="gramEnd"/>
-      <w:r>
-        <w:t xml:space="preserve">% if </w:t>
+        <w:t xml:space="preserve"> {%endif%}{% if </w:t>
       </w:r>
       <w:proofErr w:type="spellStart"/>
       <w:r>
@@ -569,15 +536,7 @@
         </w:tabs>
       </w:pPr>
       <w:r>
-        <w:t xml:space="preserve">Attorney for </w:t>
-      </w:r>
-      <w:proofErr w:type="gramStart"/>
-      <w:r>
-        <w:t>{{ users</w:t>
-      </w:r>
-      <w:proofErr w:type="gramEnd"/>
-      <w:r>
-        <w:t xml:space="preserve">[0].name }} </w:t>
+        <w:t xml:space="preserve">Attorney for {{ users[0].name }} </w:t>
       </w:r>
     </w:p>
     <w:p>
@@ -587,13 +546,8 @@
           <w:tab w:val="right" w:pos="7920"/>
         </w:tabs>
       </w:pPr>
-      <w:proofErr w:type="gramStart"/>
-      <w:r>
-        <w:t>{{ users</w:t>
-      </w:r>
-      <w:proofErr w:type="gramEnd"/>
-      <w:r>
-        <w:t>[0].attorneys[0].</w:t>
+      <w:r>
+        <w:t>{{ users[0].attorneys[0].</w:t>
       </w:r>
       <w:proofErr w:type="spellStart"/>
       <w:r>
@@ -617,15 +571,7 @@
       </w:r>
       <w:proofErr w:type="spellEnd"/>
       <w:r>
-        <w:t xml:space="preserve"> # </w:t>
-      </w:r>
-      <w:proofErr w:type="gramStart"/>
-      <w:r>
-        <w:t>{{ users</w:t>
-      </w:r>
-      <w:proofErr w:type="gramEnd"/>
-      <w:r>
-        <w:t>[0].attorneys[0].</w:t>
+        <w:t xml:space="preserve"> # {{ users[0].attorneys[0].</w:t>
       </w:r>
       <w:proofErr w:type="spellStart"/>
       <w:r>
@@ -643,13 +589,8 @@
           <w:tab w:val="right" w:pos="7920"/>
         </w:tabs>
       </w:pPr>
-      <w:proofErr w:type="gramStart"/>
-      <w:r>
-        <w:t>{{ users</w:t>
-      </w:r>
-      <w:proofErr w:type="gramEnd"/>
-      <w:r>
-        <w:t>[0].attorneys[0].firm}}</w:t>
+      <w:r>
+        <w:t>{{ users[0].attorneys[0].firm}}</w:t>
       </w:r>
     </w:p>
     <w:p>
@@ -659,14 +600,9 @@
           <w:tab w:val="right" w:pos="7920"/>
         </w:tabs>
       </w:pPr>
-      <w:proofErr w:type="gramStart"/>
       <w:r>
         <w:lastRenderedPageBreak/>
-        <w:t>{{ users</w:t>
-      </w:r>
-      <w:proofErr w:type="gramEnd"/>
-      <w:r>
-        <w:t>[0].attorneys[0].</w:t>
+        <w:t>{{ users[0].attorneys[0].</w:t>
       </w:r>
       <w:proofErr w:type="spellStart"/>
       <w:r>
@@ -684,13 +620,8 @@
           <w:tab w:val="right" w:pos="7920"/>
         </w:tabs>
       </w:pPr>
-      <w:proofErr w:type="gramStart"/>
-      <w:r>
-        <w:t>{{ users</w:t>
-      </w:r>
-      <w:proofErr w:type="gramEnd"/>
-      <w:r>
-        <w:t>[0].attorneys[0].email }}</w:t>
+      <w:r>
+        <w:t>{{ users[0].attorneys[0].email }}</w:t>
       </w:r>
     </w:p>
     <w:p>
@@ -730,13 +661,8 @@
           <w:tab w:val="right" w:pos="7920"/>
         </w:tabs>
       </w:pPr>
-      <w:proofErr w:type="gramStart"/>
-      <w:r>
-        <w:t>{{ users</w:t>
-      </w:r>
-      <w:proofErr w:type="gramEnd"/>
-      <w:r>
-        <w:t>[0].name }}</w:t>
+      <w:r>
+        <w:t>{{ users[0].name }}</w:t>
       </w:r>
     </w:p>
     <w:p>
@@ -746,13 +672,19 @@
           <w:tab w:val="right" w:pos="7920"/>
         </w:tabs>
       </w:pPr>
-      <w:proofErr w:type="gramStart"/>
-      <w:r>
-        <w:t>{{ users</w:t>
-      </w:r>
-      <w:proofErr w:type="gramEnd"/>
-      <w:r>
-        <w:t>[0].</w:t>
+      <w:r>
+        <w:t xml:space="preserve">{{ </w:t>
+      </w:r>
+      <w:proofErr w:type="spellStart"/>
+      <w:r>
+        <w:t>showifdef</w:t>
+      </w:r>
+      <w:proofErr w:type="spellEnd"/>
+      <w:r>
+        <w:t>('</w:t>
+      </w:r>
+      <w:r>
+        <w:t>users[0].</w:t>
       </w:r>
       <w:proofErr w:type="spellStart"/>
       <w:r>
@@ -760,7 +692,13 @@
       </w:r>
       <w:proofErr w:type="spellEnd"/>
       <w:r>
-        <w:t>() }}</w:t>
+        <w:t>()</w:t>
+      </w:r>
+      <w:r>
+        <w:t>')</w:t>
+      </w:r>
+      <w:r>
+        <w:t>}}</w:t>
       </w:r>
     </w:p>
     <w:p>
@@ -781,13 +719,8 @@
           <w:tab w:val="right" w:pos="7920"/>
         </w:tabs>
       </w:pPr>
-      <w:proofErr w:type="gramStart"/>
-      <w:r>
-        <w:t>{{ users</w:t>
-      </w:r>
-      <w:proofErr w:type="gramEnd"/>
-      <w:r>
-        <w:t>[0].</w:t>
+      <w:r>
+        <w:t>{{ users[0].</w:t>
       </w:r>
       <w:proofErr w:type="spellStart"/>
       <w:r>
@@ -805,13 +738,8 @@
           <w:tab w:val="right" w:pos="7920"/>
         </w:tabs>
       </w:pPr>
-      <w:proofErr w:type="gramStart"/>
-      <w:r>
-        <w:t>{{ users</w:t>
-      </w:r>
-      <w:proofErr w:type="gramEnd"/>
-      <w:r>
-        <w:t>[0].email }}</w:t>
+      <w:r>
+        <w:t>{{ users[0].email }}</w:t>
       </w:r>
     </w:p>
     <w:p>
@@ -875,14 +803,12 @@
       <w:r>
         <w:t>page numbers</w:t>
       </w:r>
-      <w:proofErr w:type="gramStart"/>
       <w:r>
         <w:t xml:space="preserve">. </w:t>
       </w:r>
       <w:r>
         <w:t>]</w:t>
       </w:r>
-      <w:proofErr w:type="gramEnd"/>
     </w:p>
     <w:p>
       <w:pPr>
@@ -1757,10 +1683,10 @@
       <w:r>
         <w:t>(</w:t>
       </w:r>
+      <w:r>
+        <w:t>1980)</w:t>
+      </w:r>
       <w:proofErr w:type="gramStart"/>
-      <w:r>
-        <w:t>1980)</w:t>
-      </w:r>
       <w:r>
         <w:t>..</w:t>
       </w:r>
@@ -1913,17 +1839,12 @@
       <w:bookmarkEnd w:id="15"/>
     </w:p>
     <w:p>
-      <w:proofErr w:type="gramStart"/>
       <w:r>
         <w:t xml:space="preserve">{{ </w:t>
       </w:r>
       <w:proofErr w:type="spellStart"/>
       <w:r>
-        <w:t>statement</w:t>
-      </w:r>
-      <w:proofErr w:type="gramEnd"/>
-      <w:r>
-        <w:t>_of_issues</w:t>
+        <w:t>statement_of_issues</w:t>
       </w:r>
       <w:proofErr w:type="spellEnd"/>
       <w:r>
@@ -1941,17 +1862,12 @@
       <w:bookmarkEnd w:id="16"/>
     </w:p>
     <w:p>
-      <w:proofErr w:type="gramStart"/>
       <w:r>
         <w:t xml:space="preserve">{{ </w:t>
       </w:r>
       <w:proofErr w:type="spellStart"/>
       <w:r>
-        <w:t>statement</w:t>
-      </w:r>
-      <w:proofErr w:type="gramEnd"/>
-      <w:r>
-        <w:t>_of_case</w:t>
+        <w:t>statement_of_case</w:t>
       </w:r>
       <w:proofErr w:type="spellEnd"/>
       <w:r>
@@ -1969,17 +1885,12 @@
       <w:bookmarkEnd w:id="17"/>
     </w:p>
     <w:p>
-      <w:proofErr w:type="gramStart"/>
       <w:r>
         <w:t xml:space="preserve">{{ </w:t>
       </w:r>
       <w:proofErr w:type="spellStart"/>
       <w:r>
-        <w:t>statement</w:t>
-      </w:r>
-      <w:proofErr w:type="gramEnd"/>
-      <w:r>
-        <w:t>_of_facts</w:t>
+        <w:t>statement_of_facts</w:t>
       </w:r>
       <w:proofErr w:type="spellEnd"/>
       <w:r>
@@ -1997,17 +1908,12 @@
       <w:bookmarkEnd w:id="18"/>
     </w:p>
     <w:p>
-      <w:proofErr w:type="gramStart"/>
       <w:r>
         <w:t xml:space="preserve">{{ </w:t>
       </w:r>
       <w:proofErr w:type="spellStart"/>
       <w:r>
-        <w:t>summary</w:t>
-      </w:r>
-      <w:proofErr w:type="gramEnd"/>
-      <w:r>
-        <w:t>_argument</w:t>
+        <w:t>summary_argument</w:t>
       </w:r>
       <w:proofErr w:type="spellEnd"/>
       <w:r>
@@ -2029,17 +1935,12 @@
         <w:pStyle w:val="Heading2"/>
       </w:pPr>
       <w:bookmarkStart w:id="20" w:name="_Toc2673596"/>
-      <w:proofErr w:type="gramStart"/>
       <w:r>
         <w:t xml:space="preserve">{{ </w:t>
       </w:r>
       <w:proofErr w:type="spellStart"/>
       <w:r>
-        <w:t>argument</w:t>
-      </w:r>
-      <w:proofErr w:type="gramEnd"/>
-      <w:r>
-        <w:t>_subheading</w:t>
+        <w:t>argument_subheading</w:t>
       </w:r>
       <w:proofErr w:type="spellEnd"/>
       <w:r>
@@ -2047,17 +1948,12 @@
       </w:r>
     </w:p>
     <w:p>
-      <w:proofErr w:type="gramStart"/>
       <w:r>
         <w:t xml:space="preserve">{{ </w:t>
       </w:r>
       <w:proofErr w:type="spellStart"/>
       <w:r>
-        <w:t>argument</w:t>
-      </w:r>
-      <w:proofErr w:type="gramEnd"/>
-      <w:r>
-        <w:t>_contents</w:t>
+        <w:t>argument_contents</w:t>
       </w:r>
       <w:proofErr w:type="spellEnd"/>
       <w:r>
@@ -2079,17 +1975,12 @@
       <w:bookmarkEnd w:id="21"/>
     </w:p>
     <w:p>
-      <w:proofErr w:type="gramStart"/>
       <w:r>
         <w:t xml:space="preserve">{{ </w:t>
       </w:r>
       <w:proofErr w:type="spellStart"/>
       <w:r>
-        <w:t>conclusion</w:t>
-      </w:r>
-      <w:proofErr w:type="gramEnd"/>
-      <w:r>
-        <w:t>_contents</w:t>
+        <w:t>conclusion_contents</w:t>
       </w:r>
       <w:proofErr w:type="spellEnd"/>
       <w:r>
@@ -2152,15 +2043,7 @@
         <w:t xml:space="preserve"> </w:t>
       </w:r>
       <w:r>
-        <w:t xml:space="preserve">'attorney' %} </w:t>
-      </w:r>
-      <w:proofErr w:type="gramStart"/>
-      <w:r>
-        <w:t>{{ users</w:t>
-      </w:r>
-      <w:proofErr w:type="gramEnd"/>
-      <w:r>
-        <w:t>[0].attorneys[0].signature }} {%else %}</w:t>
+        <w:t>'attorney' %} {{ users[0].attorneys[0].signature }} {%else %}</w:t>
       </w:r>
     </w:p>
     <w:p>
@@ -2168,13 +2051,8 @@
         <w:pStyle w:val="NoSpacing"/>
         <w:jc w:val="right"/>
       </w:pPr>
-      <w:proofErr w:type="gramStart"/>
-      <w:r>
-        <w:t>{{ users</w:t>
-      </w:r>
-      <w:proofErr w:type="gramEnd"/>
-      <w:r>
-        <w:t xml:space="preserve">[0].signature }} </w:t>
+      <w:r>
+        <w:t xml:space="preserve">{{ users[0].signature }} </w:t>
       </w:r>
     </w:p>
     <w:p>
@@ -2218,13 +2096,8 @@
       <w:r>
         <w:t xml:space="preserve"> if </w:t>
       </w:r>
-      <w:proofErr w:type="gramStart"/>
-      <w:r>
-        <w:t>users[</w:t>
-      </w:r>
-      <w:proofErr w:type="gramEnd"/>
-      <w:r>
-        <w:t>0].</w:t>
+      <w:r>
+        <w:t>users[0].</w:t>
       </w:r>
       <w:proofErr w:type="spellStart"/>
       <w:r>
@@ -2270,13 +2143,8 @@
       <w:r>
         <w:t xml:space="preserve"> </w:t>
       </w:r>
-      <w:proofErr w:type="gramStart"/>
-      <w:r>
-        <w:t>{{ users</w:t>
-      </w:r>
-      <w:proofErr w:type="gramEnd"/>
-      <w:r>
-        <w:t>[0].name }}</w:t>
+      <w:r>
+        <w:t>{{ users[0].name }}</w:t>
       </w:r>
       <w:r>
         <w:t xml:space="preserve"> </w:t>
@@ -2287,16 +2155,11 @@
         <w:pStyle w:val="NoSpacing"/>
         <w:jc w:val="right"/>
       </w:pPr>
-      <w:proofErr w:type="gramStart"/>
       <w:r>
         <w:t xml:space="preserve">{{ </w:t>
       </w:r>
       <w:r>
-        <w:t>users</w:t>
-      </w:r>
-      <w:proofErr w:type="gramEnd"/>
-      <w:r>
-        <w:t>[0].attorneys[0]</w:t>
+        <w:t>users[0].attorneys[0]</w:t>
       </w:r>
       <w:r>
         <w:t>.</w:t>
@@ -2321,27 +2184,168 @@
       </w:r>
       <w:proofErr w:type="spellEnd"/>
       <w:r>
-        <w:t xml:space="preserve"> # </w:t>
-      </w:r>
-      <w:proofErr w:type="gramStart"/>
+        <w:t xml:space="preserve"> # {{ </w:t>
+      </w:r>
+      <w:r>
+        <w:t>users[0].attorneys[0]</w:t>
+      </w:r>
+      <w:r>
+        <w:t>.</w:t>
+      </w:r>
+      <w:proofErr w:type="spellStart"/>
+      <w:r>
+        <w:t>id_number</w:t>
+      </w:r>
+      <w:proofErr w:type="spellEnd"/>
+      <w:r>
+        <w:t>}}</w:t>
+      </w:r>
+    </w:p>
+    <w:p>
+      <w:pPr>
+        <w:pStyle w:val="NoSpacing"/>
+        <w:jc w:val="right"/>
+      </w:pPr>
+      <w:r>
+        <w:lastRenderedPageBreak/>
+        <w:t>{{ users[0].attorneys[0].firm}}</w:t>
+      </w:r>
+    </w:p>
+    <w:p>
+      <w:pPr>
+        <w:pStyle w:val="NoSpacing"/>
+        <w:jc w:val="right"/>
+      </w:pPr>
+      <w:r>
+        <w:t>{{ users[0].attorneys[0].</w:t>
+      </w:r>
+      <w:proofErr w:type="spellStart"/>
+      <w:r>
+        <w:t>phone_numbers</w:t>
+      </w:r>
+      <w:proofErr w:type="spellEnd"/>
+      <w:r>
+        <w:t>() }}</w:t>
+      </w:r>
+    </w:p>
+    <w:p>
+      <w:pPr>
+        <w:pStyle w:val="NoSpacing"/>
+        <w:jc w:val="right"/>
+      </w:pPr>
       <w:r>
         <w:t xml:space="preserve">{{ </w:t>
       </w:r>
       <w:r>
-        <w:t>users</w:t>
-      </w:r>
-      <w:proofErr w:type="gramEnd"/>
-      <w:r>
-        <w:t>[0].attorneys[0]</w:t>
-      </w:r>
-      <w:r>
-        <w:t>.</w:t>
-      </w:r>
-      <w:proofErr w:type="spellStart"/>
-      <w:r>
-        <w:t>id_number</w:t>
-      </w:r>
-      <w:proofErr w:type="spellEnd"/>
+        <w:t>users[0].attorneys[0]</w:t>
+      </w:r>
+      <w:r>
+        <w:t>.email }}</w:t>
+      </w:r>
+    </w:p>
+    <w:p>
+      <w:pPr>
+        <w:pStyle w:val="NoSpacing"/>
+        <w:jc w:val="right"/>
+      </w:pPr>
+      <w:r>
+        <w:t xml:space="preserve">{%p else %} </w:t>
+      </w:r>
+    </w:p>
+    <w:p>
+      <w:pPr>
+        <w:pStyle w:val="NoSpacing"/>
+        <w:jc w:val="right"/>
+      </w:pPr>
+      <w:r>
+        <w:t>{{ users[0].name }}</w:t>
+      </w:r>
+    </w:p>
+    <w:p>
+      <w:pPr>
+        <w:pStyle w:val="NoSpacing"/>
+        <w:jc w:val="right"/>
+      </w:pPr>
+      <w:r>
+        <w:t xml:space="preserve">{{ </w:t>
+      </w:r>
+      <w:proofErr w:type="spellStart"/>
+      <w:r>
+        <w:t>showifdef</w:t>
+      </w:r>
+      <w:proofErr w:type="spellEnd"/>
+      <w:r>
+        <w:t>(</w:t>
+      </w:r>
+      <w:r>
+        <w:t>'</w:t>
+      </w:r>
+      <w:r>
+        <w:t>users[0].</w:t>
+      </w:r>
+      <w:proofErr w:type="spellStart"/>
+      <w:r>
+        <w:t>address.block</w:t>
+      </w:r>
+      <w:proofErr w:type="spellEnd"/>
+      <w:r>
+        <w:t>(</w:t>
+      </w:r>
+      <w:r>
+        <w:t>)')</w:t>
+      </w:r>
+      <w:r>
+        <w:t xml:space="preserve"> }}</w:t>
+      </w:r>
+    </w:p>
+    <w:p>
+      <w:pPr>
+        <w:pStyle w:val="NoSpacing"/>
+        <w:jc w:val="right"/>
+      </w:pPr>
+      <w:r>
+        <w:t>Pro Se</w:t>
+      </w:r>
+    </w:p>
+    <w:p>
+      <w:pPr>
+        <w:pStyle w:val="NoSpacing"/>
+        <w:jc w:val="right"/>
+      </w:pPr>
+      <w:r>
+        <w:t>{{ users[0].</w:t>
+      </w:r>
+      <w:proofErr w:type="spellStart"/>
+      <w:r>
+        <w:t>phone_numbers</w:t>
+      </w:r>
+      <w:proofErr w:type="spellEnd"/>
+      <w:r>
+        <w:t>() }}</w:t>
+      </w:r>
+    </w:p>
+    <w:p>
+      <w:pPr>
+        <w:pStyle w:val="NoSpacing"/>
+        <w:jc w:val="right"/>
+      </w:pPr>
+      <w:r>
+        <w:t xml:space="preserve">{{ </w:t>
+      </w:r>
+      <w:proofErr w:type="spellStart"/>
+      <w:r>
+        <w:t>showifdef</w:t>
+      </w:r>
+      <w:proofErr w:type="spellEnd"/>
+      <w:r>
+        <w:t>('</w:t>
+      </w:r>
+      <w:r>
+        <w:t>users[0].email</w:t>
+      </w:r>
+      <w:r>
+        <w:t>')</w:t>
+      </w:r>
       <w:r>
         <w:t>}}</w:t>
       </w:r>
@@ -2351,14 +2355,14 @@
         <w:pStyle w:val="NoSpacing"/>
         <w:jc w:val="right"/>
       </w:pPr>
-      <w:proofErr w:type="gramStart"/>
-      <w:r>
-        <w:lastRenderedPageBreak/>
-        <w:t>{{ users</w:t>
-      </w:r>
-      <w:proofErr w:type="gramEnd"/>
-      <w:r>
-        <w:t>[0].attorneys[0].firm}}</w:t>
+      <w:r>
+        <w:t>{%</w:t>
+      </w:r>
+      <w:r>
+        <w:t>p</w:t>
+      </w:r>
+      <w:r>
+        <w:t xml:space="preserve"> endif %}</w:t>
       </w:r>
     </w:p>
     <w:p>
@@ -2366,174 +2370,25 @@
         <w:pStyle w:val="NoSpacing"/>
         <w:jc w:val="right"/>
       </w:pPr>
-      <w:proofErr w:type="gramStart"/>
-      <w:r>
-        <w:t>{{ users</w:t>
-      </w:r>
-      <w:proofErr w:type="gramEnd"/>
-      <w:r>
-        <w:t>[0].attorneys[0].</w:t>
-      </w:r>
-      <w:proofErr w:type="spellStart"/>
-      <w:r>
-        <w:t>phone_numbers</w:t>
-      </w:r>
-      <w:proofErr w:type="spellEnd"/>
-      <w:r>
-        <w:t>() }}</w:t>
-      </w:r>
-    </w:p>
-    <w:p>
-      <w:pPr>
-        <w:pStyle w:val="NoSpacing"/>
-        <w:jc w:val="right"/>
-      </w:pPr>
-      <w:proofErr w:type="gramStart"/>
+    </w:p>
+    <w:p>
+      <w:pPr>
+        <w:pStyle w:val="NoSpacing"/>
+      </w:pPr>
+      <w:r>
+        <w:t>Date</w:t>
+      </w:r>
+      <w:r>
+        <w:t xml:space="preserve">: </w:t>
+      </w:r>
       <w:r>
         <w:t xml:space="preserve">{{ </w:t>
       </w:r>
-      <w:r>
-        <w:t>users</w:t>
-      </w:r>
-      <w:proofErr w:type="gramEnd"/>
-      <w:r>
-        <w:t>[0].attorneys[0]</w:t>
-      </w:r>
-      <w:r>
-        <w:t>.email }}</w:t>
-      </w:r>
-    </w:p>
-    <w:p>
-      <w:pPr>
-        <w:pStyle w:val="NoSpacing"/>
-        <w:jc w:val="right"/>
-      </w:pPr>
-      <w:r>
-        <w:t xml:space="preserve">{%p else %} </w:t>
-      </w:r>
-    </w:p>
-    <w:p>
-      <w:pPr>
-        <w:pStyle w:val="NoSpacing"/>
-        <w:jc w:val="right"/>
-      </w:pPr>
-      <w:proofErr w:type="gramStart"/>
-      <w:r>
-        <w:t>{{ users</w:t>
-      </w:r>
-      <w:proofErr w:type="gramEnd"/>
-      <w:r>
-        <w:t>[0].name }}</w:t>
-      </w:r>
-    </w:p>
-    <w:p>
-      <w:pPr>
-        <w:pStyle w:val="NoSpacing"/>
-        <w:jc w:val="right"/>
-      </w:pPr>
-      <w:proofErr w:type="gramStart"/>
-      <w:r>
-        <w:t>{{ users</w:t>
-      </w:r>
-      <w:proofErr w:type="gramEnd"/>
-      <w:r>
-        <w:t>[0].</w:t>
-      </w:r>
-      <w:proofErr w:type="spellStart"/>
-      <w:r>
-        <w:t>address.block</w:t>
-      </w:r>
-      <w:proofErr w:type="spellEnd"/>
-      <w:r>
-        <w:t>() }}</w:t>
-      </w:r>
-    </w:p>
-    <w:p>
-      <w:pPr>
-        <w:pStyle w:val="NoSpacing"/>
-        <w:jc w:val="right"/>
-      </w:pPr>
-      <w:r>
-        <w:t>Pro Se</w:t>
-      </w:r>
-    </w:p>
-    <w:p>
-      <w:pPr>
-        <w:pStyle w:val="NoSpacing"/>
-        <w:jc w:val="right"/>
-      </w:pPr>
-      <w:proofErr w:type="gramStart"/>
-      <w:r>
-        <w:t>{{ users</w:t>
-      </w:r>
-      <w:proofErr w:type="gramEnd"/>
-      <w:r>
-        <w:t>[0].</w:t>
-      </w:r>
-      <w:proofErr w:type="spellStart"/>
-      <w:r>
-        <w:t>phone_numbers</w:t>
-      </w:r>
-      <w:proofErr w:type="spellEnd"/>
-      <w:r>
-        <w:t>() }}</w:t>
-      </w:r>
-    </w:p>
-    <w:p>
-      <w:pPr>
-        <w:pStyle w:val="NoSpacing"/>
-        <w:jc w:val="right"/>
-      </w:pPr>
-      <w:proofErr w:type="gramStart"/>
-      <w:r>
-        <w:t>{{ users</w:t>
-      </w:r>
-      <w:proofErr w:type="gramEnd"/>
-      <w:r>
-        <w:t>[0].email }}</w:t>
-      </w:r>
-    </w:p>
-    <w:p>
-      <w:pPr>
-        <w:pStyle w:val="NoSpacing"/>
-        <w:jc w:val="right"/>
-      </w:pPr>
-      <w:r>
-        <w:t>{%</w:t>
-      </w:r>
-      <w:r>
-        <w:t>p</w:t>
-      </w:r>
-      <w:r>
-        <w:t xml:space="preserve"> endif %}</w:t>
-      </w:r>
-    </w:p>
-    <w:p>
-      <w:pPr>
-        <w:pStyle w:val="NoSpacing"/>
-        <w:jc w:val="right"/>
-      </w:pPr>
-    </w:p>
-    <w:p>
-      <w:pPr>
-        <w:pStyle w:val="NoSpacing"/>
-      </w:pPr>
-      <w:r>
-        <w:t>Date</w:t>
-      </w:r>
-      <w:r>
-        <w:t xml:space="preserve">: </w:t>
-      </w:r>
-      <w:proofErr w:type="gramStart"/>
-      <w:r>
-        <w:t xml:space="preserve">{{ </w:t>
-      </w:r>
       <w:proofErr w:type="spellStart"/>
       <w:r>
         <w:t>showifdef</w:t>
       </w:r>
       <w:proofErr w:type="spellEnd"/>
-      <w:proofErr w:type="gramEnd"/>
       <w:r>
         <w:t>('</w:t>
       </w:r>
@@ -3142,59 +2997,65 @@
         </w:rPr>
         <w:t xml:space="preserve"> </w:t>
       </w:r>
+      <w:r>
+        <w:rPr>
+          <w:highlight w:val="yellow"/>
+        </w:rPr>
+        <w:t xml:space="preserve">{{ </w:t>
+      </w:r>
+      <w:proofErr w:type="spellStart"/>
+      <w:r>
+        <w:rPr>
+          <w:highlight w:val="yellow"/>
+        </w:rPr>
+        <w:t>showifdef</w:t>
+      </w:r>
+      <w:proofErr w:type="spellEnd"/>
+      <w:r>
+        <w:rPr>
+          <w:highlight w:val="yellow"/>
+        </w:rPr>
+        <w:t>('</w:t>
+      </w:r>
+      <w:proofErr w:type="spellStart"/>
+      <w:r>
+        <w:rPr>
+          <w:highlight w:val="yellow"/>
+        </w:rPr>
+        <w:t>signature_date</w:t>
+      </w:r>
+      <w:proofErr w:type="spellEnd"/>
+      <w:r>
+        <w:rPr>
+          <w:highlight w:val="yellow"/>
+        </w:rPr>
+        <w:t>') }}</w:t>
+      </w:r>
+      <w:r>
+        <w:rPr>
+          <w:color w:val="000000" w:themeColor="text1"/>
+        </w:rPr>
+        <w:t xml:space="preserve">, </w:t>
+      </w:r>
+      <w:r>
+        <w:t>I ha</w:t>
+      </w:r>
+      <w:r>
+        <w:t xml:space="preserve">ve made service of this </w:t>
+      </w:r>
+      <w:r>
+        <w:t xml:space="preserve">Brief [and Appendix] </w:t>
+      </w:r>
+      <w:r>
+        <w:t xml:space="preserve">upon the attorney of record for each party, or if the party has no </w:t>
+      </w:r>
       <w:proofErr w:type="gramStart"/>
       <w:r>
-        <w:rPr>
-          <w:highlight w:val="yellow"/>
-        </w:rPr>
-        <w:t xml:space="preserve">{{ </w:t>
-      </w:r>
-      <w:proofErr w:type="spellStart"/>
-      <w:r>
-        <w:rPr>
-          <w:highlight w:val="yellow"/>
-        </w:rPr>
-        <w:t>showifdef</w:t>
-      </w:r>
-      <w:proofErr w:type="spellEnd"/>
+        <w:t>attorney</w:t>
+      </w:r>
       <w:proofErr w:type="gramEnd"/>
       <w:r>
-        <w:rPr>
-          <w:highlight w:val="yellow"/>
-        </w:rPr>
-        <w:t>('</w:t>
-      </w:r>
-      <w:proofErr w:type="spellStart"/>
-      <w:r>
-        <w:rPr>
-          <w:highlight w:val="yellow"/>
-        </w:rPr>
-        <w:t>signature_date</w:t>
-      </w:r>
-      <w:proofErr w:type="spellEnd"/>
-      <w:r>
-        <w:rPr>
-          <w:highlight w:val="yellow"/>
-        </w:rPr>
-        <w:t>') }}</w:t>
-      </w:r>
-      <w:r>
-        <w:rPr>
-          <w:color w:val="000000" w:themeColor="text1"/>
-        </w:rPr>
-        <w:t xml:space="preserve">, </w:t>
-      </w:r>
-      <w:r>
-        <w:t>I ha</w:t>
-      </w:r>
-      <w:r>
-        <w:t xml:space="preserve">ve made service of this </w:t>
-      </w:r>
-      <w:r>
-        <w:t xml:space="preserve">Brief [and Appendix] </w:t>
-      </w:r>
-      <w:r>
-        <w:t xml:space="preserve">upon the attorney of record for each party, or if the party has no attorney </w:t>
+        <w:t xml:space="preserve"> </w:t>
       </w:r>
       <w:r>
         <w:t>then I made service directly to the self-represented party, by</w:t>
@@ -3261,6 +3122,7 @@
         </w:rPr>
         <w:t>user</w:t>
       </w:r>
+      <w:proofErr w:type="gramEnd"/>
       <w:r>
         <w:rPr>
           <w:rFonts w:cs="Courier New"/>
@@ -3275,7 +3137,6 @@
         </w:rPr>
         <w:t>!</w:t>
       </w:r>
-      <w:proofErr w:type="gramEnd"/>
       <w:r>
         <w:rPr>
           <w:rFonts w:cs="Courier New"/>
@@ -3332,7 +3193,6 @@
         <w:t xml:space="preserve">{%p for attorney in </w:t>
       </w:r>
       <w:proofErr w:type="spellStart"/>
-      <w:proofErr w:type="gramStart"/>
       <w:r>
         <w:rPr>
           <w:rFonts w:cs="Courier New"/>
@@ -3348,7 +3208,6 @@
         <w:t>.attorneys</w:t>
       </w:r>
       <w:proofErr w:type="spellEnd"/>
-      <w:proofErr w:type="gramEnd"/>
       <w:r>
         <w:rPr>
           <w:rFonts w:cs="Courier New"/>
@@ -3408,21 +3267,12 @@
           <w:szCs w:val="24"/>
         </w:rPr>
       </w:pPr>
-      <w:proofErr w:type="gramStart"/>
-      <w:r>
-        <w:rPr>
-          <w:rFonts w:cs="Courier New"/>
-          <w:szCs w:val="24"/>
-        </w:rPr>
-        <w:t>{{ attorney.name</w:t>
-      </w:r>
-      <w:proofErr w:type="gramEnd"/>
-      <w:r>
-        <w:rPr>
-          <w:rFonts w:cs="Courier New"/>
-          <w:szCs w:val="24"/>
-        </w:rPr>
-        <w:t xml:space="preserve"> }}</w:t>
+      <w:r>
+        <w:rPr>
+          <w:rFonts w:cs="Courier New"/>
+          <w:szCs w:val="24"/>
+        </w:rPr>
+        <w:t>{{ attorney.name }}</w:t>
       </w:r>
     </w:p>
     <w:p>
@@ -3450,7 +3300,6 @@
           <w:szCs w:val="24"/>
         </w:rPr>
       </w:pPr>
-      <w:proofErr w:type="gramStart"/>
       <w:r>
         <w:rPr>
           <w:rFonts w:cs="Courier New"/>
@@ -3464,15 +3313,7 @@
           <w:rFonts w:cs="Courier New"/>
           <w:szCs w:val="24"/>
         </w:rPr>
-        <w:t>attorney</w:t>
-      </w:r>
-      <w:proofErr w:type="gramEnd"/>
-      <w:r>
-        <w:rPr>
-          <w:rFonts w:cs="Courier New"/>
-          <w:szCs w:val="24"/>
-        </w:rPr>
-        <w:t>.address.block</w:t>
+        <w:t>attorney.address.block</w:t>
       </w:r>
       <w:proofErr w:type="spellEnd"/>
       <w:r>
@@ -3522,31 +3363,15 @@
           <w:rFonts w:cs="Courier New"/>
           <w:szCs w:val="24"/>
         </w:rPr>
-        <w:t xml:space="preserve"> # </w:t>
-      </w:r>
-      <w:proofErr w:type="gramStart"/>
-      <w:r>
-        <w:rPr>
-          <w:rFonts w:cs="Courier New"/>
-          <w:szCs w:val="24"/>
-        </w:rPr>
-        <w:t xml:space="preserve">{{ </w:t>
-      </w:r>
-      <w:proofErr w:type="spellStart"/>
-      <w:r>
-        <w:rPr>
-          <w:rFonts w:cs="Courier New"/>
-          <w:szCs w:val="24"/>
-        </w:rPr>
-        <w:t>attorney.id</w:t>
-      </w:r>
-      <w:proofErr w:type="gramEnd"/>
-      <w:r>
-        <w:rPr>
-          <w:rFonts w:cs="Courier New"/>
-          <w:szCs w:val="24"/>
-        </w:rPr>
-        <w:t>_number</w:t>
+        <w:t xml:space="preserve"> # {{ </w:t>
+      </w:r>
+      <w:proofErr w:type="spellStart"/>
+      <w:r>
+        <w:rPr>
+          <w:rFonts w:cs="Courier New"/>
+          <w:szCs w:val="24"/>
+        </w:rPr>
+        <w:t>attorney.id_number</w:t>
       </w:r>
       <w:proofErr w:type="spellEnd"/>
       <w:r>
@@ -3582,7 +3407,6 @@
           <w:szCs w:val="24"/>
         </w:rPr>
       </w:pPr>
-      <w:proofErr w:type="gramStart"/>
       <w:r>
         <w:rPr>
           <w:rFonts w:cs="Courier New"/>
@@ -3596,15 +3420,7 @@
           <w:rFonts w:cs="Courier New"/>
           <w:szCs w:val="24"/>
         </w:rPr>
-        <w:t>attorney</w:t>
-      </w:r>
-      <w:proofErr w:type="gramEnd"/>
-      <w:r>
-        <w:rPr>
-          <w:rFonts w:cs="Courier New"/>
-          <w:szCs w:val="24"/>
-        </w:rPr>
-        <w:t>.firm</w:t>
+        <w:t>attorney.firm</w:t>
       </w:r>
       <w:proofErr w:type="spellEnd"/>
       <w:r>
@@ -3640,7 +3456,6 @@
           <w:szCs w:val="24"/>
         </w:rPr>
       </w:pPr>
-      <w:proofErr w:type="gramStart"/>
       <w:r>
         <w:rPr>
           <w:rFonts w:cs="Courier New"/>
@@ -3654,15 +3469,7 @@
           <w:rFonts w:cs="Courier New"/>
           <w:szCs w:val="24"/>
         </w:rPr>
-        <w:t>attorney</w:t>
-      </w:r>
-      <w:proofErr w:type="gramEnd"/>
-      <w:r>
-        <w:rPr>
-          <w:rFonts w:cs="Courier New"/>
-          <w:szCs w:val="24"/>
-        </w:rPr>
-        <w:t>.email</w:t>
+        <w:t>attorney.email</w:t>
       </w:r>
       <w:proofErr w:type="spellEnd"/>
       <w:r>
@@ -3698,7 +3505,6 @@
           <w:szCs w:val="24"/>
         </w:rPr>
       </w:pPr>
-      <w:proofErr w:type="gramStart"/>
       <w:r>
         <w:rPr>
           <w:rFonts w:cs="Courier New"/>
@@ -3712,15 +3518,7 @@
           <w:rFonts w:cs="Courier New"/>
           <w:szCs w:val="24"/>
         </w:rPr>
-        <w:t>attorney</w:t>
-      </w:r>
-      <w:proofErr w:type="gramEnd"/>
-      <w:r>
-        <w:rPr>
-          <w:rFonts w:cs="Courier New"/>
-          <w:szCs w:val="24"/>
-        </w:rPr>
-        <w:t>.address.block</w:t>
+        <w:t>attorney.address.block</w:t>
       </w:r>
       <w:proofErr w:type="spellEnd"/>
       <w:r>
@@ -3984,18 +3782,9 @@
           <w:rFonts w:cs="Courier New"/>
           <w:szCs w:val="24"/>
         </w:rPr>
-        <w:t>other_</w:t>
-      </w:r>
-      <w:proofErr w:type="gramStart"/>
-      <w:r>
-        <w:rPr>
-          <w:rFonts w:cs="Courier New"/>
-          <w:szCs w:val="24"/>
-        </w:rPr>
-        <w:t>party.attorneys</w:t>
-      </w:r>
-      <w:proofErr w:type="spellEnd"/>
-      <w:proofErr w:type="gramEnd"/>
+        <w:t>other_party.attorneys</w:t>
+      </w:r>
+      <w:proofErr w:type="spellEnd"/>
       <w:r>
         <w:rPr>
           <w:rFonts w:cs="Courier New"/>
@@ -4055,21 +3844,12 @@
           <w:szCs w:val="24"/>
         </w:rPr>
       </w:pPr>
-      <w:proofErr w:type="gramStart"/>
-      <w:r>
-        <w:rPr>
-          <w:rFonts w:cs="Courier New"/>
-          <w:szCs w:val="24"/>
-        </w:rPr>
-        <w:t>{{ attorney.name</w:t>
-      </w:r>
-      <w:proofErr w:type="gramEnd"/>
-      <w:r>
-        <w:rPr>
-          <w:rFonts w:cs="Courier New"/>
-          <w:szCs w:val="24"/>
-        </w:rPr>
-        <w:t xml:space="preserve"> }}</w:t>
+      <w:r>
+        <w:rPr>
+          <w:rFonts w:cs="Courier New"/>
+          <w:szCs w:val="24"/>
+        </w:rPr>
+        <w:t>{{ attorney.name }}</w:t>
       </w:r>
     </w:p>
     <w:p>
@@ -4097,7 +3877,6 @@
           <w:szCs w:val="24"/>
         </w:rPr>
       </w:pPr>
-      <w:proofErr w:type="gramStart"/>
       <w:r>
         <w:rPr>
           <w:rFonts w:cs="Courier New"/>
@@ -4111,15 +3890,7 @@
           <w:rFonts w:cs="Courier New"/>
           <w:szCs w:val="24"/>
         </w:rPr>
-        <w:t>attorney</w:t>
-      </w:r>
-      <w:proofErr w:type="gramEnd"/>
-      <w:r>
-        <w:rPr>
-          <w:rFonts w:cs="Courier New"/>
-          <w:szCs w:val="24"/>
-        </w:rPr>
-        <w:t>.address.block</w:t>
+        <w:t>attorney.address.block</w:t>
       </w:r>
       <w:proofErr w:type="spellEnd"/>
       <w:r>
@@ -4169,31 +3940,15 @@
           <w:rFonts w:cs="Courier New"/>
           <w:szCs w:val="24"/>
         </w:rPr>
-        <w:t xml:space="preserve"> # </w:t>
-      </w:r>
-      <w:proofErr w:type="gramStart"/>
-      <w:r>
-        <w:rPr>
-          <w:rFonts w:cs="Courier New"/>
-          <w:szCs w:val="24"/>
-        </w:rPr>
-        <w:t xml:space="preserve">{{ </w:t>
-      </w:r>
-      <w:proofErr w:type="spellStart"/>
-      <w:r>
-        <w:rPr>
-          <w:rFonts w:cs="Courier New"/>
-          <w:szCs w:val="24"/>
-        </w:rPr>
-        <w:t>attorney.id</w:t>
-      </w:r>
-      <w:proofErr w:type="gramEnd"/>
-      <w:r>
-        <w:rPr>
-          <w:rFonts w:cs="Courier New"/>
-          <w:szCs w:val="24"/>
-        </w:rPr>
-        <w:t>_number</w:t>
+        <w:t xml:space="preserve"> # {{ </w:t>
+      </w:r>
+      <w:proofErr w:type="spellStart"/>
+      <w:r>
+        <w:rPr>
+          <w:rFonts w:cs="Courier New"/>
+          <w:szCs w:val="24"/>
+        </w:rPr>
+        <w:t>attorney.id_number</w:t>
       </w:r>
       <w:proofErr w:type="spellEnd"/>
       <w:r>
@@ -4229,7 +3984,6 @@
           <w:szCs w:val="24"/>
         </w:rPr>
       </w:pPr>
-      <w:proofErr w:type="gramStart"/>
       <w:r>
         <w:rPr>
           <w:rFonts w:cs="Courier New"/>
@@ -4243,15 +3997,7 @@
           <w:rFonts w:cs="Courier New"/>
           <w:szCs w:val="24"/>
         </w:rPr>
-        <w:t>attorney</w:t>
-      </w:r>
-      <w:proofErr w:type="gramEnd"/>
-      <w:r>
-        <w:rPr>
-          <w:rFonts w:cs="Courier New"/>
-          <w:szCs w:val="24"/>
-        </w:rPr>
-        <w:t>.firm</w:t>
+        <w:t>attorney.firm</w:t>
       </w:r>
       <w:proofErr w:type="spellEnd"/>
       <w:r>
@@ -4287,7 +4033,6 @@
           <w:szCs w:val="24"/>
         </w:rPr>
       </w:pPr>
-      <w:proofErr w:type="gramStart"/>
       <w:r>
         <w:rPr>
           <w:rFonts w:cs="Courier New"/>
@@ -4301,15 +4046,7 @@
           <w:rFonts w:cs="Courier New"/>
           <w:szCs w:val="24"/>
         </w:rPr>
-        <w:t>attorney</w:t>
-      </w:r>
-      <w:proofErr w:type="gramEnd"/>
-      <w:r>
-        <w:rPr>
-          <w:rFonts w:cs="Courier New"/>
-          <w:szCs w:val="24"/>
-        </w:rPr>
-        <w:t>.email</w:t>
+        <w:t>attorney.email</w:t>
       </w:r>
       <w:proofErr w:type="spellEnd"/>
       <w:r>
@@ -4345,7 +4082,6 @@
           <w:szCs w:val="24"/>
         </w:rPr>
       </w:pPr>
-      <w:proofErr w:type="gramStart"/>
       <w:r>
         <w:rPr>
           <w:rFonts w:cs="Courier New"/>
@@ -4359,15 +4095,7 @@
           <w:rFonts w:cs="Courier New"/>
           <w:szCs w:val="24"/>
         </w:rPr>
-        <w:t>attorney</w:t>
-      </w:r>
-      <w:proofErr w:type="gramEnd"/>
-      <w:r>
-        <w:rPr>
-          <w:rFonts w:cs="Courier New"/>
-          <w:szCs w:val="24"/>
-        </w:rPr>
-        <w:t>.address.block</w:t>
+        <w:t>attorney.address.block</w:t>
       </w:r>
       <w:proofErr w:type="spellEnd"/>
       <w:r>
@@ -4665,7 +4393,6 @@
           <w:szCs w:val="24"/>
         </w:rPr>
       </w:pPr>
-      <w:proofErr w:type="gramStart"/>
       <w:r>
         <w:rPr>
           <w:rFonts w:cs="Courier New"/>
@@ -4686,15 +4413,7 @@
           <w:rFonts w:cs="Courier New"/>
           <w:szCs w:val="24"/>
         </w:rPr>
-        <w:t>.name</w:t>
-      </w:r>
-      <w:proofErr w:type="gramEnd"/>
-      <w:r>
-        <w:rPr>
-          <w:rFonts w:cs="Courier New"/>
-          <w:szCs w:val="24"/>
-        </w:rPr>
-        <w:t xml:space="preserve"> }}</w:t>
+        <w:t>.name }}</w:t>
       </w:r>
     </w:p>
     <w:p>
@@ -4722,7 +4441,6 @@
           <w:szCs w:val="24"/>
         </w:rPr>
       </w:pPr>
-      <w:proofErr w:type="gramStart"/>
       <w:r>
         <w:rPr>
           <w:rFonts w:cs="Courier New"/>
@@ -4736,15 +4454,7 @@
           <w:rFonts w:cs="Courier New"/>
           <w:szCs w:val="24"/>
         </w:rPr>
-        <w:t>other</w:t>
-      </w:r>
-      <w:proofErr w:type="gramEnd"/>
-      <w:r>
-        <w:rPr>
-          <w:rFonts w:cs="Courier New"/>
-          <w:szCs w:val="24"/>
-        </w:rPr>
-        <w:t>_part</w:t>
+        <w:t>other_part</w:t>
       </w:r>
       <w:r>
         <w:rPr>
@@ -4834,7 +4544,6 @@
           <w:szCs w:val="24"/>
         </w:rPr>
       </w:pPr>
-      <w:proofErr w:type="gramStart"/>
       <w:r>
         <w:rPr>
           <w:rFonts w:cs="Courier New"/>
@@ -4851,7 +4560,6 @@
         <w:t>showifdef</w:t>
       </w:r>
       <w:proofErr w:type="spellEnd"/>
-      <w:proofErr w:type="gramEnd"/>
       <w:r>
         <w:rPr>
           <w:rFonts w:cs="Courier New"/>
@@ -4915,7 +4623,6 @@
           <w:szCs w:val="24"/>
         </w:rPr>
       </w:pPr>
-      <w:proofErr w:type="gramStart"/>
       <w:r>
         <w:rPr>
           <w:rFonts w:cs="Courier New"/>
@@ -4932,7 +4639,6 @@
         <w:t>showifdef</w:t>
       </w:r>
       <w:proofErr w:type="spellEnd"/>
-      <w:proofErr w:type="gramEnd"/>
       <w:r>
         <w:rPr>
           <w:rFonts w:cs="Courier New"/>
@@ -5076,15 +4782,7 @@
         <w:t xml:space="preserve"> </w:t>
       </w:r>
       <w:r>
-        <w:t xml:space="preserve">'attorney' %} </w:t>
-      </w:r>
-      <w:proofErr w:type="gramStart"/>
-      <w:r>
-        <w:t>{{ users</w:t>
-      </w:r>
-      <w:proofErr w:type="gramEnd"/>
-      <w:r>
-        <w:t>[0].attorneys[0].signature }} {%else %}</w:t>
+        <w:t>'attorney' %} {{ users[0].attorneys[0].signature }} {%else %}</w:t>
       </w:r>
     </w:p>
     <w:p>
@@ -5092,13 +4790,8 @@
         <w:pStyle w:val="NoSpacing"/>
         <w:jc w:val="right"/>
       </w:pPr>
-      <w:proofErr w:type="gramStart"/>
-      <w:r>
-        <w:t>{{ users</w:t>
-      </w:r>
-      <w:proofErr w:type="gramEnd"/>
-      <w:r>
-        <w:t xml:space="preserve">[0].signature }} </w:t>
+      <w:r>
+        <w:t xml:space="preserve">{{ users[0].signature }} </w:t>
       </w:r>
     </w:p>
     <w:p>
@@ -5178,15 +4871,7 @@
         <w:jc w:val="right"/>
       </w:pPr>
       <w:r>
-        <w:t xml:space="preserve">Attorney for </w:t>
-      </w:r>
-      <w:proofErr w:type="gramStart"/>
-      <w:r>
-        <w:t>{{ users</w:t>
-      </w:r>
-      <w:proofErr w:type="gramEnd"/>
-      <w:r>
-        <w:t xml:space="preserve">[0].name }} </w:t>
+        <w:t xml:space="preserve">Attorney for {{ users[0].name }} </w:t>
       </w:r>
     </w:p>
     <w:p>
@@ -5194,13 +4879,8 @@
         <w:pStyle w:val="NoSpacing"/>
         <w:jc w:val="right"/>
       </w:pPr>
-      <w:proofErr w:type="gramStart"/>
-      <w:r>
-        <w:t>{{ users</w:t>
-      </w:r>
-      <w:proofErr w:type="gramEnd"/>
-      <w:r>
-        <w:t>[0].attorneys[0].</w:t>
+      <w:r>
+        <w:t>{{ users[0].attorneys[0].</w:t>
       </w:r>
       <w:proofErr w:type="spellStart"/>
       <w:r>
@@ -5222,15 +4902,7 @@
       </w:r>
       <w:proofErr w:type="spellEnd"/>
       <w:r>
-        <w:t xml:space="preserve"> # </w:t>
-      </w:r>
-      <w:proofErr w:type="gramStart"/>
-      <w:r>
-        <w:t>{{ users</w:t>
-      </w:r>
-      <w:proofErr w:type="gramEnd"/>
-      <w:r>
-        <w:t>[0].attorneys[0].</w:t>
+        <w:t xml:space="preserve"> # {{ users[0].attorneys[0].</w:t>
       </w:r>
       <w:proofErr w:type="spellStart"/>
       <w:r>
@@ -5246,13 +4918,8 @@
         <w:pStyle w:val="NoSpacing"/>
         <w:jc w:val="right"/>
       </w:pPr>
-      <w:proofErr w:type="gramStart"/>
-      <w:r>
-        <w:t>{{ users</w:t>
-      </w:r>
-      <w:proofErr w:type="gramEnd"/>
-      <w:r>
-        <w:t>[0].attorneys[0].firm}}</w:t>
+      <w:r>
+        <w:t>{{ users[0].attorneys[0].firm}}</w:t>
       </w:r>
     </w:p>
     <w:p>
@@ -5260,13 +4927,8 @@
         <w:pStyle w:val="NoSpacing"/>
         <w:jc w:val="right"/>
       </w:pPr>
-      <w:proofErr w:type="gramStart"/>
-      <w:r>
-        <w:t>{{ users</w:t>
-      </w:r>
-      <w:proofErr w:type="gramEnd"/>
-      <w:r>
-        <w:t>[0].attorneys[0].</w:t>
+      <w:r>
+        <w:t>{{ users[0].attorneys[0].</w:t>
       </w:r>
       <w:proofErr w:type="spellStart"/>
       <w:r>
@@ -5282,13 +4944,8 @@
         <w:pStyle w:val="NoSpacing"/>
         <w:jc w:val="right"/>
       </w:pPr>
-      <w:proofErr w:type="gramStart"/>
-      <w:r>
-        <w:t>{{ users</w:t>
-      </w:r>
-      <w:proofErr w:type="gramEnd"/>
-      <w:r>
-        <w:t>[0].attorneys[0].email }}</w:t>
+      <w:r>
+        <w:t>{{ users[0].attorneys[0].email }}</w:t>
       </w:r>
     </w:p>
     <w:p>
@@ -5305,13 +4962,8 @@
         <w:pStyle w:val="NoSpacing"/>
         <w:jc w:val="right"/>
       </w:pPr>
-      <w:proofErr w:type="gramStart"/>
-      <w:r>
-        <w:t>{{ users</w:t>
-      </w:r>
-      <w:proofErr w:type="gramEnd"/>
-      <w:r>
-        <w:t>[0].name }}</w:t>
+      <w:r>
+        <w:t>{{ users[0].name }}</w:t>
       </w:r>
     </w:p>
     <w:p>
@@ -5319,13 +4971,8 @@
         <w:pStyle w:val="NoSpacing"/>
         <w:jc w:val="right"/>
       </w:pPr>
-      <w:proofErr w:type="gramStart"/>
-      <w:r>
-        <w:t>{{ users</w:t>
-      </w:r>
-      <w:proofErr w:type="gramEnd"/>
-      <w:r>
-        <w:t>[0].</w:t>
+      <w:r>
+        <w:t>{{ users[0].</w:t>
       </w:r>
       <w:proofErr w:type="spellStart"/>
       <w:r>
@@ -5350,13 +4997,8 @@
         <w:pStyle w:val="NoSpacing"/>
         <w:jc w:val="right"/>
       </w:pPr>
-      <w:proofErr w:type="gramStart"/>
-      <w:r>
-        <w:t>{{ users</w:t>
-      </w:r>
-      <w:proofErr w:type="gramEnd"/>
-      <w:r>
-        <w:t>[0].</w:t>
+      <w:r>
+        <w:t>{{ users[0].</w:t>
       </w:r>
       <w:proofErr w:type="spellStart"/>
       <w:r>
@@ -5372,13 +5014,8 @@
         <w:pStyle w:val="NoSpacing"/>
         <w:jc w:val="right"/>
       </w:pPr>
-      <w:proofErr w:type="gramStart"/>
-      <w:r>
-        <w:t>{{ users</w:t>
-      </w:r>
-      <w:proofErr w:type="gramEnd"/>
-      <w:r>
-        <w:t>[0].email }}</w:t>
+      <w:r>
+        <w:t>{{ users[0].email }}</w:t>
       </w:r>
     </w:p>
     <w:p>

</xml_diff>

<commit_message>
resolved issue with docx
</commit_message>
<xml_diff>
--- a/docassemble/AppealsBriefTemplate/data/templates/appeals_brief_template.docx
+++ b/docassemble/AppealsBriefTemplate/data/templates/appeals_brief_template.docx
@@ -672,19 +672,13 @@
           <w:tab w:val="right" w:pos="7920"/>
         </w:tabs>
       </w:pPr>
-      <w:r>
-        <w:t xml:space="preserve">{{ </w:t>
-      </w:r>
-      <w:proofErr w:type="spellStart"/>
-      <w:r>
-        <w:t>showifdef</w:t>
-      </w:r>
-      <w:proofErr w:type="spellEnd"/>
-      <w:r>
-        <w:t>('</w:t>
-      </w:r>
-      <w:r>
-        <w:t>users[0].</w:t>
+      <w:proofErr w:type="gramStart"/>
+      <w:r>
+        <w:t>{{ users</w:t>
+      </w:r>
+      <w:proofErr w:type="gramEnd"/>
+      <w:r>
+        <w:t>[0].</w:t>
       </w:r>
       <w:proofErr w:type="spellStart"/>
       <w:r>
@@ -692,10 +686,10 @@
       </w:r>
       <w:proofErr w:type="spellEnd"/>
       <w:r>
-        <w:t>()</w:t>
-      </w:r>
-      <w:r>
-        <w:t>')</w:t>
+        <w:t>(</w:t>
+      </w:r>
+      <w:r>
+        <w:t xml:space="preserve">) </w:t>
       </w:r>
       <w:r>
         <w:t>}}</w:t>
@@ -1683,10 +1677,10 @@
       <w:r>
         <w:t>(</w:t>
       </w:r>
+      <w:proofErr w:type="gramStart"/>
       <w:r>
         <w:t>1980)</w:t>
       </w:r>
-      <w:proofErr w:type="gramStart"/>
       <w:r>
         <w:t>..</w:t>
       </w:r>
@@ -2096,8 +2090,13 @@
       <w:r>
         <w:t xml:space="preserve"> if </w:t>
       </w:r>
-      <w:r>
-        <w:t>users[0].</w:t>
+      <w:proofErr w:type="gramStart"/>
+      <w:r>
+        <w:t>users[</w:t>
+      </w:r>
+      <w:proofErr w:type="gramEnd"/>
+      <w:r>
+        <w:t>0].</w:t>
       </w:r>
       <w:proofErr w:type="spellStart"/>
       <w:r>
@@ -2119,8 +2118,19 @@
       <w:r>
         <w:t xml:space="preserve">%} </w:t>
       </w:r>
-      <w:r>
-        <w:t>{{ users[0].attorney</w:t>
+    </w:p>
+    <w:p>
+      <w:pPr>
+        <w:pStyle w:val="NoSpacing"/>
+        <w:jc w:val="right"/>
+      </w:pPr>
+      <w:proofErr w:type="gramStart"/>
+      <w:r>
+        <w:t>{{ users</w:t>
+      </w:r>
+      <w:proofErr w:type="gramEnd"/>
+      <w:r>
+        <w:t>[0].attorney</w:t>
       </w:r>
       <w:r>
         <w:t>s</w:t>
@@ -2266,22 +2276,16 @@
         <w:pStyle w:val="NoSpacing"/>
         <w:jc w:val="right"/>
       </w:pPr>
+      <w:proofErr w:type="gramStart"/>
       <w:r>
         <w:t xml:space="preserve">{{ </w:t>
       </w:r>
-      <w:proofErr w:type="spellStart"/>
-      <w:r>
-        <w:t>showifdef</w:t>
-      </w:r>
-      <w:proofErr w:type="spellEnd"/>
-      <w:r>
-        <w:t>(</w:t>
-      </w:r>
-      <w:r>
-        <w:t>'</w:t>
-      </w:r>
-      <w:r>
-        <w:t>users[0].</w:t>
+      <w:r>
+        <w:t>users</w:t>
+      </w:r>
+      <w:proofErr w:type="gramEnd"/>
+      <w:r>
+        <w:t>[0].</w:t>
       </w:r>
       <w:proofErr w:type="spellStart"/>
       <w:r>
@@ -2289,13 +2293,10 @@
       </w:r>
       <w:proofErr w:type="spellEnd"/>
       <w:r>
-        <w:t>(</w:t>
-      </w:r>
-      <w:r>
-        <w:t>)')</w:t>
-      </w:r>
-      <w:r>
-        <w:t xml:space="preserve"> }}</w:t>
+        <w:t xml:space="preserve">() </w:t>
+      </w:r>
+      <w:r>
+        <w:t>}}</w:t>
       </w:r>
     </w:p>
     <w:p>
@@ -2997,6 +2998,7 @@
         </w:rPr>
         <w:t xml:space="preserve"> </w:t>
       </w:r>
+      <w:proofErr w:type="gramStart"/>
       <w:r>
         <w:rPr>
           <w:highlight w:val="yellow"/>
@@ -3011,6 +3013,7 @@
         <w:t>showifdef</w:t>
       </w:r>
       <w:proofErr w:type="spellEnd"/>
+      <w:proofErr w:type="gramEnd"/>
       <w:r>
         <w:rPr>
           <w:highlight w:val="yellow"/>
@@ -3047,15 +3050,7 @@
         <w:t xml:space="preserve">Brief [and Appendix] </w:t>
       </w:r>
       <w:r>
-        <w:t xml:space="preserve">upon the attorney of record for each party, or if the party has no </w:t>
-      </w:r>
-      <w:proofErr w:type="gramStart"/>
-      <w:r>
-        <w:t>attorney</w:t>
-      </w:r>
-      <w:proofErr w:type="gramEnd"/>
-      <w:r>
-        <w:t xml:space="preserve"> </w:t>
+        <w:t xml:space="preserve">upon the attorney of record for each party, or if the party has no attorney </w:t>
       </w:r>
       <w:r>
         <w:t>then I made service directly to the self-represented party, by</w:t>
@@ -3122,21 +3117,21 @@
         </w:rPr>
         <w:t>user</w:t>
       </w:r>
+      <w:r>
+        <w:rPr>
+          <w:rFonts w:cs="Courier New"/>
+          <w:szCs w:val="24"/>
+        </w:rPr>
+        <w:t xml:space="preserve"> </w:t>
+      </w:r>
+      <w:r>
+        <w:rPr>
+          <w:rFonts w:cs="Courier New"/>
+          <w:szCs w:val="24"/>
+        </w:rPr>
+        <w:t>!</w:t>
+      </w:r>
       <w:proofErr w:type="gramEnd"/>
-      <w:r>
-        <w:rPr>
-          <w:rFonts w:cs="Courier New"/>
-          <w:szCs w:val="24"/>
-        </w:rPr>
-        <w:t xml:space="preserve"> </w:t>
-      </w:r>
-      <w:r>
-        <w:rPr>
-          <w:rFonts w:cs="Courier New"/>
-          <w:szCs w:val="24"/>
-        </w:rPr>
-        <w:t>!</w:t>
-      </w:r>
       <w:r>
         <w:rPr>
           <w:rFonts w:cs="Courier New"/>
@@ -3267,12 +3262,40 @@
           <w:szCs w:val="24"/>
         </w:rPr>
       </w:pPr>
-      <w:r>
-        <w:rPr>
-          <w:rFonts w:cs="Courier New"/>
-          <w:szCs w:val="24"/>
-        </w:rPr>
-        <w:t>{{ attorney.name }}</w:t>
+      <w:proofErr w:type="gramStart"/>
+      <w:r>
+        <w:rPr>
+          <w:rFonts w:cs="Courier New"/>
+          <w:szCs w:val="24"/>
+        </w:rPr>
+        <w:t>{{ attorney.name</w:t>
+      </w:r>
+      <w:proofErr w:type="gramEnd"/>
+      <w:r>
+        <w:rPr>
+          <w:rFonts w:cs="Courier New"/>
+          <w:szCs w:val="24"/>
+        </w:rPr>
+        <w:t xml:space="preserve"> }}</w:t>
+      </w:r>
+    </w:p>
+    <w:p>
+      <w:pPr>
+        <w:pStyle w:val="NoSpacing"/>
+        <w:tabs>
+          <w:tab w:val="right" w:pos="7920"/>
+        </w:tabs>
+      </w:pPr>
+      <w:r>
+        <w:t xml:space="preserve">Attorney for </w:t>
+      </w:r>
+      <w:proofErr w:type="gramStart"/>
+      <w:r>
+        <w:t>{{ user.name</w:t>
+      </w:r>
+      <w:proofErr w:type="gramEnd"/>
+      <w:r>
+        <w:t xml:space="preserve"> }} </w:t>
       </w:r>
     </w:p>
     <w:p>
@@ -3300,6 +3323,7 @@
           <w:szCs w:val="24"/>
         </w:rPr>
       </w:pPr>
+      <w:proofErr w:type="gramStart"/>
       <w:r>
         <w:rPr>
           <w:rFonts w:cs="Courier New"/>
@@ -3313,7 +3337,15 @@
           <w:rFonts w:cs="Courier New"/>
           <w:szCs w:val="24"/>
         </w:rPr>
-        <w:t>attorney.address.block</w:t>
+        <w:t>attorney</w:t>
+      </w:r>
+      <w:proofErr w:type="gramEnd"/>
+      <w:r>
+        <w:rPr>
+          <w:rFonts w:cs="Courier New"/>
+          <w:szCs w:val="24"/>
+        </w:rPr>
+        <w:t>.address.block</w:t>
       </w:r>
       <w:proofErr w:type="spellEnd"/>
       <w:r>
@@ -3456,6 +3488,7 @@
           <w:szCs w:val="24"/>
         </w:rPr>
       </w:pPr>
+      <w:proofErr w:type="gramStart"/>
       <w:r>
         <w:rPr>
           <w:rFonts w:cs="Courier New"/>
@@ -3469,7 +3502,15 @@
           <w:rFonts w:cs="Courier New"/>
           <w:szCs w:val="24"/>
         </w:rPr>
-        <w:t>attorney.email</w:t>
+        <w:t>attorney</w:t>
+      </w:r>
+      <w:proofErr w:type="gramEnd"/>
+      <w:r>
+        <w:rPr>
+          <w:rFonts w:cs="Courier New"/>
+          <w:szCs w:val="24"/>
+        </w:rPr>
+        <w:t>.email</w:t>
       </w:r>
       <w:proofErr w:type="spellEnd"/>
       <w:r>
@@ -3505,6 +3546,7 @@
           <w:szCs w:val="24"/>
         </w:rPr>
       </w:pPr>
+      <w:proofErr w:type="gramStart"/>
       <w:r>
         <w:rPr>
           <w:rFonts w:cs="Courier New"/>
@@ -3518,7 +3560,15 @@
           <w:rFonts w:cs="Courier New"/>
           <w:szCs w:val="24"/>
         </w:rPr>
-        <w:t>attorney.address.block</w:t>
+        <w:t>attorney</w:t>
+      </w:r>
+      <w:proofErr w:type="gramEnd"/>
+      <w:r>
+        <w:rPr>
+          <w:rFonts w:cs="Courier New"/>
+          <w:szCs w:val="24"/>
+        </w:rPr>
+        <w:t>.phone_numbers</w:t>
       </w:r>
       <w:proofErr w:type="spellEnd"/>
       <w:r>
@@ -3554,6 +3604,29 @@
           <w:szCs w:val="24"/>
         </w:rPr>
       </w:pPr>
+      <w:r>
+        <w:rPr>
+          <w:rFonts w:cs="Courier New"/>
+          <w:szCs w:val="24"/>
+        </w:rPr>
+        <w:t xml:space="preserve">{{ </w:t>
+      </w:r>
+      <w:proofErr w:type="spellStart"/>
+      <w:r>
+        <w:rPr>
+          <w:rFonts w:cs="Courier New"/>
+          <w:szCs w:val="24"/>
+        </w:rPr>
+        <w:t>attorney.address.block</w:t>
+      </w:r>
+      <w:proofErr w:type="spellEnd"/>
+      <w:r>
+        <w:rPr>
+          <w:rFonts w:cs="Courier New"/>
+          <w:szCs w:val="24"/>
+        </w:rPr>
+        <w:t>() }}</w:t>
+      </w:r>
     </w:p>
     <w:p>
       <w:pPr>
@@ -3580,29 +3653,6 @@
           <w:szCs w:val="24"/>
         </w:rPr>
       </w:pPr>
-      <w:r>
-        <w:rPr>
-          <w:rFonts w:cs="Courier New"/>
-          <w:szCs w:val="24"/>
-        </w:rPr>
-        <w:t xml:space="preserve">{%p </w:t>
-      </w:r>
-      <w:proofErr w:type="spellStart"/>
-      <w:r>
-        <w:rPr>
-          <w:rFonts w:cs="Courier New"/>
-          <w:szCs w:val="24"/>
-        </w:rPr>
-        <w:t>endfor</w:t>
-      </w:r>
-      <w:proofErr w:type="spellEnd"/>
-      <w:r>
-        <w:rPr>
-          <w:rFonts w:cs="Courier New"/>
-          <w:szCs w:val="24"/>
-        </w:rPr>
-        <w:t xml:space="preserve"> %}</w:t>
-      </w:r>
     </w:p>
     <w:p>
       <w:pPr>
@@ -3678,6 +3728,29 @@
           <w:szCs w:val="24"/>
         </w:rPr>
       </w:pPr>
+      <w:r>
+        <w:rPr>
+          <w:rFonts w:cs="Courier New"/>
+          <w:szCs w:val="24"/>
+        </w:rPr>
+        <w:t xml:space="preserve">{%p </w:t>
+      </w:r>
+      <w:proofErr w:type="spellStart"/>
+      <w:r>
+        <w:rPr>
+          <w:rFonts w:cs="Courier New"/>
+          <w:szCs w:val="24"/>
+        </w:rPr>
+        <w:t>endfor</w:t>
+      </w:r>
+      <w:proofErr w:type="spellEnd"/>
+      <w:r>
+        <w:rPr>
+          <w:rFonts w:cs="Courier New"/>
+          <w:szCs w:val="24"/>
+        </w:rPr>
+        <w:t xml:space="preserve"> %}</w:t>
+      </w:r>
     </w:p>
     <w:p>
       <w:pPr>
@@ -3704,45 +3777,6 @@
           <w:szCs w:val="24"/>
         </w:rPr>
       </w:pPr>
-      <w:r>
-        <w:rPr>
-          <w:rFonts w:cs="Courier New"/>
-          <w:szCs w:val="24"/>
-        </w:rPr>
-        <w:t xml:space="preserve">{%p for </w:t>
-      </w:r>
-      <w:proofErr w:type="spellStart"/>
-      <w:r>
-        <w:rPr>
-          <w:rFonts w:cs="Courier New"/>
-          <w:szCs w:val="24"/>
-        </w:rPr>
-        <w:t>other_party</w:t>
-      </w:r>
-      <w:proofErr w:type="spellEnd"/>
-      <w:r>
-        <w:rPr>
-          <w:rFonts w:cs="Courier New"/>
-          <w:szCs w:val="24"/>
-        </w:rPr>
-        <w:t xml:space="preserve"> in </w:t>
-      </w:r>
-      <w:proofErr w:type="spellStart"/>
-      <w:r>
-        <w:rPr>
-          <w:rFonts w:cs="Courier New"/>
-          <w:szCs w:val="24"/>
-        </w:rPr>
-        <w:t>other_parties</w:t>
-      </w:r>
-      <w:proofErr w:type="spellEnd"/>
-      <w:r>
-        <w:rPr>
-          <w:rFonts w:cs="Courier New"/>
-          <w:szCs w:val="24"/>
-        </w:rPr>
-        <w:t xml:space="preserve"> %}</w:t>
-      </w:r>
     </w:p>
     <w:p>
       <w:pPr>
@@ -3774,15 +3808,31 @@
           <w:rFonts w:cs="Courier New"/>
           <w:szCs w:val="24"/>
         </w:rPr>
-        <w:t xml:space="preserve">{%p for attorney in </w:t>
-      </w:r>
-      <w:proofErr w:type="spellStart"/>
-      <w:r>
-        <w:rPr>
-          <w:rFonts w:cs="Courier New"/>
-          <w:szCs w:val="24"/>
-        </w:rPr>
-        <w:t>other_party.attorneys</w:t>
+        <w:t xml:space="preserve">{%p for </w:t>
+      </w:r>
+      <w:proofErr w:type="spellStart"/>
+      <w:r>
+        <w:rPr>
+          <w:rFonts w:cs="Courier New"/>
+          <w:szCs w:val="24"/>
+        </w:rPr>
+        <w:t>other_party</w:t>
+      </w:r>
+      <w:proofErr w:type="spellEnd"/>
+      <w:r>
+        <w:rPr>
+          <w:rFonts w:cs="Courier New"/>
+          <w:szCs w:val="24"/>
+        </w:rPr>
+        <w:t xml:space="preserve"> in </w:t>
+      </w:r>
+      <w:proofErr w:type="spellStart"/>
+      <w:r>
+        <w:rPr>
+          <w:rFonts w:cs="Courier New"/>
+          <w:szCs w:val="24"/>
+        </w:rPr>
+        <w:t>other_parties</w:t>
       </w:r>
       <w:proofErr w:type="spellEnd"/>
       <w:r>
@@ -3818,6 +3868,29 @@
           <w:szCs w:val="24"/>
         </w:rPr>
       </w:pPr>
+      <w:r>
+        <w:rPr>
+          <w:rFonts w:cs="Courier New"/>
+          <w:szCs w:val="24"/>
+        </w:rPr>
+        <w:t xml:space="preserve">{%p for attorney in </w:t>
+      </w:r>
+      <w:proofErr w:type="spellStart"/>
+      <w:r>
+        <w:rPr>
+          <w:rFonts w:cs="Courier New"/>
+          <w:szCs w:val="24"/>
+        </w:rPr>
+        <w:t>other_party.attorneys</w:t>
+      </w:r>
+      <w:proofErr w:type="spellEnd"/>
+      <w:r>
+        <w:rPr>
+          <w:rFonts w:cs="Courier New"/>
+          <w:szCs w:val="24"/>
+        </w:rPr>
+        <w:t xml:space="preserve"> %}</w:t>
+      </w:r>
     </w:p>
     <w:p>
       <w:pPr>
@@ -3844,13 +3917,6 @@
           <w:szCs w:val="24"/>
         </w:rPr>
       </w:pPr>
-      <w:r>
-        <w:rPr>
-          <w:rFonts w:cs="Courier New"/>
-          <w:szCs w:val="24"/>
-        </w:rPr>
-        <w:t>{{ attorney.name }}</w:t>
-      </w:r>
     </w:p>
     <w:p>
       <w:pPr>
@@ -3877,28 +3943,40 @@
           <w:szCs w:val="24"/>
         </w:rPr>
       </w:pPr>
-      <w:r>
-        <w:rPr>
-          <w:rFonts w:cs="Courier New"/>
-          <w:szCs w:val="24"/>
-        </w:rPr>
-        <w:t xml:space="preserve">{{ </w:t>
-      </w:r>
-      <w:proofErr w:type="spellStart"/>
-      <w:r>
-        <w:rPr>
-          <w:rFonts w:cs="Courier New"/>
-          <w:szCs w:val="24"/>
-        </w:rPr>
-        <w:t>attorney.address.block</w:t>
-      </w:r>
-      <w:proofErr w:type="spellEnd"/>
-      <w:r>
-        <w:rPr>
-          <w:rFonts w:cs="Courier New"/>
-          <w:szCs w:val="24"/>
-        </w:rPr>
-        <w:t>() }}</w:t>
+      <w:proofErr w:type="gramStart"/>
+      <w:r>
+        <w:rPr>
+          <w:rFonts w:cs="Courier New"/>
+          <w:szCs w:val="24"/>
+        </w:rPr>
+        <w:t>{{ attorney.name</w:t>
+      </w:r>
+      <w:proofErr w:type="gramEnd"/>
+      <w:r>
+        <w:rPr>
+          <w:rFonts w:cs="Courier New"/>
+          <w:szCs w:val="24"/>
+        </w:rPr>
+        <w:t xml:space="preserve"> }}</w:t>
+      </w:r>
+    </w:p>
+    <w:p>
+      <w:pPr>
+        <w:pStyle w:val="NoSpacing"/>
+        <w:tabs>
+          <w:tab w:val="right" w:pos="7920"/>
+        </w:tabs>
+      </w:pPr>
+      <w:r>
+        <w:t xml:space="preserve">Attorney for </w:t>
+      </w:r>
+      <w:proofErr w:type="gramStart"/>
+      <w:r>
+        <w:t>{{ other_party.name</w:t>
+      </w:r>
+      <w:proofErr w:type="gramEnd"/>
+      <w:r>
+        <w:t xml:space="preserve"> }} </w:t>
       </w:r>
     </w:p>
     <w:p>
@@ -3926,37 +4004,37 @@
           <w:szCs w:val="24"/>
         </w:rPr>
       </w:pPr>
-      <w:proofErr w:type="spellStart"/>
-      <w:r>
-        <w:rPr>
-          <w:rFonts w:cs="Courier New"/>
-          <w:szCs w:val="24"/>
-        </w:rPr>
-        <w:t>BBO</w:t>
-      </w:r>
-      <w:proofErr w:type="spellEnd"/>
-      <w:r>
-        <w:rPr>
-          <w:rFonts w:cs="Courier New"/>
-          <w:szCs w:val="24"/>
-        </w:rPr>
-        <w:t xml:space="preserve"> # {{ </w:t>
-      </w:r>
-      <w:proofErr w:type="spellStart"/>
-      <w:r>
-        <w:rPr>
-          <w:rFonts w:cs="Courier New"/>
-          <w:szCs w:val="24"/>
-        </w:rPr>
-        <w:t>attorney.id_number</w:t>
-      </w:r>
-      <w:proofErr w:type="spellEnd"/>
-      <w:r>
-        <w:rPr>
-          <w:rFonts w:cs="Courier New"/>
-          <w:szCs w:val="24"/>
-        </w:rPr>
-        <w:t>}}</w:t>
+      <w:proofErr w:type="gramStart"/>
+      <w:r>
+        <w:rPr>
+          <w:rFonts w:cs="Courier New"/>
+          <w:szCs w:val="24"/>
+        </w:rPr>
+        <w:t xml:space="preserve">{{ </w:t>
+      </w:r>
+      <w:proofErr w:type="spellStart"/>
+      <w:r>
+        <w:rPr>
+          <w:rFonts w:cs="Courier New"/>
+          <w:szCs w:val="24"/>
+        </w:rPr>
+        <w:t>attorney</w:t>
+      </w:r>
+      <w:proofErr w:type="gramEnd"/>
+      <w:r>
+        <w:rPr>
+          <w:rFonts w:cs="Courier New"/>
+          <w:szCs w:val="24"/>
+        </w:rPr>
+        <w:t>.address.block</w:t>
+      </w:r>
+      <w:proofErr w:type="spellEnd"/>
+      <w:r>
+        <w:rPr>
+          <w:rFonts w:cs="Courier New"/>
+          <w:szCs w:val="24"/>
+        </w:rPr>
+        <w:t>() }}</w:t>
       </w:r>
     </w:p>
     <w:p>
@@ -3984,20 +4062,29 @@
           <w:szCs w:val="24"/>
         </w:rPr>
       </w:pPr>
-      <w:r>
-        <w:rPr>
-          <w:rFonts w:cs="Courier New"/>
-          <w:szCs w:val="24"/>
-        </w:rPr>
-        <w:t xml:space="preserve">{{ </w:t>
-      </w:r>
-      <w:proofErr w:type="spellStart"/>
-      <w:r>
-        <w:rPr>
-          <w:rFonts w:cs="Courier New"/>
-          <w:szCs w:val="24"/>
-        </w:rPr>
-        <w:t>attorney.firm</w:t>
+      <w:proofErr w:type="spellStart"/>
+      <w:r>
+        <w:rPr>
+          <w:rFonts w:cs="Courier New"/>
+          <w:szCs w:val="24"/>
+        </w:rPr>
+        <w:t>BBO</w:t>
+      </w:r>
+      <w:proofErr w:type="spellEnd"/>
+      <w:r>
+        <w:rPr>
+          <w:rFonts w:cs="Courier New"/>
+          <w:szCs w:val="24"/>
+        </w:rPr>
+        <w:t xml:space="preserve"> # {{ </w:t>
+      </w:r>
+      <w:proofErr w:type="spellStart"/>
+      <w:r>
+        <w:rPr>
+          <w:rFonts w:cs="Courier New"/>
+          <w:szCs w:val="24"/>
+        </w:rPr>
+        <w:t>attorney.id_number</w:t>
       </w:r>
       <w:proofErr w:type="spellEnd"/>
       <w:r>
@@ -4046,15 +4133,15 @@
           <w:rFonts w:cs="Courier New"/>
           <w:szCs w:val="24"/>
         </w:rPr>
-        <w:t>attorney.email</w:t>
-      </w:r>
-      <w:proofErr w:type="spellEnd"/>
-      <w:r>
-        <w:rPr>
-          <w:rFonts w:cs="Courier New"/>
-          <w:szCs w:val="24"/>
-        </w:rPr>
-        <w:t xml:space="preserve"> }}</w:t>
+        <w:t>attorney.firm</w:t>
+      </w:r>
+      <w:proofErr w:type="spellEnd"/>
+      <w:r>
+        <w:rPr>
+          <w:rFonts w:cs="Courier New"/>
+          <w:szCs w:val="24"/>
+        </w:rPr>
+        <w:t>}}</w:t>
       </w:r>
     </w:p>
     <w:p>
@@ -4082,6 +4169,7 @@
           <w:szCs w:val="24"/>
         </w:rPr>
       </w:pPr>
+      <w:proofErr w:type="gramStart"/>
       <w:r>
         <w:rPr>
           <w:rFonts w:cs="Courier New"/>
@@ -4095,15 +4183,39 @@
           <w:rFonts w:cs="Courier New"/>
           <w:szCs w:val="24"/>
         </w:rPr>
-        <w:t>attorney.address.block</w:t>
-      </w:r>
-      <w:proofErr w:type="spellEnd"/>
-      <w:r>
-        <w:rPr>
-          <w:rFonts w:cs="Courier New"/>
-          <w:szCs w:val="24"/>
-        </w:rPr>
-        <w:t>() }}</w:t>
+        <w:t>showifdef</w:t>
+      </w:r>
+      <w:proofErr w:type="spellEnd"/>
+      <w:proofErr w:type="gramEnd"/>
+      <w:r>
+        <w:rPr>
+          <w:rFonts w:cs="Courier New"/>
+          <w:szCs w:val="24"/>
+        </w:rPr>
+        <w:t>('</w:t>
+      </w:r>
+      <w:proofErr w:type="spellStart"/>
+      <w:r>
+        <w:rPr>
+          <w:rFonts w:cs="Courier New"/>
+          <w:szCs w:val="24"/>
+        </w:rPr>
+        <w:t>attorney.email</w:t>
+      </w:r>
+      <w:proofErr w:type="spellEnd"/>
+      <w:r>
+        <w:rPr>
+          <w:rFonts w:cs="Courier New"/>
+          <w:szCs w:val="24"/>
+        </w:rPr>
+        <w:t>')</w:t>
+      </w:r>
+      <w:r>
+        <w:rPr>
+          <w:rFonts w:cs="Courier New"/>
+          <w:szCs w:val="24"/>
+        </w:rPr>
+        <w:t xml:space="preserve"> }}</w:t>
       </w:r>
     </w:p>
     <w:p>
@@ -4131,6 +4243,38 @@
           <w:szCs w:val="24"/>
         </w:rPr>
       </w:pPr>
+      <w:proofErr w:type="gramStart"/>
+      <w:r>
+        <w:rPr>
+          <w:rFonts w:cs="Courier New"/>
+          <w:szCs w:val="24"/>
+        </w:rPr>
+        <w:t xml:space="preserve">{{ </w:t>
+      </w:r>
+      <w:proofErr w:type="spellStart"/>
+      <w:r>
+        <w:rPr>
+          <w:rFonts w:cs="Courier New"/>
+          <w:szCs w:val="24"/>
+        </w:rPr>
+        <w:t>attorney</w:t>
+      </w:r>
+      <w:proofErr w:type="gramEnd"/>
+      <w:r>
+        <w:rPr>
+          <w:rFonts w:cs="Courier New"/>
+          <w:szCs w:val="24"/>
+        </w:rPr>
+        <w:t>.phone_numbers</w:t>
+      </w:r>
+      <w:proofErr w:type="spellEnd"/>
+      <w:r>
+        <w:rPr>
+          <w:rFonts w:cs="Courier New"/>
+          <w:szCs w:val="24"/>
+        </w:rPr>
+        <w:t>() }}</w:t>
+      </w:r>
     </w:p>
     <w:p>
       <w:pPr>
@@ -4157,28 +4301,37 @@
           <w:szCs w:val="24"/>
         </w:rPr>
       </w:pPr>
-      <w:r>
-        <w:rPr>
-          <w:rFonts w:cs="Courier New"/>
-          <w:szCs w:val="24"/>
-        </w:rPr>
-        <w:t xml:space="preserve">{%p </w:t>
-      </w:r>
-      <w:proofErr w:type="spellStart"/>
-      <w:r>
-        <w:rPr>
-          <w:rFonts w:cs="Courier New"/>
-          <w:szCs w:val="24"/>
-        </w:rPr>
-        <w:t>endfor</w:t>
-      </w:r>
-      <w:proofErr w:type="spellEnd"/>
-      <w:r>
-        <w:rPr>
-          <w:rFonts w:cs="Courier New"/>
-          <w:szCs w:val="24"/>
-        </w:rPr>
-        <w:t xml:space="preserve"> %}</w:t>
+      <w:proofErr w:type="gramStart"/>
+      <w:r>
+        <w:rPr>
+          <w:rFonts w:cs="Courier New"/>
+          <w:szCs w:val="24"/>
+        </w:rPr>
+        <w:t xml:space="preserve">{{ </w:t>
+      </w:r>
+      <w:proofErr w:type="spellStart"/>
+      <w:r>
+        <w:rPr>
+          <w:rFonts w:cs="Courier New"/>
+          <w:szCs w:val="24"/>
+        </w:rPr>
+        <w:t>attorney</w:t>
+      </w:r>
+      <w:proofErr w:type="gramEnd"/>
+      <w:r>
+        <w:rPr>
+          <w:rFonts w:cs="Courier New"/>
+          <w:szCs w:val="24"/>
+        </w:rPr>
+        <w:t>.address.block</w:t>
+      </w:r>
+      <w:proofErr w:type="spellEnd"/>
+      <w:r>
+        <w:rPr>
+          <w:rFonts w:cs="Courier New"/>
+          <w:szCs w:val="24"/>
+        </w:rPr>
+        <w:t>() }}</w:t>
       </w:r>
     </w:p>
     <w:p>
@@ -4206,29 +4359,6 @@
           <w:szCs w:val="24"/>
         </w:rPr>
       </w:pPr>
-      <w:r>
-        <w:rPr>
-          <w:rFonts w:cs="Courier New"/>
-          <w:szCs w:val="24"/>
-        </w:rPr>
-        <w:t xml:space="preserve">{%p </w:t>
-      </w:r>
-      <w:proofErr w:type="spellStart"/>
-      <w:r>
-        <w:rPr>
-          <w:rFonts w:cs="Courier New"/>
-          <w:szCs w:val="24"/>
-        </w:rPr>
-        <w:t>endfor</w:t>
-      </w:r>
-      <w:proofErr w:type="spellEnd"/>
-      <w:r>
-        <w:rPr>
-          <w:rFonts w:cs="Courier New"/>
-          <w:szCs w:val="24"/>
-        </w:rPr>
-        <w:t xml:space="preserve"> %}</w:t>
-      </w:r>
     </w:p>
     <w:p>
       <w:pPr>
@@ -4255,6 +4385,29 @@
           <w:szCs w:val="24"/>
         </w:rPr>
       </w:pPr>
+      <w:r>
+        <w:rPr>
+          <w:rFonts w:cs="Courier New"/>
+          <w:szCs w:val="24"/>
+        </w:rPr>
+        <w:t xml:space="preserve">{%p </w:t>
+      </w:r>
+      <w:proofErr w:type="spellStart"/>
+      <w:r>
+        <w:rPr>
+          <w:rFonts w:cs="Courier New"/>
+          <w:szCs w:val="24"/>
+        </w:rPr>
+        <w:t>endfor</w:t>
+      </w:r>
+      <w:proofErr w:type="spellEnd"/>
+      <w:r>
+        <w:rPr>
+          <w:rFonts w:cs="Courier New"/>
+          <w:szCs w:val="24"/>
+        </w:rPr>
+        <w:t xml:space="preserve"> %}</w:t>
+      </w:r>
     </w:p>
     <w:p>
       <w:pPr>
@@ -4286,60 +4439,24 @@
           <w:rFonts w:cs="Courier New"/>
           <w:szCs w:val="24"/>
         </w:rPr>
-        <w:t xml:space="preserve">{%p for </w:t>
-      </w:r>
-      <w:proofErr w:type="spellStart"/>
-      <w:r>
-        <w:rPr>
-          <w:rFonts w:cs="Courier New"/>
-          <w:szCs w:val="24"/>
-        </w:rPr>
-        <w:t>other_part</w:t>
-      </w:r>
-      <w:r>
-        <w:rPr>
-          <w:rFonts w:cs="Courier New"/>
-          <w:szCs w:val="24"/>
-        </w:rPr>
-        <w:t>y</w:t>
-      </w:r>
-      <w:proofErr w:type="spellEnd"/>
-      <w:r>
-        <w:rPr>
-          <w:rFonts w:cs="Courier New"/>
-          <w:szCs w:val="24"/>
-        </w:rPr>
-        <w:t xml:space="preserve"> in </w:t>
-      </w:r>
-      <w:proofErr w:type="spellStart"/>
-      <w:r>
-        <w:rPr>
-          <w:rFonts w:cs="Courier New"/>
-          <w:szCs w:val="24"/>
-        </w:rPr>
-        <w:t>other_parties</w:t>
-      </w:r>
-      <w:proofErr w:type="spellEnd"/>
-      <w:r>
-        <w:rPr>
-          <w:rFonts w:cs="Courier New"/>
-          <w:szCs w:val="24"/>
-        </w:rPr>
-        <w:t xml:space="preserve"> </w:t>
-      </w:r>
-      <w:r>
-        <w:rPr>
-          <w:rFonts w:cs="Courier New"/>
-          <w:szCs w:val="24"/>
-        </w:rPr>
-        <w:t>%</w:t>
-      </w:r>
-      <w:r>
-        <w:rPr>
-          <w:rFonts w:cs="Courier New"/>
-          <w:szCs w:val="24"/>
-        </w:rPr>
-        <w:t>}</w:t>
+        <w:lastRenderedPageBreak/>
+        <w:t xml:space="preserve">{%p </w:t>
+      </w:r>
+      <w:proofErr w:type="spellStart"/>
+      <w:r>
+        <w:rPr>
+          <w:rFonts w:cs="Courier New"/>
+          <w:szCs w:val="24"/>
+        </w:rPr>
+        <w:t>endfor</w:t>
+      </w:r>
+      <w:proofErr w:type="spellEnd"/>
+      <w:r>
+        <w:rPr>
+          <w:rFonts w:cs="Courier New"/>
+          <w:szCs w:val="24"/>
+        </w:rPr>
+        <w:t xml:space="preserve"> %}</w:t>
       </w:r>
     </w:p>
     <w:p>
@@ -4398,8 +4515,15 @@
           <w:rFonts w:cs="Courier New"/>
           <w:szCs w:val="24"/>
         </w:rPr>
-        <w:lastRenderedPageBreak/>
-        <w:t>{{ other_part</w:t>
+        <w:t xml:space="preserve">{%p for </w:t>
+      </w:r>
+      <w:proofErr w:type="spellStart"/>
+      <w:r>
+        <w:rPr>
+          <w:rFonts w:cs="Courier New"/>
+          <w:szCs w:val="24"/>
+        </w:rPr>
+        <w:t>other_part</w:t>
       </w:r>
       <w:r>
         <w:rPr>
@@ -4408,12 +4532,43 @@
         </w:rPr>
         <w:t>y</w:t>
       </w:r>
-      <w:r>
-        <w:rPr>
-          <w:rFonts w:cs="Courier New"/>
-          <w:szCs w:val="24"/>
-        </w:rPr>
-        <w:t>.name }}</w:t>
+      <w:proofErr w:type="spellEnd"/>
+      <w:r>
+        <w:rPr>
+          <w:rFonts w:cs="Courier New"/>
+          <w:szCs w:val="24"/>
+        </w:rPr>
+        <w:t xml:space="preserve"> in </w:t>
+      </w:r>
+      <w:proofErr w:type="spellStart"/>
+      <w:r>
+        <w:rPr>
+          <w:rFonts w:cs="Courier New"/>
+          <w:szCs w:val="24"/>
+        </w:rPr>
+        <w:t>other_parties</w:t>
+      </w:r>
+      <w:proofErr w:type="spellEnd"/>
+      <w:r>
+        <w:rPr>
+          <w:rFonts w:cs="Courier New"/>
+          <w:szCs w:val="24"/>
+        </w:rPr>
+        <w:t xml:space="preserve"> </w:t>
+      </w:r>
+      <w:r>
+        <w:rPr>
+          <w:rFonts w:cs="Courier New"/>
+          <w:szCs w:val="24"/>
+        </w:rPr>
+        <w:t>%</w:t>
+      </w:r>
+      <w:r>
+        <w:rPr>
+          <w:rFonts w:cs="Courier New"/>
+          <w:szCs w:val="24"/>
+        </w:rPr>
+        <w:t>}</w:t>
       </w:r>
     </w:p>
     <w:p>
@@ -4446,15 +4601,23 @@
           <w:rFonts w:cs="Courier New"/>
           <w:szCs w:val="24"/>
         </w:rPr>
-        <w:t xml:space="preserve">{{ </w:t>
-      </w:r>
-      <w:proofErr w:type="spellStart"/>
-      <w:r>
-        <w:rPr>
-          <w:rFonts w:cs="Courier New"/>
-          <w:szCs w:val="24"/>
-        </w:rPr>
-        <w:t>other_part</w:t>
+        <w:t xml:space="preserve">{% if </w:t>
+      </w:r>
+      <w:proofErr w:type="spellStart"/>
+      <w:r>
+        <w:rPr>
+          <w:rFonts w:cs="Courier New"/>
+          <w:szCs w:val="24"/>
+        </w:rPr>
+        <w:t>other_</w:t>
+      </w:r>
+      <w:proofErr w:type="gramStart"/>
+      <w:r>
+        <w:rPr>
+          <w:rFonts w:cs="Courier New"/>
+          <w:szCs w:val="24"/>
+        </w:rPr>
+        <w:t>part</w:t>
       </w:r>
       <w:r>
         <w:rPr>
@@ -4468,22 +4631,37 @@
           <w:rFonts w:cs="Courier New"/>
           <w:szCs w:val="24"/>
         </w:rPr>
-        <w:t>.</w:t>
-      </w:r>
-      <w:r>
-        <w:rPr>
-          <w:rFonts w:cs="Courier New"/>
-          <w:szCs w:val="24"/>
-        </w:rPr>
-        <w:t>address.block</w:t>
-      </w:r>
-      <w:proofErr w:type="spellEnd"/>
-      <w:r>
-        <w:rPr>
-          <w:rFonts w:cs="Courier New"/>
-          <w:szCs w:val="24"/>
-        </w:rPr>
-        <w:t>() }}</w:t>
+        <w:t>.attorneys</w:t>
+      </w:r>
+      <w:proofErr w:type="gramEnd"/>
+      <w:r>
+        <w:rPr>
+          <w:rFonts w:cs="Courier New"/>
+          <w:szCs w:val="24"/>
+        </w:rPr>
+        <w:t>.there_are_any</w:t>
+      </w:r>
+      <w:proofErr w:type="spellEnd"/>
+      <w:r>
+        <w:rPr>
+          <w:rFonts w:cs="Courier New"/>
+          <w:szCs w:val="24"/>
+        </w:rPr>
+        <w:t xml:space="preserve"> == False</w:t>
+      </w:r>
+      <w:r>
+        <w:rPr>
+          <w:rFonts w:cs="Courier New"/>
+          <w:szCs w:val="24"/>
+        </w:rPr>
+        <w:t xml:space="preserve"> %</w:t>
+      </w:r>
+      <w:r>
+        <w:rPr>
+          <w:rFonts w:cs="Courier New"/>
+          <w:szCs w:val="24"/>
+        </w:rPr>
+        <w:t>}</w:t>
       </w:r>
     </w:p>
     <w:p>
@@ -4511,13 +4689,6 @@
           <w:szCs w:val="24"/>
         </w:rPr>
       </w:pPr>
-      <w:r>
-        <w:rPr>
-          <w:rFonts w:cs="Courier New"/>
-          <w:szCs w:val="24"/>
-        </w:rPr>
-        <w:t xml:space="preserve">Pro Se </w:t>
-      </w:r>
     </w:p>
     <w:p>
       <w:pPr>
@@ -4549,53 +4720,21 @@
           <w:rFonts w:cs="Courier New"/>
           <w:szCs w:val="24"/>
         </w:rPr>
-        <w:t xml:space="preserve">{{ </w:t>
-      </w:r>
-      <w:proofErr w:type="spellStart"/>
-      <w:r>
-        <w:rPr>
-          <w:rFonts w:cs="Courier New"/>
-          <w:szCs w:val="24"/>
-        </w:rPr>
-        <w:t>showifdef</w:t>
-      </w:r>
-      <w:proofErr w:type="spellEnd"/>
-      <w:r>
-        <w:rPr>
-          <w:rFonts w:cs="Courier New"/>
-          <w:szCs w:val="24"/>
-        </w:rPr>
-        <w:t>('</w:t>
-      </w:r>
-      <w:proofErr w:type="spellStart"/>
-      <w:r>
-        <w:rPr>
-          <w:rFonts w:cs="Courier New"/>
-          <w:szCs w:val="24"/>
-        </w:rPr>
-        <w:t>other_</w:t>
-      </w:r>
-      <w:r>
-        <w:rPr>
-          <w:rFonts w:cs="Courier New"/>
-          <w:szCs w:val="24"/>
-        </w:rPr>
-        <w:t>party</w:t>
-      </w:r>
-      <w:r>
-        <w:rPr>
-          <w:rFonts w:cs="Courier New"/>
-          <w:szCs w:val="24"/>
-        </w:rPr>
-        <w:t>.phone_numbers</w:t>
-      </w:r>
-      <w:proofErr w:type="spellEnd"/>
-      <w:r>
-        <w:rPr>
-          <w:rFonts w:cs="Courier New"/>
-          <w:szCs w:val="24"/>
-        </w:rPr>
-        <w:t>()') }}</w:t>
+        <w:t>{{ other_part</w:t>
+      </w:r>
+      <w:r>
+        <w:rPr>
+          <w:rFonts w:cs="Courier New"/>
+          <w:szCs w:val="24"/>
+        </w:rPr>
+        <w:t>y</w:t>
+      </w:r>
+      <w:r>
+        <w:rPr>
+          <w:rFonts w:cs="Courier New"/>
+          <w:szCs w:val="24"/>
+        </w:rPr>
+        <w:t>.name }}</w:t>
       </w:r>
     </w:p>
     <w:p>
@@ -4636,6 +4775,109 @@
           <w:rFonts w:cs="Courier New"/>
           <w:szCs w:val="24"/>
         </w:rPr>
+        <w:t>other_part</w:t>
+      </w:r>
+      <w:r>
+        <w:rPr>
+          <w:rFonts w:cs="Courier New"/>
+          <w:szCs w:val="24"/>
+        </w:rPr>
+        <w:t>y</w:t>
+      </w:r>
+      <w:r>
+        <w:rPr>
+          <w:rFonts w:cs="Courier New"/>
+          <w:szCs w:val="24"/>
+        </w:rPr>
+        <w:t>.</w:t>
+      </w:r>
+      <w:r>
+        <w:rPr>
+          <w:rFonts w:cs="Courier New"/>
+          <w:szCs w:val="24"/>
+        </w:rPr>
+        <w:t>address.block</w:t>
+      </w:r>
+      <w:proofErr w:type="spellEnd"/>
+      <w:r>
+        <w:rPr>
+          <w:rFonts w:cs="Courier New"/>
+          <w:szCs w:val="24"/>
+        </w:rPr>
+        <w:t>() }}</w:t>
+      </w:r>
+    </w:p>
+    <w:p>
+      <w:pPr>
+        <w:tabs>
+          <w:tab w:val="left" w:pos="720"/>
+          <w:tab w:val="left" w:pos="1440"/>
+          <w:tab w:val="left" w:pos="2160"/>
+          <w:tab w:val="left" w:pos="2880"/>
+          <w:tab w:val="left" w:pos="3600"/>
+          <w:tab w:val="left" w:pos="4320"/>
+          <w:tab w:val="left" w:pos="5040"/>
+          <w:tab w:val="left" w:pos="5760"/>
+          <w:tab w:val="left" w:pos="6480"/>
+          <w:tab w:val="left" w:pos="7200"/>
+          <w:tab w:val="left" w:pos="7920"/>
+          <w:tab w:val="left" w:pos="8640"/>
+        </w:tabs>
+        <w:autoSpaceDE w:val="0"/>
+        <w:autoSpaceDN w:val="0"/>
+        <w:adjustRightInd w:val="0"/>
+        <w:spacing w:after="0" w:line="240" w:lineRule="auto"/>
+        <w:rPr>
+          <w:rFonts w:cs="Courier New"/>
+          <w:szCs w:val="24"/>
+        </w:rPr>
+      </w:pPr>
+      <w:r>
+        <w:rPr>
+          <w:rFonts w:cs="Courier New"/>
+          <w:szCs w:val="24"/>
+        </w:rPr>
+        <w:t xml:space="preserve">Pro Se </w:t>
+      </w:r>
+    </w:p>
+    <w:p>
+      <w:pPr>
+        <w:tabs>
+          <w:tab w:val="left" w:pos="720"/>
+          <w:tab w:val="left" w:pos="1440"/>
+          <w:tab w:val="left" w:pos="2160"/>
+          <w:tab w:val="left" w:pos="2880"/>
+          <w:tab w:val="left" w:pos="3600"/>
+          <w:tab w:val="left" w:pos="4320"/>
+          <w:tab w:val="left" w:pos="5040"/>
+          <w:tab w:val="left" w:pos="5760"/>
+          <w:tab w:val="left" w:pos="6480"/>
+          <w:tab w:val="left" w:pos="7200"/>
+          <w:tab w:val="left" w:pos="7920"/>
+          <w:tab w:val="left" w:pos="8640"/>
+        </w:tabs>
+        <w:autoSpaceDE w:val="0"/>
+        <w:autoSpaceDN w:val="0"/>
+        <w:adjustRightInd w:val="0"/>
+        <w:spacing w:after="0" w:line="240" w:lineRule="auto"/>
+        <w:rPr>
+          <w:rFonts w:cs="Courier New"/>
+          <w:szCs w:val="24"/>
+        </w:rPr>
+      </w:pPr>
+      <w:r>
+        <w:rPr>
+          <w:rFonts w:cs="Courier New"/>
+          <w:szCs w:val="24"/>
+        </w:rPr>
+        <w:t xml:space="preserve">{{ </w:t>
+      </w:r>
+      <w:proofErr w:type="spellStart"/>
+      <w:r>
+        <w:rPr>
+          <w:rFonts w:cs="Courier New"/>
+          <w:szCs w:val="24"/>
+        </w:rPr>
         <w:t>showifdef</w:t>
       </w:r>
       <w:proofErr w:type="spellEnd"/>
@@ -4652,6 +4894,87 @@
           <w:rFonts w:cs="Courier New"/>
           <w:szCs w:val="24"/>
         </w:rPr>
+        <w:t>other_</w:t>
+      </w:r>
+      <w:r>
+        <w:rPr>
+          <w:rFonts w:cs="Courier New"/>
+          <w:szCs w:val="24"/>
+        </w:rPr>
+        <w:t>party</w:t>
+      </w:r>
+      <w:r>
+        <w:rPr>
+          <w:rFonts w:cs="Courier New"/>
+          <w:szCs w:val="24"/>
+        </w:rPr>
+        <w:t>.phone_numbers</w:t>
+      </w:r>
+      <w:proofErr w:type="spellEnd"/>
+      <w:r>
+        <w:rPr>
+          <w:rFonts w:cs="Courier New"/>
+          <w:szCs w:val="24"/>
+        </w:rPr>
+        <w:t>()') }}</w:t>
+      </w:r>
+    </w:p>
+    <w:p>
+      <w:pPr>
+        <w:tabs>
+          <w:tab w:val="left" w:pos="720"/>
+          <w:tab w:val="left" w:pos="1440"/>
+          <w:tab w:val="left" w:pos="2160"/>
+          <w:tab w:val="left" w:pos="2880"/>
+          <w:tab w:val="left" w:pos="3600"/>
+          <w:tab w:val="left" w:pos="4320"/>
+          <w:tab w:val="left" w:pos="5040"/>
+          <w:tab w:val="left" w:pos="5760"/>
+          <w:tab w:val="left" w:pos="6480"/>
+          <w:tab w:val="left" w:pos="7200"/>
+          <w:tab w:val="left" w:pos="7920"/>
+          <w:tab w:val="left" w:pos="8640"/>
+        </w:tabs>
+        <w:autoSpaceDE w:val="0"/>
+        <w:autoSpaceDN w:val="0"/>
+        <w:adjustRightInd w:val="0"/>
+        <w:spacing w:after="0" w:line="240" w:lineRule="auto"/>
+        <w:rPr>
+          <w:rFonts w:cs="Courier New"/>
+          <w:szCs w:val="24"/>
+        </w:rPr>
+      </w:pPr>
+      <w:proofErr w:type="gramStart"/>
+      <w:r>
+        <w:rPr>
+          <w:rFonts w:cs="Courier New"/>
+          <w:szCs w:val="24"/>
+        </w:rPr>
+        <w:t xml:space="preserve">{{ </w:t>
+      </w:r>
+      <w:proofErr w:type="spellStart"/>
+      <w:r>
+        <w:rPr>
+          <w:rFonts w:cs="Courier New"/>
+          <w:szCs w:val="24"/>
+        </w:rPr>
+        <w:t>showifdef</w:t>
+      </w:r>
+      <w:proofErr w:type="spellEnd"/>
+      <w:proofErr w:type="gramEnd"/>
+      <w:r>
+        <w:rPr>
+          <w:rFonts w:cs="Courier New"/>
+          <w:szCs w:val="24"/>
+        </w:rPr>
+        <w:t>('</w:t>
+      </w:r>
+      <w:proofErr w:type="spellStart"/>
+      <w:r>
+        <w:rPr>
+          <w:rFonts w:cs="Courier New"/>
+          <w:szCs w:val="24"/>
+        </w:rPr>
         <w:t>other_party.email</w:t>
       </w:r>
       <w:proofErr w:type="spellEnd"/>
@@ -4661,6 +4984,39 @@
           <w:szCs w:val="24"/>
         </w:rPr>
         <w:t>') }}</w:t>
+      </w:r>
+    </w:p>
+    <w:p>
+      <w:pPr>
+        <w:tabs>
+          <w:tab w:val="left" w:pos="720"/>
+          <w:tab w:val="left" w:pos="1440"/>
+          <w:tab w:val="left" w:pos="2160"/>
+          <w:tab w:val="left" w:pos="2880"/>
+          <w:tab w:val="left" w:pos="3600"/>
+          <w:tab w:val="left" w:pos="4320"/>
+          <w:tab w:val="left" w:pos="5040"/>
+          <w:tab w:val="left" w:pos="5760"/>
+          <w:tab w:val="left" w:pos="6480"/>
+          <w:tab w:val="left" w:pos="7200"/>
+          <w:tab w:val="left" w:pos="7920"/>
+          <w:tab w:val="left" w:pos="8640"/>
+        </w:tabs>
+        <w:autoSpaceDE w:val="0"/>
+        <w:autoSpaceDN w:val="0"/>
+        <w:adjustRightInd w:val="0"/>
+        <w:spacing w:after="0" w:line="240" w:lineRule="auto"/>
+        <w:rPr>
+          <w:rFonts w:cs="Courier New"/>
+          <w:szCs w:val="24"/>
+        </w:rPr>
+      </w:pPr>
+      <w:r>
+        <w:rPr>
+          <w:rFonts w:cs="Courier New"/>
+          <w:szCs w:val="24"/>
+        </w:rPr>
+        <w:t>{% endif %}</w:t>
       </w:r>
     </w:p>
     <w:p>

</xml_diff>

<commit_message>
organize package to bring in appendix yml and docx into al_bundles
</commit_message>
<xml_diff>
--- a/docassemble/AppealsBriefTemplate/data/templates/appeals_brief_template.docx
+++ b/docassemble/AppealsBriefTemplate/data/templates/appeals_brief_template.docx
@@ -40,11 +40,21 @@
       <w:r>
         <w:t xml:space="preserve">No. </w:t>
       </w:r>
+      <w:proofErr w:type="gramStart"/>
       <w:r>
         <w:t xml:space="preserve">{{ </w:t>
       </w:r>
-      <w:r>
-        <w:t xml:space="preserve">docket_number </w:t>
+      <w:proofErr w:type="spellStart"/>
+      <w:r>
+        <w:t>docket</w:t>
+      </w:r>
+      <w:proofErr w:type="gramEnd"/>
+      <w:r>
+        <w:t>_number</w:t>
+      </w:r>
+      <w:proofErr w:type="spellEnd"/>
+      <w:r>
+        <w:t xml:space="preserve"> </w:t>
       </w:r>
       <w:r>
         <w:t xml:space="preserve">}} </w:t>
@@ -67,11 +77,16 @@
         </w:tabs>
         <w:jc w:val="center"/>
       </w:pPr>
+      <w:proofErr w:type="gramStart"/>
       <w:r>
         <w:t xml:space="preserve">{{ </w:t>
       </w:r>
       <w:r>
-        <w:t>trial_court.address.county</w:t>
+        <w:t>trial</w:t>
+      </w:r>
+      <w:proofErr w:type="gramEnd"/>
+      <w:r>
+        <w:t>_court.address.county</w:t>
       </w:r>
       <w:r>
         <w:t xml:space="preserve"> }}</w:t>
@@ -126,12 +141,14 @@
         </w:tabs>
         <w:jc w:val="center"/>
       </w:pPr>
+      <w:proofErr w:type="gramStart"/>
       <w:r>
         <w:t xml:space="preserve">{{ </w:t>
       </w:r>
       <w:r>
         <w:t>plaintiffs</w:t>
       </w:r>
+      <w:proofErr w:type="gramEnd"/>
       <w:r>
         <w:t xml:space="preserve"> </w:t>
       </w:r>
@@ -144,8 +161,13 @@
       <w:r>
         <w:t xml:space="preserve">{{ </w:t>
       </w:r>
-      <w:r>
-        <w:t>plaintiff_appeals_role }}</w:t>
+      <w:proofErr w:type="spellStart"/>
+      <w:r>
+        <w:t>plaintiff_appeals_role</w:t>
+      </w:r>
+      <w:proofErr w:type="spellEnd"/>
+      <w:r>
+        <w:t xml:space="preserve"> }}</w:t>
       </w:r>
     </w:p>
     <w:p>
@@ -186,14 +208,27 @@
         </w:tabs>
         <w:jc w:val="center"/>
       </w:pPr>
-      <w:r>
-        <w:t xml:space="preserve">{{ defendants}} </w:t>
+      <w:proofErr w:type="gramStart"/>
+      <w:r>
+        <w:t>{{ defendants</w:t>
+      </w:r>
+      <w:proofErr w:type="gramEnd"/>
+      <w:r>
+        <w:t xml:space="preserve">}} </w:t>
       </w:r>
       <w:r>
         <w:t xml:space="preserve">, </w:t>
       </w:r>
       <w:r>
-        <w:t>{{ defendant_appeals_role }}</w:t>
+        <w:t xml:space="preserve">{{ </w:t>
+      </w:r>
+      <w:proofErr w:type="spellStart"/>
+      <w:r>
+        <w:t>defendant_appeals_role</w:t>
+      </w:r>
+      <w:proofErr w:type="spellEnd"/>
+      <w:r>
+        <w:t xml:space="preserve"> }}</w:t>
       </w:r>
     </w:p>
     <w:p>
@@ -230,12 +265,22 @@
       <w:r>
         <w:t xml:space="preserve">On Appeal From </w:t>
       </w:r>
+      <w:proofErr w:type="gramStart"/>
       <w:r>
         <w:t>{</w:t>
       </w:r>
       <w:r>
-        <w:t>{ trial_court</w:t>
-      </w:r>
+        <w:t xml:space="preserve">{ </w:t>
+      </w:r>
+      <w:proofErr w:type="spellStart"/>
+      <w:r>
+        <w:t>trial</w:t>
+      </w:r>
+      <w:proofErr w:type="gramEnd"/>
+      <w:r>
+        <w:t>_court</w:t>
+      </w:r>
+      <w:proofErr w:type="spellEnd"/>
       <w:r>
         <w:t xml:space="preserve"> </w:t>
       </w:r>
@@ -276,7 +321,15 @@
         <w:jc w:val="center"/>
       </w:pPr>
       <w:r>
-        <w:t>{% if users_appeals_role =</w:t>
+        <w:t xml:space="preserve">{% if </w:t>
+      </w:r>
+      <w:proofErr w:type="spellStart"/>
+      <w:r>
+        <w:t>users_appeals_role</w:t>
+      </w:r>
+      <w:proofErr w:type="spellEnd"/>
+      <w:r>
+        <w:t xml:space="preserve"> =</w:t>
       </w:r>
       <w:r>
         <w:t>=</w:t>
@@ -303,7 +356,23 @@
         <w:t>Appellant's</w:t>
       </w:r>
       <w:r>
-        <w:t xml:space="preserve"> {%endif%}{% if users_appeals_role =</w:t>
+        <w:t xml:space="preserve"> {%endif</w:t>
+      </w:r>
+      <w:proofErr w:type="gramStart"/>
+      <w:r>
+        <w:t>%}{</w:t>
+      </w:r>
+      <w:proofErr w:type="gramEnd"/>
+      <w:r>
+        <w:t xml:space="preserve">% if </w:t>
+      </w:r>
+      <w:proofErr w:type="spellStart"/>
+      <w:r>
+        <w:t>users_appeals_role</w:t>
+      </w:r>
+      <w:proofErr w:type="spellEnd"/>
+      <w:r>
+        <w:t xml:space="preserve"> =</w:t>
       </w:r>
       <w:r>
         <w:t xml:space="preserve">= </w:t>
@@ -324,7 +393,15 @@
         <w:t>Appellee's</w:t>
       </w:r>
       <w:r>
-        <w:t>{%endif%}{% if users_appeals_role =</w:t>
+        <w:t xml:space="preserve">{%endif%}{% if </w:t>
+      </w:r>
+      <w:proofErr w:type="spellStart"/>
+      <w:r>
+        <w:t>users_appeals_role</w:t>
+      </w:r>
+      <w:proofErr w:type="spellEnd"/>
+      <w:r>
+        <w:t xml:space="preserve"> =</w:t>
       </w:r>
       <w:r>
         <w:t>=</w:t>
@@ -345,7 +422,15 @@
         <w:t xml:space="preserve"> and</w:t>
       </w:r>
       <w:r>
-        <w:t xml:space="preserve"> appellant_brief_or_reply =</w:t>
+        <w:t xml:space="preserve"> </w:t>
+      </w:r>
+      <w:proofErr w:type="spellStart"/>
+      <w:r>
+        <w:t>appellant_brief_or_reply</w:t>
+      </w:r>
+      <w:proofErr w:type="spellEnd"/>
+      <w:r>
+        <w:t xml:space="preserve"> =</w:t>
       </w:r>
       <w:r>
         <w:t xml:space="preserve">= </w:t>
@@ -424,7 +509,28 @@
         <w:t>Date</w:t>
       </w:r>
       <w:r>
-        <w:t>: {{ showifdef('signature_date') }}</w:t>
+        <w:t xml:space="preserve">: </w:t>
+      </w:r>
+      <w:proofErr w:type="gramStart"/>
+      <w:r>
+        <w:t xml:space="preserve">{{ </w:t>
+      </w:r>
+      <w:proofErr w:type="spellStart"/>
+      <w:r>
+        <w:t>showifdef</w:t>
+      </w:r>
+      <w:proofErr w:type="spellEnd"/>
+      <w:proofErr w:type="gramEnd"/>
+      <w:r>
+        <w:t>('</w:t>
+      </w:r>
+      <w:proofErr w:type="spellStart"/>
+      <w:r>
+        <w:t>signature_date</w:t>
+      </w:r>
+      <w:proofErr w:type="spellEnd"/>
+      <w:r>
+        <w:t>') }}</w:t>
       </w:r>
     </w:p>
     <w:p>
@@ -446,7 +552,23 @@
         <w:t>p</w:t>
       </w:r>
       <w:r>
-        <w:t xml:space="preserve"> if users[0].attorneys.there_are_any == True %} {{ users[0].attorneys[0].name }} </w:t>
+        <w:t xml:space="preserve"> if </w:t>
+      </w:r>
+      <w:proofErr w:type="gramStart"/>
+      <w:r>
+        <w:t>users[</w:t>
+      </w:r>
+      <w:proofErr w:type="gramEnd"/>
+      <w:r>
+        <w:t>0].</w:t>
+      </w:r>
+      <w:proofErr w:type="spellStart"/>
+      <w:r>
+        <w:t>attorneys.there_are_any</w:t>
+      </w:r>
+      <w:proofErr w:type="spellEnd"/>
+      <w:r>
+        <w:t xml:space="preserve"> == True %} </w:t>
       </w:r>
     </w:p>
     <w:p>
@@ -456,8 +578,13 @@
           <w:tab w:val="right" w:pos="7920"/>
         </w:tabs>
       </w:pPr>
-      <w:r>
-        <w:t xml:space="preserve">Attorney for {{ users[0].name }} </w:t>
+      <w:proofErr w:type="gramStart"/>
+      <w:r>
+        <w:t>{{ users</w:t>
+      </w:r>
+      <w:proofErr w:type="gramEnd"/>
+      <w:r>
+        <w:t xml:space="preserve">[0].attorneys[0].name }} </w:t>
       </w:r>
     </w:p>
     <w:p>
@@ -468,7 +595,15 @@
         </w:tabs>
       </w:pPr>
       <w:r>
-        <w:t>{{ users[0].attorneys[0].address.block() }}</w:t>
+        <w:t xml:space="preserve">Attorney for </w:t>
+      </w:r>
+      <w:proofErr w:type="gramStart"/>
+      <w:r>
+        <w:t>{{ users</w:t>
+      </w:r>
+      <w:proofErr w:type="gramEnd"/>
+      <w:r>
+        <w:t xml:space="preserve">[0].name }} </w:t>
       </w:r>
     </w:p>
     <w:p>
@@ -478,8 +613,21 @@
           <w:tab w:val="right" w:pos="7920"/>
         </w:tabs>
       </w:pPr>
-      <w:r>
-        <w:t>BBO # {{ users[0].attorneys[0].id_number}}</w:t>
+      <w:proofErr w:type="gramStart"/>
+      <w:r>
+        <w:t>{{ users</w:t>
+      </w:r>
+      <w:proofErr w:type="gramEnd"/>
+      <w:r>
+        <w:t>[0].attorneys[0].</w:t>
+      </w:r>
+      <w:proofErr w:type="spellStart"/>
+      <w:r>
+        <w:t>address.block</w:t>
+      </w:r>
+      <w:proofErr w:type="spellEnd"/>
+      <w:r>
+        <w:t>() }}</w:t>
       </w:r>
     </w:p>
     <w:p>
@@ -489,8 +637,29 @@
           <w:tab w:val="right" w:pos="7920"/>
         </w:tabs>
       </w:pPr>
-      <w:r>
-        <w:t>{{ users[0].attorneys[0].firm}}</w:t>
+      <w:proofErr w:type="spellStart"/>
+      <w:r>
+        <w:t>BBO</w:t>
+      </w:r>
+      <w:proofErr w:type="spellEnd"/>
+      <w:r>
+        <w:t xml:space="preserve"> # </w:t>
+      </w:r>
+      <w:proofErr w:type="gramStart"/>
+      <w:r>
+        <w:t>{{ users</w:t>
+      </w:r>
+      <w:proofErr w:type="gramEnd"/>
+      <w:r>
+        <w:t>[0].attorneys[0].</w:t>
+      </w:r>
+      <w:proofErr w:type="spellStart"/>
+      <w:r>
+        <w:t>id_number</w:t>
+      </w:r>
+      <w:proofErr w:type="spellEnd"/>
+      <w:r>
+        <w:t>}}</w:t>
       </w:r>
     </w:p>
     <w:p>
@@ -500,9 +669,13 @@
           <w:tab w:val="right" w:pos="7920"/>
         </w:tabs>
       </w:pPr>
-      <w:r>
-        <w:lastRenderedPageBreak/>
-        <w:t>{{ users[0].attorneys[0].phone_numbers() }}</w:t>
+      <w:proofErr w:type="gramStart"/>
+      <w:r>
+        <w:t>{{ users</w:t>
+      </w:r>
+      <w:proofErr w:type="gramEnd"/>
+      <w:r>
+        <w:t>[0].attorneys[0].firm}}</w:t>
       </w:r>
     </w:p>
     <w:p>
@@ -512,8 +685,22 @@
           <w:tab w:val="right" w:pos="7920"/>
         </w:tabs>
       </w:pPr>
-      <w:r>
-        <w:t>{{ users[0].attorneys[0].email }}</w:t>
+      <w:proofErr w:type="gramStart"/>
+      <w:r>
+        <w:lastRenderedPageBreak/>
+        <w:t>{{ users</w:t>
+      </w:r>
+      <w:proofErr w:type="gramEnd"/>
+      <w:r>
+        <w:t>[0].attorneys[0].</w:t>
+      </w:r>
+      <w:proofErr w:type="spellStart"/>
+      <w:r>
+        <w:t>phone_numbers</w:t>
+      </w:r>
+      <w:proofErr w:type="spellEnd"/>
+      <w:r>
+        <w:t>() }}</w:t>
       </w:r>
     </w:p>
     <w:p>
@@ -523,6 +710,14 @@
           <w:tab w:val="right" w:pos="7920"/>
         </w:tabs>
       </w:pPr>
+      <w:proofErr w:type="gramStart"/>
+      <w:r>
+        <w:t>{{ users</w:t>
+      </w:r>
+      <w:proofErr w:type="gramEnd"/>
+      <w:r>
+        <w:t>[0].attorneys[0].email }}</w:t>
+      </w:r>
     </w:p>
     <w:p>
       <w:pPr>
@@ -531,9 +726,6 @@
           <w:tab w:val="right" w:pos="7920"/>
         </w:tabs>
       </w:pPr>
-      <w:r>
-        <w:t>{%p else %}</w:t>
-      </w:r>
     </w:p>
     <w:p>
       <w:pPr>
@@ -543,7 +735,7 @@
         </w:tabs>
       </w:pPr>
       <w:r>
-        <w:t xml:space="preserve"> </w:t>
+        <w:t>{%p else %}</w:t>
       </w:r>
     </w:p>
     <w:p>
@@ -554,7 +746,7 @@
         </w:tabs>
       </w:pPr>
       <w:r>
-        <w:t>{{ users[0].name }}</w:t>
+        <w:t xml:space="preserve"> </w:t>
       </w:r>
     </w:p>
     <w:p>
@@ -564,14 +756,13 @@
           <w:tab w:val="right" w:pos="7920"/>
         </w:tabs>
       </w:pPr>
-      <w:r>
-        <w:t>{{ users[0].address.block(</w:t>
-      </w:r>
-      <w:r>
-        <w:t xml:space="preserve">) </w:t>
-      </w:r>
-      <w:r>
-        <w:t>}}</w:t>
+      <w:proofErr w:type="gramStart"/>
+      <w:r>
+        <w:t>{{ users</w:t>
+      </w:r>
+      <w:proofErr w:type="gramEnd"/>
+      <w:r>
+        <w:t>[0].name }}</w:t>
       </w:r>
     </w:p>
     <w:p>
@@ -581,8 +772,27 @@
           <w:tab w:val="right" w:pos="7920"/>
         </w:tabs>
       </w:pPr>
-      <w:r>
-        <w:t>Pro Se</w:t>
+      <w:proofErr w:type="gramStart"/>
+      <w:r>
+        <w:t>{{ users</w:t>
+      </w:r>
+      <w:proofErr w:type="gramEnd"/>
+      <w:r>
+        <w:t>[0].</w:t>
+      </w:r>
+      <w:proofErr w:type="spellStart"/>
+      <w:r>
+        <w:t>address.block</w:t>
+      </w:r>
+      <w:proofErr w:type="spellEnd"/>
+      <w:r>
+        <w:t>(</w:t>
+      </w:r>
+      <w:r>
+        <w:t xml:space="preserve">) </w:t>
+      </w:r>
+      <w:r>
+        <w:t>}}</w:t>
       </w:r>
     </w:p>
     <w:p>
@@ -593,7 +803,7 @@
         </w:tabs>
       </w:pPr>
       <w:r>
-        <w:t>{{ users[0].phone_numbers() }}</w:t>
+        <w:t>Pro Se</w:t>
       </w:r>
     </w:p>
     <w:p>
@@ -603,8 +813,21 @@
           <w:tab w:val="right" w:pos="7920"/>
         </w:tabs>
       </w:pPr>
-      <w:r>
-        <w:t>{{ users[0].email }}</w:t>
+      <w:proofErr w:type="gramStart"/>
+      <w:r>
+        <w:t>{{ users</w:t>
+      </w:r>
+      <w:proofErr w:type="gramEnd"/>
+      <w:r>
+        <w:t>[0].</w:t>
+      </w:r>
+      <w:proofErr w:type="spellStart"/>
+      <w:r>
+        <w:t>phone_numbers</w:t>
+      </w:r>
+      <w:proofErr w:type="spellEnd"/>
+      <w:r>
+        <w:t>() }}</w:t>
       </w:r>
     </w:p>
     <w:p>
@@ -614,6 +837,14 @@
           <w:tab w:val="right" w:pos="7920"/>
         </w:tabs>
       </w:pPr>
+      <w:proofErr w:type="gramStart"/>
+      <w:r>
+        <w:t>{{ users</w:t>
+      </w:r>
+      <w:proofErr w:type="gramEnd"/>
+      <w:r>
+        <w:t>[0].email }}</w:t>
+      </w:r>
     </w:p>
     <w:p>
       <w:pPr>
@@ -622,6 +853,14 @@
           <w:tab w:val="right" w:pos="7920"/>
         </w:tabs>
       </w:pPr>
+    </w:p>
+    <w:p>
+      <w:pPr>
+        <w:pStyle w:val="NoSpacing"/>
+        <w:tabs>
+          <w:tab w:val="right" w:pos="7920"/>
+        </w:tabs>
+      </w:pPr>
       <w:r>
         <w:t>{%</w:t>
       </w:r>
@@ -668,12 +907,14 @@
       <w:r>
         <w:t>page numbers</w:t>
       </w:r>
+      <w:proofErr w:type="gramStart"/>
       <w:r>
         <w:t xml:space="preserve">. </w:t>
       </w:r>
       <w:r>
         <w:t>]</w:t>
       </w:r>
+      <w:proofErr w:type="gramEnd"/>
     </w:p>
     <w:p>
       <w:pPr>
@@ -1515,10 +1756,18 @@
         <w:pStyle w:val="NoSpacing"/>
       </w:pPr>
       <w:r>
-        <w:t>426 Mass. 122 (1997)</w:t>
-      </w:r>
-      <w:r>
-        <w:t>........5</w:t>
+        <w:t>426 Mass. 122 (</w:t>
+      </w:r>
+      <w:proofErr w:type="gramStart"/>
+      <w:r>
+        <w:t>1997)</w:t>
+      </w:r>
+      <w:r>
+        <w:t>........</w:t>
+      </w:r>
+      <w:proofErr w:type="gramEnd"/>
+      <w:r>
+        <w:t>5</w:t>
       </w:r>
     </w:p>
     <w:p>
@@ -1548,6 +1797,7 @@
       <w:r>
         <w:t>(</w:t>
       </w:r>
+      <w:proofErr w:type="gramStart"/>
       <w:r>
         <w:t>1980)</w:t>
       </w:r>
@@ -1555,7 +1805,11 @@
         <w:t>..</w:t>
       </w:r>
       <w:r>
-        <w:t>...13,17</w:t>
+        <w:t>...</w:t>
+      </w:r>
+      <w:proofErr w:type="gramEnd"/>
+      <w:r>
+        <w:t>13,17</w:t>
       </w:r>
     </w:p>
     <w:p>
@@ -1699,8 +1953,21 @@
       <w:bookmarkEnd w:id="15"/>
     </w:p>
     <w:p>
-      <w:r>
-        <w:t>{{ statement_of_issues }}</w:t>
+      <w:proofErr w:type="gramStart"/>
+      <w:r>
+        <w:t xml:space="preserve">{{ </w:t>
+      </w:r>
+      <w:proofErr w:type="spellStart"/>
+      <w:r>
+        <w:t>statement</w:t>
+      </w:r>
+      <w:proofErr w:type="gramEnd"/>
+      <w:r>
+        <w:t>_of_issues</w:t>
+      </w:r>
+      <w:proofErr w:type="spellEnd"/>
+      <w:r>
+        <w:t xml:space="preserve"> }}</w:t>
       </w:r>
     </w:p>
     <w:p>
@@ -1714,8 +1981,21 @@
       <w:bookmarkEnd w:id="16"/>
     </w:p>
     <w:p>
-      <w:r>
-        <w:t>{{ statement_of_case }}</w:t>
+      <w:proofErr w:type="gramStart"/>
+      <w:r>
+        <w:t xml:space="preserve">{{ </w:t>
+      </w:r>
+      <w:proofErr w:type="spellStart"/>
+      <w:r>
+        <w:t>statement</w:t>
+      </w:r>
+      <w:proofErr w:type="gramEnd"/>
+      <w:r>
+        <w:t>_of_case</w:t>
+      </w:r>
+      <w:proofErr w:type="spellEnd"/>
+      <w:r>
+        <w:t xml:space="preserve"> }}</w:t>
       </w:r>
     </w:p>
     <w:p>
@@ -1729,8 +2009,21 @@
       <w:bookmarkEnd w:id="17"/>
     </w:p>
     <w:p>
-      <w:r>
-        <w:t>{{ statement_of_facts }}</w:t>
+      <w:proofErr w:type="gramStart"/>
+      <w:r>
+        <w:t xml:space="preserve">{{ </w:t>
+      </w:r>
+      <w:proofErr w:type="spellStart"/>
+      <w:r>
+        <w:t>statement</w:t>
+      </w:r>
+      <w:proofErr w:type="gramEnd"/>
+      <w:r>
+        <w:t>_of_facts</w:t>
+      </w:r>
+      <w:proofErr w:type="spellEnd"/>
+      <w:r>
+        <w:t xml:space="preserve"> }}</w:t>
       </w:r>
     </w:p>
     <w:p>
@@ -1744,12 +2037,19 @@
       <w:bookmarkEnd w:id="18"/>
     </w:p>
     <w:p>
+      <w:proofErr w:type="gramStart"/>
       <w:r>
         <w:t xml:space="preserve">{{ </w:t>
       </w:r>
-      <w:r>
-        <w:t>summary_argument</w:t>
-      </w:r>
+      <w:proofErr w:type="spellStart"/>
+      <w:r>
+        <w:t>summary</w:t>
+      </w:r>
+      <w:proofErr w:type="gramEnd"/>
+      <w:r>
+        <w:t>_argument</w:t>
+      </w:r>
+      <w:proofErr w:type="spellEnd"/>
       <w:r>
         <w:t xml:space="preserve"> }}</w:t>
       </w:r>
@@ -1769,14 +2069,37 @@
         <w:pStyle w:val="Heading2"/>
       </w:pPr>
       <w:bookmarkStart w:id="20" w:name="_Toc2673596"/>
-      <w:r>
-        <w:t xml:space="preserve">{{ argument_subheading }} </w:t>
-      </w:r>
-    </w:p>
-    <w:p>
-      <w:r>
-        <w:t>{{ argument_contents</w:t>
-      </w:r>
+      <w:proofErr w:type="gramStart"/>
+      <w:r>
+        <w:t xml:space="preserve">{{ </w:t>
+      </w:r>
+      <w:proofErr w:type="spellStart"/>
+      <w:r>
+        <w:t>argument</w:t>
+      </w:r>
+      <w:proofErr w:type="gramEnd"/>
+      <w:r>
+        <w:t>_subheading</w:t>
+      </w:r>
+      <w:proofErr w:type="spellEnd"/>
+      <w:r>
+        <w:t xml:space="preserve"> }} </w:t>
+      </w:r>
+    </w:p>
+    <w:p>
+      <w:proofErr w:type="gramStart"/>
+      <w:r>
+        <w:t xml:space="preserve">{{ </w:t>
+      </w:r>
+      <w:proofErr w:type="spellStart"/>
+      <w:r>
+        <w:t>argument</w:t>
+      </w:r>
+      <w:proofErr w:type="gramEnd"/>
+      <w:r>
+        <w:t>_contents</w:t>
+      </w:r>
+      <w:proofErr w:type="spellEnd"/>
       <w:r>
         <w:t xml:space="preserve"> </w:t>
       </w:r>
@@ -1796,8 +2119,21 @@
       <w:bookmarkEnd w:id="21"/>
     </w:p>
     <w:p>
-      <w:r>
-        <w:t>{{ conclusion_contents }}</w:t>
+      <w:proofErr w:type="gramStart"/>
+      <w:r>
+        <w:t xml:space="preserve">{{ </w:t>
+      </w:r>
+      <w:proofErr w:type="spellStart"/>
+      <w:r>
+        <w:t>conclusion</w:t>
+      </w:r>
+      <w:proofErr w:type="gramEnd"/>
+      <w:r>
+        <w:t>_contents</w:t>
+      </w:r>
+      <w:proofErr w:type="spellEnd"/>
+      <w:r>
+        <w:t xml:space="preserve"> }}</w:t>
       </w:r>
     </w:p>
     <w:p>
@@ -1819,7 +2155,15 @@
         <w:jc w:val="right"/>
       </w:pPr>
       <w:r>
-        <w:t>{%p if i == "final" %}</w:t>
+        <w:t xml:space="preserve">{%p if </w:t>
+      </w:r>
+      <w:proofErr w:type="spellStart"/>
+      <w:r>
+        <w:t>i</w:t>
+      </w:r>
+      <w:proofErr w:type="spellEnd"/>
+      <w:r>
+        <w:t xml:space="preserve"> == "final" %}</w:t>
       </w:r>
     </w:p>
     <w:p>
@@ -1830,8 +2174,13 @@
       <w:r>
         <w:t xml:space="preserve">{% if </w:t>
       </w:r>
-      <w:r>
-        <w:t xml:space="preserve">pro_se_or_atty </w:t>
+      <w:proofErr w:type="spellStart"/>
+      <w:r>
+        <w:t>pro_se_or_atty</w:t>
+      </w:r>
+      <w:proofErr w:type="spellEnd"/>
+      <w:r>
+        <w:t xml:space="preserve"> </w:t>
       </w:r>
       <w:r>
         <w:t>=</w:t>
@@ -1843,7 +2192,15 @@
         <w:t xml:space="preserve"> </w:t>
       </w:r>
       <w:r>
-        <w:t>'attorney' %} {{ users[0].attorneys[0].signature }} {%else %}</w:t>
+        <w:t xml:space="preserve">'attorney' %} </w:t>
+      </w:r>
+      <w:proofErr w:type="gramStart"/>
+      <w:r>
+        <w:t>{{ users</w:t>
+      </w:r>
+      <w:proofErr w:type="gramEnd"/>
+      <w:r>
+        <w:t>[0].attorneys[0].signature }} {%else %}</w:t>
       </w:r>
     </w:p>
     <w:p>
@@ -1851,8 +2208,13 @@
         <w:pStyle w:val="NoSpacing"/>
         <w:jc w:val="right"/>
       </w:pPr>
-      <w:r>
-        <w:t xml:space="preserve">{{ users[0].signature }} </w:t>
+      <w:proofErr w:type="gramStart"/>
+      <w:r>
+        <w:t>{{ users</w:t>
+      </w:r>
+      <w:proofErr w:type="gramEnd"/>
+      <w:r>
+        <w:t xml:space="preserve">[0].signature }} </w:t>
       </w:r>
     </w:p>
     <w:p>
@@ -1896,8 +2258,21 @@
       <w:r>
         <w:t xml:space="preserve"> if </w:t>
       </w:r>
-      <w:r>
-        <w:t>users[0].attorneys.there_are_any =</w:t>
+      <w:proofErr w:type="gramStart"/>
+      <w:r>
+        <w:t>users[</w:t>
+      </w:r>
+      <w:proofErr w:type="gramEnd"/>
+      <w:r>
+        <w:t>0].</w:t>
+      </w:r>
+      <w:proofErr w:type="spellStart"/>
+      <w:r>
+        <w:t>attorneys.there_are_any</w:t>
+      </w:r>
+      <w:proofErr w:type="spellEnd"/>
+      <w:r>
+        <w:t xml:space="preserve"> =</w:t>
       </w:r>
       <w:r>
         <w:t>=</w:t>
@@ -1917,8 +2292,13 @@
         <w:pStyle w:val="NoSpacing"/>
         <w:jc w:val="right"/>
       </w:pPr>
-      <w:r>
-        <w:t>{{ users[0].attorney</w:t>
+      <w:proofErr w:type="gramStart"/>
+      <w:r>
+        <w:t>{{ users</w:t>
+      </w:r>
+      <w:proofErr w:type="gramEnd"/>
+      <w:r>
+        <w:t>[0].attorney</w:t>
       </w:r>
       <w:r>
         <w:t>s</w:t>
@@ -1941,8 +2321,13 @@
       <w:r>
         <w:t xml:space="preserve"> </w:t>
       </w:r>
-      <w:r>
-        <w:t>{{ users[0].name }}</w:t>
+      <w:proofErr w:type="gramStart"/>
+      <w:r>
+        <w:t>{{ users</w:t>
+      </w:r>
+      <w:proofErr w:type="gramEnd"/>
+      <w:r>
+        <w:t>[0].name }}</w:t>
       </w:r>
       <w:r>
         <w:t xml:space="preserve"> </w:t>
@@ -1953,14 +2338,27 @@
         <w:pStyle w:val="NoSpacing"/>
         <w:jc w:val="right"/>
       </w:pPr>
+      <w:proofErr w:type="gramStart"/>
       <w:r>
         <w:t xml:space="preserve">{{ </w:t>
       </w:r>
       <w:r>
-        <w:t>users[0].attorneys[0]</w:t>
-      </w:r>
-      <w:r>
-        <w:t>.address.block() }}</w:t>
+        <w:t>users</w:t>
+      </w:r>
+      <w:proofErr w:type="gramEnd"/>
+      <w:r>
+        <w:t>[0].attorneys[0]</w:t>
+      </w:r>
+      <w:r>
+        <w:t>.</w:t>
+      </w:r>
+      <w:proofErr w:type="spellStart"/>
+      <w:r>
+        <w:t>address.block</w:t>
+      </w:r>
+      <w:proofErr w:type="spellEnd"/>
+      <w:r>
+        <w:t>() }}</w:t>
       </w:r>
     </w:p>
     <w:p>
@@ -1968,14 +2366,35 @@
         <w:pStyle w:val="NoSpacing"/>
         <w:jc w:val="right"/>
       </w:pPr>
-      <w:r>
-        <w:t xml:space="preserve">BBO # {{ </w:t>
-      </w:r>
-      <w:r>
-        <w:t>users[0].attorneys[0]</w:t>
-      </w:r>
-      <w:r>
-        <w:t>.id_number}}</w:t>
+      <w:proofErr w:type="spellStart"/>
+      <w:r>
+        <w:t>BBO</w:t>
+      </w:r>
+      <w:proofErr w:type="spellEnd"/>
+      <w:r>
+        <w:t xml:space="preserve"> # </w:t>
+      </w:r>
+      <w:proofErr w:type="gramStart"/>
+      <w:r>
+        <w:t xml:space="preserve">{{ </w:t>
+      </w:r>
+      <w:r>
+        <w:t>users</w:t>
+      </w:r>
+      <w:proofErr w:type="gramEnd"/>
+      <w:r>
+        <w:t>[0].attorneys[0]</w:t>
+      </w:r>
+      <w:r>
+        <w:t>.</w:t>
+      </w:r>
+      <w:proofErr w:type="spellStart"/>
+      <w:r>
+        <w:t>id_number</w:t>
+      </w:r>
+      <w:proofErr w:type="spellEnd"/>
+      <w:r>
+        <w:t>}}</w:t>
       </w:r>
     </w:p>
     <w:p>
@@ -1983,9 +2402,14 @@
         <w:pStyle w:val="NoSpacing"/>
         <w:jc w:val="right"/>
       </w:pPr>
+      <w:proofErr w:type="gramStart"/>
       <w:r>
         <w:lastRenderedPageBreak/>
-        <w:t>{{ users[0].attorneys[0].firm}}</w:t>
+        <w:t>{{ users</w:t>
+      </w:r>
+      <w:proofErr w:type="gramEnd"/>
+      <w:r>
+        <w:t>[0].attorneys[0].firm}}</w:t>
       </w:r>
     </w:p>
     <w:p>
@@ -1993,8 +2417,21 @@
         <w:pStyle w:val="NoSpacing"/>
         <w:jc w:val="right"/>
       </w:pPr>
-      <w:r>
-        <w:t>{{ users[0].attorneys[0].phone_numbers() }}</w:t>
+      <w:proofErr w:type="gramStart"/>
+      <w:r>
+        <w:t>{{ users</w:t>
+      </w:r>
+      <w:proofErr w:type="gramEnd"/>
+      <w:r>
+        <w:t>[0].attorneys[0].</w:t>
+      </w:r>
+      <w:proofErr w:type="spellStart"/>
+      <w:r>
+        <w:t>phone_numbers</w:t>
+      </w:r>
+      <w:proofErr w:type="spellEnd"/>
+      <w:r>
+        <w:t>() }}</w:t>
       </w:r>
     </w:p>
     <w:p>
@@ -2002,11 +2439,16 @@
         <w:pStyle w:val="NoSpacing"/>
         <w:jc w:val="right"/>
       </w:pPr>
+      <w:proofErr w:type="gramStart"/>
       <w:r>
         <w:t xml:space="preserve">{{ </w:t>
       </w:r>
       <w:r>
-        <w:t>users[0].attorneys[0]</w:t>
+        <w:t>users</w:t>
+      </w:r>
+      <w:proofErr w:type="gramEnd"/>
+      <w:r>
+        <w:t>[0].attorneys[0]</w:t>
       </w:r>
       <w:r>
         <w:t>.email }}</w:t>
@@ -2026,8 +2468,13 @@
         <w:pStyle w:val="NoSpacing"/>
         <w:jc w:val="right"/>
       </w:pPr>
-      <w:r>
-        <w:t>{{ users[0].name }}</w:t>
+      <w:proofErr w:type="gramStart"/>
+      <w:r>
+        <w:t>{{ users</w:t>
+      </w:r>
+      <w:proofErr w:type="gramEnd"/>
+      <w:r>
+        <w:t>[0].name }}</w:t>
       </w:r>
     </w:p>
     <w:p>
@@ -2035,11 +2482,24 @@
         <w:pStyle w:val="NoSpacing"/>
         <w:jc w:val="right"/>
       </w:pPr>
+      <w:proofErr w:type="gramStart"/>
       <w:r>
         <w:t xml:space="preserve">{{ </w:t>
       </w:r>
       <w:r>
-        <w:t xml:space="preserve">users[0].address.block() </w:t>
+        <w:t>users</w:t>
+      </w:r>
+      <w:proofErr w:type="gramEnd"/>
+      <w:r>
+        <w:t>[0].</w:t>
+      </w:r>
+      <w:proofErr w:type="spellStart"/>
+      <w:r>
+        <w:t>address.block</w:t>
+      </w:r>
+      <w:proofErr w:type="spellEnd"/>
+      <w:r>
+        <w:t xml:space="preserve">() </w:t>
       </w:r>
       <w:r>
         <w:t>}}</w:t>
@@ -2059,8 +2519,21 @@
         <w:pStyle w:val="NoSpacing"/>
         <w:jc w:val="right"/>
       </w:pPr>
-      <w:r>
-        <w:t>{{ users[0].phone_numbers() }}</w:t>
+      <w:proofErr w:type="gramStart"/>
+      <w:r>
+        <w:t>{{ users</w:t>
+      </w:r>
+      <w:proofErr w:type="gramEnd"/>
+      <w:r>
+        <w:t>[0].</w:t>
+      </w:r>
+      <w:proofErr w:type="spellStart"/>
+      <w:r>
+        <w:t>phone_numbers</w:t>
+      </w:r>
+      <w:proofErr w:type="spellEnd"/>
+      <w:r>
+        <w:t>() }}</w:t>
       </w:r>
     </w:p>
     <w:p>
@@ -2068,11 +2541,18 @@
         <w:pStyle w:val="NoSpacing"/>
         <w:jc w:val="right"/>
       </w:pPr>
+      <w:proofErr w:type="gramStart"/>
       <w:r>
         <w:t xml:space="preserve">{{ </w:t>
       </w:r>
-      <w:r>
-        <w:t>showifdef('</w:t>
+      <w:proofErr w:type="spellStart"/>
+      <w:r>
+        <w:t>showifdef</w:t>
+      </w:r>
+      <w:proofErr w:type="spellEnd"/>
+      <w:proofErr w:type="gramEnd"/>
+      <w:r>
+        <w:t>('</w:t>
       </w:r>
       <w:r>
         <w:t>users[0].email</w:t>
@@ -2115,8 +2595,26 @@
       <w:r>
         <w:t xml:space="preserve">: </w:t>
       </w:r>
-      <w:r>
-        <w:t>{{ showifdef('signature_date') }}</w:t>
+      <w:proofErr w:type="gramStart"/>
+      <w:r>
+        <w:t xml:space="preserve">{{ </w:t>
+      </w:r>
+      <w:proofErr w:type="spellStart"/>
+      <w:r>
+        <w:t>showifdef</w:t>
+      </w:r>
+      <w:proofErr w:type="spellEnd"/>
+      <w:proofErr w:type="gramEnd"/>
+      <w:r>
+        <w:t>('</w:t>
+      </w:r>
+      <w:proofErr w:type="spellStart"/>
+      <w:r>
+        <w:t>signature_date</w:t>
+      </w:r>
+      <w:proofErr w:type="spellEnd"/>
+      <w:r>
+        <w:t>') }}</w:t>
       </w:r>
     </w:p>
     <w:p>
@@ -2234,7 +2732,15 @@
         <w:t xml:space="preserve"> A sample appendix also appears on the same page on the court's website as this sample brief.</w:t>
       </w:r>
       <w:r>
-        <w:t xml:space="preserve"> The addendum is required for appellant, appellee, and reply briefs, see Rules 16(a)(13), 16(b)(3), and 16(c).</w:t>
+        <w:t xml:space="preserve"> The addendum is required for appellant, appellee, and </w:t>
+      </w:r>
+      <w:proofErr w:type="gramStart"/>
+      <w:r>
+        <w:t>reply</w:t>
+      </w:r>
+      <w:proofErr w:type="gramEnd"/>
+      <w:r>
+        <w:t xml:space="preserve"> briefs, see Rules 16(a)(13), 16(b)(3), and 16(c).</w:t>
       </w:r>
       <w:r>
         <w:t>]</w:t>
@@ -2291,7 +2797,23 @@
     </w:p>
     <w:p>
       <w:r>
-        <w:t xml:space="preserve">[M.G.L. c.106, </w:t>
+        <w:t>[</w:t>
+      </w:r>
+      <w:proofErr w:type="spellStart"/>
+      <w:r>
+        <w:t>M.G.L</w:t>
+      </w:r>
+      <w:proofErr w:type="spellEnd"/>
+      <w:r>
+        <w:t xml:space="preserve">. </w:t>
+      </w:r>
+      <w:proofErr w:type="spellStart"/>
+      <w:r>
+        <w:t>c.106</w:t>
+      </w:r>
+      <w:proofErr w:type="spellEnd"/>
+      <w:r>
+        <w:t xml:space="preserve">, </w:t>
       </w:r>
       <w:r>
         <w:rPr>
@@ -2341,12 +2863,26 @@
         <w:rPr>
           <w:b/>
         </w:rPr>
-        <w:t>G.L. c.106, § 3-301</w:t>
-      </w:r>
+        <w:t xml:space="preserve">G.L. </w:t>
+      </w:r>
+      <w:proofErr w:type="spellStart"/>
       <w:r>
         <w:rPr>
           <w:b/>
         </w:rPr>
+        <w:t>c.106</w:t>
+      </w:r>
+      <w:proofErr w:type="spellEnd"/>
+      <w:r>
+        <w:rPr>
+          <w:b/>
+        </w:rPr>
+        <w:t>, § 3-301</w:t>
+      </w:r>
+      <w:r>
+        <w:rPr>
+          <w:b/>
+        </w:rPr>
         <w:t>: Person Entitled to Enforce Instrument</w:t>
       </w:r>
     </w:p>
@@ -2358,7 +2894,23 @@
         <w:t>-301. "Person entitled to enforce"</w:t>
       </w:r>
       <w:r>
-        <w:t xml:space="preserve"> an instrument means (i) the holder of the instrument, (ii) a nonholder in possession of the instrument who has the rights of a holder, or (iii) a person not in possession of the instrument who is entitled to enforce the instrument pursuant to section 3-309 or subsection (d) of section 3-418. A person may be a person entitled to enforce the instrument even though the person is not the owner of the instrument or is in wrongful possession of the instrument.</w:t>
+        <w:t xml:space="preserve"> an instrument means (</w:t>
+      </w:r>
+      <w:proofErr w:type="spellStart"/>
+      <w:r>
+        <w:t>i</w:t>
+      </w:r>
+      <w:proofErr w:type="spellEnd"/>
+      <w:r>
+        <w:t xml:space="preserve">) the holder of the instrument, (ii) a </w:t>
+      </w:r>
+      <w:proofErr w:type="spellStart"/>
+      <w:r>
+        <w:t>nonholder</w:t>
+      </w:r>
+      <w:proofErr w:type="spellEnd"/>
+      <w:r>
+        <w:t xml:space="preserve"> in possession of the instrument who has the rights of a holder, or (iii) a person not in possession of the instrument who is entitled to enforce the instrument pursuant to section 3-309 or subsection (d) of section 3-418. A person may be a person entitled to enforce the instrument even though the person is not the owner of the instrument or is in wrongful possession of the instrument.</w:t>
       </w:r>
       <w:r>
         <w:t>]</w:t>
@@ -2470,7 +3022,23 @@
           <w:szCs w:val="24"/>
         </w:rPr>
         <w:tab/>
-        <w:t xml:space="preserve">Mass. R. A. P. 16 (a)(13) (addendum); </w:t>
+        <w:t>Mass. R. A. P. 16 (a)(13) (addendum</w:t>
+      </w:r>
+      <w:proofErr w:type="gramStart"/>
+      <w:r>
+        <w:rPr>
+          <w:rFonts w:cs="Courier New"/>
+          <w:szCs w:val="24"/>
+        </w:rPr>
+        <w:t>);</w:t>
+      </w:r>
+      <w:proofErr w:type="gramEnd"/>
+      <w:r>
+        <w:rPr>
+          <w:rFonts w:cs="Courier New"/>
+          <w:szCs w:val="24"/>
+        </w:rPr>
+        <w:t xml:space="preserve"> </w:t>
       </w:r>
     </w:p>
     <w:p>
@@ -2487,7 +3055,23 @@
           <w:szCs w:val="24"/>
         </w:rPr>
         <w:tab/>
-        <w:t xml:space="preserve">Mass. R. A. P. 16 (e) (references to the record); </w:t>
+        <w:t>Mass. R. A. P. 16 (e) (references to the record</w:t>
+      </w:r>
+      <w:proofErr w:type="gramStart"/>
+      <w:r>
+        <w:rPr>
+          <w:rFonts w:cs="Courier New"/>
+          <w:szCs w:val="24"/>
+        </w:rPr>
+        <w:t>);</w:t>
+      </w:r>
+      <w:proofErr w:type="gramEnd"/>
+      <w:r>
+        <w:rPr>
+          <w:rFonts w:cs="Courier New"/>
+          <w:szCs w:val="24"/>
+        </w:rPr>
+        <w:t xml:space="preserve"> </w:t>
       </w:r>
     </w:p>
     <w:p>
@@ -2504,7 +3088,23 @@
           <w:szCs w:val="24"/>
         </w:rPr>
         <w:tab/>
-        <w:t xml:space="preserve">Mass. R. A. P. 18 (appendix to the briefs); </w:t>
+        <w:t>Mass. R. A. P. 18 (appendix to the briefs</w:t>
+      </w:r>
+      <w:proofErr w:type="gramStart"/>
+      <w:r>
+        <w:rPr>
+          <w:rFonts w:cs="Courier New"/>
+          <w:szCs w:val="24"/>
+        </w:rPr>
+        <w:t>);</w:t>
+      </w:r>
+      <w:proofErr w:type="gramEnd"/>
+      <w:r>
+        <w:rPr>
+          <w:rFonts w:cs="Courier New"/>
+          <w:szCs w:val="24"/>
+        </w:rPr>
+        <w:t xml:space="preserve"> </w:t>
       </w:r>
     </w:p>
     <w:p>
@@ -2625,7 +3225,23 @@
           <w:rFonts w:cs="Courier New"/>
           <w:szCs w:val="24"/>
         </w:rPr>
-        <w:t>:  I further certify that the foregoing brief complies with the applicable length limitation in Mass. R. A. P. 20 because it is produced in the monospaced font __________________ at size ______, _______ characters per inch, and contains ________, total non-excluded pages.</w:t>
+        <w:t xml:space="preserve">:  I further certify that the foregoing brief complies with the applicable length limitation in Mass. R. A. P. 20 because it is produced in the monospaced font __________________ at size ______, _______ characters per </w:t>
+      </w:r>
+      <w:proofErr w:type="gramStart"/>
+      <w:r>
+        <w:rPr>
+          <w:rFonts w:cs="Courier New"/>
+          <w:szCs w:val="24"/>
+        </w:rPr>
+        <w:t>inch, and</w:t>
+      </w:r>
+      <w:proofErr w:type="gramEnd"/>
+      <w:r>
+        <w:rPr>
+          <w:rFonts w:cs="Courier New"/>
+          <w:szCs w:val="24"/>
+        </w:rPr>
+        <w:t xml:space="preserve"> contains ________, total non-excluded pages.</w:t>
       </w:r>
     </w:p>
     <w:p>
@@ -2666,7 +3282,15 @@
         <w:tab/>
       </w:r>
       <w:r>
-        <w:t>Pursuant to Mass.R.A.P. 13(d), I hereby certify, under th</w:t>
+        <w:t xml:space="preserve">Pursuant to </w:t>
+      </w:r>
+      <w:proofErr w:type="spellStart"/>
+      <w:r>
+        <w:t>Mass.R.A.P</w:t>
+      </w:r>
+      <w:proofErr w:type="spellEnd"/>
+      <w:r>
+        <w:t>. 13(d), I hereby certify, under th</w:t>
       </w:r>
       <w:r>
         <w:t xml:space="preserve">e penalties of perjury, that </w:t>
@@ -2683,11 +3307,41 @@
         </w:rPr>
         <w:t xml:space="preserve"> </w:t>
       </w:r>
+      <w:proofErr w:type="gramStart"/>
       <w:r>
         <w:rPr>
           <w:highlight w:val="yellow"/>
         </w:rPr>
-        <w:t>{{ showifdef('signature_date') }}</w:t>
+        <w:t xml:space="preserve">{{ </w:t>
+      </w:r>
+      <w:proofErr w:type="spellStart"/>
+      <w:r>
+        <w:rPr>
+          <w:highlight w:val="yellow"/>
+        </w:rPr>
+        <w:t>showifdef</w:t>
+      </w:r>
+      <w:proofErr w:type="spellEnd"/>
+      <w:proofErr w:type="gramEnd"/>
+      <w:r>
+        <w:rPr>
+          <w:highlight w:val="yellow"/>
+        </w:rPr>
+        <w:t>('</w:t>
+      </w:r>
+      <w:proofErr w:type="spellStart"/>
+      <w:r>
+        <w:rPr>
+          <w:highlight w:val="yellow"/>
+        </w:rPr>
+        <w:t>signature_date</w:t>
+      </w:r>
+      <w:proofErr w:type="spellEnd"/>
+      <w:r>
+        <w:rPr>
+          <w:highlight w:val="yellow"/>
+        </w:rPr>
+        <w:t>') }}</w:t>
       </w:r>
       <w:r>
         <w:rPr>
@@ -2711,7 +3365,15 @@
         <w:t>then I made service directly to the self-represented party, by</w:t>
       </w:r>
       <w:r>
-        <w:t xml:space="preserve"> {{ method_of_service }}</w:t>
+        <w:t xml:space="preserve"> {{ </w:t>
+      </w:r>
+      <w:proofErr w:type="spellStart"/>
+      <w:r>
+        <w:t>method_of_service</w:t>
+      </w:r>
+      <w:proofErr w:type="spellEnd"/>
+      <w:r>
+        <w:t xml:space="preserve"> }}</w:t>
       </w:r>
       <w:r>
         <w:t xml:space="preserve"> on:</w:t>
@@ -2762,7 +3424,15 @@
           <w:rFonts w:cs="Courier New"/>
           <w:szCs w:val="24"/>
         </w:rPr>
-        <w:t xml:space="preserve"> if user</w:t>
+        <w:t xml:space="preserve"> if </w:t>
+      </w:r>
+      <w:proofErr w:type="gramStart"/>
+      <w:r>
+        <w:rPr>
+          <w:rFonts w:cs="Courier New"/>
+          <w:szCs w:val="24"/>
+        </w:rPr>
+        <w:t>user</w:t>
       </w:r>
       <w:r>
         <w:rPr>
@@ -2778,6 +3448,7 @@
         </w:rPr>
         <w:t>!</w:t>
       </w:r>
+      <w:proofErr w:type="gramEnd"/>
       <w:r>
         <w:rPr>
           <w:rFonts w:cs="Courier New"/>
@@ -2833,6 +3504,8 @@
         </w:rPr>
         <w:t xml:space="preserve">{%p for attorney in </w:t>
       </w:r>
+      <w:proofErr w:type="spellStart"/>
+      <w:proofErr w:type="gramStart"/>
       <w:r>
         <w:rPr>
           <w:rFonts w:cs="Courier New"/>
@@ -2845,7 +3518,16 @@
           <w:rFonts w:cs="Courier New"/>
           <w:szCs w:val="24"/>
         </w:rPr>
-        <w:t>.attorneys %}</w:t>
+        <w:t>.attorneys</w:t>
+      </w:r>
+      <w:proofErr w:type="spellEnd"/>
+      <w:proofErr w:type="gramEnd"/>
+      <w:r>
+        <w:rPr>
+          <w:rFonts w:cs="Courier New"/>
+          <w:szCs w:val="24"/>
+        </w:rPr>
+        <w:t xml:space="preserve"> %}</w:t>
       </w:r>
     </w:p>
     <w:p>
@@ -2899,12 +3581,21 @@
           <w:szCs w:val="24"/>
         </w:rPr>
       </w:pPr>
-      <w:r>
-        <w:rPr>
-          <w:rFonts w:cs="Courier New"/>
-          <w:szCs w:val="24"/>
-        </w:rPr>
-        <w:t>{{ attorney.name }}</w:t>
+      <w:proofErr w:type="gramStart"/>
+      <w:r>
+        <w:rPr>
+          <w:rFonts w:cs="Courier New"/>
+          <w:szCs w:val="24"/>
+        </w:rPr>
+        <w:t>{{ attorney.name</w:t>
+      </w:r>
+      <w:proofErr w:type="gramEnd"/>
+      <w:r>
+        <w:rPr>
+          <w:rFonts w:cs="Courier New"/>
+          <w:szCs w:val="24"/>
+        </w:rPr>
+        <w:t xml:space="preserve"> }}</w:t>
       </w:r>
     </w:p>
     <w:p>
@@ -2915,7 +3606,15 @@
         </w:tabs>
       </w:pPr>
       <w:r>
-        <w:t xml:space="preserve">Attorney for {{ user.name }} </w:t>
+        <w:t xml:space="preserve">Attorney for </w:t>
+      </w:r>
+      <w:proofErr w:type="gramStart"/>
+      <w:r>
+        <w:t>{{ user.name</w:t>
+      </w:r>
+      <w:proofErr w:type="gramEnd"/>
+      <w:r>
+        <w:t xml:space="preserve"> }} </w:t>
       </w:r>
     </w:p>
     <w:p>
@@ -2943,12 +3642,37 @@
           <w:szCs w:val="24"/>
         </w:rPr>
       </w:pPr>
-      <w:r>
-        <w:rPr>
-          <w:rFonts w:cs="Courier New"/>
-          <w:szCs w:val="24"/>
-        </w:rPr>
-        <w:t>{{ attorney.address.block() }}</w:t>
+      <w:proofErr w:type="gramStart"/>
+      <w:r>
+        <w:rPr>
+          <w:rFonts w:cs="Courier New"/>
+          <w:szCs w:val="24"/>
+        </w:rPr>
+        <w:t xml:space="preserve">{{ </w:t>
+      </w:r>
+      <w:proofErr w:type="spellStart"/>
+      <w:r>
+        <w:rPr>
+          <w:rFonts w:cs="Courier New"/>
+          <w:szCs w:val="24"/>
+        </w:rPr>
+        <w:t>attorney</w:t>
+      </w:r>
+      <w:proofErr w:type="gramEnd"/>
+      <w:r>
+        <w:rPr>
+          <w:rFonts w:cs="Courier New"/>
+          <w:szCs w:val="24"/>
+        </w:rPr>
+        <w:t>.address.block</w:t>
+      </w:r>
+      <w:proofErr w:type="spellEnd"/>
+      <w:r>
+        <w:rPr>
+          <w:rFonts w:cs="Courier New"/>
+          <w:szCs w:val="24"/>
+        </w:rPr>
+        <w:t>() }}</w:t>
       </w:r>
     </w:p>
     <w:p>
@@ -2976,12 +3700,53 @@
           <w:szCs w:val="24"/>
         </w:rPr>
       </w:pPr>
-      <w:r>
-        <w:rPr>
-          <w:rFonts w:cs="Courier New"/>
-          <w:szCs w:val="24"/>
-        </w:rPr>
-        <w:t>BBO # {{ attorney.id_number}}</w:t>
+      <w:proofErr w:type="spellStart"/>
+      <w:r>
+        <w:rPr>
+          <w:rFonts w:cs="Courier New"/>
+          <w:szCs w:val="24"/>
+        </w:rPr>
+        <w:t>BBO</w:t>
+      </w:r>
+      <w:proofErr w:type="spellEnd"/>
+      <w:r>
+        <w:rPr>
+          <w:rFonts w:cs="Courier New"/>
+          <w:szCs w:val="24"/>
+        </w:rPr>
+        <w:t xml:space="preserve"> # </w:t>
+      </w:r>
+      <w:proofErr w:type="gramStart"/>
+      <w:r>
+        <w:rPr>
+          <w:rFonts w:cs="Courier New"/>
+          <w:szCs w:val="24"/>
+        </w:rPr>
+        <w:t xml:space="preserve">{{ </w:t>
+      </w:r>
+      <w:proofErr w:type="spellStart"/>
+      <w:r>
+        <w:rPr>
+          <w:rFonts w:cs="Courier New"/>
+          <w:szCs w:val="24"/>
+        </w:rPr>
+        <w:t>attorney.id</w:t>
+      </w:r>
+      <w:proofErr w:type="gramEnd"/>
+      <w:r>
+        <w:rPr>
+          <w:rFonts w:cs="Courier New"/>
+          <w:szCs w:val="24"/>
+        </w:rPr>
+        <w:t>_number</w:t>
+      </w:r>
+      <w:proofErr w:type="spellEnd"/>
+      <w:r>
+        <w:rPr>
+          <w:rFonts w:cs="Courier New"/>
+          <w:szCs w:val="24"/>
+        </w:rPr>
+        <w:t>}}</w:t>
       </w:r>
     </w:p>
     <w:p>
@@ -3009,12 +3774,37 @@
           <w:szCs w:val="24"/>
         </w:rPr>
       </w:pPr>
-      <w:r>
-        <w:rPr>
-          <w:rFonts w:cs="Courier New"/>
-          <w:szCs w:val="24"/>
-        </w:rPr>
-        <w:t>{{ attorney.firm}}</w:t>
+      <w:proofErr w:type="gramStart"/>
+      <w:r>
+        <w:rPr>
+          <w:rFonts w:cs="Courier New"/>
+          <w:szCs w:val="24"/>
+        </w:rPr>
+        <w:t xml:space="preserve">{{ </w:t>
+      </w:r>
+      <w:proofErr w:type="spellStart"/>
+      <w:r>
+        <w:rPr>
+          <w:rFonts w:cs="Courier New"/>
+          <w:szCs w:val="24"/>
+        </w:rPr>
+        <w:t>attorney</w:t>
+      </w:r>
+      <w:proofErr w:type="gramEnd"/>
+      <w:r>
+        <w:rPr>
+          <w:rFonts w:cs="Courier New"/>
+          <w:szCs w:val="24"/>
+        </w:rPr>
+        <w:t>.firm</w:t>
+      </w:r>
+      <w:proofErr w:type="spellEnd"/>
+      <w:r>
+        <w:rPr>
+          <w:rFonts w:cs="Courier New"/>
+          <w:szCs w:val="24"/>
+        </w:rPr>
+        <w:t>}}</w:t>
       </w:r>
     </w:p>
     <w:p>
@@ -3042,12 +3832,37 @@
           <w:szCs w:val="24"/>
         </w:rPr>
       </w:pPr>
-      <w:r>
-        <w:rPr>
-          <w:rFonts w:cs="Courier New"/>
-          <w:szCs w:val="24"/>
-        </w:rPr>
-        <w:t>{{ attorney.email }}</w:t>
+      <w:proofErr w:type="gramStart"/>
+      <w:r>
+        <w:rPr>
+          <w:rFonts w:cs="Courier New"/>
+          <w:szCs w:val="24"/>
+        </w:rPr>
+        <w:t xml:space="preserve">{{ </w:t>
+      </w:r>
+      <w:proofErr w:type="spellStart"/>
+      <w:r>
+        <w:rPr>
+          <w:rFonts w:cs="Courier New"/>
+          <w:szCs w:val="24"/>
+        </w:rPr>
+        <w:t>attorney</w:t>
+      </w:r>
+      <w:proofErr w:type="gramEnd"/>
+      <w:r>
+        <w:rPr>
+          <w:rFonts w:cs="Courier New"/>
+          <w:szCs w:val="24"/>
+        </w:rPr>
+        <w:t>.email</w:t>
+      </w:r>
+      <w:proofErr w:type="spellEnd"/>
+      <w:r>
+        <w:rPr>
+          <w:rFonts w:cs="Courier New"/>
+          <w:szCs w:val="24"/>
+        </w:rPr>
+        <w:t xml:space="preserve"> }}</w:t>
       </w:r>
     </w:p>
     <w:p>
@@ -3075,12 +3890,37 @@
           <w:szCs w:val="24"/>
         </w:rPr>
       </w:pPr>
-      <w:r>
-        <w:rPr>
-          <w:rFonts w:cs="Courier New"/>
-          <w:szCs w:val="24"/>
-        </w:rPr>
-        <w:t>{{ attorney.phone_numbers() }}</w:t>
+      <w:proofErr w:type="gramStart"/>
+      <w:r>
+        <w:rPr>
+          <w:rFonts w:cs="Courier New"/>
+          <w:szCs w:val="24"/>
+        </w:rPr>
+        <w:t xml:space="preserve">{{ </w:t>
+      </w:r>
+      <w:proofErr w:type="spellStart"/>
+      <w:r>
+        <w:rPr>
+          <w:rFonts w:cs="Courier New"/>
+          <w:szCs w:val="24"/>
+        </w:rPr>
+        <w:t>attorney</w:t>
+      </w:r>
+      <w:proofErr w:type="gramEnd"/>
+      <w:r>
+        <w:rPr>
+          <w:rFonts w:cs="Courier New"/>
+          <w:szCs w:val="24"/>
+        </w:rPr>
+        <w:t>.phone_numbers</w:t>
+      </w:r>
+      <w:proofErr w:type="spellEnd"/>
+      <w:r>
+        <w:rPr>
+          <w:rFonts w:cs="Courier New"/>
+          <w:szCs w:val="24"/>
+        </w:rPr>
+        <w:t>() }}</w:t>
       </w:r>
     </w:p>
     <w:p>
@@ -3108,12 +3948,37 @@
           <w:szCs w:val="24"/>
         </w:rPr>
       </w:pPr>
-      <w:r>
-        <w:rPr>
-          <w:rFonts w:cs="Courier New"/>
-          <w:szCs w:val="24"/>
-        </w:rPr>
-        <w:t>{{ attorney.address.block() }}</w:t>
+      <w:proofErr w:type="gramStart"/>
+      <w:r>
+        <w:rPr>
+          <w:rFonts w:cs="Courier New"/>
+          <w:szCs w:val="24"/>
+        </w:rPr>
+        <w:t xml:space="preserve">{{ </w:t>
+      </w:r>
+      <w:proofErr w:type="spellStart"/>
+      <w:r>
+        <w:rPr>
+          <w:rFonts w:cs="Courier New"/>
+          <w:szCs w:val="24"/>
+        </w:rPr>
+        <w:t>attorney</w:t>
+      </w:r>
+      <w:proofErr w:type="gramEnd"/>
+      <w:r>
+        <w:rPr>
+          <w:rFonts w:cs="Courier New"/>
+          <w:szCs w:val="24"/>
+        </w:rPr>
+        <w:t>.address.block</w:t>
+      </w:r>
+      <w:proofErr w:type="spellEnd"/>
+      <w:r>
+        <w:rPr>
+          <w:rFonts w:cs="Courier New"/>
+          <w:szCs w:val="24"/>
+        </w:rPr>
+        <w:t>() }}</w:t>
       </w:r>
     </w:p>
     <w:p>
@@ -3172,7 +4037,23 @@
           <w:rFonts w:cs="Courier New"/>
           <w:szCs w:val="24"/>
         </w:rPr>
-        <w:t>{%p endfor %}</w:t>
+        <w:t xml:space="preserve">{%p </w:t>
+      </w:r>
+      <w:proofErr w:type="spellStart"/>
+      <w:r>
+        <w:rPr>
+          <w:rFonts w:cs="Courier New"/>
+          <w:szCs w:val="24"/>
+        </w:rPr>
+        <w:t>endfor</w:t>
+      </w:r>
+      <w:proofErr w:type="spellEnd"/>
+      <w:r>
+        <w:rPr>
+          <w:rFonts w:cs="Courier New"/>
+          <w:szCs w:val="24"/>
+        </w:rPr>
+        <w:t xml:space="preserve"> %}</w:t>
       </w:r>
     </w:p>
     <w:p>
@@ -3205,7 +4086,23 @@
           <w:rFonts w:cs="Courier New"/>
           <w:szCs w:val="24"/>
         </w:rPr>
-        <w:t>{%p endfor %}</w:t>
+        <w:t xml:space="preserve">{%p </w:t>
+      </w:r>
+      <w:proofErr w:type="spellStart"/>
+      <w:r>
+        <w:rPr>
+          <w:rFonts w:cs="Courier New"/>
+          <w:szCs w:val="24"/>
+        </w:rPr>
+        <w:t>endfor</w:t>
+      </w:r>
+      <w:proofErr w:type="spellEnd"/>
+      <w:r>
+        <w:rPr>
+          <w:rFonts w:cs="Courier New"/>
+          <w:szCs w:val="24"/>
+        </w:rPr>
+        <w:t xml:space="preserve"> %}</w:t>
       </w:r>
     </w:p>
     <w:p>
@@ -3264,7 +4161,39 @@
           <w:rFonts w:cs="Courier New"/>
           <w:szCs w:val="24"/>
         </w:rPr>
-        <w:t>{%p for other_party in other_parties %}</w:t>
+        <w:t xml:space="preserve">{%p for </w:t>
+      </w:r>
+      <w:proofErr w:type="spellStart"/>
+      <w:r>
+        <w:rPr>
+          <w:rFonts w:cs="Courier New"/>
+          <w:szCs w:val="24"/>
+        </w:rPr>
+        <w:t>other_party</w:t>
+      </w:r>
+      <w:proofErr w:type="spellEnd"/>
+      <w:r>
+        <w:rPr>
+          <w:rFonts w:cs="Courier New"/>
+          <w:szCs w:val="24"/>
+        </w:rPr>
+        <w:t xml:space="preserve"> in </w:t>
+      </w:r>
+      <w:proofErr w:type="spellStart"/>
+      <w:r>
+        <w:rPr>
+          <w:rFonts w:cs="Courier New"/>
+          <w:szCs w:val="24"/>
+        </w:rPr>
+        <w:t>other_parties</w:t>
+      </w:r>
+      <w:proofErr w:type="spellEnd"/>
+      <w:r>
+        <w:rPr>
+          <w:rFonts w:cs="Courier New"/>
+          <w:szCs w:val="24"/>
+        </w:rPr>
+        <w:t xml:space="preserve"> %}</w:t>
       </w:r>
     </w:p>
     <w:p>
@@ -3297,7 +4226,32 @@
           <w:rFonts w:cs="Courier New"/>
           <w:szCs w:val="24"/>
         </w:rPr>
-        <w:t>{%p for attorney in other_party.attorneys %}</w:t>
+        <w:t xml:space="preserve">{%p for attorney in </w:t>
+      </w:r>
+      <w:proofErr w:type="spellStart"/>
+      <w:r>
+        <w:rPr>
+          <w:rFonts w:cs="Courier New"/>
+          <w:szCs w:val="24"/>
+        </w:rPr>
+        <w:t>other_</w:t>
+      </w:r>
+      <w:proofErr w:type="gramStart"/>
+      <w:r>
+        <w:rPr>
+          <w:rFonts w:cs="Courier New"/>
+          <w:szCs w:val="24"/>
+        </w:rPr>
+        <w:t>party.attorneys</w:t>
+      </w:r>
+      <w:proofErr w:type="spellEnd"/>
+      <w:proofErr w:type="gramEnd"/>
+      <w:r>
+        <w:rPr>
+          <w:rFonts w:cs="Courier New"/>
+          <w:szCs w:val="24"/>
+        </w:rPr>
+        <w:t xml:space="preserve"> %}</w:t>
       </w:r>
     </w:p>
     <w:p>
@@ -3351,12 +4305,21 @@
           <w:szCs w:val="24"/>
         </w:rPr>
       </w:pPr>
-      <w:r>
-        <w:rPr>
-          <w:rFonts w:cs="Courier New"/>
-          <w:szCs w:val="24"/>
-        </w:rPr>
-        <w:t>{{ attorney.name }}</w:t>
+      <w:proofErr w:type="gramStart"/>
+      <w:r>
+        <w:rPr>
+          <w:rFonts w:cs="Courier New"/>
+          <w:szCs w:val="24"/>
+        </w:rPr>
+        <w:t>{{ attorney.name</w:t>
+      </w:r>
+      <w:proofErr w:type="gramEnd"/>
+      <w:r>
+        <w:rPr>
+          <w:rFonts w:cs="Courier New"/>
+          <w:szCs w:val="24"/>
+        </w:rPr>
+        <w:t xml:space="preserve"> }}</w:t>
       </w:r>
     </w:p>
     <w:p>
@@ -3367,7 +4330,15 @@
         </w:tabs>
       </w:pPr>
       <w:r>
-        <w:t xml:space="preserve">Attorney for {{ other_party.name }} </w:t>
+        <w:t xml:space="preserve">Attorney for </w:t>
+      </w:r>
+      <w:proofErr w:type="gramStart"/>
+      <w:r>
+        <w:t>{{ other_party.name</w:t>
+      </w:r>
+      <w:proofErr w:type="gramEnd"/>
+      <w:r>
+        <w:t xml:space="preserve"> }} </w:t>
       </w:r>
     </w:p>
     <w:p>
@@ -3395,12 +4366,37 @@
           <w:szCs w:val="24"/>
         </w:rPr>
       </w:pPr>
-      <w:r>
-        <w:rPr>
-          <w:rFonts w:cs="Courier New"/>
-          <w:szCs w:val="24"/>
-        </w:rPr>
-        <w:t>{{ attorney.address.block() }}</w:t>
+      <w:proofErr w:type="gramStart"/>
+      <w:r>
+        <w:rPr>
+          <w:rFonts w:cs="Courier New"/>
+          <w:szCs w:val="24"/>
+        </w:rPr>
+        <w:t xml:space="preserve">{{ </w:t>
+      </w:r>
+      <w:proofErr w:type="spellStart"/>
+      <w:r>
+        <w:rPr>
+          <w:rFonts w:cs="Courier New"/>
+          <w:szCs w:val="24"/>
+        </w:rPr>
+        <w:t>attorney</w:t>
+      </w:r>
+      <w:proofErr w:type="gramEnd"/>
+      <w:r>
+        <w:rPr>
+          <w:rFonts w:cs="Courier New"/>
+          <w:szCs w:val="24"/>
+        </w:rPr>
+        <w:t>.address.block</w:t>
+      </w:r>
+      <w:proofErr w:type="spellEnd"/>
+      <w:r>
+        <w:rPr>
+          <w:rFonts w:cs="Courier New"/>
+          <w:szCs w:val="24"/>
+        </w:rPr>
+        <w:t>() }}</w:t>
       </w:r>
     </w:p>
     <w:p>
@@ -3428,12 +4424,53 @@
           <w:szCs w:val="24"/>
         </w:rPr>
       </w:pPr>
-      <w:r>
-        <w:rPr>
-          <w:rFonts w:cs="Courier New"/>
-          <w:szCs w:val="24"/>
-        </w:rPr>
-        <w:t>BBO # {{ attorney.id_number}}</w:t>
+      <w:proofErr w:type="spellStart"/>
+      <w:r>
+        <w:rPr>
+          <w:rFonts w:cs="Courier New"/>
+          <w:szCs w:val="24"/>
+        </w:rPr>
+        <w:t>BBO</w:t>
+      </w:r>
+      <w:proofErr w:type="spellEnd"/>
+      <w:r>
+        <w:rPr>
+          <w:rFonts w:cs="Courier New"/>
+          <w:szCs w:val="24"/>
+        </w:rPr>
+        <w:t xml:space="preserve"> # </w:t>
+      </w:r>
+      <w:proofErr w:type="gramStart"/>
+      <w:r>
+        <w:rPr>
+          <w:rFonts w:cs="Courier New"/>
+          <w:szCs w:val="24"/>
+        </w:rPr>
+        <w:t xml:space="preserve">{{ </w:t>
+      </w:r>
+      <w:proofErr w:type="spellStart"/>
+      <w:r>
+        <w:rPr>
+          <w:rFonts w:cs="Courier New"/>
+          <w:szCs w:val="24"/>
+        </w:rPr>
+        <w:t>attorney.id</w:t>
+      </w:r>
+      <w:proofErr w:type="gramEnd"/>
+      <w:r>
+        <w:rPr>
+          <w:rFonts w:cs="Courier New"/>
+          <w:szCs w:val="24"/>
+        </w:rPr>
+        <w:t>_number</w:t>
+      </w:r>
+      <w:proofErr w:type="spellEnd"/>
+      <w:r>
+        <w:rPr>
+          <w:rFonts w:cs="Courier New"/>
+          <w:szCs w:val="24"/>
+        </w:rPr>
+        <w:t>}}</w:t>
       </w:r>
     </w:p>
     <w:p>
@@ -3461,12 +4498,37 @@
           <w:szCs w:val="24"/>
         </w:rPr>
       </w:pPr>
-      <w:r>
-        <w:rPr>
-          <w:rFonts w:cs="Courier New"/>
-          <w:szCs w:val="24"/>
-        </w:rPr>
-        <w:t>{{ attorney.firm}}</w:t>
+      <w:proofErr w:type="gramStart"/>
+      <w:r>
+        <w:rPr>
+          <w:rFonts w:cs="Courier New"/>
+          <w:szCs w:val="24"/>
+        </w:rPr>
+        <w:t xml:space="preserve">{{ </w:t>
+      </w:r>
+      <w:proofErr w:type="spellStart"/>
+      <w:r>
+        <w:rPr>
+          <w:rFonts w:cs="Courier New"/>
+          <w:szCs w:val="24"/>
+        </w:rPr>
+        <w:t>attorney</w:t>
+      </w:r>
+      <w:proofErr w:type="gramEnd"/>
+      <w:r>
+        <w:rPr>
+          <w:rFonts w:cs="Courier New"/>
+          <w:szCs w:val="24"/>
+        </w:rPr>
+        <w:t>.firm</w:t>
+      </w:r>
+      <w:proofErr w:type="spellEnd"/>
+      <w:r>
+        <w:rPr>
+          <w:rFonts w:cs="Courier New"/>
+          <w:szCs w:val="24"/>
+        </w:rPr>
+        <w:t>}}</w:t>
       </w:r>
     </w:p>
     <w:p>
@@ -3494,6 +4556,7 @@
           <w:szCs w:val="24"/>
         </w:rPr>
       </w:pPr>
+      <w:proofErr w:type="gramStart"/>
       <w:r>
         <w:rPr>
           <w:rFonts w:cs="Courier New"/>
@@ -3501,13 +4564,24 @@
         </w:rPr>
         <w:t xml:space="preserve">{{ </w:t>
       </w:r>
-      <w:r>
-        <w:rPr>
-          <w:rFonts w:cs="Courier New"/>
-          <w:szCs w:val="24"/>
-        </w:rPr>
-        <w:t>showifdef('</w:t>
-      </w:r>
+      <w:proofErr w:type="spellStart"/>
+      <w:r>
+        <w:rPr>
+          <w:rFonts w:cs="Courier New"/>
+          <w:szCs w:val="24"/>
+        </w:rPr>
+        <w:t>showifdef</w:t>
+      </w:r>
+      <w:proofErr w:type="spellEnd"/>
+      <w:proofErr w:type="gramEnd"/>
+      <w:r>
+        <w:rPr>
+          <w:rFonts w:cs="Courier New"/>
+          <w:szCs w:val="24"/>
+        </w:rPr>
+        <w:t>('</w:t>
+      </w:r>
+      <w:proofErr w:type="spellStart"/>
       <w:r>
         <w:rPr>
           <w:rFonts w:cs="Courier New"/>
@@ -3515,6 +4589,7 @@
         </w:rPr>
         <w:t>attorney.email</w:t>
       </w:r>
+      <w:proofErr w:type="spellEnd"/>
       <w:r>
         <w:rPr>
           <w:rFonts w:cs="Courier New"/>
@@ -3555,12 +4630,37 @@
           <w:szCs w:val="24"/>
         </w:rPr>
       </w:pPr>
-      <w:r>
-        <w:rPr>
-          <w:rFonts w:cs="Courier New"/>
-          <w:szCs w:val="24"/>
-        </w:rPr>
-        <w:t>{{ attorney.phone_numbers() }}</w:t>
+      <w:proofErr w:type="gramStart"/>
+      <w:r>
+        <w:rPr>
+          <w:rFonts w:cs="Courier New"/>
+          <w:szCs w:val="24"/>
+        </w:rPr>
+        <w:t xml:space="preserve">{{ </w:t>
+      </w:r>
+      <w:proofErr w:type="spellStart"/>
+      <w:r>
+        <w:rPr>
+          <w:rFonts w:cs="Courier New"/>
+          <w:szCs w:val="24"/>
+        </w:rPr>
+        <w:t>attorney</w:t>
+      </w:r>
+      <w:proofErr w:type="gramEnd"/>
+      <w:r>
+        <w:rPr>
+          <w:rFonts w:cs="Courier New"/>
+          <w:szCs w:val="24"/>
+        </w:rPr>
+        <w:t>.phone_numbers</w:t>
+      </w:r>
+      <w:proofErr w:type="spellEnd"/>
+      <w:r>
+        <w:rPr>
+          <w:rFonts w:cs="Courier New"/>
+          <w:szCs w:val="24"/>
+        </w:rPr>
+        <w:t>() }}</w:t>
       </w:r>
     </w:p>
     <w:p>
@@ -3588,12 +4688,37 @@
           <w:szCs w:val="24"/>
         </w:rPr>
       </w:pPr>
-      <w:r>
-        <w:rPr>
-          <w:rFonts w:cs="Courier New"/>
-          <w:szCs w:val="24"/>
-        </w:rPr>
-        <w:t>{{ attorney.address.block() }}</w:t>
+      <w:proofErr w:type="gramStart"/>
+      <w:r>
+        <w:rPr>
+          <w:rFonts w:cs="Courier New"/>
+          <w:szCs w:val="24"/>
+        </w:rPr>
+        <w:t xml:space="preserve">{{ </w:t>
+      </w:r>
+      <w:proofErr w:type="spellStart"/>
+      <w:r>
+        <w:rPr>
+          <w:rFonts w:cs="Courier New"/>
+          <w:szCs w:val="24"/>
+        </w:rPr>
+        <w:t>attorney</w:t>
+      </w:r>
+      <w:proofErr w:type="gramEnd"/>
+      <w:r>
+        <w:rPr>
+          <w:rFonts w:cs="Courier New"/>
+          <w:szCs w:val="24"/>
+        </w:rPr>
+        <w:t>.address.block</w:t>
+      </w:r>
+      <w:proofErr w:type="spellEnd"/>
+      <w:r>
+        <w:rPr>
+          <w:rFonts w:cs="Courier New"/>
+          <w:szCs w:val="24"/>
+        </w:rPr>
+        <w:t>() }}</w:t>
       </w:r>
     </w:p>
     <w:p>
@@ -3652,7 +4777,23 @@
           <w:rFonts w:cs="Courier New"/>
           <w:szCs w:val="24"/>
         </w:rPr>
-        <w:t>{%p endfor %}</w:t>
+        <w:t xml:space="preserve">{%p </w:t>
+      </w:r>
+      <w:proofErr w:type="spellStart"/>
+      <w:r>
+        <w:rPr>
+          <w:rFonts w:cs="Courier New"/>
+          <w:szCs w:val="24"/>
+        </w:rPr>
+        <w:t>endfor</w:t>
+      </w:r>
+      <w:proofErr w:type="spellEnd"/>
+      <w:r>
+        <w:rPr>
+          <w:rFonts w:cs="Courier New"/>
+          <w:szCs w:val="24"/>
+        </w:rPr>
+        <w:t xml:space="preserve"> %}</w:t>
       </w:r>
     </w:p>
     <w:p>
@@ -3686,7 +4827,23 @@
           <w:szCs w:val="24"/>
         </w:rPr>
         <w:lastRenderedPageBreak/>
-        <w:t>{%p endfor %}</w:t>
+        <w:t xml:space="preserve">{%p </w:t>
+      </w:r>
+      <w:proofErr w:type="spellStart"/>
+      <w:r>
+        <w:rPr>
+          <w:rFonts w:cs="Courier New"/>
+          <w:szCs w:val="24"/>
+        </w:rPr>
+        <w:t>endfor</w:t>
+      </w:r>
+      <w:proofErr w:type="spellEnd"/>
+      <w:r>
+        <w:rPr>
+          <w:rFonts w:cs="Courier New"/>
+          <w:szCs w:val="24"/>
+        </w:rPr>
+        <w:t xml:space="preserve"> %}</w:t>
       </w:r>
     </w:p>
     <w:p>
@@ -3747,6 +4904,7 @@
         </w:rPr>
         <w:t xml:space="preserve">{%p for </w:t>
       </w:r>
+      <w:proofErr w:type="spellStart"/>
       <w:r>
         <w:rPr>
           <w:rFonts w:cs="Courier New"/>
@@ -3761,13 +4919,23 @@
         </w:rPr>
         <w:t>y</w:t>
       </w:r>
-      <w:r>
-        <w:rPr>
-          <w:rFonts w:cs="Courier New"/>
-          <w:szCs w:val="24"/>
-        </w:rPr>
-        <w:t xml:space="preserve"> in other_parties</w:t>
-      </w:r>
+      <w:proofErr w:type="spellEnd"/>
+      <w:r>
+        <w:rPr>
+          <w:rFonts w:cs="Courier New"/>
+          <w:szCs w:val="24"/>
+        </w:rPr>
+        <w:t xml:space="preserve"> in </w:t>
+      </w:r>
+      <w:proofErr w:type="spellStart"/>
+      <w:r>
+        <w:rPr>
+          <w:rFonts w:cs="Courier New"/>
+          <w:szCs w:val="24"/>
+        </w:rPr>
+        <w:t>other_parties</w:t>
+      </w:r>
+      <w:proofErr w:type="spellEnd"/>
       <w:r>
         <w:rPr>
           <w:rFonts w:cs="Courier New"/>
@@ -3822,12 +4990,21 @@
         </w:rPr>
         <w:t xml:space="preserve">{% if </w:t>
       </w:r>
-      <w:r>
-        <w:rPr>
-          <w:rFonts w:cs="Courier New"/>
-          <w:szCs w:val="24"/>
-        </w:rPr>
-        <w:t>other_part</w:t>
+      <w:proofErr w:type="spellStart"/>
+      <w:r>
+        <w:rPr>
+          <w:rFonts w:cs="Courier New"/>
+          <w:szCs w:val="24"/>
+        </w:rPr>
+        <w:t>other_</w:t>
+      </w:r>
+      <w:proofErr w:type="gramStart"/>
+      <w:r>
+        <w:rPr>
+          <w:rFonts w:cs="Courier New"/>
+          <w:szCs w:val="24"/>
+        </w:rPr>
+        <w:t>part</w:t>
       </w:r>
       <w:r>
         <w:rPr>
@@ -3841,7 +5018,23 @@
           <w:rFonts w:cs="Courier New"/>
           <w:szCs w:val="24"/>
         </w:rPr>
-        <w:t>.attorneys.there_are_any == False</w:t>
+        <w:t>.attorneys</w:t>
+      </w:r>
+      <w:proofErr w:type="gramEnd"/>
+      <w:r>
+        <w:rPr>
+          <w:rFonts w:cs="Courier New"/>
+          <w:szCs w:val="24"/>
+        </w:rPr>
+        <w:t>.there_are_any</w:t>
+      </w:r>
+      <w:proofErr w:type="spellEnd"/>
+      <w:r>
+        <w:rPr>
+          <w:rFonts w:cs="Courier New"/>
+          <w:szCs w:val="24"/>
+        </w:rPr>
+        <w:t xml:space="preserve"> == False</w:t>
       </w:r>
       <w:r>
         <w:rPr>
@@ -3909,6 +5102,7 @@
           <w:szCs w:val="24"/>
         </w:rPr>
       </w:pPr>
+      <w:proofErr w:type="gramStart"/>
       <w:r>
         <w:rPr>
           <w:rFonts w:cs="Courier New"/>
@@ -3928,7 +5122,15 @@
           <w:rFonts w:cs="Courier New"/>
           <w:szCs w:val="24"/>
         </w:rPr>
-        <w:t>.name }}</w:t>
+        <w:t>.name</w:t>
+      </w:r>
+      <w:proofErr w:type="gramEnd"/>
+      <w:r>
+        <w:rPr>
+          <w:rFonts w:cs="Courier New"/>
+          <w:szCs w:val="24"/>
+        </w:rPr>
+        <w:t xml:space="preserve"> }}</w:t>
       </w:r>
     </w:p>
     <w:p>
@@ -3956,12 +5158,29 @@
           <w:szCs w:val="24"/>
         </w:rPr>
       </w:pPr>
-      <w:r>
-        <w:rPr>
-          <w:rFonts w:cs="Courier New"/>
-          <w:szCs w:val="24"/>
-        </w:rPr>
-        <w:t>{{ other_part</w:t>
+      <w:proofErr w:type="gramStart"/>
+      <w:r>
+        <w:rPr>
+          <w:rFonts w:cs="Courier New"/>
+          <w:szCs w:val="24"/>
+        </w:rPr>
+        <w:t xml:space="preserve">{{ </w:t>
+      </w:r>
+      <w:proofErr w:type="spellStart"/>
+      <w:r>
+        <w:rPr>
+          <w:rFonts w:cs="Courier New"/>
+          <w:szCs w:val="24"/>
+        </w:rPr>
+        <w:t>other</w:t>
+      </w:r>
+      <w:proofErr w:type="gramEnd"/>
+      <w:r>
+        <w:rPr>
+          <w:rFonts w:cs="Courier New"/>
+          <w:szCs w:val="24"/>
+        </w:rPr>
+        <w:t>_part</w:t>
       </w:r>
       <w:r>
         <w:rPr>
@@ -3982,7 +5201,15 @@
           <w:rFonts w:cs="Courier New"/>
           <w:szCs w:val="24"/>
         </w:rPr>
-        <w:t>address.block() }}</w:t>
+        <w:t>address.block</w:t>
+      </w:r>
+      <w:proofErr w:type="spellEnd"/>
+      <w:r>
+        <w:rPr>
+          <w:rFonts w:cs="Courier New"/>
+          <w:szCs w:val="24"/>
+        </w:rPr>
+        <w:t>() }}</w:t>
       </w:r>
     </w:p>
     <w:p>
@@ -4043,12 +5270,38 @@
           <w:szCs w:val="24"/>
         </w:rPr>
       </w:pPr>
-      <w:r>
-        <w:rPr>
-          <w:rFonts w:cs="Courier New"/>
-          <w:szCs w:val="24"/>
-        </w:rPr>
-        <w:t>{{ showifdef('other_</w:t>
+      <w:proofErr w:type="gramStart"/>
+      <w:r>
+        <w:rPr>
+          <w:rFonts w:cs="Courier New"/>
+          <w:szCs w:val="24"/>
+        </w:rPr>
+        <w:t xml:space="preserve">{{ </w:t>
+      </w:r>
+      <w:proofErr w:type="spellStart"/>
+      <w:r>
+        <w:rPr>
+          <w:rFonts w:cs="Courier New"/>
+          <w:szCs w:val="24"/>
+        </w:rPr>
+        <w:t>showifdef</w:t>
+      </w:r>
+      <w:proofErr w:type="spellEnd"/>
+      <w:proofErr w:type="gramEnd"/>
+      <w:r>
+        <w:rPr>
+          <w:rFonts w:cs="Courier New"/>
+          <w:szCs w:val="24"/>
+        </w:rPr>
+        <w:t>('</w:t>
+      </w:r>
+      <w:proofErr w:type="spellStart"/>
+      <w:r>
+        <w:rPr>
+          <w:rFonts w:cs="Courier New"/>
+          <w:szCs w:val="24"/>
+        </w:rPr>
+        <w:t>other_</w:t>
       </w:r>
       <w:r>
         <w:rPr>
@@ -4062,7 +5315,15 @@
           <w:rFonts w:cs="Courier New"/>
           <w:szCs w:val="24"/>
         </w:rPr>
-        <w:t>.phone_numbers()') }}</w:t>
+        <w:t>.phone_numbers</w:t>
+      </w:r>
+      <w:proofErr w:type="spellEnd"/>
+      <w:r>
+        <w:rPr>
+          <w:rFonts w:cs="Courier New"/>
+          <w:szCs w:val="24"/>
+        </w:rPr>
+        <w:t>()') }}</w:t>
       </w:r>
     </w:p>
     <w:p>
@@ -4090,19 +5351,46 @@
           <w:szCs w:val="24"/>
         </w:rPr>
       </w:pPr>
-      <w:r>
-        <w:rPr>
-          <w:rFonts w:cs="Courier New"/>
-          <w:szCs w:val="24"/>
-        </w:rPr>
-        <w:t>{{ showifdef('</w:t>
-      </w:r>
-      <w:r>
-        <w:rPr>
-          <w:rFonts w:cs="Courier New"/>
-          <w:szCs w:val="24"/>
-        </w:rPr>
-        <w:t>other_party.email') }}</w:t>
+      <w:proofErr w:type="gramStart"/>
+      <w:r>
+        <w:rPr>
+          <w:rFonts w:cs="Courier New"/>
+          <w:szCs w:val="24"/>
+        </w:rPr>
+        <w:t xml:space="preserve">{{ </w:t>
+      </w:r>
+      <w:proofErr w:type="spellStart"/>
+      <w:r>
+        <w:rPr>
+          <w:rFonts w:cs="Courier New"/>
+          <w:szCs w:val="24"/>
+        </w:rPr>
+        <w:t>showifdef</w:t>
+      </w:r>
+      <w:proofErr w:type="spellEnd"/>
+      <w:proofErr w:type="gramEnd"/>
+      <w:r>
+        <w:rPr>
+          <w:rFonts w:cs="Courier New"/>
+          <w:szCs w:val="24"/>
+        </w:rPr>
+        <w:t>('</w:t>
+      </w:r>
+      <w:proofErr w:type="spellStart"/>
+      <w:r>
+        <w:rPr>
+          <w:rFonts w:cs="Courier New"/>
+          <w:szCs w:val="24"/>
+        </w:rPr>
+        <w:t>other_party.email</w:t>
+      </w:r>
+      <w:proofErr w:type="spellEnd"/>
+      <w:r>
+        <w:rPr>
+          <w:rFonts w:cs="Courier New"/>
+          <w:szCs w:val="24"/>
+        </w:rPr>
+        <w:t>') }}</w:t>
       </w:r>
     </w:p>
     <w:p>
@@ -4168,7 +5456,23 @@
           <w:rFonts w:cs="Courier New"/>
           <w:szCs w:val="24"/>
         </w:rPr>
-        <w:t>{%p endfor %}</w:t>
+        <w:t xml:space="preserve">{%p </w:t>
+      </w:r>
+      <w:proofErr w:type="spellStart"/>
+      <w:r>
+        <w:rPr>
+          <w:rFonts w:cs="Courier New"/>
+          <w:szCs w:val="24"/>
+        </w:rPr>
+        <w:t>endfor</w:t>
+      </w:r>
+      <w:proofErr w:type="spellEnd"/>
+      <w:r>
+        <w:rPr>
+          <w:rFonts w:cs="Courier New"/>
+          <w:szCs w:val="24"/>
+        </w:rPr>
+        <w:t xml:space="preserve"> %}</w:t>
       </w:r>
     </w:p>
     <w:p>
@@ -4204,7 +5508,15 @@
         <w:jc w:val="right"/>
       </w:pPr>
       <w:r>
-        <w:t>{%p if i == "final" %}</w:t>
+        <w:t xml:space="preserve">{%p if </w:t>
+      </w:r>
+      <w:proofErr w:type="spellStart"/>
+      <w:r>
+        <w:t>i</w:t>
+      </w:r>
+      <w:proofErr w:type="spellEnd"/>
+      <w:r>
+        <w:t xml:space="preserve"> == "final" %}</w:t>
       </w:r>
     </w:p>
     <w:p>
@@ -4215,8 +5527,13 @@
       <w:r>
         <w:t xml:space="preserve">{% if </w:t>
       </w:r>
-      <w:r>
-        <w:t xml:space="preserve">pro_se_or_atty </w:t>
+      <w:proofErr w:type="spellStart"/>
+      <w:r>
+        <w:t>pro_se_or_atty</w:t>
+      </w:r>
+      <w:proofErr w:type="spellEnd"/>
+      <w:r>
+        <w:t xml:space="preserve"> </w:t>
       </w:r>
       <w:r>
         <w:t>=</w:t>
@@ -4228,7 +5545,15 @@
         <w:t xml:space="preserve"> </w:t>
       </w:r>
       <w:r>
-        <w:t>'attorney' %} {{ users[0].attorneys[0].signature }} {%else %}</w:t>
+        <w:t xml:space="preserve">'attorney' %} </w:t>
+      </w:r>
+      <w:proofErr w:type="gramStart"/>
+      <w:r>
+        <w:t>{{ users</w:t>
+      </w:r>
+      <w:proofErr w:type="gramEnd"/>
+      <w:r>
+        <w:t>[0].attorneys[0].signature }} {%else %}</w:t>
       </w:r>
     </w:p>
     <w:p>
@@ -4236,8 +5561,13 @@
         <w:pStyle w:val="NoSpacing"/>
         <w:jc w:val="right"/>
       </w:pPr>
-      <w:r>
-        <w:t xml:space="preserve">{{ users[0].signature }} </w:t>
+      <w:proofErr w:type="gramStart"/>
+      <w:r>
+        <w:t>{{ users</w:t>
+      </w:r>
+      <w:proofErr w:type="gramEnd"/>
+      <w:r>
+        <w:t xml:space="preserve">[0].signature }} </w:t>
       </w:r>
     </w:p>
     <w:p>
@@ -4281,8 +5611,21 @@
       <w:r>
         <w:t xml:space="preserve"> if </w:t>
       </w:r>
-      <w:r>
-        <w:t>users[0].attorneys.there_are_any =</w:t>
+      <w:proofErr w:type="gramStart"/>
+      <w:r>
+        <w:t>users[</w:t>
+      </w:r>
+      <w:proofErr w:type="gramEnd"/>
+      <w:r>
+        <w:t>0].</w:t>
+      </w:r>
+      <w:proofErr w:type="spellStart"/>
+      <w:r>
+        <w:t>attorneys.there_are_any</w:t>
+      </w:r>
+      <w:proofErr w:type="spellEnd"/>
+      <w:r>
+        <w:t xml:space="preserve"> =</w:t>
       </w:r>
       <w:r>
         <w:t>=</w:t>
@@ -4300,7 +5643,15 @@
         <w:jc w:val="right"/>
       </w:pPr>
       <w:r>
-        <w:t xml:space="preserve"> {{ users[0].attorneys[0].name }} </w:t>
+        <w:t xml:space="preserve"> </w:t>
+      </w:r>
+      <w:proofErr w:type="gramStart"/>
+      <w:r>
+        <w:t>{{ users</w:t>
+      </w:r>
+      <w:proofErr w:type="gramEnd"/>
+      <w:r>
+        <w:t xml:space="preserve">[0].attorneys[0].name }} </w:t>
       </w:r>
     </w:p>
     <w:p>
@@ -4309,7 +5660,15 @@
         <w:jc w:val="right"/>
       </w:pPr>
       <w:r>
-        <w:t xml:space="preserve">Attorney for {{ users[0].name }} </w:t>
+        <w:t xml:space="preserve">Attorney for </w:t>
+      </w:r>
+      <w:proofErr w:type="gramStart"/>
+      <w:r>
+        <w:t>{{ users</w:t>
+      </w:r>
+      <w:proofErr w:type="gramEnd"/>
+      <w:r>
+        <w:t xml:space="preserve">[0].name }} </w:t>
       </w:r>
     </w:p>
     <w:p>
@@ -4317,8 +5676,21 @@
         <w:pStyle w:val="NoSpacing"/>
         <w:jc w:val="right"/>
       </w:pPr>
-      <w:r>
-        <w:t>{{ users[0].attorneys[0].address.block() }}</w:t>
+      <w:proofErr w:type="gramStart"/>
+      <w:r>
+        <w:t>{{ users</w:t>
+      </w:r>
+      <w:proofErr w:type="gramEnd"/>
+      <w:r>
+        <w:t>[0].attorneys[0].</w:t>
+      </w:r>
+      <w:proofErr w:type="spellStart"/>
+      <w:r>
+        <w:t>address.block</w:t>
+      </w:r>
+      <w:proofErr w:type="spellEnd"/>
+      <w:r>
+        <w:t>() }}</w:t>
       </w:r>
     </w:p>
     <w:p>
@@ -4326,8 +5698,29 @@
         <w:pStyle w:val="NoSpacing"/>
         <w:jc w:val="right"/>
       </w:pPr>
-      <w:r>
-        <w:t>BBO # {{ users[0].attorneys[0].id_number}}</w:t>
+      <w:proofErr w:type="spellStart"/>
+      <w:r>
+        <w:t>BBO</w:t>
+      </w:r>
+      <w:proofErr w:type="spellEnd"/>
+      <w:r>
+        <w:t xml:space="preserve"> # </w:t>
+      </w:r>
+      <w:proofErr w:type="gramStart"/>
+      <w:r>
+        <w:t>{{ users</w:t>
+      </w:r>
+      <w:proofErr w:type="gramEnd"/>
+      <w:r>
+        <w:t>[0].attorneys[0].</w:t>
+      </w:r>
+      <w:proofErr w:type="spellStart"/>
+      <w:r>
+        <w:t>id_number</w:t>
+      </w:r>
+      <w:proofErr w:type="spellEnd"/>
+      <w:r>
+        <w:t>}}</w:t>
       </w:r>
     </w:p>
     <w:p>
@@ -4335,8 +5728,13 @@
         <w:pStyle w:val="NoSpacing"/>
         <w:jc w:val="right"/>
       </w:pPr>
-      <w:r>
-        <w:t>{{ users[0].attorneys[0].firm}}</w:t>
+      <w:proofErr w:type="gramStart"/>
+      <w:r>
+        <w:t>{{ users</w:t>
+      </w:r>
+      <w:proofErr w:type="gramEnd"/>
+      <w:r>
+        <w:t>[0].attorneys[0].firm}}</w:t>
       </w:r>
     </w:p>
     <w:p>
@@ -4344,8 +5742,21 @@
         <w:pStyle w:val="NoSpacing"/>
         <w:jc w:val="right"/>
       </w:pPr>
-      <w:r>
-        <w:t>{{ users[0].attorneys[0].phone_numbers() }}</w:t>
+      <w:proofErr w:type="gramStart"/>
+      <w:r>
+        <w:t>{{ users</w:t>
+      </w:r>
+      <w:proofErr w:type="gramEnd"/>
+      <w:r>
+        <w:t>[0].attorneys[0].</w:t>
+      </w:r>
+      <w:proofErr w:type="spellStart"/>
+      <w:r>
+        <w:t>phone_numbers</w:t>
+      </w:r>
+      <w:proofErr w:type="spellEnd"/>
+      <w:r>
+        <w:t>() }}</w:t>
       </w:r>
     </w:p>
     <w:p>
@@ -4353,8 +5764,13 @@
         <w:pStyle w:val="NoSpacing"/>
         <w:jc w:val="right"/>
       </w:pPr>
-      <w:r>
-        <w:t>{{ users[0].attorneys[0].email }}</w:t>
+      <w:proofErr w:type="gramStart"/>
+      <w:r>
+        <w:t>{{ users</w:t>
+      </w:r>
+      <w:proofErr w:type="gramEnd"/>
+      <w:r>
+        <w:t>[0].attorneys[0].email }}</w:t>
       </w:r>
     </w:p>
     <w:p>
@@ -4371,8 +5787,13 @@
         <w:pStyle w:val="NoSpacing"/>
         <w:jc w:val="right"/>
       </w:pPr>
-      <w:r>
-        <w:t>{{ users[0].name }}</w:t>
+      <w:proofErr w:type="gramStart"/>
+      <w:r>
+        <w:t>{{ users</w:t>
+      </w:r>
+      <w:proofErr w:type="gramEnd"/>
+      <w:r>
+        <w:t>[0].name }}</w:t>
       </w:r>
     </w:p>
     <w:p>
@@ -4380,8 +5801,21 @@
         <w:pStyle w:val="NoSpacing"/>
         <w:jc w:val="right"/>
       </w:pPr>
-      <w:r>
-        <w:t>{{ users[0].address.block() }}</w:t>
+      <w:proofErr w:type="gramStart"/>
+      <w:r>
+        <w:t>{{ users</w:t>
+      </w:r>
+      <w:proofErr w:type="gramEnd"/>
+      <w:r>
+        <w:t>[0].</w:t>
+      </w:r>
+      <w:proofErr w:type="spellStart"/>
+      <w:r>
+        <w:t>address.block</w:t>
+      </w:r>
+      <w:proofErr w:type="spellEnd"/>
+      <w:r>
+        <w:t>() }}</w:t>
       </w:r>
     </w:p>
     <w:p>
@@ -4398,8 +5832,21 @@
         <w:pStyle w:val="NoSpacing"/>
         <w:jc w:val="right"/>
       </w:pPr>
-      <w:r>
-        <w:t>{{ users[0].phone_numbers() }}</w:t>
+      <w:proofErr w:type="gramStart"/>
+      <w:r>
+        <w:t>{{ users</w:t>
+      </w:r>
+      <w:proofErr w:type="gramEnd"/>
+      <w:r>
+        <w:t>[0].</w:t>
+      </w:r>
+      <w:proofErr w:type="spellStart"/>
+      <w:r>
+        <w:t>phone_numbers</w:t>
+      </w:r>
+      <w:proofErr w:type="spellEnd"/>
+      <w:r>
+        <w:t>() }}</w:t>
       </w:r>
     </w:p>
     <w:p>
@@ -4407,8 +5854,13 @@
         <w:pStyle w:val="NoSpacing"/>
         <w:jc w:val="right"/>
       </w:pPr>
-      <w:r>
-        <w:t>{{ users[0].email }}</w:t>
+      <w:proofErr w:type="gramStart"/>
+      <w:r>
+        <w:t>{{ users</w:t>
+      </w:r>
+      <w:proofErr w:type="gramEnd"/>
+      <w:r>
+        <w:t>[0].email }}</w:t>
       </w:r>
     </w:p>
     <w:p>

</xml_diff>

<commit_message>
added 12b questions and sj questions
</commit_message>
<xml_diff>
--- a/docassemble/AppealsBriefTemplate/data/templates/appeals_brief_template.docx
+++ b/docassemble/AppealsBriefTemplate/data/templates/appeals_brief_template.docx
@@ -40,17 +40,12 @@
       <w:r>
         <w:t xml:space="preserve">No. </w:t>
       </w:r>
-      <w:proofErr w:type="gramStart"/>
       <w:r>
         <w:t xml:space="preserve">{{ </w:t>
       </w:r>
       <w:proofErr w:type="spellStart"/>
       <w:r>
-        <w:t>docket</w:t>
-      </w:r>
-      <w:proofErr w:type="gramEnd"/>
-      <w:r>
-        <w:t>_number</w:t>
+        <w:t>docket_number</w:t>
       </w:r>
       <w:proofErr w:type="spellEnd"/>
       <w:r>
@@ -77,16 +72,11 @@
         </w:tabs>
         <w:jc w:val="center"/>
       </w:pPr>
-      <w:proofErr w:type="gramStart"/>
       <w:r>
         <w:t xml:space="preserve">{{ </w:t>
       </w:r>
       <w:r>
-        <w:t>trial</w:t>
-      </w:r>
-      <w:proofErr w:type="gramEnd"/>
-      <w:r>
-        <w:t>_court.address.county</w:t>
+        <w:t>trial_court.address.county</w:t>
       </w:r>
       <w:r>
         <w:t xml:space="preserve"> }}</w:t>
@@ -120,7 +110,7 @@
           <w:noProof/>
         </w:rPr>
         <w:pict w14:anchorId="3C491823">
-          <v:rect id="_x0000_i1028" alt="" style="width:396pt;height:2pt;mso-width-percent:0;mso-height-percent:0;mso-width-percent:0;mso-height-percent:0" o:hralign="center" o:hrstd="t" o:hrnoshade="t" o:hr="t" fillcolor="black [3213]" stroked="f"/>
+          <v:rect id="_x0000_i1025" alt="" style="width:396pt;height:2pt;mso-width-percent:0;mso-height-percent:0;mso-width-percent:0;mso-height-percent:0" o:hralign="center" o:hrstd="t" o:hrnoshade="t" o:hr="t" fillcolor="black [3213]" stroked="f"/>
         </w:pict>
       </w:r>
     </w:p>
@@ -141,14 +131,12 @@
         </w:tabs>
         <w:jc w:val="center"/>
       </w:pPr>
-      <w:proofErr w:type="gramStart"/>
       <w:r>
         <w:t xml:space="preserve">{{ </w:t>
       </w:r>
       <w:r>
         <w:t>plaintiffs</w:t>
       </w:r>
-      <w:proofErr w:type="gramEnd"/>
       <w:r>
         <w:t xml:space="preserve"> </w:t>
       </w:r>
@@ -208,13 +196,8 @@
         </w:tabs>
         <w:jc w:val="center"/>
       </w:pPr>
-      <w:proofErr w:type="gramStart"/>
-      <w:r>
-        <w:t>{{ defendants</w:t>
-      </w:r>
-      <w:proofErr w:type="gramEnd"/>
-      <w:r>
-        <w:t xml:space="preserve">}} </w:t>
+      <w:r>
+        <w:t xml:space="preserve">{{ defendants}} </w:t>
       </w:r>
       <w:r>
         <w:t xml:space="preserve">, </w:t>
@@ -254,7 +237,7 @@
           <w:noProof/>
         </w:rPr>
         <w:pict w14:anchorId="5B2FBEDF">
-          <v:rect id="_x0000_i1027" alt="" style="width:396pt;height:1pt;mso-width-percent:0;mso-height-percent:0;mso-width-percent:0;mso-height-percent:0" o:hralign="center" o:hrstd="t" o:hrnoshade="t" o:hr="t" fillcolor="black [3213]" stroked="f"/>
+          <v:rect id="_x0000_i1026" alt="" style="width:396pt;height:1pt;mso-width-percent:0;mso-height-percent:0;mso-width-percent:0;mso-height-percent:0" o:hralign="center" o:hrstd="t" o:hrnoshade="t" o:hr="t" fillcolor="black [3213]" stroked="f"/>
         </w:pict>
       </w:r>
     </w:p>
@@ -265,7 +248,6 @@
       <w:r>
         <w:t xml:space="preserve">On Appeal From </w:t>
       </w:r>
-      <w:proofErr w:type="gramStart"/>
       <w:r>
         <w:t>{</w:t>
       </w:r>
@@ -274,11 +256,7 @@
       </w:r>
       <w:proofErr w:type="spellStart"/>
       <w:r>
-        <w:t>trial</w:t>
-      </w:r>
-      <w:proofErr w:type="gramEnd"/>
-      <w:r>
-        <w:t>_court</w:t>
+        <w:t>trial_court</w:t>
       </w:r>
       <w:proofErr w:type="spellEnd"/>
       <w:r>
@@ -311,7 +289,7 @@
           <w:noProof/>
         </w:rPr>
         <w:pict w14:anchorId="51BA47C7">
-          <v:rect id="_x0000_i1026" alt="" style="width:396pt;height:1pt;mso-width-percent:0;mso-height-percent:0;mso-width-percent:0;mso-height-percent:0" o:hralign="center" o:hrstd="t" o:hrnoshade="t" o:hr="t" fillcolor="black [3213]" stroked="f"/>
+          <v:rect id="_x0000_i1027" alt="" style="width:396pt;height:1pt;mso-width-percent:0;mso-height-percent:0;mso-width-percent:0;mso-height-percent:0" o:hralign="center" o:hrstd="t" o:hrnoshade="t" o:hr="t" fillcolor="black [3213]" stroked="f"/>
         </w:pict>
       </w:r>
     </w:p>
@@ -356,15 +334,7 @@
         <w:t>Appellant's</w:t>
       </w:r>
       <w:r>
-        <w:t xml:space="preserve"> {%endif</w:t>
-      </w:r>
-      <w:proofErr w:type="gramStart"/>
-      <w:r>
-        <w:t>%}{</w:t>
-      </w:r>
-      <w:proofErr w:type="gramEnd"/>
-      <w:r>
-        <w:t xml:space="preserve">% if </w:t>
+        <w:t xml:space="preserve"> {%endif%}{% if </w:t>
       </w:r>
       <w:proofErr w:type="spellStart"/>
       <w:r>
@@ -497,7 +467,7 @@
           <w:noProof/>
         </w:rPr>
         <w:pict w14:anchorId="7260842B">
-          <v:rect id="_x0000_i1025" alt="" style="width:396pt;height:1pt;mso-width-percent:0;mso-height-percent:0;mso-width-percent:0;mso-height-percent:0" o:hralign="center" o:hrstd="t" o:hrnoshade="t" o:hr="t" fillcolor="black [3213]" stroked="f"/>
+          <v:rect id="_x0000_i1028" alt="" style="width:396pt;height:1pt;mso-width-percent:0;mso-height-percent:0;mso-width-percent:0;mso-height-percent:0" o:hralign="center" o:hrstd="t" o:hrnoshade="t" o:hr="t" fillcolor="black [3213]" stroked="f"/>
         </w:pict>
       </w:r>
     </w:p>
@@ -509,18 +479,13 @@
         <w:t>Date</w:t>
       </w:r>
       <w:r>
-        <w:t xml:space="preserve">: </w:t>
-      </w:r>
-      <w:proofErr w:type="gramStart"/>
-      <w:r>
-        <w:t xml:space="preserve">{{ </w:t>
+        <w:t xml:space="preserve">: {{ </w:t>
       </w:r>
       <w:proofErr w:type="spellStart"/>
       <w:r>
         <w:t>showifdef</w:t>
       </w:r>
       <w:proofErr w:type="spellEnd"/>
-      <w:proofErr w:type="gramEnd"/>
       <w:r>
         <w:t>('</w:t>
       </w:r>
@@ -552,15 +517,7 @@
         <w:t>p</w:t>
       </w:r>
       <w:r>
-        <w:t xml:space="preserve"> if </w:t>
-      </w:r>
-      <w:proofErr w:type="gramStart"/>
-      <w:r>
-        <w:t>users[</w:t>
-      </w:r>
-      <w:proofErr w:type="gramEnd"/>
-      <w:r>
-        <w:t>0].</w:t>
+        <w:t xml:space="preserve"> if users[0].</w:t>
       </w:r>
       <w:proofErr w:type="spellStart"/>
       <w:r>
@@ -578,13 +535,8 @@
           <w:tab w:val="right" w:pos="7920"/>
         </w:tabs>
       </w:pPr>
-      <w:proofErr w:type="gramStart"/>
-      <w:r>
-        <w:t>{{ users</w:t>
-      </w:r>
-      <w:proofErr w:type="gramEnd"/>
-      <w:r>
-        <w:t xml:space="preserve">[0].attorneys[0].name }} </w:t>
+      <w:r>
+        <w:t xml:space="preserve">{{ users[0].attorneys[0].name }} </w:t>
       </w:r>
     </w:p>
     <w:p>
@@ -595,15 +547,7 @@
         </w:tabs>
       </w:pPr>
       <w:r>
-        <w:t xml:space="preserve">Attorney for </w:t>
-      </w:r>
-      <w:proofErr w:type="gramStart"/>
-      <w:r>
-        <w:t>{{ users</w:t>
-      </w:r>
-      <w:proofErr w:type="gramEnd"/>
-      <w:r>
-        <w:t xml:space="preserve">[0].name }} </w:t>
+        <w:t xml:space="preserve">Attorney for {{ users[0].name }} </w:t>
       </w:r>
     </w:p>
     <w:p>
@@ -613,13 +557,8 @@
           <w:tab w:val="right" w:pos="7920"/>
         </w:tabs>
       </w:pPr>
-      <w:proofErr w:type="gramStart"/>
-      <w:r>
-        <w:t>{{ users</w:t>
-      </w:r>
-      <w:proofErr w:type="gramEnd"/>
-      <w:r>
-        <w:t>[0].attorneys[0].</w:t>
+      <w:r>
+        <w:t>{{ users[0].attorneys[0].</w:t>
       </w:r>
       <w:proofErr w:type="spellStart"/>
       <w:r>
@@ -637,21 +576,8 @@
           <w:tab w:val="right" w:pos="7920"/>
         </w:tabs>
       </w:pPr>
-      <w:proofErr w:type="spellStart"/>
-      <w:r>
-        <w:t>BBO</w:t>
-      </w:r>
-      <w:proofErr w:type="spellEnd"/>
-      <w:r>
-        <w:t xml:space="preserve"> # </w:t>
-      </w:r>
-      <w:proofErr w:type="gramStart"/>
-      <w:r>
-        <w:t>{{ users</w:t>
-      </w:r>
-      <w:proofErr w:type="gramEnd"/>
-      <w:r>
-        <w:t>[0].attorneys[0].</w:t>
+      <w:r>
+        <w:t>BBO # {{ users[0].attorneys[0].</w:t>
       </w:r>
       <w:proofErr w:type="spellStart"/>
       <w:r>
@@ -669,13 +595,8 @@
           <w:tab w:val="right" w:pos="7920"/>
         </w:tabs>
       </w:pPr>
-      <w:proofErr w:type="gramStart"/>
-      <w:r>
-        <w:t>{{ users</w:t>
-      </w:r>
-      <w:proofErr w:type="gramEnd"/>
-      <w:r>
-        <w:t>[0].attorneys[0].firm}}</w:t>
+      <w:r>
+        <w:t>{{ users[0].attorneys[0].firm}}</w:t>
       </w:r>
     </w:p>
     <w:p>
@@ -685,14 +606,9 @@
           <w:tab w:val="right" w:pos="7920"/>
         </w:tabs>
       </w:pPr>
-      <w:proofErr w:type="gramStart"/>
       <w:r>
         <w:lastRenderedPageBreak/>
-        <w:t>{{ users</w:t>
-      </w:r>
-      <w:proofErr w:type="gramEnd"/>
-      <w:r>
-        <w:t>[0].attorneys[0].</w:t>
+        <w:t>{{ users[0].attorneys[0].</w:t>
       </w:r>
       <w:proofErr w:type="spellStart"/>
       <w:r>
@@ -710,13 +626,8 @@
           <w:tab w:val="right" w:pos="7920"/>
         </w:tabs>
       </w:pPr>
-      <w:proofErr w:type="gramStart"/>
-      <w:r>
-        <w:t>{{ users</w:t>
-      </w:r>
-      <w:proofErr w:type="gramEnd"/>
-      <w:r>
-        <w:t>[0].attorneys[0].email }}</w:t>
+      <w:r>
+        <w:t>{{ users[0].attorneys[0].email }}</w:t>
       </w:r>
     </w:p>
     <w:p>
@@ -756,13 +667,8 @@
           <w:tab w:val="right" w:pos="7920"/>
         </w:tabs>
       </w:pPr>
-      <w:proofErr w:type="gramStart"/>
-      <w:r>
-        <w:t>{{ users</w:t>
-      </w:r>
-      <w:proofErr w:type="gramEnd"/>
-      <w:r>
-        <w:t>[0].name }}</w:t>
+      <w:r>
+        <w:t>{{ users[0].name }}</w:t>
       </w:r>
     </w:p>
     <w:p>
@@ -772,13 +678,8 @@
           <w:tab w:val="right" w:pos="7920"/>
         </w:tabs>
       </w:pPr>
-      <w:proofErr w:type="gramStart"/>
-      <w:r>
-        <w:t>{{ users</w:t>
-      </w:r>
-      <w:proofErr w:type="gramEnd"/>
-      <w:r>
-        <w:t>[0].</w:t>
+      <w:r>
+        <w:t>{{ users[0].</w:t>
       </w:r>
       <w:proofErr w:type="spellStart"/>
       <w:r>
@@ -813,13 +714,8 @@
           <w:tab w:val="right" w:pos="7920"/>
         </w:tabs>
       </w:pPr>
-      <w:proofErr w:type="gramStart"/>
-      <w:r>
-        <w:t>{{ users</w:t>
-      </w:r>
-      <w:proofErr w:type="gramEnd"/>
-      <w:r>
-        <w:t>[0].</w:t>
+      <w:r>
+        <w:t>{{ users[0].</w:t>
       </w:r>
       <w:proofErr w:type="spellStart"/>
       <w:r>
@@ -837,13 +733,8 @@
           <w:tab w:val="right" w:pos="7920"/>
         </w:tabs>
       </w:pPr>
-      <w:proofErr w:type="gramStart"/>
-      <w:r>
-        <w:t>{{ users</w:t>
-      </w:r>
-      <w:proofErr w:type="gramEnd"/>
-      <w:r>
-        <w:t>[0].email }}</w:t>
+      <w:r>
+        <w:t>{{ users[0].email }}</w:t>
       </w:r>
     </w:p>
     <w:p>
@@ -907,14 +798,12 @@
       <w:r>
         <w:t>page numbers</w:t>
       </w:r>
-      <w:proofErr w:type="gramStart"/>
       <w:r>
         <w:t xml:space="preserve">. </w:t>
       </w:r>
       <w:r>
         <w:t>]</w:t>
       </w:r>
-      <w:proofErr w:type="gramEnd"/>
     </w:p>
     <w:p>
       <w:pPr>
@@ -1756,18 +1645,10 @@
         <w:pStyle w:val="NoSpacing"/>
       </w:pPr>
       <w:r>
-        <w:t>426 Mass. 122 (</w:t>
-      </w:r>
-      <w:proofErr w:type="gramStart"/>
-      <w:r>
-        <w:t>1997)</w:t>
-      </w:r>
-      <w:r>
-        <w:t>........</w:t>
-      </w:r>
-      <w:proofErr w:type="gramEnd"/>
-      <w:r>
-        <w:t>5</w:t>
+        <w:t>426 Mass. 122 (1997)</w:t>
+      </w:r>
+      <w:r>
+        <w:t>........5</w:t>
       </w:r>
     </w:p>
     <w:p>
@@ -1797,7 +1678,6 @@
       <w:r>
         <w:t>(</w:t>
       </w:r>
-      <w:proofErr w:type="gramStart"/>
       <w:r>
         <w:t>1980)</w:t>
       </w:r>
@@ -1805,11 +1685,7 @@
         <w:t>..</w:t>
       </w:r>
       <w:r>
-        <w:t>...</w:t>
-      </w:r>
-      <w:proofErr w:type="gramEnd"/>
-      <w:r>
-        <w:t>13,17</w:t>
+        <w:t>...13,17</w:t>
       </w:r>
     </w:p>
     <w:p>
@@ -1953,17 +1829,12 @@
       <w:bookmarkEnd w:id="15"/>
     </w:p>
     <w:p>
-      <w:proofErr w:type="gramStart"/>
       <w:r>
         <w:t xml:space="preserve">{{ </w:t>
       </w:r>
       <w:proofErr w:type="spellStart"/>
       <w:r>
-        <w:t>statement</w:t>
-      </w:r>
-      <w:proofErr w:type="gramEnd"/>
-      <w:r>
-        <w:t>_of_issues</w:t>
+        <w:t>statement_of_issues</w:t>
       </w:r>
       <w:proofErr w:type="spellEnd"/>
       <w:r>
@@ -1981,17 +1852,12 @@
       <w:bookmarkEnd w:id="16"/>
     </w:p>
     <w:p>
-      <w:proofErr w:type="gramStart"/>
       <w:r>
         <w:t xml:space="preserve">{{ </w:t>
       </w:r>
       <w:proofErr w:type="spellStart"/>
       <w:r>
-        <w:t>statement</w:t>
-      </w:r>
-      <w:proofErr w:type="gramEnd"/>
-      <w:r>
-        <w:t>_of_case</w:t>
+        <w:t>statement_of_case</w:t>
       </w:r>
       <w:proofErr w:type="spellEnd"/>
       <w:r>
@@ -2002,6 +1868,344 @@
       <w:pPr>
         <w:pStyle w:val="Heading1"/>
       </w:pPr>
+      <w:r>
+        <w:t>PROCEDURAL HISTORY</w:t>
+      </w:r>
+    </w:p>
+    <w:p>
+      <w:r>
+        <w:t xml:space="preserve">This case was started when the </w:t>
+      </w:r>
+      <w:r>
+        <w:t xml:space="preserve">{{ </w:t>
+      </w:r>
+      <w:proofErr w:type="spellStart"/>
+      <w:r>
+        <w:t>initial_doc</w:t>
+      </w:r>
+      <w:proofErr w:type="spellEnd"/>
+      <w:r>
+        <w:t xml:space="preserve"> </w:t>
+      </w:r>
+      <w:r>
+        <w:t>}}</w:t>
+      </w:r>
+      <w:r>
+        <w:t xml:space="preserve"> was filed in the trial court </w:t>
+      </w:r>
+      <w:r>
+        <w:rPr>
+          <w:highlight w:val="yellow"/>
+        </w:rPr>
+        <w:t xml:space="preserve">by </w:t>
+      </w:r>
+      <w:r>
+        <w:rPr>
+          <w:highlight w:val="yellow"/>
+        </w:rPr>
+        <w:t>the plaintiff</w:t>
+      </w:r>
+      <w:r>
+        <w:t xml:space="preserve">. </w:t>
+      </w:r>
+    </w:p>
+    <w:p>
+      <w:r>
+        <w:t xml:space="preserve">{%p if </w:t>
+      </w:r>
+      <w:r>
+        <w:t>filed_12b</w:t>
+      </w:r>
+      <w:r>
+        <w:t xml:space="preserve"> %}</w:t>
+      </w:r>
+    </w:p>
+    <w:p>
+      <w:pPr>
+        <w:pStyle w:val="ListParagraph"/>
+        <w:numPr>
+          <w:ilvl w:val="0"/>
+          <w:numId w:val="1"/>
+        </w:numPr>
+      </w:pPr>
+      <w:r>
+        <w:t xml:space="preserve">A 12(b) motion was filed. </w:t>
+      </w:r>
+    </w:p>
+    <w:p>
+      <w:pPr>
+        <w:pStyle w:val="ListParagraph"/>
+        <w:numPr>
+          <w:ilvl w:val="0"/>
+          <w:numId w:val="1"/>
+        </w:numPr>
+      </w:pPr>
+      <w:r>
+        <w:t>This 12(b) motion was</w:t>
+      </w:r>
+      <w:r>
+        <w:t xml:space="preserve"> </w:t>
+      </w:r>
+      <w:r>
+        <w:t xml:space="preserve">{% if not </w:t>
+      </w:r>
+      <w:r>
+        <w:t>opposed_12b</w:t>
+      </w:r>
+      <w:r>
+        <w:t xml:space="preserve"> </w:t>
+      </w:r>
+      <w:r>
+        <w:t>%}not {% endif %}</w:t>
+      </w:r>
+      <w:r>
+        <w:t xml:space="preserve"> opposed. </w:t>
+      </w:r>
+    </w:p>
+    <w:p>
+      <w:pPr>
+        <w:pStyle w:val="ListParagraph"/>
+        <w:numPr>
+          <w:ilvl w:val="0"/>
+          <w:numId w:val="1"/>
+        </w:numPr>
+      </w:pPr>
+      <w:r>
+        <w:t>There was</w:t>
+      </w:r>
+      <w:r>
+        <w:t xml:space="preserve"> </w:t>
+      </w:r>
+      <w:r>
+        <w:t>{% if</w:t>
+      </w:r>
+      <w:r>
+        <w:t xml:space="preserve"> not</w:t>
+      </w:r>
+      <w:r>
+        <w:t xml:space="preserve"> </w:t>
+      </w:r>
+      <w:r>
+        <w:t>hearing_on_12b</w:t>
+      </w:r>
+      <w:r>
+        <w:t xml:space="preserve"> %}not {% endif %}</w:t>
+      </w:r>
+      <w:r>
+        <w:t xml:space="preserve"> a hearing on this 12(b) motion. </w:t>
+      </w:r>
+    </w:p>
+    <w:p>
+      <w:pPr>
+        <w:pStyle w:val="ListParagraph"/>
+        <w:numPr>
+          <w:ilvl w:val="0"/>
+          <w:numId w:val="1"/>
+        </w:numPr>
+      </w:pPr>
+      <w:r>
+        <w:t xml:space="preserve">Trial court ruled{{ </w:t>
+      </w:r>
+      <w:r>
+        <w:t>decision_12b</w:t>
+      </w:r>
+      <w:r>
+        <w:t xml:space="preserve"> }}. </w:t>
+      </w:r>
+    </w:p>
+    <w:p>
+      <w:pPr>
+        <w:pStyle w:val="ListParagraph"/>
+        <w:numPr>
+          <w:ilvl w:val="0"/>
+          <w:numId w:val="1"/>
+        </w:numPr>
+      </w:pPr>
+      <w:r>
+        <w:t>The 12(b) motion was</w:t>
+      </w:r>
+      <w:r>
+        <w:t xml:space="preserve"> </w:t>
+      </w:r>
+      <w:r>
+        <w:t xml:space="preserve">{% if not </w:t>
+      </w:r>
+      <w:r>
+        <w:t>reason_appeal_12b</w:t>
+      </w:r>
+      <w:r>
+        <w:t xml:space="preserve"> %}not {% endif %}</w:t>
+      </w:r>
+      <w:r>
+        <w:t>the reason for this appeal.</w:t>
+      </w:r>
+    </w:p>
+    <w:p>
+      <w:r>
+        <w:t>{%p endif %}</w:t>
+      </w:r>
+    </w:p>
+    <w:p>
+      <w:r>
+        <w:t xml:space="preserve">{%p if </w:t>
+      </w:r>
+      <w:proofErr w:type="spellStart"/>
+      <w:r>
+        <w:t>filed_</w:t>
+      </w:r>
+      <w:r>
+        <w:t>sj</w:t>
+      </w:r>
+      <w:proofErr w:type="spellEnd"/>
+      <w:r>
+        <w:t xml:space="preserve"> %}</w:t>
+      </w:r>
+    </w:p>
+    <w:p>
+      <w:pPr>
+        <w:pStyle w:val="ListParagraph"/>
+        <w:numPr>
+          <w:ilvl w:val="0"/>
+          <w:numId w:val="1"/>
+        </w:numPr>
+      </w:pPr>
+      <w:r>
+        <w:t>A motion</w:t>
+      </w:r>
+      <w:r>
+        <w:t xml:space="preserve"> for summary judgment</w:t>
+      </w:r>
+      <w:r>
+        <w:t xml:space="preserve"> was filed. </w:t>
+      </w:r>
+    </w:p>
+    <w:p>
+      <w:pPr>
+        <w:pStyle w:val="ListParagraph"/>
+        <w:numPr>
+          <w:ilvl w:val="0"/>
+          <w:numId w:val="1"/>
+        </w:numPr>
+      </w:pPr>
+      <w:r>
+        <w:t>This motion</w:t>
+      </w:r>
+      <w:r>
+        <w:t xml:space="preserve"> for summary judgment</w:t>
+      </w:r>
+      <w:r>
+        <w:t xml:space="preserve"> was{% if not </w:t>
+      </w:r>
+      <w:proofErr w:type="spellStart"/>
+      <w:r>
+        <w:t>opposed_</w:t>
+      </w:r>
+      <w:r>
+        <w:t>sj</w:t>
+      </w:r>
+      <w:proofErr w:type="spellEnd"/>
+      <w:r>
+        <w:t xml:space="preserve"> %}not {% endif %} opposed.</w:t>
+      </w:r>
+    </w:p>
+    <w:p>
+      <w:pPr>
+        <w:pStyle w:val="ListParagraph"/>
+        <w:numPr>
+          <w:ilvl w:val="0"/>
+          <w:numId w:val="1"/>
+        </w:numPr>
+      </w:pPr>
+      <w:r>
+        <w:lastRenderedPageBreak/>
+        <w:t xml:space="preserve">There was {% if not </w:t>
+      </w:r>
+      <w:proofErr w:type="spellStart"/>
+      <w:r>
+        <w:t>hearing_on_</w:t>
+      </w:r>
+      <w:r>
+        <w:t>sj</w:t>
+      </w:r>
+      <w:proofErr w:type="spellEnd"/>
+      <w:r>
+        <w:t xml:space="preserve"> %}not {% endif %} a hearing on </w:t>
+      </w:r>
+      <w:r>
+        <w:t>motion for summary judgment</w:t>
+      </w:r>
+      <w:r>
+        <w:t xml:space="preserve">. </w:t>
+      </w:r>
+    </w:p>
+    <w:p>
+      <w:pPr>
+        <w:pStyle w:val="ListParagraph"/>
+        <w:numPr>
+          <w:ilvl w:val="0"/>
+          <w:numId w:val="1"/>
+        </w:numPr>
+      </w:pPr>
+      <w:r>
+        <w:t xml:space="preserve">Trial court ruled{{ </w:t>
+      </w:r>
+      <w:proofErr w:type="spellStart"/>
+      <w:r>
+        <w:t>decision_</w:t>
+      </w:r>
+      <w:r>
+        <w:t>sj</w:t>
+      </w:r>
+      <w:proofErr w:type="spellEnd"/>
+      <w:r>
+        <w:t xml:space="preserve"> }}. </w:t>
+      </w:r>
+    </w:p>
+    <w:p>
+      <w:pPr>
+        <w:pStyle w:val="ListParagraph"/>
+        <w:numPr>
+          <w:ilvl w:val="0"/>
+          <w:numId w:val="1"/>
+        </w:numPr>
+      </w:pPr>
+      <w:r>
+        <w:t>The motion</w:t>
+      </w:r>
+      <w:r>
+        <w:t xml:space="preserve"> for summary judgment</w:t>
+      </w:r>
+      <w:r>
+        <w:t xml:space="preserve"> was {% if not </w:t>
+      </w:r>
+      <w:proofErr w:type="spellStart"/>
+      <w:r>
+        <w:t>reason_appeal_</w:t>
+      </w:r>
+      <w:r>
+        <w:t>sj</w:t>
+      </w:r>
+      <w:proofErr w:type="spellEnd"/>
+      <w:r>
+        <w:t xml:space="preserve"> %}not {% endif %}the reason for this appeal.</w:t>
+      </w:r>
+    </w:p>
+    <w:p>
+      <w:pPr>
+        <w:pStyle w:val="ListParagraph"/>
+        <w:numPr>
+          <w:ilvl w:val="0"/>
+          <w:numId w:val="1"/>
+        </w:numPr>
+      </w:pPr>
+      <w:r>
+        <w:t>{%p endif %}</w:t>
+      </w:r>
+    </w:p>
+    <w:p>
+      <w:pPr>
+        <w:pStyle w:val="Heading1"/>
+      </w:pPr>
       <w:bookmarkStart w:id="17" w:name="_Toc2673593"/>
       <w:r>
         <w:t>Statement of the Facts</w:t>
@@ -2009,17 +2213,12 @@
       <w:bookmarkEnd w:id="17"/>
     </w:p>
     <w:p>
-      <w:proofErr w:type="gramStart"/>
       <w:r>
         <w:t xml:space="preserve">{{ </w:t>
       </w:r>
       <w:proofErr w:type="spellStart"/>
       <w:r>
-        <w:t>statement</w:t>
-      </w:r>
-      <w:proofErr w:type="gramEnd"/>
-      <w:r>
-        <w:t>_of_facts</w:t>
+        <w:t>statement_of_facts</w:t>
       </w:r>
       <w:proofErr w:type="spellEnd"/>
       <w:r>
@@ -2037,17 +2236,12 @@
       <w:bookmarkEnd w:id="18"/>
     </w:p>
     <w:p>
-      <w:proofErr w:type="gramStart"/>
       <w:r>
         <w:t xml:space="preserve">{{ </w:t>
       </w:r>
       <w:proofErr w:type="spellStart"/>
       <w:r>
-        <w:t>summary</w:t>
-      </w:r>
-      <w:proofErr w:type="gramEnd"/>
-      <w:r>
-        <w:t>_argument</w:t>
+        <w:t>summary_argument</w:t>
       </w:r>
       <w:proofErr w:type="spellEnd"/>
       <w:r>
@@ -2069,17 +2263,12 @@
         <w:pStyle w:val="Heading2"/>
       </w:pPr>
       <w:bookmarkStart w:id="20" w:name="_Toc2673596"/>
-      <w:proofErr w:type="gramStart"/>
       <w:r>
         <w:t xml:space="preserve">{{ </w:t>
       </w:r>
       <w:proofErr w:type="spellStart"/>
       <w:r>
-        <w:t>argument</w:t>
-      </w:r>
-      <w:proofErr w:type="gramEnd"/>
-      <w:r>
-        <w:t>_subheading</w:t>
+        <w:t>argument_subheading</w:t>
       </w:r>
       <w:proofErr w:type="spellEnd"/>
       <w:r>
@@ -2087,17 +2276,12 @@
       </w:r>
     </w:p>
     <w:p>
-      <w:proofErr w:type="gramStart"/>
       <w:r>
         <w:t xml:space="preserve">{{ </w:t>
       </w:r>
       <w:proofErr w:type="spellStart"/>
       <w:r>
-        <w:t>argument</w:t>
-      </w:r>
-      <w:proofErr w:type="gramEnd"/>
-      <w:r>
-        <w:t>_contents</w:t>
+        <w:t>argument_contents</w:t>
       </w:r>
       <w:proofErr w:type="spellEnd"/>
       <w:r>
@@ -2119,17 +2303,12 @@
       <w:bookmarkEnd w:id="21"/>
     </w:p>
     <w:p>
-      <w:proofErr w:type="gramStart"/>
       <w:r>
         <w:t xml:space="preserve">{{ </w:t>
       </w:r>
       <w:proofErr w:type="spellStart"/>
       <w:r>
-        <w:t>conclusion</w:t>
-      </w:r>
-      <w:proofErr w:type="gramEnd"/>
-      <w:r>
-        <w:t>_contents</w:t>
+        <w:t>conclusion_contents</w:t>
       </w:r>
       <w:proofErr w:type="spellEnd"/>
       <w:r>
@@ -2192,15 +2371,7 @@
         <w:t xml:space="preserve"> </w:t>
       </w:r>
       <w:r>
-        <w:t xml:space="preserve">'attorney' %} </w:t>
-      </w:r>
-      <w:proofErr w:type="gramStart"/>
-      <w:r>
-        <w:t>{{ users</w:t>
-      </w:r>
-      <w:proofErr w:type="gramEnd"/>
-      <w:r>
-        <w:t>[0].attorneys[0].signature }} {%else %}</w:t>
+        <w:t>'attorney' %} {{ users[0].attorneys[0].signature }} {%else %}</w:t>
       </w:r>
     </w:p>
     <w:p>
@@ -2208,13 +2379,8 @@
         <w:pStyle w:val="NoSpacing"/>
         <w:jc w:val="right"/>
       </w:pPr>
-      <w:proofErr w:type="gramStart"/>
-      <w:r>
-        <w:t>{{ users</w:t>
-      </w:r>
-      <w:proofErr w:type="gramEnd"/>
-      <w:r>
-        <w:t xml:space="preserve">[0].signature }} </w:t>
+      <w:r>
+        <w:t xml:space="preserve">{{ users[0].signature }} </w:t>
       </w:r>
     </w:p>
     <w:p>
@@ -2241,6 +2407,7 @@
         <w:jc w:val="right"/>
       </w:pPr>
       <w:r>
+        <w:lastRenderedPageBreak/>
         <w:t>_________________________</w:t>
       </w:r>
     </w:p>
@@ -2258,13 +2425,8 @@
       <w:r>
         <w:t xml:space="preserve"> if </w:t>
       </w:r>
-      <w:proofErr w:type="gramStart"/>
-      <w:r>
-        <w:t>users[</w:t>
-      </w:r>
-      <w:proofErr w:type="gramEnd"/>
-      <w:r>
-        <w:t>0].</w:t>
+      <w:r>
+        <w:t>users[0].</w:t>
       </w:r>
       <w:proofErr w:type="spellStart"/>
       <w:r>
@@ -2292,13 +2454,8 @@
         <w:pStyle w:val="NoSpacing"/>
         <w:jc w:val="right"/>
       </w:pPr>
-      <w:proofErr w:type="gramStart"/>
-      <w:r>
-        <w:t>{{ users</w:t>
-      </w:r>
-      <w:proofErr w:type="gramEnd"/>
-      <w:r>
-        <w:t>[0].attorney</w:t>
+      <w:r>
+        <w:t>{{ users[0].attorney</w:t>
       </w:r>
       <w:r>
         <w:t>s</w:t>
@@ -2321,13 +2478,8 @@
       <w:r>
         <w:t xml:space="preserve"> </w:t>
       </w:r>
-      <w:proofErr w:type="gramStart"/>
-      <w:r>
-        <w:t>{{ users</w:t>
-      </w:r>
-      <w:proofErr w:type="gramEnd"/>
-      <w:r>
-        <w:t>[0].name }}</w:t>
+      <w:r>
+        <w:t>{{ users[0].name }}</w:t>
       </w:r>
       <w:r>
         <w:t xml:space="preserve"> </w:t>
@@ -2338,16 +2490,11 @@
         <w:pStyle w:val="NoSpacing"/>
         <w:jc w:val="right"/>
       </w:pPr>
-      <w:proofErr w:type="gramStart"/>
       <w:r>
         <w:t xml:space="preserve">{{ </w:t>
       </w:r>
       <w:r>
-        <w:t>users</w:t>
-      </w:r>
-      <w:proofErr w:type="gramEnd"/>
-      <w:r>
-        <w:t>[0].attorneys[0]</w:t>
+        <w:t>users[0].attorneys[0]</w:t>
       </w:r>
       <w:r>
         <w:t>.</w:t>
@@ -2366,33 +2513,102 @@
         <w:pStyle w:val="NoSpacing"/>
         <w:jc w:val="right"/>
       </w:pPr>
-      <w:proofErr w:type="spellStart"/>
-      <w:r>
-        <w:t>BBO</w:t>
-      </w:r>
-      <w:proofErr w:type="spellEnd"/>
-      <w:r>
-        <w:t xml:space="preserve"> # </w:t>
-      </w:r>
-      <w:proofErr w:type="gramStart"/>
+      <w:r>
+        <w:t xml:space="preserve">BBO # {{ </w:t>
+      </w:r>
+      <w:r>
+        <w:t>users[0].attorneys[0]</w:t>
+      </w:r>
+      <w:r>
+        <w:t>.</w:t>
+      </w:r>
+      <w:proofErr w:type="spellStart"/>
+      <w:r>
+        <w:t>id_number</w:t>
+      </w:r>
+      <w:proofErr w:type="spellEnd"/>
+      <w:r>
+        <w:t>}}</w:t>
+      </w:r>
+    </w:p>
+    <w:p>
+      <w:pPr>
+        <w:pStyle w:val="NoSpacing"/>
+        <w:jc w:val="right"/>
+      </w:pPr>
+      <w:r>
+        <w:t>{{ users[0].attorneys[0].firm}}</w:t>
+      </w:r>
+    </w:p>
+    <w:p>
+      <w:pPr>
+        <w:pStyle w:val="NoSpacing"/>
+        <w:jc w:val="right"/>
+      </w:pPr>
+      <w:r>
+        <w:t>{{ users[0].attorneys[0].</w:t>
+      </w:r>
+      <w:proofErr w:type="spellStart"/>
+      <w:r>
+        <w:t>phone_numbers</w:t>
+      </w:r>
+      <w:proofErr w:type="spellEnd"/>
+      <w:r>
+        <w:t>() }}</w:t>
+      </w:r>
+    </w:p>
+    <w:p>
+      <w:pPr>
+        <w:pStyle w:val="NoSpacing"/>
+        <w:jc w:val="right"/>
+      </w:pPr>
       <w:r>
         <w:t xml:space="preserve">{{ </w:t>
       </w:r>
       <w:r>
-        <w:t>users</w:t>
-      </w:r>
-      <w:proofErr w:type="gramEnd"/>
-      <w:r>
-        <w:t>[0].attorneys[0]</w:t>
-      </w:r>
-      <w:r>
-        <w:t>.</w:t>
-      </w:r>
-      <w:proofErr w:type="spellStart"/>
-      <w:r>
-        <w:t>id_number</w:t>
-      </w:r>
-      <w:proofErr w:type="spellEnd"/>
+        <w:t>users[0].attorneys[0]</w:t>
+      </w:r>
+      <w:r>
+        <w:t>.email }}</w:t>
+      </w:r>
+    </w:p>
+    <w:p>
+      <w:pPr>
+        <w:pStyle w:val="NoSpacing"/>
+        <w:jc w:val="right"/>
+      </w:pPr>
+      <w:r>
+        <w:t xml:space="preserve">{%p else %} </w:t>
+      </w:r>
+    </w:p>
+    <w:p>
+      <w:pPr>
+        <w:pStyle w:val="NoSpacing"/>
+        <w:jc w:val="right"/>
+      </w:pPr>
+      <w:r>
+        <w:t>{{ users[0].name }}</w:t>
+      </w:r>
+    </w:p>
+    <w:p>
+      <w:pPr>
+        <w:pStyle w:val="NoSpacing"/>
+        <w:jc w:val="right"/>
+      </w:pPr>
+      <w:r>
+        <w:t xml:space="preserve">{{ </w:t>
+      </w:r>
+      <w:r>
+        <w:t>users[0].</w:t>
+      </w:r>
+      <w:proofErr w:type="spellStart"/>
+      <w:r>
+        <w:t>address.block</w:t>
+      </w:r>
+      <w:proofErr w:type="spellEnd"/>
+      <w:r>
+        <w:t xml:space="preserve">() </w:t>
+      </w:r>
       <w:r>
         <w:t>}}</w:t>
       </w:r>
@@ -2402,14 +2618,8 @@
         <w:pStyle w:val="NoSpacing"/>
         <w:jc w:val="right"/>
       </w:pPr>
-      <w:proofErr w:type="gramStart"/>
-      <w:r>
-        <w:lastRenderedPageBreak/>
-        <w:t>{{ users</w:t>
-      </w:r>
-      <w:proofErr w:type="gramEnd"/>
-      <w:r>
-        <w:t>[0].attorneys[0].firm}}</w:t>
+      <w:r>
+        <w:t>Pro Se</w:t>
       </w:r>
     </w:p>
     <w:p>
@@ -2417,13 +2627,8 @@
         <w:pStyle w:val="NoSpacing"/>
         <w:jc w:val="right"/>
       </w:pPr>
-      <w:proofErr w:type="gramStart"/>
-      <w:r>
-        <w:t>{{ users</w:t>
-      </w:r>
-      <w:proofErr w:type="gramEnd"/>
-      <w:r>
-        <w:t>[0].attorneys[0].</w:t>
+      <w:r>
+        <w:t>{{ users[0].</w:t>
       </w:r>
       <w:proofErr w:type="spellStart"/>
       <w:r>
@@ -2439,19 +2644,25 @@
         <w:pStyle w:val="NoSpacing"/>
         <w:jc w:val="right"/>
       </w:pPr>
-      <w:proofErr w:type="gramStart"/>
       <w:r>
         <w:t xml:space="preserve">{{ </w:t>
       </w:r>
-      <w:r>
-        <w:t>users</w:t>
-      </w:r>
-      <w:proofErr w:type="gramEnd"/>
-      <w:r>
-        <w:t>[0].attorneys[0]</w:t>
-      </w:r>
-      <w:r>
-        <w:t>.email }}</w:t>
+      <w:proofErr w:type="spellStart"/>
+      <w:r>
+        <w:t>showifdef</w:t>
+      </w:r>
+      <w:proofErr w:type="spellEnd"/>
+      <w:r>
+        <w:t>('</w:t>
+      </w:r>
+      <w:r>
+        <w:t>users[0].email</w:t>
+      </w:r>
+      <w:r>
+        <w:t>')</w:t>
+      </w:r>
+      <w:r>
+        <w:t>}}</w:t>
       </w:r>
     </w:p>
     <w:p>
@@ -2460,7 +2671,13 @@
         <w:jc w:val="right"/>
       </w:pPr>
       <w:r>
-        <w:t xml:space="preserve">{%p else %} </w:t>
+        <w:t>{%</w:t>
+      </w:r>
+      <w:r>
+        <w:t>p</w:t>
+      </w:r>
+      <w:r>
+        <w:t xml:space="preserve"> endif %}</w:t>
       </w:r>
     </w:p>
     <w:p>
@@ -2468,143 +2685,25 @@
         <w:pStyle w:val="NoSpacing"/>
         <w:jc w:val="right"/>
       </w:pPr>
-      <w:proofErr w:type="gramStart"/>
-      <w:r>
-        <w:t>{{ users</w:t>
-      </w:r>
-      <w:proofErr w:type="gramEnd"/>
-      <w:r>
-        <w:t>[0].name }}</w:t>
-      </w:r>
-    </w:p>
-    <w:p>
-      <w:pPr>
-        <w:pStyle w:val="NoSpacing"/>
-        <w:jc w:val="right"/>
-      </w:pPr>
-      <w:proofErr w:type="gramStart"/>
+    </w:p>
+    <w:p>
+      <w:pPr>
+        <w:pStyle w:val="NoSpacing"/>
+      </w:pPr>
+      <w:r>
+        <w:t>Date</w:t>
+      </w:r>
+      <w:r>
+        <w:t xml:space="preserve">: </w:t>
+      </w:r>
       <w:r>
         <w:t xml:space="preserve">{{ </w:t>
       </w:r>
-      <w:r>
-        <w:t>users</w:t>
-      </w:r>
-      <w:proofErr w:type="gramEnd"/>
-      <w:r>
-        <w:t>[0].</w:t>
-      </w:r>
-      <w:proofErr w:type="spellStart"/>
-      <w:r>
-        <w:t>address.block</w:t>
-      </w:r>
-      <w:proofErr w:type="spellEnd"/>
-      <w:r>
-        <w:t xml:space="preserve">() </w:t>
-      </w:r>
-      <w:r>
-        <w:t>}}</w:t>
-      </w:r>
-    </w:p>
-    <w:p>
-      <w:pPr>
-        <w:pStyle w:val="NoSpacing"/>
-        <w:jc w:val="right"/>
-      </w:pPr>
-      <w:r>
-        <w:t>Pro Se</w:t>
-      </w:r>
-    </w:p>
-    <w:p>
-      <w:pPr>
-        <w:pStyle w:val="NoSpacing"/>
-        <w:jc w:val="right"/>
-      </w:pPr>
-      <w:proofErr w:type="gramStart"/>
-      <w:r>
-        <w:t>{{ users</w:t>
-      </w:r>
-      <w:proofErr w:type="gramEnd"/>
-      <w:r>
-        <w:t>[0].</w:t>
-      </w:r>
-      <w:proofErr w:type="spellStart"/>
-      <w:r>
-        <w:t>phone_numbers</w:t>
-      </w:r>
-      <w:proofErr w:type="spellEnd"/>
-      <w:r>
-        <w:t>() }}</w:t>
-      </w:r>
-    </w:p>
-    <w:p>
-      <w:pPr>
-        <w:pStyle w:val="NoSpacing"/>
-        <w:jc w:val="right"/>
-      </w:pPr>
-      <w:proofErr w:type="gramStart"/>
-      <w:r>
-        <w:t xml:space="preserve">{{ </w:t>
-      </w:r>
       <w:proofErr w:type="spellStart"/>
       <w:r>
         <w:t>showifdef</w:t>
       </w:r>
       <w:proofErr w:type="spellEnd"/>
-      <w:proofErr w:type="gramEnd"/>
-      <w:r>
-        <w:t>('</w:t>
-      </w:r>
-      <w:r>
-        <w:t>users[0].email</w:t>
-      </w:r>
-      <w:r>
-        <w:t>')</w:t>
-      </w:r>
-      <w:r>
-        <w:t>}}</w:t>
-      </w:r>
-    </w:p>
-    <w:p>
-      <w:pPr>
-        <w:pStyle w:val="NoSpacing"/>
-        <w:jc w:val="right"/>
-      </w:pPr>
-      <w:r>
-        <w:t>{%</w:t>
-      </w:r>
-      <w:r>
-        <w:t>p</w:t>
-      </w:r>
-      <w:r>
-        <w:t xml:space="preserve"> endif %}</w:t>
-      </w:r>
-    </w:p>
-    <w:p>
-      <w:pPr>
-        <w:pStyle w:val="NoSpacing"/>
-        <w:jc w:val="right"/>
-      </w:pPr>
-    </w:p>
-    <w:p>
-      <w:pPr>
-        <w:pStyle w:val="NoSpacing"/>
-      </w:pPr>
-      <w:r>
-        <w:t>Date</w:t>
-      </w:r>
-      <w:r>
-        <w:t xml:space="preserve">: </w:t>
-      </w:r>
-      <w:proofErr w:type="gramStart"/>
-      <w:r>
-        <w:t xml:space="preserve">{{ </w:t>
-      </w:r>
-      <w:proofErr w:type="spellStart"/>
-      <w:r>
-        <w:t>showifdef</w:t>
-      </w:r>
-      <w:proofErr w:type="spellEnd"/>
-      <w:proofErr w:type="gramEnd"/>
       <w:r>
         <w:t>('</w:t>
       </w:r>
@@ -2732,15 +2831,7 @@
         <w:t xml:space="preserve"> A sample appendix also appears on the same page on the court's website as this sample brief.</w:t>
       </w:r>
       <w:r>
-        <w:t xml:space="preserve"> The addendum is required for appellant, appellee, and </w:t>
-      </w:r>
-      <w:proofErr w:type="gramStart"/>
-      <w:r>
-        <w:t>reply</w:t>
-      </w:r>
-      <w:proofErr w:type="gramEnd"/>
-      <w:r>
-        <w:t xml:space="preserve"> briefs, see Rules 16(a)(13), 16(b)(3), and 16(c).</w:t>
+        <w:t xml:space="preserve"> The addendum is required for appellant, appellee, and reply briefs, see Rules 16(a)(13), 16(b)(3), and 16(c).</w:t>
       </w:r>
       <w:r>
         <w:t>]</w:t>
@@ -2797,23 +2888,7 @@
     </w:p>
     <w:p>
       <w:r>
-        <w:t>[</w:t>
-      </w:r>
-      <w:proofErr w:type="spellStart"/>
-      <w:r>
-        <w:t>M.G.L</w:t>
-      </w:r>
-      <w:proofErr w:type="spellEnd"/>
-      <w:r>
-        <w:t xml:space="preserve">. </w:t>
-      </w:r>
-      <w:proofErr w:type="spellStart"/>
-      <w:r>
-        <w:t>c.106</w:t>
-      </w:r>
-      <w:proofErr w:type="spellEnd"/>
-      <w:r>
-        <w:t xml:space="preserve">, </w:t>
+        <w:t xml:space="preserve">[M.G.L. c.106, </w:t>
       </w:r>
       <w:r>
         <w:rPr>
@@ -2863,21 +2938,7 @@
         <w:rPr>
           <w:b/>
         </w:rPr>
-        <w:t xml:space="preserve">G.L. </w:t>
-      </w:r>
-      <w:proofErr w:type="spellStart"/>
-      <w:r>
-        <w:rPr>
-          <w:b/>
-        </w:rPr>
-        <w:t>c.106</w:t>
-      </w:r>
-      <w:proofErr w:type="spellEnd"/>
-      <w:r>
-        <w:rPr>
-          <w:b/>
-        </w:rPr>
-        <w:t>, § 3-301</w:t>
+        <w:t>G.L. c.106, § 3-301</w:t>
       </w:r>
       <w:r>
         <w:rPr>
@@ -3022,23 +3083,7 @@
           <w:szCs w:val="24"/>
         </w:rPr>
         <w:tab/>
-        <w:t>Mass. R. A. P. 16 (a)(13) (addendum</w:t>
-      </w:r>
-      <w:proofErr w:type="gramStart"/>
-      <w:r>
-        <w:rPr>
-          <w:rFonts w:cs="Courier New"/>
-          <w:szCs w:val="24"/>
-        </w:rPr>
-        <w:t>);</w:t>
-      </w:r>
-      <w:proofErr w:type="gramEnd"/>
-      <w:r>
-        <w:rPr>
-          <w:rFonts w:cs="Courier New"/>
-          <w:szCs w:val="24"/>
-        </w:rPr>
-        <w:t xml:space="preserve"> </w:t>
+        <w:t xml:space="preserve">Mass. R. A. P. 16 (a)(13) (addendum); </w:t>
       </w:r>
     </w:p>
     <w:p>
@@ -3055,23 +3100,7 @@
           <w:szCs w:val="24"/>
         </w:rPr>
         <w:tab/>
-        <w:t>Mass. R. A. P. 16 (e) (references to the record</w:t>
-      </w:r>
-      <w:proofErr w:type="gramStart"/>
-      <w:r>
-        <w:rPr>
-          <w:rFonts w:cs="Courier New"/>
-          <w:szCs w:val="24"/>
-        </w:rPr>
-        <w:t>);</w:t>
-      </w:r>
-      <w:proofErr w:type="gramEnd"/>
-      <w:r>
-        <w:rPr>
-          <w:rFonts w:cs="Courier New"/>
-          <w:szCs w:val="24"/>
-        </w:rPr>
-        <w:t xml:space="preserve"> </w:t>
+        <w:t xml:space="preserve">Mass. R. A. P. 16 (e) (references to the record); </w:t>
       </w:r>
     </w:p>
     <w:p>
@@ -3088,23 +3117,7 @@
           <w:szCs w:val="24"/>
         </w:rPr>
         <w:tab/>
-        <w:t>Mass. R. A. P. 18 (appendix to the briefs</w:t>
-      </w:r>
-      <w:proofErr w:type="gramStart"/>
-      <w:r>
-        <w:rPr>
-          <w:rFonts w:cs="Courier New"/>
-          <w:szCs w:val="24"/>
-        </w:rPr>
-        <w:t>);</w:t>
-      </w:r>
-      <w:proofErr w:type="gramEnd"/>
-      <w:r>
-        <w:rPr>
-          <w:rFonts w:cs="Courier New"/>
-          <w:szCs w:val="24"/>
-        </w:rPr>
-        <w:t xml:space="preserve"> </w:t>
+        <w:t xml:space="preserve">Mass. R. A. P. 18 (appendix to the briefs); </w:t>
       </w:r>
     </w:p>
     <w:p>
@@ -3225,23 +3238,7 @@
           <w:rFonts w:cs="Courier New"/>
           <w:szCs w:val="24"/>
         </w:rPr>
-        <w:t xml:space="preserve">:  I further certify that the foregoing brief complies with the applicable length limitation in Mass. R. A. P. 20 because it is produced in the monospaced font __________________ at size ______, _______ characters per </w:t>
-      </w:r>
-      <w:proofErr w:type="gramStart"/>
-      <w:r>
-        <w:rPr>
-          <w:rFonts w:cs="Courier New"/>
-          <w:szCs w:val="24"/>
-        </w:rPr>
-        <w:t>inch, and</w:t>
-      </w:r>
-      <w:proofErr w:type="gramEnd"/>
-      <w:r>
-        <w:rPr>
-          <w:rFonts w:cs="Courier New"/>
-          <w:szCs w:val="24"/>
-        </w:rPr>
-        <w:t xml:space="preserve"> contains ________, total non-excluded pages.</w:t>
+        <w:t>:  I further certify that the foregoing brief complies with the applicable length limitation in Mass. R. A. P. 20 because it is produced in the monospaced font __________________ at size ______, _______ characters per inch, and contains ________, total non-excluded pages.</w:t>
       </w:r>
     </w:p>
     <w:p>
@@ -3307,7 +3304,6 @@
         </w:rPr>
         <w:t xml:space="preserve"> </w:t>
       </w:r>
-      <w:proofErr w:type="gramStart"/>
       <w:r>
         <w:rPr>
           <w:highlight w:val="yellow"/>
@@ -3322,7 +3318,6 @@
         <w:t>showifdef</w:t>
       </w:r>
       <w:proofErr w:type="spellEnd"/>
-      <w:proofErr w:type="gramEnd"/>
       <w:r>
         <w:rPr>
           <w:highlight w:val="yellow"/>
@@ -3424,15 +3419,7 @@
           <w:rFonts w:cs="Courier New"/>
           <w:szCs w:val="24"/>
         </w:rPr>
-        <w:t xml:space="preserve"> if </w:t>
-      </w:r>
-      <w:proofErr w:type="gramStart"/>
-      <w:r>
-        <w:rPr>
-          <w:rFonts w:cs="Courier New"/>
-          <w:szCs w:val="24"/>
-        </w:rPr>
-        <w:t>user</w:t>
+        <w:t xml:space="preserve"> if user</w:t>
       </w:r>
       <w:r>
         <w:rPr>
@@ -3448,7 +3435,6 @@
         </w:rPr>
         <w:t>!</w:t>
       </w:r>
-      <w:proofErr w:type="gramEnd"/>
       <w:r>
         <w:rPr>
           <w:rFonts w:cs="Courier New"/>
@@ -3505,7 +3491,6 @@
         <w:t xml:space="preserve">{%p for attorney in </w:t>
       </w:r>
       <w:proofErr w:type="spellStart"/>
-      <w:proofErr w:type="gramStart"/>
       <w:r>
         <w:rPr>
           <w:rFonts w:cs="Courier New"/>
@@ -3521,7 +3506,6 @@
         <w:t>.attorneys</w:t>
       </w:r>
       <w:proofErr w:type="spellEnd"/>
-      <w:proofErr w:type="gramEnd"/>
       <w:r>
         <w:rPr>
           <w:rFonts w:cs="Courier New"/>
@@ -3581,21 +3565,12 @@
           <w:szCs w:val="24"/>
         </w:rPr>
       </w:pPr>
-      <w:proofErr w:type="gramStart"/>
-      <w:r>
-        <w:rPr>
-          <w:rFonts w:cs="Courier New"/>
-          <w:szCs w:val="24"/>
-        </w:rPr>
-        <w:t>{{ attorney.name</w:t>
-      </w:r>
-      <w:proofErr w:type="gramEnd"/>
-      <w:r>
-        <w:rPr>
-          <w:rFonts w:cs="Courier New"/>
-          <w:szCs w:val="24"/>
-        </w:rPr>
-        <w:t xml:space="preserve"> }}</w:t>
+      <w:r>
+        <w:rPr>
+          <w:rFonts w:cs="Courier New"/>
+          <w:szCs w:val="24"/>
+        </w:rPr>
+        <w:t>{{ attorney.name }}</w:t>
       </w:r>
     </w:p>
     <w:p>
@@ -3606,15 +3581,7 @@
         </w:tabs>
       </w:pPr>
       <w:r>
-        <w:t xml:space="preserve">Attorney for </w:t>
-      </w:r>
-      <w:proofErr w:type="gramStart"/>
-      <w:r>
-        <w:t>{{ user.name</w:t>
-      </w:r>
-      <w:proofErr w:type="gramEnd"/>
-      <w:r>
-        <w:t xml:space="preserve"> }} </w:t>
+        <w:t xml:space="preserve">Attorney for {{ user.name }} </w:t>
       </w:r>
     </w:p>
     <w:p>
@@ -3642,7 +3609,6 @@
           <w:szCs w:val="24"/>
         </w:rPr>
       </w:pPr>
-      <w:proofErr w:type="gramStart"/>
       <w:r>
         <w:rPr>
           <w:rFonts w:cs="Courier New"/>
@@ -3656,15 +3622,7 @@
           <w:rFonts w:cs="Courier New"/>
           <w:szCs w:val="24"/>
         </w:rPr>
-        <w:t>attorney</w:t>
-      </w:r>
-      <w:proofErr w:type="gramEnd"/>
-      <w:r>
-        <w:rPr>
-          <w:rFonts w:cs="Courier New"/>
-          <w:szCs w:val="24"/>
-        </w:rPr>
-        <w:t>.address.block</w:t>
+        <w:t>attorney.address.block</w:t>
       </w:r>
       <w:proofErr w:type="spellEnd"/>
       <w:r>
@@ -3700,45 +3658,20 @@
           <w:szCs w:val="24"/>
         </w:rPr>
       </w:pPr>
-      <w:proofErr w:type="spellStart"/>
-      <w:r>
-        <w:rPr>
-          <w:rFonts w:cs="Courier New"/>
-          <w:szCs w:val="24"/>
-        </w:rPr>
-        <w:t>BBO</w:t>
-      </w:r>
-      <w:proofErr w:type="spellEnd"/>
-      <w:r>
-        <w:rPr>
-          <w:rFonts w:cs="Courier New"/>
-          <w:szCs w:val="24"/>
-        </w:rPr>
-        <w:t xml:space="preserve"> # </w:t>
-      </w:r>
-      <w:proofErr w:type="gramStart"/>
-      <w:r>
-        <w:rPr>
-          <w:rFonts w:cs="Courier New"/>
-          <w:szCs w:val="24"/>
-        </w:rPr>
-        <w:t xml:space="preserve">{{ </w:t>
-      </w:r>
-      <w:proofErr w:type="spellStart"/>
-      <w:r>
-        <w:rPr>
-          <w:rFonts w:cs="Courier New"/>
-          <w:szCs w:val="24"/>
-        </w:rPr>
-        <w:t>attorney.id</w:t>
-      </w:r>
-      <w:proofErr w:type="gramEnd"/>
-      <w:r>
-        <w:rPr>
-          <w:rFonts w:cs="Courier New"/>
-          <w:szCs w:val="24"/>
-        </w:rPr>
-        <w:t>_number</w:t>
+      <w:r>
+        <w:rPr>
+          <w:rFonts w:cs="Courier New"/>
+          <w:szCs w:val="24"/>
+        </w:rPr>
+        <w:t xml:space="preserve">BBO # {{ </w:t>
+      </w:r>
+      <w:proofErr w:type="spellStart"/>
+      <w:r>
+        <w:rPr>
+          <w:rFonts w:cs="Courier New"/>
+          <w:szCs w:val="24"/>
+        </w:rPr>
+        <w:t>attorney.id_number</w:t>
       </w:r>
       <w:proofErr w:type="spellEnd"/>
       <w:r>
@@ -3774,7 +3707,6 @@
           <w:szCs w:val="24"/>
         </w:rPr>
       </w:pPr>
-      <w:proofErr w:type="gramStart"/>
       <w:r>
         <w:rPr>
           <w:rFonts w:cs="Courier New"/>
@@ -3788,15 +3720,7 @@
           <w:rFonts w:cs="Courier New"/>
           <w:szCs w:val="24"/>
         </w:rPr>
-        <w:t>attorney</w:t>
-      </w:r>
-      <w:proofErr w:type="gramEnd"/>
-      <w:r>
-        <w:rPr>
-          <w:rFonts w:cs="Courier New"/>
-          <w:szCs w:val="24"/>
-        </w:rPr>
-        <w:t>.firm</w:t>
+        <w:t>attorney.firm</w:t>
       </w:r>
       <w:proofErr w:type="spellEnd"/>
       <w:r>
@@ -3832,7 +3756,6 @@
           <w:szCs w:val="24"/>
         </w:rPr>
       </w:pPr>
-      <w:proofErr w:type="gramStart"/>
       <w:r>
         <w:rPr>
           <w:rFonts w:cs="Courier New"/>
@@ -3846,15 +3769,7 @@
           <w:rFonts w:cs="Courier New"/>
           <w:szCs w:val="24"/>
         </w:rPr>
-        <w:t>attorney</w:t>
-      </w:r>
-      <w:proofErr w:type="gramEnd"/>
-      <w:r>
-        <w:rPr>
-          <w:rFonts w:cs="Courier New"/>
-          <w:szCs w:val="24"/>
-        </w:rPr>
-        <w:t>.email</w:t>
+        <w:t>attorney.email</w:t>
       </w:r>
       <w:proofErr w:type="spellEnd"/>
       <w:r>
@@ -3890,7 +3805,6 @@
           <w:szCs w:val="24"/>
         </w:rPr>
       </w:pPr>
-      <w:proofErr w:type="gramStart"/>
       <w:r>
         <w:rPr>
           <w:rFonts w:cs="Courier New"/>
@@ -3904,15 +3818,7 @@
           <w:rFonts w:cs="Courier New"/>
           <w:szCs w:val="24"/>
         </w:rPr>
-        <w:t>attorney</w:t>
-      </w:r>
-      <w:proofErr w:type="gramEnd"/>
-      <w:r>
-        <w:rPr>
-          <w:rFonts w:cs="Courier New"/>
-          <w:szCs w:val="24"/>
-        </w:rPr>
-        <w:t>.phone_numbers</w:t>
+        <w:t>attorney.phone_numbers</w:t>
       </w:r>
       <w:proofErr w:type="spellEnd"/>
       <w:r>
@@ -3948,7 +3854,6 @@
           <w:szCs w:val="24"/>
         </w:rPr>
       </w:pPr>
-      <w:proofErr w:type="gramStart"/>
       <w:r>
         <w:rPr>
           <w:rFonts w:cs="Courier New"/>
@@ -3962,15 +3867,7 @@
           <w:rFonts w:cs="Courier New"/>
           <w:szCs w:val="24"/>
         </w:rPr>
-        <w:t>attorney</w:t>
-      </w:r>
-      <w:proofErr w:type="gramEnd"/>
-      <w:r>
-        <w:rPr>
-          <w:rFonts w:cs="Courier New"/>
-          <w:szCs w:val="24"/>
-        </w:rPr>
-        <w:t>.address.block</w:t>
+        <w:t>attorney.address.block</w:t>
       </w:r>
       <w:proofErr w:type="spellEnd"/>
       <w:r>
@@ -4234,18 +4131,9 @@
           <w:rFonts w:cs="Courier New"/>
           <w:szCs w:val="24"/>
         </w:rPr>
-        <w:t>other_</w:t>
-      </w:r>
-      <w:proofErr w:type="gramStart"/>
-      <w:r>
-        <w:rPr>
-          <w:rFonts w:cs="Courier New"/>
-          <w:szCs w:val="24"/>
-        </w:rPr>
-        <w:t>party.attorneys</w:t>
-      </w:r>
-      <w:proofErr w:type="spellEnd"/>
-      <w:proofErr w:type="gramEnd"/>
+        <w:t>other_party.attorneys</w:t>
+      </w:r>
+      <w:proofErr w:type="spellEnd"/>
       <w:r>
         <w:rPr>
           <w:rFonts w:cs="Courier New"/>
@@ -4305,21 +4193,12 @@
           <w:szCs w:val="24"/>
         </w:rPr>
       </w:pPr>
-      <w:proofErr w:type="gramStart"/>
-      <w:r>
-        <w:rPr>
-          <w:rFonts w:cs="Courier New"/>
-          <w:szCs w:val="24"/>
-        </w:rPr>
-        <w:t>{{ attorney.name</w:t>
-      </w:r>
-      <w:proofErr w:type="gramEnd"/>
-      <w:r>
-        <w:rPr>
-          <w:rFonts w:cs="Courier New"/>
-          <w:szCs w:val="24"/>
-        </w:rPr>
-        <w:t xml:space="preserve"> }}</w:t>
+      <w:r>
+        <w:rPr>
+          <w:rFonts w:cs="Courier New"/>
+          <w:szCs w:val="24"/>
+        </w:rPr>
+        <w:t>{{ attorney.name }}</w:t>
       </w:r>
     </w:p>
     <w:p>
@@ -4330,15 +4209,7 @@
         </w:tabs>
       </w:pPr>
       <w:r>
-        <w:t xml:space="preserve">Attorney for </w:t>
-      </w:r>
-      <w:proofErr w:type="gramStart"/>
-      <w:r>
-        <w:t>{{ other_party.name</w:t>
-      </w:r>
-      <w:proofErr w:type="gramEnd"/>
-      <w:r>
-        <w:t xml:space="preserve"> }} </w:t>
+        <w:t xml:space="preserve">Attorney for {{ other_party.name }} </w:t>
       </w:r>
     </w:p>
     <w:p>
@@ -4366,7 +4237,6 @@
           <w:szCs w:val="24"/>
         </w:rPr>
       </w:pPr>
-      <w:proofErr w:type="gramStart"/>
       <w:r>
         <w:rPr>
           <w:rFonts w:cs="Courier New"/>
@@ -4380,15 +4250,7 @@
           <w:rFonts w:cs="Courier New"/>
           <w:szCs w:val="24"/>
         </w:rPr>
-        <w:t>attorney</w:t>
-      </w:r>
-      <w:proofErr w:type="gramEnd"/>
-      <w:r>
-        <w:rPr>
-          <w:rFonts w:cs="Courier New"/>
-          <w:szCs w:val="24"/>
-        </w:rPr>
-        <w:t>.address.block</w:t>
+        <w:t>attorney.address.block</w:t>
       </w:r>
       <w:proofErr w:type="spellEnd"/>
       <w:r>
@@ -4424,45 +4286,20 @@
           <w:szCs w:val="24"/>
         </w:rPr>
       </w:pPr>
-      <w:proofErr w:type="spellStart"/>
-      <w:r>
-        <w:rPr>
-          <w:rFonts w:cs="Courier New"/>
-          <w:szCs w:val="24"/>
-        </w:rPr>
-        <w:t>BBO</w:t>
-      </w:r>
-      <w:proofErr w:type="spellEnd"/>
-      <w:r>
-        <w:rPr>
-          <w:rFonts w:cs="Courier New"/>
-          <w:szCs w:val="24"/>
-        </w:rPr>
-        <w:t xml:space="preserve"> # </w:t>
-      </w:r>
-      <w:proofErr w:type="gramStart"/>
-      <w:r>
-        <w:rPr>
-          <w:rFonts w:cs="Courier New"/>
-          <w:szCs w:val="24"/>
-        </w:rPr>
-        <w:t xml:space="preserve">{{ </w:t>
-      </w:r>
-      <w:proofErr w:type="spellStart"/>
-      <w:r>
-        <w:rPr>
-          <w:rFonts w:cs="Courier New"/>
-          <w:szCs w:val="24"/>
-        </w:rPr>
-        <w:t>attorney.id</w:t>
-      </w:r>
-      <w:proofErr w:type="gramEnd"/>
-      <w:r>
-        <w:rPr>
-          <w:rFonts w:cs="Courier New"/>
-          <w:szCs w:val="24"/>
-        </w:rPr>
-        <w:t>_number</w:t>
+      <w:r>
+        <w:rPr>
+          <w:rFonts w:cs="Courier New"/>
+          <w:szCs w:val="24"/>
+        </w:rPr>
+        <w:t xml:space="preserve">BBO # {{ </w:t>
+      </w:r>
+      <w:proofErr w:type="spellStart"/>
+      <w:r>
+        <w:rPr>
+          <w:rFonts w:cs="Courier New"/>
+          <w:szCs w:val="24"/>
+        </w:rPr>
+        <w:t>attorney.id_number</w:t>
       </w:r>
       <w:proofErr w:type="spellEnd"/>
       <w:r>
@@ -4498,7 +4335,6 @@
           <w:szCs w:val="24"/>
         </w:rPr>
       </w:pPr>
-      <w:proofErr w:type="gramStart"/>
       <w:r>
         <w:rPr>
           <w:rFonts w:cs="Courier New"/>
@@ -4512,15 +4348,7 @@
           <w:rFonts w:cs="Courier New"/>
           <w:szCs w:val="24"/>
         </w:rPr>
-        <w:t>attorney</w:t>
-      </w:r>
-      <w:proofErr w:type="gramEnd"/>
-      <w:r>
-        <w:rPr>
-          <w:rFonts w:cs="Courier New"/>
-          <w:szCs w:val="24"/>
-        </w:rPr>
-        <w:t>.firm</w:t>
+        <w:t>attorney.firm</w:t>
       </w:r>
       <w:proofErr w:type="spellEnd"/>
       <w:r>
@@ -4556,7 +4384,6 @@
           <w:szCs w:val="24"/>
         </w:rPr>
       </w:pPr>
-      <w:proofErr w:type="gramStart"/>
       <w:r>
         <w:rPr>
           <w:rFonts w:cs="Courier New"/>
@@ -4573,7 +4400,6 @@
         <w:t>showifdef</w:t>
       </w:r>
       <w:proofErr w:type="spellEnd"/>
-      <w:proofErr w:type="gramEnd"/>
       <w:r>
         <w:rPr>
           <w:rFonts w:cs="Courier New"/>
@@ -4630,7 +4456,6 @@
           <w:szCs w:val="24"/>
         </w:rPr>
       </w:pPr>
-      <w:proofErr w:type="gramStart"/>
       <w:r>
         <w:rPr>
           <w:rFonts w:cs="Courier New"/>
@@ -4644,15 +4469,7 @@
           <w:rFonts w:cs="Courier New"/>
           <w:szCs w:val="24"/>
         </w:rPr>
-        <w:t>attorney</w:t>
-      </w:r>
-      <w:proofErr w:type="gramEnd"/>
-      <w:r>
-        <w:rPr>
-          <w:rFonts w:cs="Courier New"/>
-          <w:szCs w:val="24"/>
-        </w:rPr>
-        <w:t>.phone_numbers</w:t>
+        <w:t>attorney.phone_numbers</w:t>
       </w:r>
       <w:proofErr w:type="spellEnd"/>
       <w:r>
@@ -4688,7 +4505,6 @@
           <w:szCs w:val="24"/>
         </w:rPr>
       </w:pPr>
-      <w:proofErr w:type="gramStart"/>
       <w:r>
         <w:rPr>
           <w:rFonts w:cs="Courier New"/>
@@ -4702,15 +4518,7 @@
           <w:rFonts w:cs="Courier New"/>
           <w:szCs w:val="24"/>
         </w:rPr>
-        <w:t>attorney</w:t>
-      </w:r>
-      <w:proofErr w:type="gramEnd"/>
-      <w:r>
-        <w:rPr>
-          <w:rFonts w:cs="Courier New"/>
-          <w:szCs w:val="24"/>
-        </w:rPr>
-        <w:t>.address.block</w:t>
+        <w:t>attorney.address.block</w:t>
       </w:r>
       <w:proofErr w:type="spellEnd"/>
       <w:r>
@@ -4996,15 +4804,7 @@
           <w:rFonts w:cs="Courier New"/>
           <w:szCs w:val="24"/>
         </w:rPr>
-        <w:t>other_</w:t>
-      </w:r>
-      <w:proofErr w:type="gramStart"/>
-      <w:r>
-        <w:rPr>
-          <w:rFonts w:cs="Courier New"/>
-          <w:szCs w:val="24"/>
-        </w:rPr>
-        <w:t>part</w:t>
+        <w:t>other_part</w:t>
       </w:r>
       <w:r>
         <w:rPr>
@@ -5018,15 +4818,7 @@
           <w:rFonts w:cs="Courier New"/>
           <w:szCs w:val="24"/>
         </w:rPr>
-        <w:t>.attorneys</w:t>
-      </w:r>
-      <w:proofErr w:type="gramEnd"/>
-      <w:r>
-        <w:rPr>
-          <w:rFonts w:cs="Courier New"/>
-          <w:szCs w:val="24"/>
-        </w:rPr>
-        <w:t>.there_are_any</w:t>
+        <w:t>.attorneys.there_are_any</w:t>
       </w:r>
       <w:proofErr w:type="spellEnd"/>
       <w:r>
@@ -5102,7 +4894,6 @@
           <w:szCs w:val="24"/>
         </w:rPr>
       </w:pPr>
-      <w:proofErr w:type="gramStart"/>
       <w:r>
         <w:rPr>
           <w:rFonts w:cs="Courier New"/>
@@ -5122,15 +4913,7 @@
           <w:rFonts w:cs="Courier New"/>
           <w:szCs w:val="24"/>
         </w:rPr>
-        <w:t>.name</w:t>
-      </w:r>
-      <w:proofErr w:type="gramEnd"/>
-      <w:r>
-        <w:rPr>
-          <w:rFonts w:cs="Courier New"/>
-          <w:szCs w:val="24"/>
-        </w:rPr>
-        <w:t xml:space="preserve"> }}</w:t>
+        <w:t>.name }}</w:t>
       </w:r>
     </w:p>
     <w:p>
@@ -5158,7 +4941,6 @@
           <w:szCs w:val="24"/>
         </w:rPr>
       </w:pPr>
-      <w:proofErr w:type="gramStart"/>
       <w:r>
         <w:rPr>
           <w:rFonts w:cs="Courier New"/>
@@ -5172,15 +4954,7 @@
           <w:rFonts w:cs="Courier New"/>
           <w:szCs w:val="24"/>
         </w:rPr>
-        <w:t>other</w:t>
-      </w:r>
-      <w:proofErr w:type="gramEnd"/>
-      <w:r>
-        <w:rPr>
-          <w:rFonts w:cs="Courier New"/>
-          <w:szCs w:val="24"/>
-        </w:rPr>
-        <w:t>_part</w:t>
+        <w:t>other_part</w:t>
       </w:r>
       <w:r>
         <w:rPr>
@@ -5270,7 +5044,6 @@
           <w:szCs w:val="24"/>
         </w:rPr>
       </w:pPr>
-      <w:proofErr w:type="gramStart"/>
       <w:r>
         <w:rPr>
           <w:rFonts w:cs="Courier New"/>
@@ -5287,7 +5060,6 @@
         <w:t>showifdef</w:t>
       </w:r>
       <w:proofErr w:type="spellEnd"/>
-      <w:proofErr w:type="gramEnd"/>
       <w:r>
         <w:rPr>
           <w:rFonts w:cs="Courier New"/>
@@ -5351,7 +5123,6 @@
           <w:szCs w:val="24"/>
         </w:rPr>
       </w:pPr>
-      <w:proofErr w:type="gramStart"/>
       <w:r>
         <w:rPr>
           <w:rFonts w:cs="Courier New"/>
@@ -5368,7 +5139,6 @@
         <w:t>showifdef</w:t>
       </w:r>
       <w:proofErr w:type="spellEnd"/>
-      <w:proofErr w:type="gramEnd"/>
       <w:r>
         <w:rPr>
           <w:rFonts w:cs="Courier New"/>
@@ -5545,15 +5315,7 @@
         <w:t xml:space="preserve"> </w:t>
       </w:r>
       <w:r>
-        <w:t xml:space="preserve">'attorney' %} </w:t>
-      </w:r>
-      <w:proofErr w:type="gramStart"/>
-      <w:r>
-        <w:t>{{ users</w:t>
-      </w:r>
-      <w:proofErr w:type="gramEnd"/>
-      <w:r>
-        <w:t>[0].attorneys[0].signature }} {%else %}</w:t>
+        <w:t>'attorney' %} {{ users[0].attorneys[0].signature }} {%else %}</w:t>
       </w:r>
     </w:p>
     <w:p>
@@ -5561,13 +5323,8 @@
         <w:pStyle w:val="NoSpacing"/>
         <w:jc w:val="right"/>
       </w:pPr>
-      <w:proofErr w:type="gramStart"/>
-      <w:r>
-        <w:t>{{ users</w:t>
-      </w:r>
-      <w:proofErr w:type="gramEnd"/>
-      <w:r>
-        <w:t xml:space="preserve">[0].signature }} </w:t>
+      <w:r>
+        <w:t xml:space="preserve">{{ users[0].signature }} </w:t>
       </w:r>
     </w:p>
     <w:p>
@@ -5611,13 +5368,8 @@
       <w:r>
         <w:t xml:space="preserve"> if </w:t>
       </w:r>
-      <w:proofErr w:type="gramStart"/>
-      <w:r>
-        <w:t>users[</w:t>
-      </w:r>
-      <w:proofErr w:type="gramEnd"/>
-      <w:r>
-        <w:t>0].</w:t>
+      <w:r>
+        <w:t>users[0].</w:t>
       </w:r>
       <w:proofErr w:type="spellStart"/>
       <w:r>
@@ -5643,15 +5395,7 @@
         <w:jc w:val="right"/>
       </w:pPr>
       <w:r>
-        <w:t xml:space="preserve"> </w:t>
-      </w:r>
-      <w:proofErr w:type="gramStart"/>
-      <w:r>
-        <w:t>{{ users</w:t>
-      </w:r>
-      <w:proofErr w:type="gramEnd"/>
-      <w:r>
-        <w:t xml:space="preserve">[0].attorneys[0].name }} </w:t>
+        <w:t xml:space="preserve"> {{ users[0].attorneys[0].name }} </w:t>
       </w:r>
     </w:p>
     <w:p>
@@ -5660,15 +5404,7 @@
         <w:jc w:val="right"/>
       </w:pPr>
       <w:r>
-        <w:t xml:space="preserve">Attorney for </w:t>
-      </w:r>
-      <w:proofErr w:type="gramStart"/>
-      <w:r>
-        <w:t>{{ users</w:t>
-      </w:r>
-      <w:proofErr w:type="gramEnd"/>
-      <w:r>
-        <w:t xml:space="preserve">[0].name }} </w:t>
+        <w:t xml:space="preserve">Attorney for {{ users[0].name }} </w:t>
       </w:r>
     </w:p>
     <w:p>
@@ -5676,13 +5412,8 @@
         <w:pStyle w:val="NoSpacing"/>
         <w:jc w:val="right"/>
       </w:pPr>
-      <w:proofErr w:type="gramStart"/>
-      <w:r>
-        <w:t>{{ users</w:t>
-      </w:r>
-      <w:proofErr w:type="gramEnd"/>
-      <w:r>
-        <w:t>[0].attorneys[0].</w:t>
+      <w:r>
+        <w:t>{{ users[0].attorneys[0].</w:t>
       </w:r>
       <w:proofErr w:type="spellStart"/>
       <w:r>
@@ -5698,21 +5429,8 @@
         <w:pStyle w:val="NoSpacing"/>
         <w:jc w:val="right"/>
       </w:pPr>
-      <w:proofErr w:type="spellStart"/>
-      <w:r>
-        <w:t>BBO</w:t>
-      </w:r>
-      <w:proofErr w:type="spellEnd"/>
-      <w:r>
-        <w:t xml:space="preserve"> # </w:t>
-      </w:r>
-      <w:proofErr w:type="gramStart"/>
-      <w:r>
-        <w:t>{{ users</w:t>
-      </w:r>
-      <w:proofErr w:type="gramEnd"/>
-      <w:r>
-        <w:t>[0].attorneys[0].</w:t>
+      <w:r>
+        <w:t>BBO # {{ users[0].attorneys[0].</w:t>
       </w:r>
       <w:proofErr w:type="spellStart"/>
       <w:r>
@@ -5728,13 +5446,8 @@
         <w:pStyle w:val="NoSpacing"/>
         <w:jc w:val="right"/>
       </w:pPr>
-      <w:proofErr w:type="gramStart"/>
-      <w:r>
-        <w:t>{{ users</w:t>
-      </w:r>
-      <w:proofErr w:type="gramEnd"/>
-      <w:r>
-        <w:t>[0].attorneys[0].firm}}</w:t>
+      <w:r>
+        <w:t>{{ users[0].attorneys[0].firm}}</w:t>
       </w:r>
     </w:p>
     <w:p>
@@ -5742,13 +5455,8 @@
         <w:pStyle w:val="NoSpacing"/>
         <w:jc w:val="right"/>
       </w:pPr>
-      <w:proofErr w:type="gramStart"/>
-      <w:r>
-        <w:t>{{ users</w:t>
-      </w:r>
-      <w:proofErr w:type="gramEnd"/>
-      <w:r>
-        <w:t>[0].attorneys[0].</w:t>
+      <w:r>
+        <w:t>{{ users[0].attorneys[0].</w:t>
       </w:r>
       <w:proofErr w:type="spellStart"/>
       <w:r>
@@ -5764,13 +5472,8 @@
         <w:pStyle w:val="NoSpacing"/>
         <w:jc w:val="right"/>
       </w:pPr>
-      <w:proofErr w:type="gramStart"/>
-      <w:r>
-        <w:t>{{ users</w:t>
-      </w:r>
-      <w:proofErr w:type="gramEnd"/>
-      <w:r>
-        <w:t>[0].attorneys[0].email }}</w:t>
+      <w:r>
+        <w:t>{{ users[0].attorneys[0].email }}</w:t>
       </w:r>
     </w:p>
     <w:p>
@@ -5787,13 +5490,8 @@
         <w:pStyle w:val="NoSpacing"/>
         <w:jc w:val="right"/>
       </w:pPr>
-      <w:proofErr w:type="gramStart"/>
-      <w:r>
-        <w:t>{{ users</w:t>
-      </w:r>
-      <w:proofErr w:type="gramEnd"/>
-      <w:r>
-        <w:t>[0].name }}</w:t>
+      <w:r>
+        <w:t>{{ users[0].name }}</w:t>
       </w:r>
     </w:p>
     <w:p>
@@ -5801,13 +5499,8 @@
         <w:pStyle w:val="NoSpacing"/>
         <w:jc w:val="right"/>
       </w:pPr>
-      <w:proofErr w:type="gramStart"/>
-      <w:r>
-        <w:t>{{ users</w:t>
-      </w:r>
-      <w:proofErr w:type="gramEnd"/>
-      <w:r>
-        <w:t>[0].</w:t>
+      <w:r>
+        <w:t>{{ users[0].</w:t>
       </w:r>
       <w:proofErr w:type="spellStart"/>
       <w:r>
@@ -5832,13 +5525,8 @@
         <w:pStyle w:val="NoSpacing"/>
         <w:jc w:val="right"/>
       </w:pPr>
-      <w:proofErr w:type="gramStart"/>
-      <w:r>
-        <w:t>{{ users</w:t>
-      </w:r>
-      <w:proofErr w:type="gramEnd"/>
-      <w:r>
-        <w:t>[0].</w:t>
+      <w:r>
+        <w:t>{{ users[0].</w:t>
       </w:r>
       <w:proofErr w:type="spellStart"/>
       <w:r>
@@ -5854,13 +5542,8 @@
         <w:pStyle w:val="NoSpacing"/>
         <w:jc w:val="right"/>
       </w:pPr>
-      <w:proofErr w:type="gramStart"/>
-      <w:r>
-        <w:t>{{ users</w:t>
-      </w:r>
-      <w:proofErr w:type="gramEnd"/>
-      <w:r>
-        <w:t>[0].email }}</w:t>
+      <w:r>
+        <w:t>{{ users[0].email }}</w:t>
       </w:r>
     </w:p>
     <w:p>
@@ -5879,7 +5562,7 @@
       </w:pPr>
     </w:p>
     <w:sectPr>
-      <w:footerReference w:type="default" r:id="rId7"/>
+      <w:footerReference w:type="default" r:id="rId8"/>
       <w:pgSz w:w="12240" w:h="15840"/>
       <w:pgMar w:top="1440" w:right="2160" w:bottom="1440" w:left="2160" w:header="720" w:footer="720" w:gutter="0"/>
       <w:cols w:space="720"/>
@@ -5993,6 +5676,126 @@
     </w:p>
   </w:footnote>
 </w:footnotes>
+</file>
+
+<file path=word/numbering.xml><?xml version="1.0" encoding="utf-8"?>
+<w:numbering xmlns:wpc="http://schemas.microsoft.com/office/word/2010/wordprocessingCanvas" xmlns:cx="http://schemas.microsoft.com/office/drawing/2014/chartex" xmlns:cx1="http://schemas.microsoft.com/office/drawing/2015/9/8/chartex" xmlns:cx2="http://schemas.microsoft.com/office/drawing/2015/10/21/chartex" xmlns:cx3="http://schemas.microsoft.com/office/drawing/2016/5/9/chartex" xmlns:cx4="http://schemas.microsoft.com/office/drawing/2016/5/10/chartex" xmlns:cx5="http://schemas.microsoft.com/office/drawing/2016/5/11/chartex" xmlns:cx6="http://schemas.microsoft.com/office/drawing/2016/5/12/chartex" xmlns:cx7="http://schemas.microsoft.com/office/drawing/2016/5/13/chartex" xmlns:cx8="http://schemas.microsoft.com/office/drawing/2016/5/14/chartex" xmlns:mc="http://schemas.openxmlformats.org/markup-compatibility/2006" xmlns:aink="http://schemas.microsoft.com/office/drawing/2016/ink" xmlns:am3d="http://schemas.microsoft.com/office/drawing/2017/model3d" xmlns:o="urn:schemas-microsoft-com:office:office" xmlns:r="http://schemas.openxmlformats.org/officeDocument/2006/relationships" xmlns:m="http://schemas.openxmlformats.org/officeDocument/2006/math" xmlns:v="urn:schemas-microsoft-com:vml" xmlns:wp14="http://schemas.microsoft.com/office/word/2010/wordprocessingDrawing" xmlns:wp="http://schemas.openxmlformats.org/drawingml/2006/wordprocessingDrawing" xmlns:w10="urn:schemas-microsoft-com:office:word" xmlns:w="http://schemas.openxmlformats.org/wordprocessingml/2006/main" xmlns:w14="http://schemas.microsoft.com/office/word/2010/wordml" xmlns:w15="http://schemas.microsoft.com/office/word/2012/wordml" xmlns:w16cex="http://schemas.microsoft.com/office/word/2018/wordml/cex" xmlns:w16cid="http://schemas.microsoft.com/office/word/2016/wordml/cid" xmlns:w16="http://schemas.microsoft.com/office/word/2018/wordml" xmlns:w16sdtdh="http://schemas.microsoft.com/office/word/2020/wordml/sdtdatahash" xmlns:w16se="http://schemas.microsoft.com/office/word/2015/wordml/symex" xmlns:wpg="http://schemas.microsoft.com/office/word/2010/wordprocessingGroup" xmlns:wpi="http://schemas.microsoft.com/office/word/2010/wordprocessingInk" xmlns:wne="http://schemas.microsoft.com/office/word/2006/wordml" xmlns:wps="http://schemas.microsoft.com/office/word/2010/wordprocessingShape" mc:Ignorable="w14 w15 w16se w16cid w16 w16cex w16sdtdh wp14">
+  <w:abstractNum w:abstractNumId="0" w15:restartNumberingAfterBreak="0">
+    <w:nsid w:val="2AE95F41"/>
+    <w:multiLevelType w:val="hybridMultilevel"/>
+    <w:tmpl w:val="DCFC6FEA"/>
+    <w:lvl w:ilvl="0" w:tplc="AB8C9998">
+      <w:numFmt w:val="bullet"/>
+      <w:lvlText w:val=""/>
+      <w:lvlJc w:val="left"/>
+      <w:pPr>
+        <w:ind w:left="720" w:hanging="360"/>
+      </w:pPr>
+      <w:rPr>
+        <w:rFonts w:ascii="Symbol" w:eastAsiaTheme="minorHAnsi" w:hAnsi="Symbol" w:cstheme="minorBidi" w:hint="default"/>
+      </w:rPr>
+    </w:lvl>
+    <w:lvl w:ilvl="1" w:tplc="04090003" w:tentative="1">
+      <w:start w:val="1"/>
+      <w:numFmt w:val="bullet"/>
+      <w:lvlText w:val="o"/>
+      <w:lvlJc w:val="left"/>
+      <w:pPr>
+        <w:ind w:left="1440" w:hanging="360"/>
+      </w:pPr>
+      <w:rPr>
+        <w:rFonts w:ascii="Courier New" w:hAnsi="Courier New" w:cs="Courier New" w:hint="default"/>
+      </w:rPr>
+    </w:lvl>
+    <w:lvl w:ilvl="2" w:tplc="04090005" w:tentative="1">
+      <w:start w:val="1"/>
+      <w:numFmt w:val="bullet"/>
+      <w:lvlText w:val=""/>
+      <w:lvlJc w:val="left"/>
+      <w:pPr>
+        <w:ind w:left="2160" w:hanging="360"/>
+      </w:pPr>
+      <w:rPr>
+        <w:rFonts w:ascii="Wingdings" w:hAnsi="Wingdings" w:hint="default"/>
+      </w:rPr>
+    </w:lvl>
+    <w:lvl w:ilvl="3" w:tplc="04090001" w:tentative="1">
+      <w:start w:val="1"/>
+      <w:numFmt w:val="bullet"/>
+      <w:lvlText w:val=""/>
+      <w:lvlJc w:val="left"/>
+      <w:pPr>
+        <w:ind w:left="2880" w:hanging="360"/>
+      </w:pPr>
+      <w:rPr>
+        <w:rFonts w:ascii="Symbol" w:hAnsi="Symbol" w:hint="default"/>
+      </w:rPr>
+    </w:lvl>
+    <w:lvl w:ilvl="4" w:tplc="04090003" w:tentative="1">
+      <w:start w:val="1"/>
+      <w:numFmt w:val="bullet"/>
+      <w:lvlText w:val="o"/>
+      <w:lvlJc w:val="left"/>
+      <w:pPr>
+        <w:ind w:left="3600" w:hanging="360"/>
+      </w:pPr>
+      <w:rPr>
+        <w:rFonts w:ascii="Courier New" w:hAnsi="Courier New" w:cs="Courier New" w:hint="default"/>
+      </w:rPr>
+    </w:lvl>
+    <w:lvl w:ilvl="5" w:tplc="04090005" w:tentative="1">
+      <w:start w:val="1"/>
+      <w:numFmt w:val="bullet"/>
+      <w:lvlText w:val=""/>
+      <w:lvlJc w:val="left"/>
+      <w:pPr>
+        <w:ind w:left="4320" w:hanging="360"/>
+      </w:pPr>
+      <w:rPr>
+        <w:rFonts w:ascii="Wingdings" w:hAnsi="Wingdings" w:hint="default"/>
+      </w:rPr>
+    </w:lvl>
+    <w:lvl w:ilvl="6" w:tplc="04090001" w:tentative="1">
+      <w:start w:val="1"/>
+      <w:numFmt w:val="bullet"/>
+      <w:lvlText w:val=""/>
+      <w:lvlJc w:val="left"/>
+      <w:pPr>
+        <w:ind w:left="5040" w:hanging="360"/>
+      </w:pPr>
+      <w:rPr>
+        <w:rFonts w:ascii="Symbol" w:hAnsi="Symbol" w:hint="default"/>
+      </w:rPr>
+    </w:lvl>
+    <w:lvl w:ilvl="7" w:tplc="04090003" w:tentative="1">
+      <w:start w:val="1"/>
+      <w:numFmt w:val="bullet"/>
+      <w:lvlText w:val="o"/>
+      <w:lvlJc w:val="left"/>
+      <w:pPr>
+        <w:ind w:left="5760" w:hanging="360"/>
+      </w:pPr>
+      <w:rPr>
+        <w:rFonts w:ascii="Courier New" w:hAnsi="Courier New" w:cs="Courier New" w:hint="default"/>
+      </w:rPr>
+    </w:lvl>
+    <w:lvl w:ilvl="8" w:tplc="04090005" w:tentative="1">
+      <w:start w:val="1"/>
+      <w:numFmt w:val="bullet"/>
+      <w:lvlText w:val=""/>
+      <w:lvlJc w:val="left"/>
+      <w:pPr>
+        <w:ind w:left="6480" w:hanging="360"/>
+      </w:pPr>
+      <w:rPr>
+        <w:rFonts w:ascii="Wingdings" w:hAnsi="Wingdings" w:hint="default"/>
+      </w:rPr>
+    </w:lvl>
+  </w:abstractNum>
+  <w:num w:numId="1">
+    <w:abstractNumId w:val="0"/>
+  </w:num>
+</w:numbering>
 </file>
 
 <file path=word/styles.xml><?xml version="1.0" encoding="utf-8"?>
@@ -6824,6 +6627,17 @@
     <w:basedOn w:val="DefaultParagraphFont"/>
     <w:rsid w:val="00E2113A"/>
   </w:style>
+  <w:style w:type="paragraph" w:styleId="ListParagraph">
+    <w:name w:val="List Paragraph"/>
+    <w:basedOn w:val="Normal"/>
+    <w:uiPriority w:val="34"/>
+    <w:qFormat/>
+    <w:rsid w:val="00B679B7"/>
+    <w:pPr>
+      <w:ind w:left="720"/>
+      <w:contextualSpacing/>
+    </w:pPr>
+  </w:style>
 </w:styles>
 </file>
 

</xml_diff>

<commit_message>
ran to make sure it worked
</commit_message>
<xml_diff>
--- a/docassemble/AppealsBriefTemplate/data/templates/appeals_brief_template.docx
+++ b/docassemble/AppealsBriefTemplate/data/templates/appeals_brief_template.docx
@@ -2025,7 +2025,7 @@
         <w:t>}}</w:t>
       </w:r>
       <w:r>
-        <w:t xml:space="preserve">was filed in the trial court </w:t>
+        <w:t xml:space="preserve"> was filed in the trial court </w:t>
       </w:r>
       <w:r>
         <w:rPr>
@@ -2095,10 +2095,7 @@
       </w:r>
       <w:proofErr w:type="gramEnd"/>
       <w:r>
-        <w:t xml:space="preserve"> {% endif %}</w:t>
-      </w:r>
-      <w:r>
-        <w:t xml:space="preserve">opposed. </w:t>
+        <w:t xml:space="preserve"> {% endif %} opposed. </w:t>
       </w:r>
     </w:p>
     <w:p>
@@ -2139,7 +2136,7 @@
         <w:t xml:space="preserve"> {% endif %}</w:t>
       </w:r>
       <w:r>
-        <w:t xml:space="preserve">a hearing on this 12(b) motion. </w:t>
+        <w:t xml:space="preserve"> a hearing on this 12(b) motion. </w:t>
       </w:r>
     </w:p>
     <w:p>
@@ -2151,21 +2148,18 @@
         </w:numPr>
       </w:pPr>
       <w:r>
-        <w:t>Trial court ruled</w:t>
-      </w:r>
-      <w:r>
-        <w:t xml:space="preserve"> </w:t>
-      </w:r>
-      <w:proofErr w:type="gramStart"/>
-      <w:r>
-        <w:t xml:space="preserve">{{ </w:t>
-      </w:r>
-      <w:r>
-        <w:t>decision</w:t>
-      </w:r>
-      <w:proofErr w:type="gramEnd"/>
-      <w:r>
-        <w:t>_12b</w:t>
+        <w:t xml:space="preserve">Trial court </w:t>
+      </w:r>
+      <w:proofErr w:type="gramStart"/>
+      <w:r>
+        <w:t>ruled{</w:t>
+      </w:r>
+      <w:proofErr w:type="gramEnd"/>
+      <w:r>
+        <w:t xml:space="preserve">{ </w:t>
+      </w:r>
+      <w:r>
+        <w:t>decision_12b</w:t>
       </w:r>
       <w:r>
         <w:t xml:space="preserve"> }}. </w:t>
@@ -2200,10 +2194,7 @@
       </w:r>
       <w:proofErr w:type="gramEnd"/>
       <w:r>
-        <w:t xml:space="preserve"> {% endif %}</w:t>
-      </w:r>
-      <w:r>
-        <w:t>the reason for this appeal.</w:t>
+        <w:t xml:space="preserve"> {% endif %}the reason for this appeal.</w:t>
       </w:r>
     </w:p>
     <w:p>
@@ -2236,13 +2227,7 @@
         </w:numPr>
       </w:pPr>
       <w:r>
-        <w:t>A motion</w:t>
-      </w:r>
-      <w:r>
-        <w:t xml:space="preserve"> for summary judgment</w:t>
-      </w:r>
-      <w:r>
-        <w:t xml:space="preserve"> was filed. </w:t>
+        <w:t xml:space="preserve">A motion for summary judgment was filed. </w:t>
       </w:r>
     </w:p>
     <w:p>
@@ -2254,13 +2239,7 @@
         </w:numPr>
       </w:pPr>
       <w:r>
-        <w:t>This motion</w:t>
-      </w:r>
-      <w:r>
-        <w:t xml:space="preserve"> for summary judgment</w:t>
-      </w:r>
-      <w:r>
-        <w:t xml:space="preserve"> </w:t>
+        <w:t xml:space="preserve">This motion for summary judgment </w:t>
       </w:r>
       <w:proofErr w:type="gramStart"/>
       <w:r>
@@ -2279,7 +2258,7 @@
       </w:r>
       <w:proofErr w:type="spellEnd"/>
       <w:r>
-        <w:t xml:space="preserve"> %}not {% endif %}opposed.</w:t>
+        <w:t xml:space="preserve"> %}not {% endif %} opposed.</w:t>
       </w:r>
     </w:p>
     <w:p>
@@ -2311,13 +2290,7 @@
       </w:r>
       <w:proofErr w:type="gramEnd"/>
       <w:r>
-        <w:t xml:space="preserve"> {% endif %}a hearing on </w:t>
-      </w:r>
-      <w:r>
-        <w:t>motion for summary judgment</w:t>
-      </w:r>
-      <w:r>
-        <w:t xml:space="preserve">. </w:t>
+        <w:t xml:space="preserve"> {% endif %} a hearing on motion for summary judgment. </w:t>
       </w:r>
     </w:p>
     <w:p>
@@ -2329,22 +2302,19 @@
         </w:numPr>
       </w:pPr>
       <w:r>
-        <w:t>Trial court ruled</w:t>
-      </w:r>
-      <w:r>
-        <w:t xml:space="preserve"> </w:t>
-      </w:r>
-      <w:proofErr w:type="gramStart"/>
-      <w:r>
-        <w:t xml:space="preserve">{{ </w:t>
-      </w:r>
-      <w:proofErr w:type="spellStart"/>
-      <w:r>
-        <w:t>decision</w:t>
-      </w:r>
-      <w:proofErr w:type="gramEnd"/>
-      <w:r>
-        <w:t>_</w:t>
+        <w:t xml:space="preserve">Trial court </w:t>
+      </w:r>
+      <w:proofErr w:type="gramStart"/>
+      <w:r>
+        <w:t>ruled{</w:t>
+      </w:r>
+      <w:proofErr w:type="gramEnd"/>
+      <w:r>
+        <w:t xml:space="preserve">{ </w:t>
+      </w:r>
+      <w:proofErr w:type="spellStart"/>
+      <w:r>
+        <w:t>decision_</w:t>
       </w:r>
       <w:r>
         <w:t>sj</w:t>
@@ -2363,13 +2333,7 @@
         </w:numPr>
       </w:pPr>
       <w:r>
-        <w:t>The motion</w:t>
-      </w:r>
-      <w:r>
-        <w:t xml:space="preserve"> for summary judgment</w:t>
-      </w:r>
-      <w:r>
-        <w:t xml:space="preserve"> was {% if not </w:t>
+        <w:t xml:space="preserve">The motion for summary judgment was {% if not </w:t>
       </w:r>
       <w:proofErr w:type="spellStart"/>
       <w:r>
@@ -3048,7 +3012,15 @@
         <w:t>, or unpublished decisions</w:t>
       </w:r>
       <w:r>
-        <w:t xml:space="preserve"> that you refer to in your brief. It must also contain a copy of the order, judgment or decree that you are appealing. </w:t>
+        <w:t xml:space="preserve"> that you refer to in your brief. It must also contain a copy of the order, </w:t>
+      </w:r>
+      <w:proofErr w:type="gramStart"/>
+      <w:r>
+        <w:t>judgment</w:t>
+      </w:r>
+      <w:proofErr w:type="gramEnd"/>
+      <w:r>
+        <w:t xml:space="preserve"> or decree that you are appealing. </w:t>
       </w:r>
       <w:r>
         <w:t>The addendum continues</w:t>
@@ -3108,7 +3080,15 @@
         <w:t xml:space="preserve">, which will also include a </w:t>
       </w:r>
       <w:r>
-        <w:t>copy of the order, judgment or decree that you are appealing</w:t>
+        <w:t xml:space="preserve">copy of the order, </w:t>
+      </w:r>
+      <w:proofErr w:type="gramStart"/>
+      <w:r>
+        <w:t>judgment</w:t>
+      </w:r>
+      <w:proofErr w:type="gramEnd"/>
+      <w:r>
+        <w:t xml:space="preserve"> or decree that you are appealing</w:t>
       </w:r>
       <w:r>
         <w:t xml:space="preserve">, in addition to other relevant documents from the trial court </w:t>

</xml_diff>

<commit_message>
added questions for pre-trial motion
</commit_message>
<xml_diff>
--- a/docassemble/AppealsBriefTemplate/data/templates/appeals_brief_template.docx
+++ b/docassemble/AppealsBriefTemplate/data/templates/appeals_brief_template.docx
@@ -2070,7 +2070,7 @@
       <w:pPr>
         <w:pStyle w:val="ListParagraph"/>
         <w:numPr>
-          <w:ilvl w:val="0"/>
+          <w:ilvl w:val="1"/>
           <w:numId w:val="1"/>
         </w:numPr>
       </w:pPr>
@@ -2096,6 +2096,126 @@
       <w:proofErr w:type="gramEnd"/>
       <w:r>
         <w:t xml:space="preserve"> {% endif %} opposed. </w:t>
+      </w:r>
+    </w:p>
+    <w:p>
+      <w:pPr>
+        <w:pStyle w:val="ListParagraph"/>
+        <w:numPr>
+          <w:ilvl w:val="1"/>
+          <w:numId w:val="1"/>
+        </w:numPr>
+      </w:pPr>
+      <w:r>
+        <w:t>There was</w:t>
+      </w:r>
+      <w:r>
+        <w:t xml:space="preserve"> </w:t>
+      </w:r>
+      <w:r>
+        <w:t>{% if</w:t>
+      </w:r>
+      <w:r>
+        <w:t xml:space="preserve"> not</w:t>
+      </w:r>
+      <w:r>
+        <w:t xml:space="preserve"> </w:t>
+      </w:r>
+      <w:r>
+        <w:t>hearing_on_12b</w:t>
+      </w:r>
+      <w:r>
+        <w:t xml:space="preserve"> </w:t>
+      </w:r>
+      <w:proofErr w:type="gramStart"/>
+      <w:r>
+        <w:t>%}not</w:t>
+      </w:r>
+      <w:proofErr w:type="gramEnd"/>
+      <w:r>
+        <w:t xml:space="preserve"> {% endif %}</w:t>
+      </w:r>
+      <w:r>
+        <w:t xml:space="preserve"> a hearing on this 12(b) motion. </w:t>
+      </w:r>
+    </w:p>
+    <w:p>
+      <w:pPr>
+        <w:pStyle w:val="ListParagraph"/>
+        <w:numPr>
+          <w:ilvl w:val="1"/>
+          <w:numId w:val="1"/>
+        </w:numPr>
+      </w:pPr>
+      <w:r>
+        <w:t xml:space="preserve">Trial court </w:t>
+      </w:r>
+      <w:proofErr w:type="gramStart"/>
+      <w:r>
+        <w:t>ruled{</w:t>
+      </w:r>
+      <w:proofErr w:type="gramEnd"/>
+      <w:r>
+        <w:t xml:space="preserve">{ </w:t>
+      </w:r>
+      <w:r>
+        <w:t>decision_12b</w:t>
+      </w:r>
+      <w:r>
+        <w:t xml:space="preserve"> }}. </w:t>
+      </w:r>
+    </w:p>
+    <w:p>
+      <w:pPr>
+        <w:pStyle w:val="ListParagraph"/>
+        <w:numPr>
+          <w:ilvl w:val="1"/>
+          <w:numId w:val="1"/>
+        </w:numPr>
+      </w:pPr>
+      <w:r>
+        <w:t>The 12(b) motion was</w:t>
+      </w:r>
+      <w:r>
+        <w:t xml:space="preserve"> </w:t>
+      </w:r>
+      <w:r>
+        <w:t xml:space="preserve">{% if not </w:t>
+      </w:r>
+      <w:r>
+        <w:t>reason_appeal_12b</w:t>
+      </w:r>
+      <w:r>
+        <w:t xml:space="preserve"> </w:t>
+      </w:r>
+      <w:proofErr w:type="gramStart"/>
+      <w:r>
+        <w:t>%}not</w:t>
+      </w:r>
+      <w:proofErr w:type="gramEnd"/>
+      <w:r>
+        <w:t xml:space="preserve"> {% endif %}the reason for this appeal.</w:t>
+      </w:r>
+    </w:p>
+    <w:p>
+      <w:r>
+        <w:t>{%p endif %}</w:t>
+      </w:r>
+    </w:p>
+    <w:p>
+      <w:r>
+        <w:t xml:space="preserve">{%p if </w:t>
+      </w:r>
+      <w:proofErr w:type="spellStart"/>
+      <w:r>
+        <w:t>filed_</w:t>
+      </w:r>
+      <w:r>
+        <w:t>sj</w:t>
+      </w:r>
+      <w:proofErr w:type="spellEnd"/>
+      <w:r>
+        <w:t xml:space="preserve"> %}</w:t>
       </w:r>
     </w:p>
     <w:p>
@@ -2107,36 +2227,153 @@
         </w:numPr>
       </w:pPr>
       <w:r>
-        <w:t>There was</w:t>
-      </w:r>
+        <w:t xml:space="preserve">A motion for summary judgment was filed. </w:t>
+      </w:r>
+    </w:p>
+    <w:p>
+      <w:pPr>
+        <w:pStyle w:val="ListParagraph"/>
+        <w:numPr>
+          <w:ilvl w:val="1"/>
+          <w:numId w:val="1"/>
+        </w:numPr>
+      </w:pPr>
+      <w:r>
+        <w:lastRenderedPageBreak/>
+        <w:t xml:space="preserve">This motion for summary judgment </w:t>
+      </w:r>
+      <w:proofErr w:type="gramStart"/>
+      <w:r>
+        <w:t>was{</w:t>
+      </w:r>
+      <w:proofErr w:type="gramEnd"/>
+      <w:r>
+        <w:t xml:space="preserve">% if not </w:t>
+      </w:r>
+      <w:proofErr w:type="spellStart"/>
+      <w:r>
+        <w:t>opposed_</w:t>
+      </w:r>
+      <w:r>
+        <w:t>sj</w:t>
+      </w:r>
+      <w:proofErr w:type="spellEnd"/>
+      <w:r>
+        <w:t xml:space="preserve"> %}not {% endif %} opposed.</w:t>
+      </w:r>
+    </w:p>
+    <w:p>
+      <w:pPr>
+        <w:pStyle w:val="ListParagraph"/>
+        <w:numPr>
+          <w:ilvl w:val="1"/>
+          <w:numId w:val="1"/>
+        </w:numPr>
+      </w:pPr>
+      <w:r>
+        <w:t xml:space="preserve">There was {% if not </w:t>
+      </w:r>
+      <w:proofErr w:type="spellStart"/>
+      <w:r>
+        <w:t>hearing_on_</w:t>
+      </w:r>
+      <w:r>
+        <w:t>sj</w:t>
+      </w:r>
+      <w:proofErr w:type="spellEnd"/>
       <w:r>
         <w:t xml:space="preserve"> </w:t>
       </w:r>
-      <w:r>
-        <w:t>{% if</w:t>
-      </w:r>
-      <w:r>
-        <w:t xml:space="preserve"> not</w:t>
-      </w:r>
+      <w:proofErr w:type="gramStart"/>
+      <w:r>
+        <w:t>%}not</w:t>
+      </w:r>
+      <w:proofErr w:type="gramEnd"/>
+      <w:r>
+        <w:t xml:space="preserve"> {% endif %} a hearing on motion for summary judgment. </w:t>
+      </w:r>
+    </w:p>
+    <w:p>
+      <w:pPr>
+        <w:pStyle w:val="ListParagraph"/>
+        <w:numPr>
+          <w:ilvl w:val="1"/>
+          <w:numId w:val="1"/>
+        </w:numPr>
+      </w:pPr>
+      <w:r>
+        <w:t xml:space="preserve">Trial court </w:t>
+      </w:r>
+      <w:proofErr w:type="gramStart"/>
+      <w:r>
+        <w:t>ruled{</w:t>
+      </w:r>
+      <w:proofErr w:type="gramEnd"/>
+      <w:r>
+        <w:t xml:space="preserve">{ </w:t>
+      </w:r>
+      <w:proofErr w:type="spellStart"/>
+      <w:r>
+        <w:t>decision_</w:t>
+      </w:r>
+      <w:r>
+        <w:t>sj</w:t>
+      </w:r>
+      <w:proofErr w:type="spellEnd"/>
+      <w:r>
+        <w:t xml:space="preserve"> }}. </w:t>
+      </w:r>
+    </w:p>
+    <w:p>
+      <w:pPr>
+        <w:pStyle w:val="ListParagraph"/>
+        <w:numPr>
+          <w:ilvl w:val="1"/>
+          <w:numId w:val="1"/>
+        </w:numPr>
+      </w:pPr>
+      <w:r>
+        <w:t xml:space="preserve">The motion for summary judgment was {% if not </w:t>
+      </w:r>
+      <w:proofErr w:type="spellStart"/>
+      <w:r>
+        <w:t>reason_appeal_</w:t>
+      </w:r>
+      <w:r>
+        <w:t>sj</w:t>
+      </w:r>
+      <w:proofErr w:type="spellEnd"/>
       <w:r>
         <w:t xml:space="preserve"> </w:t>
       </w:r>
-      <w:r>
-        <w:t>hearing_on_12b</w:t>
-      </w:r>
-      <w:r>
-        <w:t xml:space="preserve"> </w:t>
-      </w:r>
       <w:proofErr w:type="gramStart"/>
       <w:r>
         <w:t>%}not</w:t>
       </w:r>
       <w:proofErr w:type="gramEnd"/>
       <w:r>
-        <w:t xml:space="preserve"> {% endif %}</w:t>
-      </w:r>
-      <w:r>
-        <w:t xml:space="preserve"> a hearing on this 12(b) motion. </w:t>
+        <w:t xml:space="preserve"> {% endif %}the reason for this appeal.</w:t>
+      </w:r>
+    </w:p>
+    <w:p>
+      <w:r>
+        <w:t>{%p endif %}</w:t>
+      </w:r>
+    </w:p>
+    <w:p>
+      <w:r>
+        <w:t xml:space="preserve">{%p if </w:t>
+      </w:r>
+      <w:proofErr w:type="spellStart"/>
+      <w:r>
+        <w:t>filed_</w:t>
+      </w:r>
+      <w:r>
+        <w:t>ptm</w:t>
+      </w:r>
+      <w:proofErr w:type="spellEnd"/>
+      <w:r>
+        <w:t xml:space="preserve"> %}</w:t>
       </w:r>
     </w:p>
     <w:p>
@@ -2148,199 +2385,159 @@
         </w:numPr>
       </w:pPr>
       <w:r>
-        <w:t xml:space="preserve">Trial court </w:t>
-      </w:r>
-      <w:proofErr w:type="gramStart"/>
-      <w:r>
-        <w:t>ruled{</w:t>
-      </w:r>
-      <w:proofErr w:type="gramEnd"/>
-      <w:r>
-        <w:t xml:space="preserve">{ </w:t>
-      </w:r>
-      <w:r>
-        <w:t>decision_12b</w:t>
-      </w:r>
-      <w:r>
-        <w:t xml:space="preserve"> }}. </w:t>
+        <w:t xml:space="preserve">A </w:t>
+      </w:r>
+      <w:r>
+        <w:t>pre-trial motion</w:t>
+      </w:r>
+      <w:r>
+        <w:t xml:space="preserve"> was filed. </w:t>
       </w:r>
     </w:p>
     <w:p>
       <w:pPr>
         <w:pStyle w:val="ListParagraph"/>
         <w:numPr>
-          <w:ilvl w:val="0"/>
+          <w:ilvl w:val="1"/>
           <w:numId w:val="1"/>
         </w:numPr>
       </w:pPr>
       <w:r>
-        <w:t>The 12(b) motion was</w:t>
-      </w:r>
-      <w:r>
-        <w:t xml:space="preserve"> </w:t>
-      </w:r>
-      <w:r>
-        <w:t xml:space="preserve">{% if not </w:t>
-      </w:r>
-      <w:r>
-        <w:t>reason_appeal_12b</w:t>
-      </w:r>
-      <w:r>
-        <w:t xml:space="preserve"> </w:t>
-      </w:r>
-      <w:proofErr w:type="gramStart"/>
-      <w:r>
-        <w:t>%}not</w:t>
-      </w:r>
-      <w:proofErr w:type="gramEnd"/>
-      <w:r>
-        <w:t xml:space="preserve"> {% endif %}the reason for this appeal.</w:t>
-      </w:r>
-    </w:p>
-    <w:p>
-      <w:r>
-        <w:t>{%p endif %}</w:t>
-      </w:r>
-    </w:p>
-    <w:p>
-      <w:r>
-        <w:t xml:space="preserve">{%p if </w:t>
-      </w:r>
-      <w:proofErr w:type="spellStart"/>
-      <w:r>
-        <w:t>filed_</w:t>
-      </w:r>
-      <w:r>
-        <w:t>sj</w:t>
-      </w:r>
-      <w:proofErr w:type="spellEnd"/>
-      <w:r>
-        <w:t xml:space="preserve"> %}</w:t>
+        <w:t xml:space="preserve">The pre-trial motion relief requested was </w:t>
+      </w:r>
+      <w:proofErr w:type="gramStart"/>
+      <w:r>
+        <w:t xml:space="preserve">{ </w:t>
+      </w:r>
+      <w:proofErr w:type="spellStart"/>
+      <w:r>
+        <w:t>relief</w:t>
+      </w:r>
+      <w:proofErr w:type="gramEnd"/>
+      <w:r>
+        <w:t>_requested_ptm</w:t>
+      </w:r>
+      <w:proofErr w:type="spellEnd"/>
+      <w:r>
+        <w:t xml:space="preserve"> }.</w:t>
       </w:r>
     </w:p>
     <w:p>
       <w:pPr>
         <w:pStyle w:val="ListParagraph"/>
         <w:numPr>
-          <w:ilvl w:val="0"/>
+          <w:ilvl w:val="1"/>
           <w:numId w:val="1"/>
         </w:numPr>
       </w:pPr>
       <w:r>
-        <w:t xml:space="preserve">A motion for summary judgment was filed. </w:t>
+        <w:t xml:space="preserve">This pre-trial motion </w:t>
+      </w:r>
+      <w:proofErr w:type="gramStart"/>
+      <w:r>
+        <w:t>was{</w:t>
+      </w:r>
+      <w:proofErr w:type="gramEnd"/>
+      <w:r>
+        <w:t xml:space="preserve">% if not </w:t>
+      </w:r>
+      <w:proofErr w:type="spellStart"/>
+      <w:r>
+        <w:t>opposed_</w:t>
+      </w:r>
+      <w:r>
+        <w:t>ptm</w:t>
+      </w:r>
+      <w:proofErr w:type="spellEnd"/>
+      <w:r>
+        <w:t xml:space="preserve"> %}not {% endif %} opposed.</w:t>
       </w:r>
     </w:p>
     <w:p>
       <w:pPr>
         <w:pStyle w:val="ListParagraph"/>
         <w:numPr>
-          <w:ilvl w:val="0"/>
+          <w:ilvl w:val="1"/>
           <w:numId w:val="1"/>
         </w:numPr>
       </w:pPr>
       <w:r>
-        <w:t xml:space="preserve">This motion for summary judgment </w:t>
-      </w:r>
-      <w:proofErr w:type="gramStart"/>
-      <w:r>
-        <w:t>was{</w:t>
-      </w:r>
-      <w:proofErr w:type="gramEnd"/>
-      <w:r>
-        <w:t xml:space="preserve">% if not </w:t>
-      </w:r>
-      <w:proofErr w:type="spellStart"/>
-      <w:r>
-        <w:t>opposed_</w:t>
-      </w:r>
-      <w:r>
-        <w:t>sj</w:t>
-      </w:r>
-      <w:proofErr w:type="spellEnd"/>
-      <w:r>
-        <w:t xml:space="preserve"> %}not {% endif %} opposed.</w:t>
+        <w:t xml:space="preserve">There was {% if not </w:t>
+      </w:r>
+      <w:proofErr w:type="spellStart"/>
+      <w:r>
+        <w:t>hearing_on_</w:t>
+      </w:r>
+      <w:r>
+        <w:t>ptm</w:t>
+      </w:r>
+      <w:proofErr w:type="spellEnd"/>
+      <w:r>
+        <w:t xml:space="preserve"> </w:t>
+      </w:r>
+      <w:proofErr w:type="gramStart"/>
+      <w:r>
+        <w:t>%}not</w:t>
+      </w:r>
+      <w:proofErr w:type="gramEnd"/>
+      <w:r>
+        <w:t xml:space="preserve"> {% endif %} a hearing on </w:t>
+      </w:r>
+      <w:r>
+        <w:t xml:space="preserve">the </w:t>
+      </w:r>
+      <w:r>
+        <w:t xml:space="preserve">pre-trial motion. </w:t>
       </w:r>
     </w:p>
     <w:p>
       <w:pPr>
         <w:pStyle w:val="ListParagraph"/>
         <w:numPr>
-          <w:ilvl w:val="0"/>
+          <w:ilvl w:val="1"/>
           <w:numId w:val="1"/>
         </w:numPr>
       </w:pPr>
       <w:r>
-        <w:lastRenderedPageBreak/>
-        <w:t xml:space="preserve">There was {% if not </w:t>
-      </w:r>
-      <w:proofErr w:type="spellStart"/>
-      <w:r>
-        <w:t>hearing_on_</w:t>
-      </w:r>
-      <w:r>
-        <w:t>sj</w:t>
-      </w:r>
-      <w:proofErr w:type="spellEnd"/>
-      <w:r>
-        <w:t xml:space="preserve"> </w:t>
-      </w:r>
-      <w:proofErr w:type="gramStart"/>
-      <w:r>
-        <w:t>%}not</w:t>
-      </w:r>
-      <w:proofErr w:type="gramEnd"/>
-      <w:r>
-        <w:t xml:space="preserve"> {% endif %} a hearing on motion for summary judgment. </w:t>
+        <w:t xml:space="preserve">Trial court </w:t>
+      </w:r>
+      <w:proofErr w:type="gramStart"/>
+      <w:r>
+        <w:t>ruled{</w:t>
+      </w:r>
+      <w:proofErr w:type="gramEnd"/>
+      <w:r>
+        <w:t xml:space="preserve">{ </w:t>
+      </w:r>
+      <w:proofErr w:type="spellStart"/>
+      <w:r>
+        <w:t>decision_</w:t>
+      </w:r>
+      <w:r>
+        <w:t>ptm</w:t>
+      </w:r>
+      <w:proofErr w:type="spellEnd"/>
+      <w:r>
+        <w:t xml:space="preserve"> }}. </w:t>
       </w:r>
     </w:p>
     <w:p>
       <w:pPr>
         <w:pStyle w:val="ListParagraph"/>
         <w:numPr>
-          <w:ilvl w:val="0"/>
+          <w:ilvl w:val="1"/>
           <w:numId w:val="1"/>
         </w:numPr>
       </w:pPr>
       <w:r>
-        <w:t xml:space="preserve">Trial court </w:t>
-      </w:r>
-      <w:proofErr w:type="gramStart"/>
-      <w:r>
-        <w:t>ruled{</w:t>
-      </w:r>
-      <w:proofErr w:type="gramEnd"/>
-      <w:r>
-        <w:t xml:space="preserve">{ </w:t>
-      </w:r>
-      <w:proofErr w:type="spellStart"/>
-      <w:r>
-        <w:t>decision_</w:t>
-      </w:r>
-      <w:r>
-        <w:t>sj</w:t>
-      </w:r>
-      <w:proofErr w:type="spellEnd"/>
-      <w:r>
-        <w:t xml:space="preserve"> }}. </w:t>
-      </w:r>
-    </w:p>
-    <w:p>
-      <w:pPr>
-        <w:pStyle w:val="ListParagraph"/>
-        <w:numPr>
-          <w:ilvl w:val="0"/>
-          <w:numId w:val="1"/>
-        </w:numPr>
-      </w:pPr>
-      <w:r>
-        <w:t xml:space="preserve">The motion for summary judgment was {% if not </w:t>
+        <w:t xml:space="preserve">The pre-trial motion was {% if not </w:t>
       </w:r>
       <w:proofErr w:type="spellStart"/>
       <w:r>
         <w:t>reason_appeal_</w:t>
       </w:r>
       <w:r>
-        <w:t>sj</w:t>
+        <w:t>ptm</w:t>
       </w:r>
       <w:proofErr w:type="spellEnd"/>
       <w:r>
@@ -2356,14 +2553,8 @@
       </w:r>
     </w:p>
     <w:p>
-      <w:pPr>
-        <w:pStyle w:val="ListParagraph"/>
-        <w:numPr>
-          <w:ilvl w:val="0"/>
-          <w:numId w:val="1"/>
-        </w:numPr>
-      </w:pPr>
-      <w:r>
+      <w:r>
+        <w:lastRenderedPageBreak/>
         <w:t>{%p endif %}</w:t>
       </w:r>
     </w:p>
@@ -2610,281 +2801,281 @@
         <w:jc w:val="right"/>
       </w:pPr>
       <w:r>
+        <w:t>_________________________</w:t>
+      </w:r>
+    </w:p>
+    <w:p>
+      <w:pPr>
+        <w:pStyle w:val="NoSpacing"/>
+        <w:jc w:val="right"/>
+      </w:pPr>
+      <w:r>
+        <w:t>{%</w:t>
+      </w:r>
+      <w:r>
+        <w:t>p</w:t>
+      </w:r>
+      <w:r>
+        <w:t xml:space="preserve"> if </w:t>
+      </w:r>
+      <w:proofErr w:type="gramStart"/>
+      <w:r>
+        <w:t>users[</w:t>
+      </w:r>
+      <w:proofErr w:type="gramEnd"/>
+      <w:r>
+        <w:t>0].</w:t>
+      </w:r>
+      <w:proofErr w:type="spellStart"/>
+      <w:r>
+        <w:t>attorneys.there_are_any</w:t>
+      </w:r>
+      <w:proofErr w:type="spellEnd"/>
+      <w:r>
+        <w:t xml:space="preserve"> =</w:t>
+      </w:r>
+      <w:r>
+        <w:t>=</w:t>
+      </w:r>
+      <w:r>
+        <w:t xml:space="preserve"> True</w:t>
+      </w:r>
+      <w:r>
+        <w:t xml:space="preserve"> </w:t>
+      </w:r>
+      <w:r>
+        <w:t xml:space="preserve">%} </w:t>
+      </w:r>
+    </w:p>
+    <w:p>
+      <w:pPr>
+        <w:pStyle w:val="NoSpacing"/>
+        <w:jc w:val="right"/>
+      </w:pPr>
+      <w:proofErr w:type="gramStart"/>
+      <w:r>
+        <w:t>{{ users</w:t>
+      </w:r>
+      <w:proofErr w:type="gramEnd"/>
+      <w:r>
+        <w:t>[0].attorney</w:t>
+      </w:r>
+      <w:r>
+        <w:t>s</w:t>
+      </w:r>
+      <w:r>
+        <w:t>[0]</w:t>
+      </w:r>
+      <w:r>
+        <w:t xml:space="preserve">.name }} </w:t>
+      </w:r>
+    </w:p>
+    <w:p>
+      <w:pPr>
+        <w:pStyle w:val="NoSpacing"/>
+        <w:jc w:val="right"/>
+      </w:pPr>
+      <w:r>
+        <w:t>Attorney for</w:t>
+      </w:r>
+      <w:r>
+        <w:t xml:space="preserve"> </w:t>
+      </w:r>
+      <w:proofErr w:type="gramStart"/>
+      <w:r>
+        <w:t>{{ users</w:t>
+      </w:r>
+      <w:proofErr w:type="gramEnd"/>
+      <w:r>
+        <w:t>[0].name }}</w:t>
+      </w:r>
+      <w:r>
+        <w:t xml:space="preserve"> </w:t>
+      </w:r>
+    </w:p>
+    <w:p>
+      <w:pPr>
+        <w:pStyle w:val="NoSpacing"/>
+        <w:jc w:val="right"/>
+      </w:pPr>
+      <w:proofErr w:type="gramStart"/>
+      <w:r>
+        <w:t xml:space="preserve">{{ </w:t>
+      </w:r>
+      <w:r>
+        <w:t>users</w:t>
+      </w:r>
+      <w:proofErr w:type="gramEnd"/>
+      <w:r>
+        <w:t>[0].attorneys[0]</w:t>
+      </w:r>
+      <w:r>
+        <w:t>.</w:t>
+      </w:r>
+      <w:proofErr w:type="spellStart"/>
+      <w:r>
+        <w:t>address.block</w:t>
+      </w:r>
+      <w:proofErr w:type="spellEnd"/>
+      <w:r>
+        <w:t>() }}</w:t>
+      </w:r>
+    </w:p>
+    <w:p>
+      <w:pPr>
+        <w:pStyle w:val="NoSpacing"/>
+        <w:jc w:val="right"/>
+      </w:pPr>
+      <w:r>
+        <w:t xml:space="preserve">BBO # </w:t>
+      </w:r>
+      <w:proofErr w:type="gramStart"/>
+      <w:r>
+        <w:t xml:space="preserve">{{ </w:t>
+      </w:r>
+      <w:r>
+        <w:t>users</w:t>
+      </w:r>
+      <w:proofErr w:type="gramEnd"/>
+      <w:r>
+        <w:t>[0].attorneys[0]</w:t>
+      </w:r>
+      <w:r>
+        <w:t>.</w:t>
+      </w:r>
+      <w:proofErr w:type="spellStart"/>
+      <w:r>
+        <w:t>id_number</w:t>
+      </w:r>
+      <w:proofErr w:type="spellEnd"/>
+      <w:r>
+        <w:t>}}</w:t>
+      </w:r>
+    </w:p>
+    <w:p>
+      <w:pPr>
+        <w:pStyle w:val="NoSpacing"/>
+        <w:jc w:val="right"/>
+      </w:pPr>
+      <w:proofErr w:type="gramStart"/>
+      <w:r>
+        <w:t>{{ users</w:t>
+      </w:r>
+      <w:proofErr w:type="gramEnd"/>
+      <w:r>
+        <w:t>[0].attorneys[0].firm}}</w:t>
+      </w:r>
+    </w:p>
+    <w:p>
+      <w:pPr>
+        <w:pStyle w:val="NoSpacing"/>
+        <w:jc w:val="right"/>
+      </w:pPr>
+      <w:proofErr w:type="gramStart"/>
+      <w:r>
+        <w:t>{{ users</w:t>
+      </w:r>
+      <w:proofErr w:type="gramEnd"/>
+      <w:r>
+        <w:t>[0].attorneys[0].</w:t>
+      </w:r>
+      <w:proofErr w:type="spellStart"/>
+      <w:r>
+        <w:t>phone_numbers</w:t>
+      </w:r>
+      <w:proofErr w:type="spellEnd"/>
+      <w:r>
+        <w:t>() }}</w:t>
+      </w:r>
+    </w:p>
+    <w:p>
+      <w:pPr>
+        <w:pStyle w:val="NoSpacing"/>
+        <w:jc w:val="right"/>
+      </w:pPr>
+      <w:proofErr w:type="gramStart"/>
+      <w:r>
+        <w:t xml:space="preserve">{{ </w:t>
+      </w:r>
+      <w:r>
+        <w:t>users</w:t>
+      </w:r>
+      <w:proofErr w:type="gramEnd"/>
+      <w:r>
+        <w:t>[0].attorneys[0]</w:t>
+      </w:r>
+      <w:r>
+        <w:t>.email }}</w:t>
+      </w:r>
+    </w:p>
+    <w:p>
+      <w:pPr>
+        <w:pStyle w:val="NoSpacing"/>
+        <w:jc w:val="right"/>
+      </w:pPr>
+      <w:r>
+        <w:t xml:space="preserve">{%p else %} </w:t>
+      </w:r>
+    </w:p>
+    <w:p>
+      <w:pPr>
+        <w:pStyle w:val="NoSpacing"/>
+        <w:jc w:val="right"/>
+      </w:pPr>
+      <w:proofErr w:type="gramStart"/>
+      <w:r>
+        <w:t>{{ users</w:t>
+      </w:r>
+      <w:proofErr w:type="gramEnd"/>
+      <w:r>
+        <w:t>[0].name }}</w:t>
+      </w:r>
+    </w:p>
+    <w:p>
+      <w:pPr>
+        <w:pStyle w:val="NoSpacing"/>
+        <w:jc w:val="right"/>
+      </w:pPr>
+      <w:proofErr w:type="gramStart"/>
+      <w:r>
+        <w:t xml:space="preserve">{{ </w:t>
+      </w:r>
+      <w:r>
+        <w:t>users</w:t>
+      </w:r>
+      <w:proofErr w:type="gramEnd"/>
+      <w:r>
+        <w:t>[0].</w:t>
+      </w:r>
+      <w:proofErr w:type="spellStart"/>
+      <w:r>
+        <w:t>address.block</w:t>
+      </w:r>
+      <w:proofErr w:type="spellEnd"/>
+      <w:r>
+        <w:t xml:space="preserve">() </w:t>
+      </w:r>
+      <w:r>
+        <w:t>}}</w:t>
+      </w:r>
+    </w:p>
+    <w:p>
+      <w:pPr>
+        <w:pStyle w:val="NoSpacing"/>
+        <w:jc w:val="right"/>
+      </w:pPr>
+      <w:r>
+        <w:t>Pro Se</w:t>
+      </w:r>
+    </w:p>
+    <w:p>
+      <w:pPr>
+        <w:pStyle w:val="NoSpacing"/>
+        <w:jc w:val="right"/>
+      </w:pPr>
+      <w:proofErr w:type="gramStart"/>
+      <w:r>
         <w:lastRenderedPageBreak/>
-        <w:t>_________________________</w:t>
-      </w:r>
-    </w:p>
-    <w:p>
-      <w:pPr>
-        <w:pStyle w:val="NoSpacing"/>
-        <w:jc w:val="right"/>
-      </w:pPr>
-      <w:r>
-        <w:t>{%</w:t>
-      </w:r>
-      <w:r>
-        <w:t>p</w:t>
-      </w:r>
-      <w:r>
-        <w:t xml:space="preserve"> if </w:t>
-      </w:r>
-      <w:proofErr w:type="gramStart"/>
-      <w:r>
-        <w:t>users[</w:t>
-      </w:r>
-      <w:proofErr w:type="gramEnd"/>
-      <w:r>
-        <w:t>0].</w:t>
-      </w:r>
-      <w:proofErr w:type="spellStart"/>
-      <w:r>
-        <w:t>attorneys.there_are_any</w:t>
-      </w:r>
-      <w:proofErr w:type="spellEnd"/>
-      <w:r>
-        <w:t xml:space="preserve"> =</w:t>
-      </w:r>
-      <w:r>
-        <w:t>=</w:t>
-      </w:r>
-      <w:r>
-        <w:t xml:space="preserve"> True</w:t>
-      </w:r>
-      <w:r>
-        <w:t xml:space="preserve"> </w:t>
-      </w:r>
-      <w:r>
-        <w:t xml:space="preserve">%} </w:t>
-      </w:r>
-    </w:p>
-    <w:p>
-      <w:pPr>
-        <w:pStyle w:val="NoSpacing"/>
-        <w:jc w:val="right"/>
-      </w:pPr>
-      <w:proofErr w:type="gramStart"/>
-      <w:r>
-        <w:t>{{ users</w:t>
-      </w:r>
-      <w:proofErr w:type="gramEnd"/>
-      <w:r>
-        <w:t>[0].attorney</w:t>
-      </w:r>
-      <w:r>
-        <w:t>s</w:t>
-      </w:r>
-      <w:r>
-        <w:t>[0]</w:t>
-      </w:r>
-      <w:r>
-        <w:t xml:space="preserve">.name }} </w:t>
-      </w:r>
-    </w:p>
-    <w:p>
-      <w:pPr>
-        <w:pStyle w:val="NoSpacing"/>
-        <w:jc w:val="right"/>
-      </w:pPr>
-      <w:r>
-        <w:t>Attorney for</w:t>
-      </w:r>
-      <w:r>
-        <w:t xml:space="preserve"> </w:t>
-      </w:r>
-      <w:proofErr w:type="gramStart"/>
-      <w:r>
-        <w:t>{{ users</w:t>
-      </w:r>
-      <w:proofErr w:type="gramEnd"/>
-      <w:r>
-        <w:t>[0].name }}</w:t>
-      </w:r>
-      <w:r>
-        <w:t xml:space="preserve"> </w:t>
-      </w:r>
-    </w:p>
-    <w:p>
-      <w:pPr>
-        <w:pStyle w:val="NoSpacing"/>
-        <w:jc w:val="right"/>
-      </w:pPr>
-      <w:proofErr w:type="gramStart"/>
-      <w:r>
-        <w:t xml:space="preserve">{{ </w:t>
-      </w:r>
-      <w:r>
-        <w:t>users</w:t>
-      </w:r>
-      <w:proofErr w:type="gramEnd"/>
-      <w:r>
-        <w:t>[0].attorneys[0]</w:t>
-      </w:r>
-      <w:r>
-        <w:t>.</w:t>
-      </w:r>
-      <w:proofErr w:type="spellStart"/>
-      <w:r>
-        <w:t>address.block</w:t>
-      </w:r>
-      <w:proofErr w:type="spellEnd"/>
-      <w:r>
-        <w:t>() }}</w:t>
-      </w:r>
-    </w:p>
-    <w:p>
-      <w:pPr>
-        <w:pStyle w:val="NoSpacing"/>
-        <w:jc w:val="right"/>
-      </w:pPr>
-      <w:r>
-        <w:t xml:space="preserve">BBO # </w:t>
-      </w:r>
-      <w:proofErr w:type="gramStart"/>
-      <w:r>
-        <w:t xml:space="preserve">{{ </w:t>
-      </w:r>
-      <w:r>
-        <w:t>users</w:t>
-      </w:r>
-      <w:proofErr w:type="gramEnd"/>
-      <w:r>
-        <w:t>[0].attorneys[0]</w:t>
-      </w:r>
-      <w:r>
-        <w:t>.</w:t>
-      </w:r>
-      <w:proofErr w:type="spellStart"/>
-      <w:r>
-        <w:t>id_number</w:t>
-      </w:r>
-      <w:proofErr w:type="spellEnd"/>
-      <w:r>
-        <w:t>}}</w:t>
-      </w:r>
-    </w:p>
-    <w:p>
-      <w:pPr>
-        <w:pStyle w:val="NoSpacing"/>
-        <w:jc w:val="right"/>
-      </w:pPr>
-      <w:proofErr w:type="gramStart"/>
-      <w:r>
-        <w:t>{{ users</w:t>
-      </w:r>
-      <w:proofErr w:type="gramEnd"/>
-      <w:r>
-        <w:t>[0].attorneys[0].firm}}</w:t>
-      </w:r>
-    </w:p>
-    <w:p>
-      <w:pPr>
-        <w:pStyle w:val="NoSpacing"/>
-        <w:jc w:val="right"/>
-      </w:pPr>
-      <w:proofErr w:type="gramStart"/>
-      <w:r>
-        <w:t>{{ users</w:t>
-      </w:r>
-      <w:proofErr w:type="gramEnd"/>
-      <w:r>
-        <w:t>[0].attorneys[0].</w:t>
-      </w:r>
-      <w:proofErr w:type="spellStart"/>
-      <w:r>
-        <w:t>phone_numbers</w:t>
-      </w:r>
-      <w:proofErr w:type="spellEnd"/>
-      <w:r>
-        <w:t>() }}</w:t>
-      </w:r>
-    </w:p>
-    <w:p>
-      <w:pPr>
-        <w:pStyle w:val="NoSpacing"/>
-        <w:jc w:val="right"/>
-      </w:pPr>
-      <w:proofErr w:type="gramStart"/>
-      <w:r>
-        <w:t xml:space="preserve">{{ </w:t>
-      </w:r>
-      <w:r>
-        <w:t>users</w:t>
-      </w:r>
-      <w:proofErr w:type="gramEnd"/>
-      <w:r>
-        <w:t>[0].attorneys[0]</w:t>
-      </w:r>
-      <w:r>
-        <w:t>.email }}</w:t>
-      </w:r>
-    </w:p>
-    <w:p>
-      <w:pPr>
-        <w:pStyle w:val="NoSpacing"/>
-        <w:jc w:val="right"/>
-      </w:pPr>
-      <w:r>
-        <w:t xml:space="preserve">{%p else %} </w:t>
-      </w:r>
-    </w:p>
-    <w:p>
-      <w:pPr>
-        <w:pStyle w:val="NoSpacing"/>
-        <w:jc w:val="right"/>
-      </w:pPr>
-      <w:proofErr w:type="gramStart"/>
-      <w:r>
-        <w:t>{{ users</w:t>
-      </w:r>
-      <w:proofErr w:type="gramEnd"/>
-      <w:r>
-        <w:t>[0].name }}</w:t>
-      </w:r>
-    </w:p>
-    <w:p>
-      <w:pPr>
-        <w:pStyle w:val="NoSpacing"/>
-        <w:jc w:val="right"/>
-      </w:pPr>
-      <w:proofErr w:type="gramStart"/>
-      <w:r>
-        <w:t xml:space="preserve">{{ </w:t>
-      </w:r>
-      <w:r>
-        <w:t>users</w:t>
-      </w:r>
-      <w:proofErr w:type="gramEnd"/>
-      <w:r>
-        <w:t>[0].</w:t>
-      </w:r>
-      <w:proofErr w:type="spellStart"/>
-      <w:r>
-        <w:t>address.block</w:t>
-      </w:r>
-      <w:proofErr w:type="spellEnd"/>
-      <w:r>
-        <w:t xml:space="preserve">() </w:t>
-      </w:r>
-      <w:r>
-        <w:t>}}</w:t>
-      </w:r>
-    </w:p>
-    <w:p>
-      <w:pPr>
-        <w:pStyle w:val="NoSpacing"/>
-        <w:jc w:val="right"/>
-      </w:pPr>
-      <w:r>
-        <w:t>Pro Se</w:t>
-      </w:r>
-    </w:p>
-    <w:p>
-      <w:pPr>
-        <w:pStyle w:val="NoSpacing"/>
-        <w:jc w:val="right"/>
-      </w:pPr>
-      <w:proofErr w:type="gramStart"/>
-      <w:r>
         <w:t>{{ users</w:t>
       </w:r>
       <w:proofErr w:type="gramEnd"/>
@@ -6321,7 +6512,7 @@
         <w:rFonts w:ascii="Symbol" w:eastAsiaTheme="minorHAnsi" w:hAnsi="Symbol" w:cstheme="minorBidi" w:hint="default"/>
       </w:rPr>
     </w:lvl>
-    <w:lvl w:ilvl="1" w:tplc="04090003" w:tentative="1">
+    <w:lvl w:ilvl="1" w:tplc="04090003">
       <w:start w:val="1"/>
       <w:numFmt w:val="bullet"/>
       <w:lvlText w:val="o"/>

</xml_diff>

<commit_message>
added the remainder of the procedural history questions
</commit_message>
<xml_diff>
--- a/docassemble/AppealsBriefTemplate/data/templates/appeals_brief_template.docx
+++ b/docassemble/AppealsBriefTemplate/data/templates/appeals_brief_template.docx
@@ -40,21 +40,11 @@
       <w:r>
         <w:t xml:space="preserve">No. </w:t>
       </w:r>
-      <w:proofErr w:type="gramStart"/>
       <w:r>
         <w:t xml:space="preserve">{{ </w:t>
       </w:r>
-      <w:proofErr w:type="spellStart"/>
-      <w:r>
-        <w:t>docket</w:t>
-      </w:r>
-      <w:proofErr w:type="gramEnd"/>
-      <w:r>
-        <w:t>_number</w:t>
-      </w:r>
-      <w:proofErr w:type="spellEnd"/>
-      <w:r>
-        <w:t xml:space="preserve"> </w:t>
+      <w:r>
+        <w:t xml:space="preserve">docket_number </w:t>
       </w:r>
       <w:r>
         <w:t xml:space="preserve">}} </w:t>
@@ -77,16 +67,11 @@
         </w:tabs>
         <w:jc w:val="center"/>
       </w:pPr>
-      <w:proofErr w:type="gramStart"/>
       <w:r>
         <w:t xml:space="preserve">{{ </w:t>
       </w:r>
       <w:r>
-        <w:t>trial</w:t>
-      </w:r>
-      <w:proofErr w:type="gramEnd"/>
-      <w:r>
-        <w:t>_court.address.county</w:t>
+        <w:t>trial_court.address.county</w:t>
       </w:r>
       <w:r>
         <w:t xml:space="preserve"> }}</w:t>
@@ -141,14 +126,12 @@
         </w:tabs>
         <w:jc w:val="center"/>
       </w:pPr>
-      <w:proofErr w:type="gramStart"/>
       <w:r>
         <w:t xml:space="preserve">{{ </w:t>
       </w:r>
       <w:r>
         <w:t>plaintiffs</w:t>
       </w:r>
-      <w:proofErr w:type="gramEnd"/>
       <w:r>
         <w:t xml:space="preserve"> </w:t>
       </w:r>
@@ -161,13 +144,8 @@
       <w:r>
         <w:t xml:space="preserve">{{ </w:t>
       </w:r>
-      <w:proofErr w:type="spellStart"/>
-      <w:r>
-        <w:t>plaintiff_appeals_role</w:t>
-      </w:r>
-      <w:proofErr w:type="spellEnd"/>
-      <w:r>
-        <w:t xml:space="preserve"> }}</w:t>
+      <w:r>
+        <w:t>plaintiff_appeals_role }}</w:t>
       </w:r>
     </w:p>
     <w:p>
@@ -208,27 +186,14 @@
         </w:tabs>
         <w:jc w:val="center"/>
       </w:pPr>
-      <w:proofErr w:type="gramStart"/>
-      <w:r>
-        <w:t>{{ defendants</w:t>
-      </w:r>
-      <w:proofErr w:type="gramEnd"/>
-      <w:r>
-        <w:t xml:space="preserve">}} </w:t>
+      <w:r>
+        <w:t xml:space="preserve">{{ defendants}} </w:t>
       </w:r>
       <w:r>
         <w:t xml:space="preserve">, </w:t>
       </w:r>
       <w:r>
-        <w:t xml:space="preserve">{{ </w:t>
-      </w:r>
-      <w:proofErr w:type="spellStart"/>
-      <w:r>
-        <w:t>defendant_appeals_role</w:t>
-      </w:r>
-      <w:proofErr w:type="spellEnd"/>
-      <w:r>
-        <w:t xml:space="preserve"> }}</w:t>
+        <w:t>{{ defendant_appeals_role }}</w:t>
       </w:r>
     </w:p>
     <w:p>
@@ -265,22 +230,12 @@
       <w:r>
         <w:t xml:space="preserve">On Appeal From </w:t>
       </w:r>
-      <w:proofErr w:type="gramStart"/>
       <w:r>
         <w:t>{</w:t>
       </w:r>
       <w:r>
-        <w:t xml:space="preserve">{ </w:t>
-      </w:r>
-      <w:proofErr w:type="spellStart"/>
-      <w:r>
-        <w:t>trial</w:t>
-      </w:r>
-      <w:proofErr w:type="gramEnd"/>
-      <w:r>
-        <w:t>_court</w:t>
-      </w:r>
-      <w:proofErr w:type="spellEnd"/>
+        <w:t>{ trial_court</w:t>
+      </w:r>
       <w:r>
         <w:t xml:space="preserve"> </w:t>
       </w:r>
@@ -321,15 +276,7 @@
         <w:jc w:val="center"/>
       </w:pPr>
       <w:r>
-        <w:t xml:space="preserve">{% if </w:t>
-      </w:r>
-      <w:proofErr w:type="spellStart"/>
-      <w:r>
-        <w:t>users_appeals_role</w:t>
-      </w:r>
-      <w:proofErr w:type="spellEnd"/>
-      <w:r>
-        <w:t xml:space="preserve"> =</w:t>
+        <w:t>{% if users_appeals_role =</w:t>
       </w:r>
       <w:r>
         <w:t>=</w:t>
@@ -356,23 +303,7 @@
         <w:t>Appellant's</w:t>
       </w:r>
       <w:r>
-        <w:t xml:space="preserve"> {%endif</w:t>
-      </w:r>
-      <w:proofErr w:type="gramStart"/>
-      <w:r>
-        <w:t>%}{</w:t>
-      </w:r>
-      <w:proofErr w:type="gramEnd"/>
-      <w:r>
-        <w:t xml:space="preserve">% if </w:t>
-      </w:r>
-      <w:proofErr w:type="spellStart"/>
-      <w:r>
-        <w:t>users_appeals_role</w:t>
-      </w:r>
-      <w:proofErr w:type="spellEnd"/>
-      <w:r>
-        <w:t xml:space="preserve"> =</w:t>
+        <w:t xml:space="preserve"> {%endif%}{% if users_appeals_role =</w:t>
       </w:r>
       <w:r>
         <w:t xml:space="preserve">= </w:t>
@@ -393,15 +324,7 @@
         <w:t>Appellee's</w:t>
       </w:r>
       <w:r>
-        <w:t xml:space="preserve">{%endif%}{% if </w:t>
-      </w:r>
-      <w:proofErr w:type="spellStart"/>
-      <w:r>
-        <w:t>users_appeals_role</w:t>
-      </w:r>
-      <w:proofErr w:type="spellEnd"/>
-      <w:r>
-        <w:t xml:space="preserve"> =</w:t>
+        <w:t>{%endif%}{% if users_appeals_role =</w:t>
       </w:r>
       <w:r>
         <w:t>=</w:t>
@@ -422,15 +345,7 @@
         <w:t xml:space="preserve"> and</w:t>
       </w:r>
       <w:r>
-        <w:t xml:space="preserve"> </w:t>
-      </w:r>
-      <w:proofErr w:type="spellStart"/>
-      <w:r>
-        <w:t>appellant_brief_or_reply</w:t>
-      </w:r>
-      <w:proofErr w:type="spellEnd"/>
-      <w:r>
-        <w:t xml:space="preserve"> =</w:t>
+        <w:t xml:space="preserve"> appellant_brief_or_reply =</w:t>
       </w:r>
       <w:r>
         <w:t xml:space="preserve">= </w:t>
@@ -509,28 +424,7 @@
         <w:t>Date</w:t>
       </w:r>
       <w:r>
-        <w:t xml:space="preserve">: </w:t>
-      </w:r>
-      <w:proofErr w:type="gramStart"/>
-      <w:r>
-        <w:t xml:space="preserve">{{ </w:t>
-      </w:r>
-      <w:proofErr w:type="spellStart"/>
-      <w:r>
-        <w:t>showifdef</w:t>
-      </w:r>
-      <w:proofErr w:type="spellEnd"/>
-      <w:proofErr w:type="gramEnd"/>
-      <w:r>
-        <w:t>('</w:t>
-      </w:r>
-      <w:proofErr w:type="spellStart"/>
-      <w:r>
-        <w:t>signature_date</w:t>
-      </w:r>
-      <w:proofErr w:type="spellEnd"/>
-      <w:r>
-        <w:t>') }}</w:t>
+        <w:t>: {{ showifdef('signature_date') }}</w:t>
       </w:r>
     </w:p>
     <w:p>
@@ -552,23 +446,7 @@
         <w:t>p</w:t>
       </w:r>
       <w:r>
-        <w:t xml:space="preserve"> if </w:t>
-      </w:r>
-      <w:proofErr w:type="gramStart"/>
-      <w:r>
-        <w:t>users[</w:t>
-      </w:r>
-      <w:proofErr w:type="gramEnd"/>
-      <w:r>
-        <w:t>0].</w:t>
-      </w:r>
-      <w:proofErr w:type="spellStart"/>
-      <w:r>
-        <w:t>attorneys.there_are_any</w:t>
-      </w:r>
-      <w:proofErr w:type="spellEnd"/>
-      <w:r>
-        <w:t xml:space="preserve"> == True %} </w:t>
+        <w:t xml:space="preserve"> if users[0].attorneys.there_are_any == True %} </w:t>
       </w:r>
     </w:p>
     <w:p>
@@ -578,13 +456,8 @@
           <w:tab w:val="right" w:pos="7920"/>
         </w:tabs>
       </w:pPr>
-      <w:proofErr w:type="gramStart"/>
-      <w:r>
-        <w:t>{{ users</w:t>
-      </w:r>
-      <w:proofErr w:type="gramEnd"/>
-      <w:r>
-        <w:t xml:space="preserve">[0].attorneys[0].name }} </w:t>
+      <w:r>
+        <w:t xml:space="preserve">{{ users[0].attorneys[0].name }} </w:t>
       </w:r>
     </w:p>
     <w:p>
@@ -595,15 +468,7 @@
         </w:tabs>
       </w:pPr>
       <w:r>
-        <w:t xml:space="preserve">Attorney for </w:t>
-      </w:r>
-      <w:proofErr w:type="gramStart"/>
-      <w:r>
-        <w:t>{{ users</w:t>
-      </w:r>
-      <w:proofErr w:type="gramEnd"/>
-      <w:r>
-        <w:t xml:space="preserve">[0].name }} </w:t>
+        <w:t xml:space="preserve">Attorney for {{ users[0].name }} </w:t>
       </w:r>
     </w:p>
     <w:p>
@@ -613,21 +478,8 @@
           <w:tab w:val="right" w:pos="7920"/>
         </w:tabs>
       </w:pPr>
-      <w:proofErr w:type="gramStart"/>
-      <w:r>
-        <w:t>{{ users</w:t>
-      </w:r>
-      <w:proofErr w:type="gramEnd"/>
-      <w:r>
-        <w:t>[0].attorneys[0].</w:t>
-      </w:r>
-      <w:proofErr w:type="spellStart"/>
-      <w:r>
-        <w:t>address.block</w:t>
-      </w:r>
-      <w:proofErr w:type="spellEnd"/>
-      <w:r>
-        <w:t>() }}</w:t>
+      <w:r>
+        <w:t>{{ users[0].attorneys[0].address.block() }}</w:t>
       </w:r>
     </w:p>
     <w:p>
@@ -638,23 +490,7 @@
         </w:tabs>
       </w:pPr>
       <w:r>
-        <w:t xml:space="preserve">BBO # </w:t>
-      </w:r>
-      <w:proofErr w:type="gramStart"/>
-      <w:r>
-        <w:t>{{ users</w:t>
-      </w:r>
-      <w:proofErr w:type="gramEnd"/>
-      <w:r>
-        <w:t>[0].attorneys[0].</w:t>
-      </w:r>
-      <w:proofErr w:type="spellStart"/>
-      <w:r>
-        <w:t>id_number</w:t>
-      </w:r>
-      <w:proofErr w:type="spellEnd"/>
-      <w:r>
-        <w:t>}}</w:t>
+        <w:t>BBO # {{ users[0].attorneys[0].id_number}}</w:t>
       </w:r>
     </w:p>
     <w:p>
@@ -664,13 +500,8 @@
           <w:tab w:val="right" w:pos="7920"/>
         </w:tabs>
       </w:pPr>
-      <w:proofErr w:type="gramStart"/>
-      <w:r>
-        <w:t>{{ users</w:t>
-      </w:r>
-      <w:proofErr w:type="gramEnd"/>
-      <w:r>
-        <w:t>[0].attorneys[0].firm}}</w:t>
+      <w:r>
+        <w:t>{{ users[0].attorneys[0].firm}}</w:t>
       </w:r>
     </w:p>
     <w:p>
@@ -680,22 +511,9 @@
           <w:tab w:val="right" w:pos="7920"/>
         </w:tabs>
       </w:pPr>
-      <w:proofErr w:type="gramStart"/>
       <w:r>
         <w:lastRenderedPageBreak/>
-        <w:t>{{ users</w:t>
-      </w:r>
-      <w:proofErr w:type="gramEnd"/>
-      <w:r>
-        <w:t>[0].attorneys[0].</w:t>
-      </w:r>
-      <w:proofErr w:type="spellStart"/>
-      <w:r>
-        <w:t>phone_numbers</w:t>
-      </w:r>
-      <w:proofErr w:type="spellEnd"/>
-      <w:r>
-        <w:t>() }}</w:t>
+        <w:t>{{ users[0].attorneys[0].phone_numbers() }}</w:t>
       </w:r>
     </w:p>
     <w:p>
@@ -705,13 +523,8 @@
           <w:tab w:val="right" w:pos="7920"/>
         </w:tabs>
       </w:pPr>
-      <w:proofErr w:type="gramStart"/>
-      <w:r>
-        <w:t>{{ users</w:t>
-      </w:r>
-      <w:proofErr w:type="gramEnd"/>
-      <w:r>
-        <w:t>[0].attorneys[0].email }}</w:t>
+      <w:r>
+        <w:t>{{ users[0].attorneys[0].email }}</w:t>
       </w:r>
     </w:p>
     <w:p>
@@ -751,13 +564,8 @@
           <w:tab w:val="right" w:pos="7920"/>
         </w:tabs>
       </w:pPr>
-      <w:proofErr w:type="gramStart"/>
-      <w:r>
-        <w:t>{{ users</w:t>
-      </w:r>
-      <w:proofErr w:type="gramEnd"/>
-      <w:r>
-        <w:t>[0].name }}</w:t>
+      <w:r>
+        <w:t>{{ users[0].name }}</w:t>
       </w:r>
     </w:p>
     <w:p>
@@ -767,21 +575,8 @@
           <w:tab w:val="right" w:pos="7920"/>
         </w:tabs>
       </w:pPr>
-      <w:proofErr w:type="gramStart"/>
-      <w:r>
-        <w:t>{{ users</w:t>
-      </w:r>
-      <w:proofErr w:type="gramEnd"/>
-      <w:r>
-        <w:t>[0].</w:t>
-      </w:r>
-      <w:proofErr w:type="spellStart"/>
-      <w:r>
-        <w:t>address.block</w:t>
-      </w:r>
-      <w:proofErr w:type="spellEnd"/>
-      <w:r>
-        <w:t>(</w:t>
+      <w:r>
+        <w:t>{{ users[0].address.block(</w:t>
       </w:r>
       <w:r>
         <w:t xml:space="preserve">) </w:t>
@@ -808,21 +603,8 @@
           <w:tab w:val="right" w:pos="7920"/>
         </w:tabs>
       </w:pPr>
-      <w:proofErr w:type="gramStart"/>
-      <w:r>
-        <w:t>{{ users</w:t>
-      </w:r>
-      <w:proofErr w:type="gramEnd"/>
-      <w:r>
-        <w:t>[0].</w:t>
-      </w:r>
-      <w:proofErr w:type="spellStart"/>
-      <w:r>
-        <w:t>phone_numbers</w:t>
-      </w:r>
-      <w:proofErr w:type="spellEnd"/>
-      <w:r>
-        <w:t>() }}</w:t>
+      <w:r>
+        <w:t>{{ users[0].phone_numbers() }}</w:t>
       </w:r>
     </w:p>
     <w:p>
@@ -832,13 +614,8 @@
           <w:tab w:val="right" w:pos="7920"/>
         </w:tabs>
       </w:pPr>
-      <w:proofErr w:type="gramStart"/>
-      <w:r>
-        <w:t>{{ users</w:t>
-      </w:r>
-      <w:proofErr w:type="gramEnd"/>
-      <w:r>
-        <w:t>[0].email }}</w:t>
+      <w:r>
+        <w:t>{{ users[0].email }}</w:t>
       </w:r>
     </w:p>
     <w:p>
@@ -902,14 +679,12 @@
       <w:r>
         <w:t>page numbers</w:t>
       </w:r>
-      <w:proofErr w:type="gramStart"/>
       <w:r>
         <w:t xml:space="preserve">. </w:t>
       </w:r>
       <w:r>
         <w:t>]</w:t>
       </w:r>
-      <w:proofErr w:type="gramEnd"/>
     </w:p>
     <w:p>
       <w:pPr>
@@ -1751,18 +1526,10 @@
         <w:pStyle w:val="NoSpacing"/>
       </w:pPr>
       <w:r>
-        <w:t>426 Mass. 122 (</w:t>
-      </w:r>
-      <w:proofErr w:type="gramStart"/>
-      <w:r>
-        <w:t>1997)</w:t>
-      </w:r>
-      <w:r>
-        <w:t>........</w:t>
-      </w:r>
-      <w:proofErr w:type="gramEnd"/>
-      <w:r>
-        <w:t>5</w:t>
+        <w:t>426 Mass. 122 (1997)</w:t>
+      </w:r>
+      <w:r>
+        <w:t>........5</w:t>
       </w:r>
     </w:p>
     <w:p>
@@ -1792,7 +1559,6 @@
       <w:r>
         <w:t>(</w:t>
       </w:r>
-      <w:proofErr w:type="gramStart"/>
       <w:r>
         <w:t>1980)</w:t>
       </w:r>
@@ -1800,11 +1566,7 @@
         <w:t>..</w:t>
       </w:r>
       <w:r>
-        <w:t>...</w:t>
-      </w:r>
-      <w:proofErr w:type="gramEnd"/>
-      <w:r>
-        <w:t>13,17</w:t>
+        <w:t>...13,17</w:t>
       </w:r>
     </w:p>
     <w:p>
@@ -1948,76 +1710,50 @@
       <w:bookmarkEnd w:id="15"/>
     </w:p>
     <w:p>
-      <w:proofErr w:type="gramStart"/>
+      <w:r>
+        <w:t>{{ statement_of_issues }}</w:t>
+      </w:r>
+    </w:p>
+    <w:p>
+      <w:pPr>
+        <w:pStyle w:val="Heading1"/>
+      </w:pPr>
+      <w:bookmarkStart w:id="16" w:name="_Toc2673592"/>
+      <w:r>
+        <w:t>Statement of the Case</w:t>
+      </w:r>
+      <w:bookmarkEnd w:id="16"/>
+    </w:p>
+    <w:p>
+      <w:r>
+        <w:t>{{ statement_of_case }}</w:t>
+      </w:r>
+    </w:p>
+    <w:p>
+      <w:pPr>
+        <w:pStyle w:val="Heading1"/>
+      </w:pPr>
+      <w:r>
+        <w:t>PROCEDURAL HISTORY</w:t>
+      </w:r>
+    </w:p>
+    <w:p>
+      <w:pPr>
+        <w:pStyle w:val="ListParagraph"/>
+        <w:numPr>
+          <w:ilvl w:val="0"/>
+          <w:numId w:val="3"/>
+        </w:numPr>
+      </w:pPr>
+      <w:r>
+        <w:t xml:space="preserve">This case was started when the </w:t>
+      </w:r>
       <w:r>
         <w:t xml:space="preserve">{{ </w:t>
       </w:r>
-      <w:proofErr w:type="spellStart"/>
-      <w:r>
-        <w:t>statement</w:t>
-      </w:r>
-      <w:proofErr w:type="gramEnd"/>
-      <w:r>
-        <w:t>_of_issues</w:t>
-      </w:r>
-      <w:proofErr w:type="spellEnd"/>
-      <w:r>
-        <w:t xml:space="preserve"> }}</w:t>
-      </w:r>
-    </w:p>
-    <w:p>
-      <w:pPr>
-        <w:pStyle w:val="Heading1"/>
-      </w:pPr>
-      <w:bookmarkStart w:id="16" w:name="_Toc2673592"/>
-      <w:r>
-        <w:t>Statement of the Case</w:t>
-      </w:r>
-      <w:bookmarkEnd w:id="16"/>
-    </w:p>
-    <w:p>
-      <w:proofErr w:type="gramStart"/>
-      <w:r>
-        <w:t xml:space="preserve">{{ </w:t>
-      </w:r>
-      <w:proofErr w:type="spellStart"/>
-      <w:r>
-        <w:t>statement</w:t>
-      </w:r>
-      <w:proofErr w:type="gramEnd"/>
-      <w:r>
-        <w:t>_of_case</w:t>
-      </w:r>
-      <w:proofErr w:type="spellEnd"/>
-      <w:r>
-        <w:t xml:space="preserve"> }}</w:t>
-      </w:r>
-    </w:p>
-    <w:p>
-      <w:pPr>
-        <w:pStyle w:val="Heading1"/>
-      </w:pPr>
-      <w:r>
-        <w:t>PROCEDURAL HISTORY</w:t>
-      </w:r>
-    </w:p>
-    <w:p>
-      <w:r>
-        <w:t xml:space="preserve">This case was started when the </w:t>
-      </w:r>
-      <w:proofErr w:type="gramStart"/>
-      <w:r>
-        <w:t xml:space="preserve">{{ </w:t>
-      </w:r>
-      <w:proofErr w:type="spellStart"/>
-      <w:r>
-        <w:t>initial</w:t>
-      </w:r>
-      <w:proofErr w:type="gramEnd"/>
-      <w:r>
-        <w:t>_doc</w:t>
-      </w:r>
-      <w:proofErr w:type="spellEnd"/>
+      <w:r>
+        <w:t>initial_doc</w:t>
+      </w:r>
       <w:r>
         <w:t xml:space="preserve"> </w:t>
       </w:r>
@@ -2087,15 +1823,7 @@
         <w:t>opposed_12b</w:t>
       </w:r>
       <w:r>
-        <w:t xml:space="preserve"> </w:t>
-      </w:r>
-      <w:proofErr w:type="gramStart"/>
-      <w:r>
-        <w:t>%}not</w:t>
-      </w:r>
-      <w:proofErr w:type="gramEnd"/>
-      <w:r>
-        <w:t xml:space="preserve"> {% endif %} opposed. </w:t>
+        <w:t xml:space="preserve"> %}not {% endif %}opposed. </w:t>
       </w:r>
     </w:p>
     <w:p>
@@ -2125,18 +1853,10 @@
         <w:t>hearing_on_12b</w:t>
       </w:r>
       <w:r>
-        <w:t xml:space="preserve"> </w:t>
-      </w:r>
-      <w:proofErr w:type="gramStart"/>
-      <w:r>
-        <w:t>%}not</w:t>
-      </w:r>
-      <w:proofErr w:type="gramEnd"/>
-      <w:r>
-        <w:t xml:space="preserve"> {% endif %}</w:t>
-      </w:r>
-      <w:r>
-        <w:t xml:space="preserve"> a hearing on this 12(b) motion. </w:t>
+        <w:t xml:space="preserve"> %}not {% endif %}</w:t>
+      </w:r>
+      <w:r>
+        <w:t xml:space="preserve">a hearing on this 12(b) motion. </w:t>
       </w:r>
     </w:p>
     <w:p>
@@ -2148,15 +1868,13 @@
         </w:numPr>
       </w:pPr>
       <w:r>
-        <w:t xml:space="preserve">Trial court </w:t>
-      </w:r>
-      <w:proofErr w:type="gramStart"/>
-      <w:r>
-        <w:t>ruled{</w:t>
-      </w:r>
-      <w:proofErr w:type="gramEnd"/>
-      <w:r>
-        <w:t xml:space="preserve">{ </w:t>
+        <w:t>Trial court ruled</w:t>
+      </w:r>
+      <w:r>
+        <w:t xml:space="preserve"> </w:t>
+      </w:r>
+      <w:r>
+        <w:t xml:space="preserve">{{ </w:t>
       </w:r>
       <w:r>
         <w:t>decision_12b</w:t>
@@ -2186,15 +1904,7 @@
         <w:t>reason_appeal_12b</w:t>
       </w:r>
       <w:r>
-        <w:t xml:space="preserve"> </w:t>
-      </w:r>
-      <w:proofErr w:type="gramStart"/>
-      <w:r>
-        <w:t>%}not</w:t>
-      </w:r>
-      <w:proofErr w:type="gramEnd"/>
-      <w:r>
-        <w:t xml:space="preserve"> {% endif %}the reason for this appeal.</w:t>
+        <w:t xml:space="preserve"> %}not {% endif %}the reason for this appeal.</w:t>
       </w:r>
     </w:p>
     <w:p>
@@ -2206,16 +1916,11 @@
       <w:r>
         <w:t xml:space="preserve">{%p if </w:t>
       </w:r>
-      <w:proofErr w:type="spellStart"/>
       <w:r>
         <w:t>filed_</w:t>
       </w:r>
       <w:r>
-        <w:t>sj</w:t>
-      </w:r>
-      <w:proofErr w:type="spellEnd"/>
-      <w:r>
-        <w:t xml:space="preserve"> %}</w:t>
+        <w:t>sj %}</w:t>
       </w:r>
     </w:p>
     <w:p>
@@ -2240,26 +1945,19 @@
       </w:pPr>
       <w:r>
         <w:lastRenderedPageBreak/>
-        <w:t xml:space="preserve">This motion for summary judgment </w:t>
-      </w:r>
-      <w:proofErr w:type="gramStart"/>
-      <w:r>
-        <w:t>was{</w:t>
-      </w:r>
-      <w:proofErr w:type="gramEnd"/>
-      <w:r>
-        <w:t xml:space="preserve">% if not </w:t>
-      </w:r>
-      <w:proofErr w:type="spellStart"/>
+        <w:t>This motion for summary judgment was</w:t>
+      </w:r>
+      <w:r>
+        <w:t xml:space="preserve"> </w:t>
+      </w:r>
+      <w:r>
+        <w:t xml:space="preserve">{% if not </w:t>
+      </w:r>
       <w:r>
         <w:t>opposed_</w:t>
       </w:r>
       <w:r>
-        <w:t>sj</w:t>
-      </w:r>
-      <w:proofErr w:type="spellEnd"/>
-      <w:r>
-        <w:t xml:space="preserve"> %}not {% endif %} opposed.</w:t>
+        <w:t>sj %}not {% endif %}opposed.</w:t>
       </w:r>
     </w:p>
     <w:p>
@@ -2273,24 +1971,11 @@
       <w:r>
         <w:t xml:space="preserve">There was {% if not </w:t>
       </w:r>
-      <w:proofErr w:type="spellStart"/>
       <w:r>
         <w:t>hearing_on_</w:t>
       </w:r>
       <w:r>
-        <w:t>sj</w:t>
-      </w:r>
-      <w:proofErr w:type="spellEnd"/>
-      <w:r>
-        <w:t xml:space="preserve"> </w:t>
-      </w:r>
-      <w:proofErr w:type="gramStart"/>
-      <w:r>
-        <w:t>%}not</w:t>
-      </w:r>
-      <w:proofErr w:type="gramEnd"/>
-      <w:r>
-        <w:t xml:space="preserve"> {% endif %} a hearing on motion for summary judgment. </w:t>
+        <w:t xml:space="preserve">sj %}not {% endif %}a hearing on motion for summary judgment. </w:t>
       </w:r>
     </w:p>
     <w:p>
@@ -2302,26 +1987,19 @@
         </w:numPr>
       </w:pPr>
       <w:r>
-        <w:t xml:space="preserve">Trial court </w:t>
-      </w:r>
-      <w:proofErr w:type="gramStart"/>
-      <w:r>
-        <w:t>ruled{</w:t>
-      </w:r>
-      <w:proofErr w:type="gramEnd"/>
-      <w:r>
-        <w:t xml:space="preserve">{ </w:t>
-      </w:r>
-      <w:proofErr w:type="spellStart"/>
+        <w:t>Trial court ruled</w:t>
+      </w:r>
+      <w:r>
+        <w:t xml:space="preserve"> </w:t>
+      </w:r>
+      <w:r>
+        <w:t xml:space="preserve">{{ </w:t>
+      </w:r>
       <w:r>
         <w:t>decision_</w:t>
       </w:r>
       <w:r>
-        <w:t>sj</w:t>
-      </w:r>
-      <w:proofErr w:type="spellEnd"/>
-      <w:r>
-        <w:t xml:space="preserve"> }}. </w:t>
+        <w:t xml:space="preserve">sj }}. </w:t>
       </w:r>
     </w:p>
     <w:p>
@@ -2335,24 +2013,11 @@
       <w:r>
         <w:t xml:space="preserve">The motion for summary judgment was {% if not </w:t>
       </w:r>
-      <w:proofErr w:type="spellStart"/>
       <w:r>
         <w:t>reason_appeal_</w:t>
       </w:r>
       <w:r>
-        <w:t>sj</w:t>
-      </w:r>
-      <w:proofErr w:type="spellEnd"/>
-      <w:r>
-        <w:t xml:space="preserve"> </w:t>
-      </w:r>
-      <w:proofErr w:type="gramStart"/>
-      <w:r>
-        <w:t>%}not</w:t>
-      </w:r>
-      <w:proofErr w:type="gramEnd"/>
-      <w:r>
-        <w:t xml:space="preserve"> {% endif %}the reason for this appeal.</w:t>
+        <w:t>sj %}not {% endif %}the reason for this appeal.</w:t>
       </w:r>
     </w:p>
     <w:p>
@@ -2364,14 +2029,12 @@
       <w:r>
         <w:t xml:space="preserve">{%p if </w:t>
       </w:r>
-      <w:proofErr w:type="spellStart"/>
       <w:r>
         <w:t>filed_</w:t>
       </w:r>
       <w:r>
         <w:t>ptm</w:t>
       </w:r>
-      <w:proofErr w:type="spellEnd"/>
       <w:r>
         <w:t xml:space="preserve"> %}</w:t>
       </w:r>
@@ -2403,23 +2066,31 @@
         </w:numPr>
       </w:pPr>
       <w:r>
-        <w:t xml:space="preserve">The pre-trial motion relief requested was </w:t>
-      </w:r>
-      <w:proofErr w:type="gramStart"/>
+        <w:t>The pre-trial motion relief requested was</w:t>
+      </w:r>
+      <w:r>
+        <w:t xml:space="preserve"> </w:t>
+      </w:r>
+      <w:r>
+        <w:t>{</w:t>
+      </w:r>
       <w:r>
         <w:t xml:space="preserve">{ </w:t>
       </w:r>
-      <w:proofErr w:type="spellStart"/>
-      <w:r>
-        <w:t>relief</w:t>
-      </w:r>
-      <w:proofErr w:type="gramEnd"/>
-      <w:r>
-        <w:t>_requested_ptm</w:t>
-      </w:r>
-      <w:proofErr w:type="spellEnd"/>
-      <w:r>
-        <w:t xml:space="preserve"> }.</w:t>
+      <w:r>
+        <w:t xml:space="preserve"> </w:t>
+      </w:r>
+      <w:r>
+        <w:t>relief_requested_ptm</w:t>
+      </w:r>
+      <w:r>
+        <w:t xml:space="preserve"> }</w:t>
+      </w:r>
+      <w:r>
+        <w:t>}</w:t>
+      </w:r>
+      <w:r>
+        <w:t>.</w:t>
       </w:r>
     </w:p>
     <w:p>
@@ -2431,26 +2102,22 @@
         </w:numPr>
       </w:pPr>
       <w:r>
-        <w:t xml:space="preserve">This pre-trial motion </w:t>
-      </w:r>
-      <w:proofErr w:type="gramStart"/>
-      <w:r>
-        <w:t>was{</w:t>
-      </w:r>
-      <w:proofErr w:type="gramEnd"/>
-      <w:r>
-        <w:t xml:space="preserve">% if not </w:t>
-      </w:r>
-      <w:proofErr w:type="spellStart"/>
+        <w:t>This pre-trial motion was</w:t>
+      </w:r>
+      <w:r>
+        <w:t xml:space="preserve"> </w:t>
+      </w:r>
+      <w:r>
+        <w:t xml:space="preserve">{% if not </w:t>
+      </w:r>
       <w:r>
         <w:t>opposed_</w:t>
       </w:r>
       <w:r>
         <w:t>ptm</w:t>
       </w:r>
-      <w:proofErr w:type="spellEnd"/>
-      <w:r>
-        <w:t xml:space="preserve"> %}not {% endif %} opposed.</w:t>
+      <w:r>
+        <w:t xml:space="preserve"> %}not {% endif %}opposed.</w:t>
       </w:r>
     </w:p>
     <w:p>
@@ -2464,24 +2131,14 @@
       <w:r>
         <w:t xml:space="preserve">There was {% if not </w:t>
       </w:r>
-      <w:proofErr w:type="spellStart"/>
       <w:r>
         <w:t>hearing_on_</w:t>
       </w:r>
       <w:r>
         <w:t>ptm</w:t>
       </w:r>
-      <w:proofErr w:type="spellEnd"/>
-      <w:r>
-        <w:t xml:space="preserve"> </w:t>
-      </w:r>
-      <w:proofErr w:type="gramStart"/>
-      <w:r>
-        <w:t>%}not</w:t>
-      </w:r>
-      <w:proofErr w:type="gramEnd"/>
-      <w:r>
-        <w:t xml:space="preserve"> {% endif %} a hearing on </w:t>
+      <w:r>
+        <w:t xml:space="preserve"> %}not {% endif %}a hearing on </w:t>
       </w:r>
       <w:r>
         <w:t xml:space="preserve">the </w:t>
@@ -2499,24 +2156,20 @@
         </w:numPr>
       </w:pPr>
       <w:r>
-        <w:t xml:space="preserve">Trial court </w:t>
-      </w:r>
-      <w:proofErr w:type="gramStart"/>
-      <w:r>
-        <w:t>ruled{</w:t>
-      </w:r>
-      <w:proofErr w:type="gramEnd"/>
-      <w:r>
-        <w:t xml:space="preserve">{ </w:t>
-      </w:r>
-      <w:proofErr w:type="spellStart"/>
+        <w:t>Trial court ruled</w:t>
+      </w:r>
+      <w:r>
+        <w:t xml:space="preserve"> </w:t>
+      </w:r>
+      <w:r>
+        <w:t xml:space="preserve">{{ </w:t>
+      </w:r>
       <w:r>
         <w:t>decision_</w:t>
       </w:r>
       <w:r>
         <w:t>ptm</w:t>
       </w:r>
-      <w:proofErr w:type="spellEnd"/>
       <w:r>
         <w:t xml:space="preserve"> }}. </w:t>
       </w:r>
@@ -2532,24 +2185,14 @@
       <w:r>
         <w:t xml:space="preserve">The pre-trial motion was {% if not </w:t>
       </w:r>
-      <w:proofErr w:type="spellStart"/>
       <w:r>
         <w:t>reason_appeal_</w:t>
       </w:r>
       <w:r>
         <w:t>ptm</w:t>
       </w:r>
-      <w:proofErr w:type="spellEnd"/>
-      <w:r>
-        <w:t xml:space="preserve"> </w:t>
-      </w:r>
-      <w:proofErr w:type="gramStart"/>
-      <w:r>
-        <w:t>%}not</w:t>
-      </w:r>
-      <w:proofErr w:type="gramEnd"/>
-      <w:r>
-        <w:t xml:space="preserve"> {% endif %}the reason for this appeal.</w:t>
+      <w:r>
+        <w:t xml:space="preserve"> %}not {% endif %}the reason for this appeal.</w:t>
       </w:r>
     </w:p>
     <w:p>
@@ -2559,6 +2202,327 @@
       </w:r>
     </w:p>
     <w:p>
+      <w:r>
+        <w:t xml:space="preserve">{%p if </w:t>
+      </w:r>
+      <w:r>
+        <w:t>trial_held</w:t>
+      </w:r>
+      <w:r>
+        <w:t xml:space="preserve"> </w:t>
+      </w:r>
+      <w:r>
+        <w:t>%}</w:t>
+      </w:r>
+    </w:p>
+    <w:p>
+      <w:pPr>
+        <w:pStyle w:val="ListParagraph"/>
+        <w:numPr>
+          <w:ilvl w:val="0"/>
+          <w:numId w:val="2"/>
+        </w:numPr>
+      </w:pPr>
+      <w:r>
+        <w:t>A trial was held in the lower court on this matter.</w:t>
+      </w:r>
+    </w:p>
+    <w:p>
+      <w:pPr>
+        <w:pStyle w:val="ListParagraph"/>
+        <w:numPr>
+          <w:ilvl w:val="1"/>
+          <w:numId w:val="2"/>
+        </w:numPr>
+      </w:pPr>
+      <w:r>
+        <w:t xml:space="preserve">There was a </w:t>
+      </w:r>
+      <w:r>
+        <w:t xml:space="preserve">{% if not </w:t>
+      </w:r>
+      <w:r>
+        <w:t>jury_trial</w:t>
+      </w:r>
+      <w:r>
+        <w:t xml:space="preserve"> </w:t>
+      </w:r>
+      <w:r>
+        <w:t>%}not {% endif %}</w:t>
+      </w:r>
+      <w:r>
+        <w:t>jury.</w:t>
+      </w:r>
+    </w:p>
+    <w:p>
+      <w:pPr>
+        <w:pStyle w:val="ListParagraph"/>
+        <w:numPr>
+          <w:ilvl w:val="1"/>
+          <w:numId w:val="2"/>
+        </w:numPr>
+      </w:pPr>
+      <w:r>
+        <w:t>The trial court decision was</w:t>
+      </w:r>
+      <w:r>
+        <w:t xml:space="preserve"> </w:t>
+      </w:r>
+      <w:r>
+        <w:t xml:space="preserve">{{ </w:t>
+      </w:r>
+      <w:r>
+        <w:t>trial_decision</w:t>
+      </w:r>
+      <w:r>
+        <w:t xml:space="preserve"> }}.</w:t>
+      </w:r>
+    </w:p>
+    <w:p>
+      <w:r>
+        <w:t>{%p endif %}</w:t>
+      </w:r>
+    </w:p>
+    <w:p>
+      <w:r>
+        <w:t xml:space="preserve">{%p if </w:t>
+      </w:r>
+      <w:r>
+        <w:t>pj_filed</w:t>
+      </w:r>
+      <w:r>
+        <w:t xml:space="preserve"> </w:t>
+      </w:r>
+      <w:r>
+        <w:t>%}</w:t>
+      </w:r>
+    </w:p>
+    <w:p>
+      <w:pPr>
+        <w:pStyle w:val="ListParagraph"/>
+        <w:numPr>
+          <w:ilvl w:val="0"/>
+          <w:numId w:val="1"/>
+        </w:numPr>
+      </w:pPr>
+      <w:r>
+        <w:t xml:space="preserve">A </w:t>
+      </w:r>
+      <w:r>
+        <w:t>post-judgment</w:t>
+      </w:r>
+      <w:r>
+        <w:t xml:space="preserve"> was filed. </w:t>
+      </w:r>
+    </w:p>
+    <w:p>
+      <w:pPr>
+        <w:pStyle w:val="ListParagraph"/>
+        <w:numPr>
+          <w:ilvl w:val="1"/>
+          <w:numId w:val="1"/>
+        </w:numPr>
+      </w:pPr>
+      <w:r>
+        <w:t xml:space="preserve">The </w:t>
+      </w:r>
+      <w:r>
+        <w:t>post-judgment</w:t>
+      </w:r>
+      <w:r>
+        <w:t xml:space="preserve"> motion relief requested was {{ </w:t>
+      </w:r>
+      <w:r>
+        <w:t>judgment_sought</w:t>
+      </w:r>
+      <w:r>
+        <w:t xml:space="preserve"> </w:t>
+      </w:r>
+      <w:r>
+        <w:t>}}.</w:t>
+      </w:r>
+    </w:p>
+    <w:p>
+      <w:pPr>
+        <w:pStyle w:val="ListParagraph"/>
+        <w:numPr>
+          <w:ilvl w:val="1"/>
+          <w:numId w:val="1"/>
+        </w:numPr>
+      </w:pPr>
+      <w:r>
+        <w:t xml:space="preserve">The post-judgment motion was served on the opposing counsel on {{ </w:t>
+      </w:r>
+      <w:r>
+        <w:t>when_pj_served</w:t>
+      </w:r>
+      <w:r>
+        <w:t xml:space="preserve"> }}</w:t>
+      </w:r>
+      <w:r>
+        <w:t xml:space="preserve"> </w:t>
+      </w:r>
+      <w:r>
+        <w:t xml:space="preserve">and filed with the court on {{ </w:t>
+      </w:r>
+      <w:r>
+        <w:t>when_pj_filed</w:t>
+      </w:r>
+      <w:r>
+        <w:t xml:space="preserve"> }}.</w:t>
+      </w:r>
+    </w:p>
+    <w:p>
+      <w:pPr>
+        <w:pStyle w:val="ListParagraph"/>
+        <w:numPr>
+          <w:ilvl w:val="1"/>
+          <w:numId w:val="1"/>
+        </w:numPr>
+      </w:pPr>
+      <w:r>
+        <w:t xml:space="preserve">This </w:t>
+      </w:r>
+      <w:r>
+        <w:t>post-judgment</w:t>
+      </w:r>
+      <w:r>
+        <w:t xml:space="preserve"> motion was {% if not </w:t>
+      </w:r>
+      <w:r>
+        <w:t>pj_opposed</w:t>
+      </w:r>
+      <w:r>
+        <w:t xml:space="preserve"> </w:t>
+      </w:r>
+      <w:r>
+        <w:t>%}not {% endif %}opposed.</w:t>
+      </w:r>
+    </w:p>
+    <w:p>
+      <w:pPr>
+        <w:pStyle w:val="ListParagraph"/>
+        <w:numPr>
+          <w:ilvl w:val="1"/>
+          <w:numId w:val="1"/>
+        </w:numPr>
+      </w:pPr>
+      <w:r>
+        <w:t xml:space="preserve">There was {% if not </w:t>
+      </w:r>
+      <w:r>
+        <w:t>pj_hearing</w:t>
+      </w:r>
+      <w:r>
+        <w:t xml:space="preserve"> </w:t>
+      </w:r>
+      <w:r>
+        <w:t xml:space="preserve">%}not {% endif %}a hearing on the </w:t>
+      </w:r>
+      <w:r>
+        <w:t>post-judgment</w:t>
+      </w:r>
+      <w:r>
+        <w:t xml:space="preserve"> motion. </w:t>
+      </w:r>
+    </w:p>
+    <w:p>
+      <w:pPr>
+        <w:pStyle w:val="ListParagraph"/>
+        <w:numPr>
+          <w:ilvl w:val="1"/>
+          <w:numId w:val="1"/>
+        </w:numPr>
+      </w:pPr>
+      <w:r>
+        <w:t xml:space="preserve">Trial court ruled {{ </w:t>
+      </w:r>
+      <w:r>
+        <w:t>pj_decision</w:t>
+      </w:r>
+      <w:r>
+        <w:t xml:space="preserve"> </w:t>
+      </w:r>
+      <w:r>
+        <w:t xml:space="preserve">}}. </w:t>
+      </w:r>
+    </w:p>
+    <w:p>
+      <w:pPr>
+        <w:pStyle w:val="ListParagraph"/>
+        <w:numPr>
+          <w:ilvl w:val="1"/>
+          <w:numId w:val="1"/>
+        </w:numPr>
+      </w:pPr>
+      <w:r>
+        <w:lastRenderedPageBreak/>
+        <w:t xml:space="preserve">The </w:t>
+      </w:r>
+      <w:r>
+        <w:t>post-judgment</w:t>
+      </w:r>
+      <w:r>
+        <w:t xml:space="preserve"> motion was {% if not </w:t>
+      </w:r>
+      <w:r>
+        <w:t>reason_appeal_</w:t>
+      </w:r>
+      <w:r>
+        <w:t>ptm %}not {% endif %}the reason for this appeal.</w:t>
+      </w:r>
+    </w:p>
+    <w:p>
+      <w:r>
+        <w:t>{%p endif %}</w:t>
+      </w:r>
+    </w:p>
+    <w:p>
+      <w:pPr>
+        <w:pStyle w:val="ListParagraph"/>
+        <w:numPr>
+          <w:ilvl w:val="0"/>
+          <w:numId w:val="2"/>
+        </w:numPr>
+      </w:pPr>
+      <w:r>
+        <w:t xml:space="preserve">The Notice of Appeal was filed on {{ </w:t>
+      </w:r>
+      <w:r>
+        <w:t>noa_filed</w:t>
+      </w:r>
+      <w:r>
+        <w:t xml:space="preserve"> }}.</w:t>
+      </w:r>
+    </w:p>
+    <w:p>
+      <w:pPr>
+        <w:pStyle w:val="ListParagraph"/>
+        <w:numPr>
+          <w:ilvl w:val="0"/>
+          <w:numId w:val="2"/>
+        </w:numPr>
+      </w:pPr>
+      <w:r>
+        <w:t xml:space="preserve">This is </w:t>
+      </w:r>
+      <w:r>
+        <w:t xml:space="preserve">{% if not </w:t>
+      </w:r>
+      <w:r>
+        <w:t>cross_appeal</w:t>
+      </w:r>
+      <w:r>
+        <w:t xml:space="preserve"> </w:t>
+      </w:r>
+      <w:r>
+        <w:t>%}not {% endif %}</w:t>
+      </w:r>
+      <w:r>
+        <w:t>a cross appeal.</w:t>
+      </w:r>
+    </w:p>
+    <w:p>
       <w:pPr>
         <w:pStyle w:val="Heading1"/>
       </w:pPr>
@@ -2569,19 +2533,27 @@
       <w:bookmarkEnd w:id="17"/>
     </w:p>
     <w:p>
-      <w:proofErr w:type="gramStart"/>
+      <w:r>
+        <w:t>{{ statement_of_facts }}</w:t>
+      </w:r>
+    </w:p>
+    <w:p>
+      <w:pPr>
+        <w:pStyle w:val="Heading1"/>
+      </w:pPr>
+      <w:bookmarkStart w:id="18" w:name="_Toc2673594"/>
+      <w:r>
+        <w:t>Summary of the Argument</w:t>
+      </w:r>
+      <w:bookmarkEnd w:id="18"/>
+    </w:p>
+    <w:p>
       <w:r>
         <w:t xml:space="preserve">{{ </w:t>
       </w:r>
-      <w:proofErr w:type="spellStart"/>
-      <w:r>
-        <w:t>statement</w:t>
-      </w:r>
-      <w:proofErr w:type="gramEnd"/>
-      <w:r>
-        <w:t>_of_facts</w:t>
-      </w:r>
-      <w:proofErr w:type="spellEnd"/>
+      <w:r>
+        <w:t>summary_argument</w:t>
+      </w:r>
       <w:r>
         <w:t xml:space="preserve"> }}</w:t>
       </w:r>
@@ -2590,34 +2562,6 @@
       <w:pPr>
         <w:pStyle w:val="Heading1"/>
       </w:pPr>
-      <w:bookmarkStart w:id="18" w:name="_Toc2673594"/>
-      <w:r>
-        <w:t>Summary of the Argument</w:t>
-      </w:r>
-      <w:bookmarkEnd w:id="18"/>
-    </w:p>
-    <w:p>
-      <w:proofErr w:type="gramStart"/>
-      <w:r>
-        <w:t xml:space="preserve">{{ </w:t>
-      </w:r>
-      <w:proofErr w:type="spellStart"/>
-      <w:r>
-        <w:t>summary</w:t>
-      </w:r>
-      <w:proofErr w:type="gramEnd"/>
-      <w:r>
-        <w:t>_argument</w:t>
-      </w:r>
-      <w:proofErr w:type="spellEnd"/>
-      <w:r>
-        <w:t xml:space="preserve"> }}</w:t>
-      </w:r>
-    </w:p>
-    <w:p>
-      <w:pPr>
-        <w:pStyle w:val="Heading1"/>
-      </w:pPr>
       <w:bookmarkStart w:id="19" w:name="_Toc2673595"/>
       <w:r>
         <w:t>Argument</w:t>
@@ -2629,37 +2573,14 @@
         <w:pStyle w:val="Heading2"/>
       </w:pPr>
       <w:bookmarkStart w:id="20" w:name="_Toc2673596"/>
-      <w:proofErr w:type="gramStart"/>
-      <w:r>
-        <w:t xml:space="preserve">{{ </w:t>
-      </w:r>
-      <w:proofErr w:type="spellStart"/>
-      <w:r>
-        <w:t>argument</w:t>
-      </w:r>
-      <w:proofErr w:type="gramEnd"/>
-      <w:r>
-        <w:t>_subheading</w:t>
-      </w:r>
-      <w:proofErr w:type="spellEnd"/>
-      <w:r>
-        <w:t xml:space="preserve"> }} </w:t>
-      </w:r>
-    </w:p>
-    <w:p>
-      <w:proofErr w:type="gramStart"/>
-      <w:r>
-        <w:t xml:space="preserve">{{ </w:t>
-      </w:r>
-      <w:proofErr w:type="spellStart"/>
-      <w:r>
-        <w:t>argument</w:t>
-      </w:r>
-      <w:proofErr w:type="gramEnd"/>
-      <w:r>
-        <w:t>_contents</w:t>
-      </w:r>
-      <w:proofErr w:type="spellEnd"/>
+      <w:r>
+        <w:t xml:space="preserve">{{ argument_subheading }} </w:t>
+      </w:r>
+    </w:p>
+    <w:p>
+      <w:r>
+        <w:t>{{ argument_contents</w:t>
+      </w:r>
       <w:r>
         <w:t xml:space="preserve"> </w:t>
       </w:r>
@@ -2679,34 +2600,196 @@
       <w:bookmarkEnd w:id="21"/>
     </w:p>
     <w:p>
-      <w:proofErr w:type="gramStart"/>
+      <w:r>
+        <w:t>{{ conclusion_contents }}</w:t>
+      </w:r>
+    </w:p>
+    <w:p>
+      <w:pPr>
+        <w:jc w:val="right"/>
+      </w:pPr>
+    </w:p>
+    <w:p>
+      <w:pPr>
+        <w:jc w:val="right"/>
+      </w:pPr>
+      <w:r>
+        <w:t>Respectfully submitted,</w:t>
+      </w:r>
+    </w:p>
+    <w:p>
+      <w:pPr>
+        <w:pStyle w:val="NoSpacing"/>
+        <w:jc w:val="right"/>
+      </w:pPr>
+      <w:r>
+        <w:t>{%p if i == "final" %}</w:t>
+      </w:r>
+    </w:p>
+    <w:p>
+      <w:pPr>
+        <w:pStyle w:val="NoSpacing"/>
+        <w:jc w:val="right"/>
+      </w:pPr>
+      <w:r>
+        <w:t xml:space="preserve">{% if </w:t>
+      </w:r>
+      <w:r>
+        <w:t xml:space="preserve">pro_se_or_atty </w:t>
+      </w:r>
+      <w:r>
+        <w:t>=</w:t>
+      </w:r>
+      <w:r>
+        <w:t>=</w:t>
+      </w:r>
+      <w:r>
+        <w:t xml:space="preserve"> </w:t>
+      </w:r>
+      <w:r>
+        <w:t>'attorney' %} {{ users[0].attorneys[0].signature }} {%else %}</w:t>
+      </w:r>
+    </w:p>
+    <w:p>
+      <w:pPr>
+        <w:pStyle w:val="NoSpacing"/>
+        <w:jc w:val="right"/>
+      </w:pPr>
+      <w:r>
+        <w:lastRenderedPageBreak/>
+        <w:t xml:space="preserve">{{ users[0].signature }} </w:t>
+      </w:r>
+    </w:p>
+    <w:p>
+      <w:pPr>
+        <w:pStyle w:val="NoSpacing"/>
+        <w:jc w:val="right"/>
+      </w:pPr>
+      <w:r>
+        <w:t>{%p endif %}</w:t>
+      </w:r>
+    </w:p>
+    <w:p>
+      <w:pPr>
+        <w:pStyle w:val="NoSpacing"/>
+        <w:jc w:val="right"/>
+      </w:pPr>
+      <w:r>
+        <w:t>{%p endif %}</w:t>
+      </w:r>
+    </w:p>
+    <w:p>
+      <w:pPr>
+        <w:pStyle w:val="NoSpacing"/>
+        <w:jc w:val="right"/>
+      </w:pPr>
+      <w:r>
+        <w:t>_________________________</w:t>
+      </w:r>
+    </w:p>
+    <w:p>
+      <w:pPr>
+        <w:pStyle w:val="NoSpacing"/>
+        <w:jc w:val="right"/>
+      </w:pPr>
+      <w:r>
+        <w:t>{%</w:t>
+      </w:r>
+      <w:r>
+        <w:t>p</w:t>
+      </w:r>
+      <w:r>
+        <w:t xml:space="preserve"> if </w:t>
+      </w:r>
+      <w:r>
+        <w:t>users[0].attorneys.there_are_any =</w:t>
+      </w:r>
+      <w:r>
+        <w:t>=</w:t>
+      </w:r>
+      <w:r>
+        <w:t xml:space="preserve"> True</w:t>
+      </w:r>
+      <w:r>
+        <w:t xml:space="preserve"> </w:t>
+      </w:r>
+      <w:r>
+        <w:t xml:space="preserve">%} </w:t>
+      </w:r>
+    </w:p>
+    <w:p>
+      <w:pPr>
+        <w:pStyle w:val="NoSpacing"/>
+        <w:jc w:val="right"/>
+      </w:pPr>
+      <w:r>
+        <w:t>{{ users[0].attorney</w:t>
+      </w:r>
+      <w:r>
+        <w:t>s</w:t>
+      </w:r>
+      <w:r>
+        <w:t>[0]</w:t>
+      </w:r>
+      <w:r>
+        <w:t xml:space="preserve">.name }} </w:t>
+      </w:r>
+    </w:p>
+    <w:p>
+      <w:pPr>
+        <w:pStyle w:val="NoSpacing"/>
+        <w:jc w:val="right"/>
+      </w:pPr>
+      <w:r>
+        <w:t>Attorney for</w:t>
+      </w:r>
+      <w:r>
+        <w:t xml:space="preserve"> </w:t>
+      </w:r>
+      <w:r>
+        <w:t>{{ users[0].name }}</w:t>
+      </w:r>
+      <w:r>
+        <w:t xml:space="preserve"> </w:t>
+      </w:r>
+    </w:p>
+    <w:p>
+      <w:pPr>
+        <w:pStyle w:val="NoSpacing"/>
+        <w:jc w:val="right"/>
+      </w:pPr>
       <w:r>
         <w:t xml:space="preserve">{{ </w:t>
       </w:r>
-      <w:proofErr w:type="spellStart"/>
-      <w:r>
-        <w:t>conclusion</w:t>
-      </w:r>
-      <w:proofErr w:type="gramEnd"/>
-      <w:r>
-        <w:t>_contents</w:t>
-      </w:r>
-      <w:proofErr w:type="spellEnd"/>
-      <w:r>
-        <w:t xml:space="preserve"> }}</w:t>
-      </w:r>
-    </w:p>
-    <w:p>
-      <w:pPr>
+      <w:r>
+        <w:t>users[0].attorneys[0]</w:t>
+      </w:r>
+      <w:r>
+        <w:t>.address.block() }}</w:t>
+      </w:r>
+    </w:p>
+    <w:p>
+      <w:pPr>
+        <w:pStyle w:val="NoSpacing"/>
         <w:jc w:val="right"/>
       </w:pPr>
-    </w:p>
-    <w:p>
-      <w:pPr>
+      <w:r>
+        <w:t xml:space="preserve">BBO # {{ </w:t>
+      </w:r>
+      <w:r>
+        <w:t>users[0].attorneys[0]</w:t>
+      </w:r>
+      <w:r>
+        <w:t>.id_number}}</w:t>
+      </w:r>
+    </w:p>
+    <w:p>
+      <w:pPr>
+        <w:pStyle w:val="NoSpacing"/>
         <w:jc w:val="right"/>
       </w:pPr>
       <w:r>
-        <w:t>Respectfully submitted,</w:t>
+        <w:t>{{ users[0].attorneys[0].firm}}</w:t>
       </w:r>
     </w:p>
     <w:p>
@@ -2715,15 +2798,7 @@
         <w:jc w:val="right"/>
       </w:pPr>
       <w:r>
-        <w:t xml:space="preserve">{%p if </w:t>
-      </w:r>
-      <w:proofErr w:type="spellStart"/>
-      <w:r>
-        <w:t>i</w:t>
-      </w:r>
-      <w:proofErr w:type="spellEnd"/>
-      <w:r>
-        <w:t xml:space="preserve"> == "final" %}</w:t>
+        <w:t>{{ users[0].attorneys[0].phone_numbers() }}</w:t>
       </w:r>
     </w:p>
     <w:p>
@@ -2732,35 +2807,13 @@
         <w:jc w:val="right"/>
       </w:pPr>
       <w:r>
-        <w:t xml:space="preserve">{% if </w:t>
-      </w:r>
-      <w:proofErr w:type="spellStart"/>
-      <w:r>
-        <w:t>pro_se_or_atty</w:t>
-      </w:r>
-      <w:proofErr w:type="spellEnd"/>
-      <w:r>
-        <w:t xml:space="preserve"> </w:t>
-      </w:r>
-      <w:r>
-        <w:t>=</w:t>
-      </w:r>
-      <w:r>
-        <w:t>=</w:t>
-      </w:r>
-      <w:r>
-        <w:t xml:space="preserve"> </w:t>
-      </w:r>
-      <w:r>
-        <w:t xml:space="preserve">'attorney' %} </w:t>
-      </w:r>
-      <w:proofErr w:type="gramStart"/>
-      <w:r>
-        <w:t>{{ users</w:t>
-      </w:r>
-      <w:proofErr w:type="gramEnd"/>
-      <w:r>
-        <w:t>[0].attorneys[0].signature }} {%else %}</w:t>
+        <w:t xml:space="preserve">{{ </w:t>
+      </w:r>
+      <w:r>
+        <w:t>users[0].attorneys[0]</w:t>
+      </w:r>
+      <w:r>
+        <w:t>.email }}</w:t>
       </w:r>
     </w:p>
     <w:p>
@@ -2768,13 +2821,8 @@
         <w:pStyle w:val="NoSpacing"/>
         <w:jc w:val="right"/>
       </w:pPr>
-      <w:proofErr w:type="gramStart"/>
-      <w:r>
-        <w:t>{{ users</w:t>
-      </w:r>
-      <w:proofErr w:type="gramEnd"/>
-      <w:r>
-        <w:t xml:space="preserve">[0].signature }} </w:t>
+      <w:r>
+        <w:t xml:space="preserve">{%p else %} </w:t>
       </w:r>
     </w:p>
     <w:p>
@@ -2783,7 +2831,7 @@
         <w:jc w:val="right"/>
       </w:pPr>
       <w:r>
-        <w:t>{%p endif %}</w:t>
+        <w:t>{{ users[0].name }}</w:t>
       </w:r>
     </w:p>
     <w:p>
@@ -2792,7 +2840,13 @@
         <w:jc w:val="right"/>
       </w:pPr>
       <w:r>
-        <w:t>{%p endif %}</w:t>
+        <w:t xml:space="preserve">{{ </w:t>
+      </w:r>
+      <w:r>
+        <w:t xml:space="preserve">users[0].address.block() </w:t>
+      </w:r>
+      <w:r>
+        <w:t>}}</w:t>
       </w:r>
     </w:p>
     <w:p>
@@ -2801,7 +2855,7 @@
         <w:jc w:val="right"/>
       </w:pPr>
       <w:r>
-        <w:t>_________________________</w:t>
+        <w:t>Pro Se</w:t>
       </w:r>
     </w:p>
     <w:p>
@@ -2810,41 +2864,43 @@
         <w:jc w:val="right"/>
       </w:pPr>
       <w:r>
+        <w:t>{{ users[0].phone_numbers() }}</w:t>
+      </w:r>
+    </w:p>
+    <w:p>
+      <w:pPr>
+        <w:pStyle w:val="NoSpacing"/>
+        <w:jc w:val="right"/>
+      </w:pPr>
+      <w:r>
+        <w:t xml:space="preserve">{{ </w:t>
+      </w:r>
+      <w:r>
+        <w:t>showifdef('</w:t>
+      </w:r>
+      <w:r>
+        <w:t>users[0].email</w:t>
+      </w:r>
+      <w:r>
+        <w:t>')</w:t>
+      </w:r>
+      <w:r>
+        <w:t>}}</w:t>
+      </w:r>
+    </w:p>
+    <w:p>
+      <w:pPr>
+        <w:pStyle w:val="NoSpacing"/>
+        <w:jc w:val="right"/>
+      </w:pPr>
+      <w:r>
         <w:t>{%</w:t>
       </w:r>
       <w:r>
         <w:t>p</w:t>
       </w:r>
       <w:r>
-        <w:t xml:space="preserve"> if </w:t>
-      </w:r>
-      <w:proofErr w:type="gramStart"/>
-      <w:r>
-        <w:t>users[</w:t>
-      </w:r>
-      <w:proofErr w:type="gramEnd"/>
-      <w:r>
-        <w:t>0].</w:t>
-      </w:r>
-      <w:proofErr w:type="spellStart"/>
-      <w:r>
-        <w:t>attorneys.there_are_any</w:t>
-      </w:r>
-      <w:proofErr w:type="spellEnd"/>
-      <w:r>
-        <w:t xml:space="preserve"> =</w:t>
-      </w:r>
-      <w:r>
-        <w:t>=</w:t>
-      </w:r>
-      <w:r>
-        <w:t xml:space="preserve"> True</w:t>
-      </w:r>
-      <w:r>
-        <w:t xml:space="preserve"> </w:t>
-      </w:r>
-      <w:r>
-        <w:t xml:space="preserve">%} </w:t>
+        <w:t xml:space="preserve"> endif %}</w:t>
       </w:r>
     </w:p>
     <w:p>
@@ -2852,293 +2908,6 @@
         <w:pStyle w:val="NoSpacing"/>
         <w:jc w:val="right"/>
       </w:pPr>
-      <w:proofErr w:type="gramStart"/>
-      <w:r>
-        <w:t>{{ users</w:t>
-      </w:r>
-      <w:proofErr w:type="gramEnd"/>
-      <w:r>
-        <w:t>[0].attorney</w:t>
-      </w:r>
-      <w:r>
-        <w:t>s</w:t>
-      </w:r>
-      <w:r>
-        <w:t>[0]</w:t>
-      </w:r>
-      <w:r>
-        <w:t xml:space="preserve">.name }} </w:t>
-      </w:r>
-    </w:p>
-    <w:p>
-      <w:pPr>
-        <w:pStyle w:val="NoSpacing"/>
-        <w:jc w:val="right"/>
-      </w:pPr>
-      <w:r>
-        <w:t>Attorney for</w:t>
-      </w:r>
-      <w:r>
-        <w:t xml:space="preserve"> </w:t>
-      </w:r>
-      <w:proofErr w:type="gramStart"/>
-      <w:r>
-        <w:t>{{ users</w:t>
-      </w:r>
-      <w:proofErr w:type="gramEnd"/>
-      <w:r>
-        <w:t>[0].name }}</w:t>
-      </w:r>
-      <w:r>
-        <w:t xml:space="preserve"> </w:t>
-      </w:r>
-    </w:p>
-    <w:p>
-      <w:pPr>
-        <w:pStyle w:val="NoSpacing"/>
-        <w:jc w:val="right"/>
-      </w:pPr>
-      <w:proofErr w:type="gramStart"/>
-      <w:r>
-        <w:t xml:space="preserve">{{ </w:t>
-      </w:r>
-      <w:r>
-        <w:t>users</w:t>
-      </w:r>
-      <w:proofErr w:type="gramEnd"/>
-      <w:r>
-        <w:t>[0].attorneys[0]</w:t>
-      </w:r>
-      <w:r>
-        <w:t>.</w:t>
-      </w:r>
-      <w:proofErr w:type="spellStart"/>
-      <w:r>
-        <w:t>address.block</w:t>
-      </w:r>
-      <w:proofErr w:type="spellEnd"/>
-      <w:r>
-        <w:t>() }}</w:t>
-      </w:r>
-    </w:p>
-    <w:p>
-      <w:pPr>
-        <w:pStyle w:val="NoSpacing"/>
-        <w:jc w:val="right"/>
-      </w:pPr>
-      <w:r>
-        <w:t xml:space="preserve">BBO # </w:t>
-      </w:r>
-      <w:proofErr w:type="gramStart"/>
-      <w:r>
-        <w:t xml:space="preserve">{{ </w:t>
-      </w:r>
-      <w:r>
-        <w:t>users</w:t>
-      </w:r>
-      <w:proofErr w:type="gramEnd"/>
-      <w:r>
-        <w:t>[0].attorneys[0]</w:t>
-      </w:r>
-      <w:r>
-        <w:t>.</w:t>
-      </w:r>
-      <w:proofErr w:type="spellStart"/>
-      <w:r>
-        <w:t>id_number</w:t>
-      </w:r>
-      <w:proofErr w:type="spellEnd"/>
-      <w:r>
-        <w:t>}}</w:t>
-      </w:r>
-    </w:p>
-    <w:p>
-      <w:pPr>
-        <w:pStyle w:val="NoSpacing"/>
-        <w:jc w:val="right"/>
-      </w:pPr>
-      <w:proofErr w:type="gramStart"/>
-      <w:r>
-        <w:t>{{ users</w:t>
-      </w:r>
-      <w:proofErr w:type="gramEnd"/>
-      <w:r>
-        <w:t>[0].attorneys[0].firm}}</w:t>
-      </w:r>
-    </w:p>
-    <w:p>
-      <w:pPr>
-        <w:pStyle w:val="NoSpacing"/>
-        <w:jc w:val="right"/>
-      </w:pPr>
-      <w:proofErr w:type="gramStart"/>
-      <w:r>
-        <w:t>{{ users</w:t>
-      </w:r>
-      <w:proofErr w:type="gramEnd"/>
-      <w:r>
-        <w:t>[0].attorneys[0].</w:t>
-      </w:r>
-      <w:proofErr w:type="spellStart"/>
-      <w:r>
-        <w:t>phone_numbers</w:t>
-      </w:r>
-      <w:proofErr w:type="spellEnd"/>
-      <w:r>
-        <w:t>() }}</w:t>
-      </w:r>
-    </w:p>
-    <w:p>
-      <w:pPr>
-        <w:pStyle w:val="NoSpacing"/>
-        <w:jc w:val="right"/>
-      </w:pPr>
-      <w:proofErr w:type="gramStart"/>
-      <w:r>
-        <w:t xml:space="preserve">{{ </w:t>
-      </w:r>
-      <w:r>
-        <w:t>users</w:t>
-      </w:r>
-      <w:proofErr w:type="gramEnd"/>
-      <w:r>
-        <w:t>[0].attorneys[0]</w:t>
-      </w:r>
-      <w:r>
-        <w:t>.email }}</w:t>
-      </w:r>
-    </w:p>
-    <w:p>
-      <w:pPr>
-        <w:pStyle w:val="NoSpacing"/>
-        <w:jc w:val="right"/>
-      </w:pPr>
-      <w:r>
-        <w:t xml:space="preserve">{%p else %} </w:t>
-      </w:r>
-    </w:p>
-    <w:p>
-      <w:pPr>
-        <w:pStyle w:val="NoSpacing"/>
-        <w:jc w:val="right"/>
-      </w:pPr>
-      <w:proofErr w:type="gramStart"/>
-      <w:r>
-        <w:t>{{ users</w:t>
-      </w:r>
-      <w:proofErr w:type="gramEnd"/>
-      <w:r>
-        <w:t>[0].name }}</w:t>
-      </w:r>
-    </w:p>
-    <w:p>
-      <w:pPr>
-        <w:pStyle w:val="NoSpacing"/>
-        <w:jc w:val="right"/>
-      </w:pPr>
-      <w:proofErr w:type="gramStart"/>
-      <w:r>
-        <w:t xml:space="preserve">{{ </w:t>
-      </w:r>
-      <w:r>
-        <w:t>users</w:t>
-      </w:r>
-      <w:proofErr w:type="gramEnd"/>
-      <w:r>
-        <w:t>[0].</w:t>
-      </w:r>
-      <w:proofErr w:type="spellStart"/>
-      <w:r>
-        <w:t>address.block</w:t>
-      </w:r>
-      <w:proofErr w:type="spellEnd"/>
-      <w:r>
-        <w:t xml:space="preserve">() </w:t>
-      </w:r>
-      <w:r>
-        <w:t>}}</w:t>
-      </w:r>
-    </w:p>
-    <w:p>
-      <w:pPr>
-        <w:pStyle w:val="NoSpacing"/>
-        <w:jc w:val="right"/>
-      </w:pPr>
-      <w:r>
-        <w:t>Pro Se</w:t>
-      </w:r>
-    </w:p>
-    <w:p>
-      <w:pPr>
-        <w:pStyle w:val="NoSpacing"/>
-        <w:jc w:val="right"/>
-      </w:pPr>
-      <w:proofErr w:type="gramStart"/>
-      <w:r>
-        <w:lastRenderedPageBreak/>
-        <w:t>{{ users</w:t>
-      </w:r>
-      <w:proofErr w:type="gramEnd"/>
-      <w:r>
-        <w:t>[0].</w:t>
-      </w:r>
-      <w:proofErr w:type="spellStart"/>
-      <w:r>
-        <w:t>phone_numbers</w:t>
-      </w:r>
-      <w:proofErr w:type="spellEnd"/>
-      <w:r>
-        <w:t>() }}</w:t>
-      </w:r>
-    </w:p>
-    <w:p>
-      <w:pPr>
-        <w:pStyle w:val="NoSpacing"/>
-        <w:jc w:val="right"/>
-      </w:pPr>
-      <w:proofErr w:type="gramStart"/>
-      <w:r>
-        <w:t xml:space="preserve">{{ </w:t>
-      </w:r>
-      <w:proofErr w:type="spellStart"/>
-      <w:r>
-        <w:t>showifdef</w:t>
-      </w:r>
-      <w:proofErr w:type="spellEnd"/>
-      <w:proofErr w:type="gramEnd"/>
-      <w:r>
-        <w:t>('</w:t>
-      </w:r>
-      <w:r>
-        <w:t>users[0].email</w:t>
-      </w:r>
-      <w:r>
-        <w:t>')</w:t>
-      </w:r>
-      <w:r>
-        <w:t>}}</w:t>
-      </w:r>
-    </w:p>
-    <w:p>
-      <w:pPr>
-        <w:pStyle w:val="NoSpacing"/>
-        <w:jc w:val="right"/>
-      </w:pPr>
-      <w:r>
-        <w:t>{%</w:t>
-      </w:r>
-      <w:r>
-        <w:t>p</w:t>
-      </w:r>
-      <w:r>
-        <w:t xml:space="preserve"> endif %}</w:t>
-      </w:r>
-    </w:p>
-    <w:p>
-      <w:pPr>
-        <w:pStyle w:val="NoSpacing"/>
-        <w:jc w:val="right"/>
-      </w:pPr>
     </w:p>
     <w:p>
       <w:pPr>
@@ -3150,26 +2919,8 @@
       <w:r>
         <w:t xml:space="preserve">: </w:t>
       </w:r>
-      <w:proofErr w:type="gramStart"/>
-      <w:r>
-        <w:t xml:space="preserve">{{ </w:t>
-      </w:r>
-      <w:proofErr w:type="spellStart"/>
-      <w:r>
-        <w:t>showifdef</w:t>
-      </w:r>
-      <w:proofErr w:type="spellEnd"/>
-      <w:proofErr w:type="gramEnd"/>
-      <w:r>
-        <w:t>('</w:t>
-      </w:r>
-      <w:proofErr w:type="spellStart"/>
-      <w:r>
-        <w:t>signature_date</w:t>
-      </w:r>
-      <w:proofErr w:type="spellEnd"/>
-      <w:r>
-        <w:t>') }}</w:t>
+      <w:r>
+        <w:t>{{ showifdef('signature_date') }}</w:t>
       </w:r>
     </w:p>
     <w:p>
@@ -3203,15 +2954,7 @@
         <w:t>, or unpublished decisions</w:t>
       </w:r>
       <w:r>
-        <w:t xml:space="preserve"> that you refer to in your brief. It must also contain a copy of the order, </w:t>
-      </w:r>
-      <w:proofErr w:type="gramStart"/>
-      <w:r>
-        <w:t>judgment</w:t>
-      </w:r>
-      <w:proofErr w:type="gramEnd"/>
-      <w:r>
-        <w:t xml:space="preserve"> or decree that you are appealing. </w:t>
+        <w:t xml:space="preserve"> that you refer to in your brief. It must also contain a copy of the order, judgment or decree that you are appealing. </w:t>
       </w:r>
       <w:r>
         <w:t>The addendum continues</w:t>
@@ -3271,15 +3014,7 @@
         <w:t xml:space="preserve">, which will also include a </w:t>
       </w:r>
       <w:r>
-        <w:t xml:space="preserve">copy of the order, </w:t>
-      </w:r>
-      <w:proofErr w:type="gramStart"/>
-      <w:r>
-        <w:t>judgment</w:t>
-      </w:r>
-      <w:proofErr w:type="gramEnd"/>
-      <w:r>
-        <w:t xml:space="preserve"> or decree that you are appealing</w:t>
+        <w:t>copy of the order, judgment or decree that you are appealing</w:t>
       </w:r>
       <w:r>
         <w:t xml:space="preserve">, in addition to other relevant documents from the trial court </w:t>
@@ -3303,15 +3038,7 @@
         <w:t xml:space="preserve"> A sample appendix also appears on the same page on the court's website as this sample brief.</w:t>
       </w:r>
       <w:r>
-        <w:t xml:space="preserve"> The addendum is required for appellant, appellee, and </w:t>
-      </w:r>
-      <w:proofErr w:type="gramStart"/>
-      <w:r>
-        <w:t>reply</w:t>
-      </w:r>
-      <w:proofErr w:type="gramEnd"/>
-      <w:r>
-        <w:t xml:space="preserve"> briefs, see Rules 16(a)(13), 16(b)(3), and 16(c).</w:t>
+        <w:t xml:space="preserve"> The addendum is required for appellant, appellee, and reply briefs, see Rules 16(a)(13), 16(b)(3), and 16(c).</w:t>
       </w:r>
       <w:r>
         <w:t>]</w:t>
@@ -3435,23 +3162,7 @@
         <w:t>-301. "Person entitled to enforce"</w:t>
       </w:r>
       <w:r>
-        <w:t xml:space="preserve"> an instrument means (</w:t>
-      </w:r>
-      <w:proofErr w:type="spellStart"/>
-      <w:r>
-        <w:t>i</w:t>
-      </w:r>
-      <w:proofErr w:type="spellEnd"/>
-      <w:r>
-        <w:t xml:space="preserve">) the holder of the instrument, (ii) a </w:t>
-      </w:r>
-      <w:proofErr w:type="spellStart"/>
-      <w:r>
-        <w:t>nonholder</w:t>
-      </w:r>
-      <w:proofErr w:type="spellEnd"/>
-      <w:r>
-        <w:t xml:space="preserve"> in possession of the instrument who has the rights of a holder, or (iii) a person not in possession of the instrument who is entitled to enforce the instrument pursuant to section 3-309 or subsection (d) of section 3-418. A person may be a person entitled to enforce the instrument even though the person is not the owner of the instrument or is in wrongful possession of the instrument.</w:t>
+        <w:t xml:space="preserve"> an instrument means (i) the holder of the instrument, (ii) a nonholder in possession of the instrument who has the rights of a holder, or (iii) a person not in possession of the instrument who is entitled to enforce the instrument pursuant to section 3-309 or subsection (d) of section 3-418. A person may be a person entitled to enforce the instrument even though the person is not the owner of the instrument or is in wrongful possession of the instrument.</w:t>
       </w:r>
       <w:r>
         <w:t>]</w:t>
@@ -3563,23 +3274,7 @@
           <w:szCs w:val="24"/>
         </w:rPr>
         <w:tab/>
-        <w:t>Mass. R. A. P. 16 (a)(13) (addendum</w:t>
-      </w:r>
-      <w:proofErr w:type="gramStart"/>
-      <w:r>
-        <w:rPr>
-          <w:rFonts w:cs="Courier New"/>
-          <w:szCs w:val="24"/>
-        </w:rPr>
-        <w:t>);</w:t>
-      </w:r>
-      <w:proofErr w:type="gramEnd"/>
-      <w:r>
-        <w:rPr>
-          <w:rFonts w:cs="Courier New"/>
-          <w:szCs w:val="24"/>
-        </w:rPr>
-        <w:t xml:space="preserve"> </w:t>
+        <w:t xml:space="preserve">Mass. R. A. P. 16 (a)(13) (addendum); </w:t>
       </w:r>
     </w:p>
     <w:p>
@@ -3596,23 +3291,7 @@
           <w:szCs w:val="24"/>
         </w:rPr>
         <w:tab/>
-        <w:t>Mass. R. A. P. 16 (e) (references to the record</w:t>
-      </w:r>
-      <w:proofErr w:type="gramStart"/>
-      <w:r>
-        <w:rPr>
-          <w:rFonts w:cs="Courier New"/>
-          <w:szCs w:val="24"/>
-        </w:rPr>
-        <w:t>);</w:t>
-      </w:r>
-      <w:proofErr w:type="gramEnd"/>
-      <w:r>
-        <w:rPr>
-          <w:rFonts w:cs="Courier New"/>
-          <w:szCs w:val="24"/>
-        </w:rPr>
-        <w:t xml:space="preserve"> </w:t>
+        <w:t xml:space="preserve">Mass. R. A. P. 16 (e) (references to the record); </w:t>
       </w:r>
     </w:p>
     <w:p>
@@ -3629,23 +3308,7 @@
           <w:szCs w:val="24"/>
         </w:rPr>
         <w:tab/>
-        <w:t>Mass. R. A. P. 18 (appendix to the briefs</w:t>
-      </w:r>
-      <w:proofErr w:type="gramStart"/>
-      <w:r>
-        <w:rPr>
-          <w:rFonts w:cs="Courier New"/>
-          <w:szCs w:val="24"/>
-        </w:rPr>
-        <w:t>);</w:t>
-      </w:r>
-      <w:proofErr w:type="gramEnd"/>
-      <w:r>
-        <w:rPr>
-          <w:rFonts w:cs="Courier New"/>
-          <w:szCs w:val="24"/>
-        </w:rPr>
-        <w:t xml:space="preserve"> </w:t>
+        <w:t xml:space="preserve">Mass. R. A. P. 18 (appendix to the briefs); </w:t>
       </w:r>
     </w:p>
     <w:p>
@@ -3807,15 +3470,7 @@
         <w:tab/>
       </w:r>
       <w:r>
-        <w:t xml:space="preserve">Pursuant to </w:t>
-      </w:r>
-      <w:proofErr w:type="spellStart"/>
-      <w:r>
-        <w:t>Mass.R.A.P</w:t>
-      </w:r>
-      <w:proofErr w:type="spellEnd"/>
-      <w:r>
-        <w:t>. 13(d), I hereby certify, under th</w:t>
+        <w:t>Pursuant to Mass.R.A.P. 13(d), I hereby certify, under th</w:t>
       </w:r>
       <w:r>
         <w:t xml:space="preserve">e penalties of perjury, that </w:t>
@@ -3836,35 +3491,7 @@
         <w:rPr>
           <w:highlight w:val="yellow"/>
         </w:rPr>
-        <w:t xml:space="preserve">{{ </w:t>
-      </w:r>
-      <w:proofErr w:type="spellStart"/>
-      <w:r>
-        <w:rPr>
-          <w:highlight w:val="yellow"/>
-        </w:rPr>
-        <w:t>showifdef</w:t>
-      </w:r>
-      <w:proofErr w:type="spellEnd"/>
-      <w:r>
-        <w:rPr>
-          <w:highlight w:val="yellow"/>
-        </w:rPr>
-        <w:t>('</w:t>
-      </w:r>
-      <w:proofErr w:type="spellStart"/>
-      <w:r>
-        <w:rPr>
-          <w:highlight w:val="yellow"/>
-        </w:rPr>
-        <w:t>signature_date</w:t>
-      </w:r>
-      <w:proofErr w:type="spellEnd"/>
-      <w:r>
-        <w:rPr>
-          <w:highlight w:val="yellow"/>
-        </w:rPr>
-        <w:t>') }}</w:t>
+        <w:t>{{ showifdef('signature_date') }}</w:t>
       </w:r>
       <w:r>
         <w:rPr>
@@ -3888,15 +3515,7 @@
         <w:t>then I made service directly to the self-represented party, by</w:t>
       </w:r>
       <w:r>
-        <w:t xml:space="preserve"> {{ </w:t>
-      </w:r>
-      <w:proofErr w:type="spellStart"/>
-      <w:r>
-        <w:t>method_of_service</w:t>
-      </w:r>
-      <w:proofErr w:type="spellEnd"/>
-      <w:r>
-        <w:t xml:space="preserve"> }}</w:t>
+        <w:t xml:space="preserve"> {{ method_of_service }}</w:t>
       </w:r>
       <w:r>
         <w:t xml:space="preserve"> on:</w:t>
@@ -3947,15 +3566,7 @@
           <w:rFonts w:cs="Courier New"/>
           <w:szCs w:val="24"/>
         </w:rPr>
-        <w:t xml:space="preserve"> if </w:t>
-      </w:r>
-      <w:proofErr w:type="gramStart"/>
-      <w:r>
-        <w:rPr>
-          <w:rFonts w:cs="Courier New"/>
-          <w:szCs w:val="24"/>
-        </w:rPr>
-        <w:t>user</w:t>
+        <w:t xml:space="preserve"> if user</w:t>
       </w:r>
       <w:r>
         <w:rPr>
@@ -3971,7 +3582,6 @@
         </w:rPr>
         <w:t>!</w:t>
       </w:r>
-      <w:proofErr w:type="gramEnd"/>
       <w:r>
         <w:rPr>
           <w:rFonts w:cs="Courier New"/>
@@ -4027,8 +3637,6 @@
         </w:rPr>
         <w:t xml:space="preserve">{%p for attorney in </w:t>
       </w:r>
-      <w:proofErr w:type="spellStart"/>
-      <w:proofErr w:type="gramStart"/>
       <w:r>
         <w:rPr>
           <w:rFonts w:cs="Courier New"/>
@@ -4041,16 +3649,7 @@
           <w:rFonts w:cs="Courier New"/>
           <w:szCs w:val="24"/>
         </w:rPr>
-        <w:t>.attorneys</w:t>
-      </w:r>
-      <w:proofErr w:type="spellEnd"/>
-      <w:proofErr w:type="gramEnd"/>
-      <w:r>
-        <w:rPr>
-          <w:rFonts w:cs="Courier New"/>
-          <w:szCs w:val="24"/>
-        </w:rPr>
-        <w:t xml:space="preserve"> %}</w:t>
+        <w:t>.attorneys %}</w:t>
       </w:r>
     </w:p>
     <w:p>
@@ -4104,21 +3703,12 @@
           <w:szCs w:val="24"/>
         </w:rPr>
       </w:pPr>
-      <w:proofErr w:type="gramStart"/>
-      <w:r>
-        <w:rPr>
-          <w:rFonts w:cs="Courier New"/>
-          <w:szCs w:val="24"/>
-        </w:rPr>
-        <w:t>{{ attorney.name</w:t>
-      </w:r>
-      <w:proofErr w:type="gramEnd"/>
-      <w:r>
-        <w:rPr>
-          <w:rFonts w:cs="Courier New"/>
-          <w:szCs w:val="24"/>
-        </w:rPr>
-        <w:t xml:space="preserve"> }}</w:t>
+      <w:r>
+        <w:rPr>
+          <w:rFonts w:cs="Courier New"/>
+          <w:szCs w:val="24"/>
+        </w:rPr>
+        <w:t>{{ attorney.name }}</w:t>
       </w:r>
     </w:p>
     <w:p>
@@ -4129,15 +3719,7 @@
         </w:tabs>
       </w:pPr>
       <w:r>
-        <w:t xml:space="preserve">Attorney for </w:t>
-      </w:r>
-      <w:proofErr w:type="gramStart"/>
-      <w:r>
-        <w:t>{{ user.name</w:t>
-      </w:r>
-      <w:proofErr w:type="gramEnd"/>
-      <w:r>
-        <w:t xml:space="preserve"> }} </w:t>
+        <w:t xml:space="preserve">Attorney for {{ user.name }} </w:t>
       </w:r>
     </w:p>
     <w:p>
@@ -4165,37 +3747,12 @@
           <w:szCs w:val="24"/>
         </w:rPr>
       </w:pPr>
-      <w:proofErr w:type="gramStart"/>
-      <w:r>
-        <w:rPr>
-          <w:rFonts w:cs="Courier New"/>
-          <w:szCs w:val="24"/>
-        </w:rPr>
-        <w:t xml:space="preserve">{{ </w:t>
-      </w:r>
-      <w:proofErr w:type="spellStart"/>
-      <w:r>
-        <w:rPr>
-          <w:rFonts w:cs="Courier New"/>
-          <w:szCs w:val="24"/>
-        </w:rPr>
-        <w:t>attorney</w:t>
-      </w:r>
-      <w:proofErr w:type="gramEnd"/>
-      <w:r>
-        <w:rPr>
-          <w:rFonts w:cs="Courier New"/>
-          <w:szCs w:val="24"/>
-        </w:rPr>
-        <w:t>.address.block</w:t>
-      </w:r>
-      <w:proofErr w:type="spellEnd"/>
-      <w:r>
-        <w:rPr>
-          <w:rFonts w:cs="Courier New"/>
-          <w:szCs w:val="24"/>
-        </w:rPr>
-        <w:t>() }}</w:t>
+      <w:r>
+        <w:rPr>
+          <w:rFonts w:cs="Courier New"/>
+          <w:szCs w:val="24"/>
+        </w:rPr>
+        <w:t>{{ attorney.address.block() }}</w:t>
       </w:r>
     </w:p>
     <w:p>
@@ -4228,39 +3785,7 @@
           <w:rFonts w:cs="Courier New"/>
           <w:szCs w:val="24"/>
         </w:rPr>
-        <w:t xml:space="preserve">BBO # </w:t>
-      </w:r>
-      <w:proofErr w:type="gramStart"/>
-      <w:r>
-        <w:rPr>
-          <w:rFonts w:cs="Courier New"/>
-          <w:szCs w:val="24"/>
-        </w:rPr>
-        <w:t xml:space="preserve">{{ </w:t>
-      </w:r>
-      <w:proofErr w:type="spellStart"/>
-      <w:r>
-        <w:rPr>
-          <w:rFonts w:cs="Courier New"/>
-          <w:szCs w:val="24"/>
-        </w:rPr>
-        <w:t>attorney.id</w:t>
-      </w:r>
-      <w:proofErr w:type="gramEnd"/>
-      <w:r>
-        <w:rPr>
-          <w:rFonts w:cs="Courier New"/>
-          <w:szCs w:val="24"/>
-        </w:rPr>
-        <w:t>_number</w:t>
-      </w:r>
-      <w:proofErr w:type="spellEnd"/>
-      <w:r>
-        <w:rPr>
-          <w:rFonts w:cs="Courier New"/>
-          <w:szCs w:val="24"/>
-        </w:rPr>
-        <w:t>}}</w:t>
+        <w:t>BBO # {{ attorney.id_number}}</w:t>
       </w:r>
     </w:p>
     <w:p>
@@ -4288,37 +3813,12 @@
           <w:szCs w:val="24"/>
         </w:rPr>
       </w:pPr>
-      <w:proofErr w:type="gramStart"/>
-      <w:r>
-        <w:rPr>
-          <w:rFonts w:cs="Courier New"/>
-          <w:szCs w:val="24"/>
-        </w:rPr>
-        <w:t xml:space="preserve">{{ </w:t>
-      </w:r>
-      <w:proofErr w:type="spellStart"/>
-      <w:r>
-        <w:rPr>
-          <w:rFonts w:cs="Courier New"/>
-          <w:szCs w:val="24"/>
-        </w:rPr>
-        <w:t>attorney</w:t>
-      </w:r>
-      <w:proofErr w:type="gramEnd"/>
-      <w:r>
-        <w:rPr>
-          <w:rFonts w:cs="Courier New"/>
-          <w:szCs w:val="24"/>
-        </w:rPr>
-        <w:t>.firm</w:t>
-      </w:r>
-      <w:proofErr w:type="spellEnd"/>
-      <w:r>
-        <w:rPr>
-          <w:rFonts w:cs="Courier New"/>
-          <w:szCs w:val="24"/>
-        </w:rPr>
-        <w:t>}}</w:t>
+      <w:r>
+        <w:rPr>
+          <w:rFonts w:cs="Courier New"/>
+          <w:szCs w:val="24"/>
+        </w:rPr>
+        <w:t>{{ attorney.firm}}</w:t>
       </w:r>
     </w:p>
     <w:p>
@@ -4346,37 +3846,12 @@
           <w:szCs w:val="24"/>
         </w:rPr>
       </w:pPr>
-      <w:proofErr w:type="gramStart"/>
-      <w:r>
-        <w:rPr>
-          <w:rFonts w:cs="Courier New"/>
-          <w:szCs w:val="24"/>
-        </w:rPr>
-        <w:t xml:space="preserve">{{ </w:t>
-      </w:r>
-      <w:proofErr w:type="spellStart"/>
-      <w:r>
-        <w:rPr>
-          <w:rFonts w:cs="Courier New"/>
-          <w:szCs w:val="24"/>
-        </w:rPr>
-        <w:t>attorney</w:t>
-      </w:r>
-      <w:proofErr w:type="gramEnd"/>
-      <w:r>
-        <w:rPr>
-          <w:rFonts w:cs="Courier New"/>
-          <w:szCs w:val="24"/>
-        </w:rPr>
-        <w:t>.email</w:t>
-      </w:r>
-      <w:proofErr w:type="spellEnd"/>
-      <w:r>
-        <w:rPr>
-          <w:rFonts w:cs="Courier New"/>
-          <w:szCs w:val="24"/>
-        </w:rPr>
-        <w:t xml:space="preserve"> }}</w:t>
+      <w:r>
+        <w:rPr>
+          <w:rFonts w:cs="Courier New"/>
+          <w:szCs w:val="24"/>
+        </w:rPr>
+        <w:t>{{ attorney.email }}</w:t>
       </w:r>
     </w:p>
     <w:p>
@@ -4404,37 +3879,12 @@
           <w:szCs w:val="24"/>
         </w:rPr>
       </w:pPr>
-      <w:proofErr w:type="gramStart"/>
-      <w:r>
-        <w:rPr>
-          <w:rFonts w:cs="Courier New"/>
-          <w:szCs w:val="24"/>
-        </w:rPr>
-        <w:t xml:space="preserve">{{ </w:t>
-      </w:r>
-      <w:proofErr w:type="spellStart"/>
-      <w:r>
-        <w:rPr>
-          <w:rFonts w:cs="Courier New"/>
-          <w:szCs w:val="24"/>
-        </w:rPr>
-        <w:t>attorney</w:t>
-      </w:r>
-      <w:proofErr w:type="gramEnd"/>
-      <w:r>
-        <w:rPr>
-          <w:rFonts w:cs="Courier New"/>
-          <w:szCs w:val="24"/>
-        </w:rPr>
-        <w:t>.phone_numbers</w:t>
-      </w:r>
-      <w:proofErr w:type="spellEnd"/>
-      <w:r>
-        <w:rPr>
-          <w:rFonts w:cs="Courier New"/>
-          <w:szCs w:val="24"/>
-        </w:rPr>
-        <w:t>() }}</w:t>
+      <w:r>
+        <w:rPr>
+          <w:rFonts w:cs="Courier New"/>
+          <w:szCs w:val="24"/>
+        </w:rPr>
+        <w:t>{{ attorney.phone_numbers() }}</w:t>
       </w:r>
     </w:p>
     <w:p>
@@ -4462,37 +3912,12 @@
           <w:szCs w:val="24"/>
         </w:rPr>
       </w:pPr>
-      <w:proofErr w:type="gramStart"/>
-      <w:r>
-        <w:rPr>
-          <w:rFonts w:cs="Courier New"/>
-          <w:szCs w:val="24"/>
-        </w:rPr>
-        <w:t xml:space="preserve">{{ </w:t>
-      </w:r>
-      <w:proofErr w:type="spellStart"/>
-      <w:r>
-        <w:rPr>
-          <w:rFonts w:cs="Courier New"/>
-          <w:szCs w:val="24"/>
-        </w:rPr>
-        <w:t>attorney</w:t>
-      </w:r>
-      <w:proofErr w:type="gramEnd"/>
-      <w:r>
-        <w:rPr>
-          <w:rFonts w:cs="Courier New"/>
-          <w:szCs w:val="24"/>
-        </w:rPr>
-        <w:t>.address.block</w:t>
-      </w:r>
-      <w:proofErr w:type="spellEnd"/>
-      <w:r>
-        <w:rPr>
-          <w:rFonts w:cs="Courier New"/>
-          <w:szCs w:val="24"/>
-        </w:rPr>
-        <w:t>() }}</w:t>
+      <w:r>
+        <w:rPr>
+          <w:rFonts w:cs="Courier New"/>
+          <w:szCs w:val="24"/>
+        </w:rPr>
+        <w:t>{{ attorney.address.block() }}</w:t>
       </w:r>
     </w:p>
     <w:p>
@@ -4551,23 +3976,7 @@
           <w:rFonts w:cs="Courier New"/>
           <w:szCs w:val="24"/>
         </w:rPr>
-        <w:t xml:space="preserve">{%p </w:t>
-      </w:r>
-      <w:proofErr w:type="spellStart"/>
-      <w:r>
-        <w:rPr>
-          <w:rFonts w:cs="Courier New"/>
-          <w:szCs w:val="24"/>
-        </w:rPr>
-        <w:t>endfor</w:t>
-      </w:r>
-      <w:proofErr w:type="spellEnd"/>
-      <w:r>
-        <w:rPr>
-          <w:rFonts w:cs="Courier New"/>
-          <w:szCs w:val="24"/>
-        </w:rPr>
-        <w:t xml:space="preserve"> %}</w:t>
+        <w:t>{%p endfor %}</w:t>
       </w:r>
     </w:p>
     <w:p>
@@ -4600,23 +4009,7 @@
           <w:rFonts w:cs="Courier New"/>
           <w:szCs w:val="24"/>
         </w:rPr>
-        <w:t xml:space="preserve">{%p </w:t>
-      </w:r>
-      <w:proofErr w:type="spellStart"/>
-      <w:r>
-        <w:rPr>
-          <w:rFonts w:cs="Courier New"/>
-          <w:szCs w:val="24"/>
-        </w:rPr>
-        <w:t>endfor</w:t>
-      </w:r>
-      <w:proofErr w:type="spellEnd"/>
-      <w:r>
-        <w:rPr>
-          <w:rFonts w:cs="Courier New"/>
-          <w:szCs w:val="24"/>
-        </w:rPr>
-        <w:t xml:space="preserve"> %}</w:t>
+        <w:t>{%p endfor %}</w:t>
       </w:r>
     </w:p>
     <w:p>
@@ -4675,39 +4068,7 @@
           <w:rFonts w:cs="Courier New"/>
           <w:szCs w:val="24"/>
         </w:rPr>
-        <w:t xml:space="preserve">{%p for </w:t>
-      </w:r>
-      <w:proofErr w:type="spellStart"/>
-      <w:r>
-        <w:rPr>
-          <w:rFonts w:cs="Courier New"/>
-          <w:szCs w:val="24"/>
-        </w:rPr>
-        <w:t>other_party</w:t>
-      </w:r>
-      <w:proofErr w:type="spellEnd"/>
-      <w:r>
-        <w:rPr>
-          <w:rFonts w:cs="Courier New"/>
-          <w:szCs w:val="24"/>
-        </w:rPr>
-        <w:t xml:space="preserve"> in </w:t>
-      </w:r>
-      <w:proofErr w:type="spellStart"/>
-      <w:r>
-        <w:rPr>
-          <w:rFonts w:cs="Courier New"/>
-          <w:szCs w:val="24"/>
-        </w:rPr>
-        <w:t>other_parties</w:t>
-      </w:r>
-      <w:proofErr w:type="spellEnd"/>
-      <w:r>
-        <w:rPr>
-          <w:rFonts w:cs="Courier New"/>
-          <w:szCs w:val="24"/>
-        </w:rPr>
-        <w:t xml:space="preserve"> %}</w:t>
+        <w:t>{%p for other_party in other_parties %}</w:t>
       </w:r>
     </w:p>
     <w:p>
@@ -4740,32 +4101,7 @@
           <w:rFonts w:cs="Courier New"/>
           <w:szCs w:val="24"/>
         </w:rPr>
-        <w:t xml:space="preserve">{%p for attorney in </w:t>
-      </w:r>
-      <w:proofErr w:type="spellStart"/>
-      <w:r>
-        <w:rPr>
-          <w:rFonts w:cs="Courier New"/>
-          <w:szCs w:val="24"/>
-        </w:rPr>
-        <w:t>other_</w:t>
-      </w:r>
-      <w:proofErr w:type="gramStart"/>
-      <w:r>
-        <w:rPr>
-          <w:rFonts w:cs="Courier New"/>
-          <w:szCs w:val="24"/>
-        </w:rPr>
-        <w:t>party.attorneys</w:t>
-      </w:r>
-      <w:proofErr w:type="spellEnd"/>
-      <w:proofErr w:type="gramEnd"/>
-      <w:r>
-        <w:rPr>
-          <w:rFonts w:cs="Courier New"/>
-          <w:szCs w:val="24"/>
-        </w:rPr>
-        <w:t xml:space="preserve"> %}</w:t>
+        <w:t>{%p for attorney in other_party.attorneys %}</w:t>
       </w:r>
     </w:p>
     <w:p>
@@ -4819,21 +4155,12 @@
           <w:szCs w:val="24"/>
         </w:rPr>
       </w:pPr>
-      <w:proofErr w:type="gramStart"/>
-      <w:r>
-        <w:rPr>
-          <w:rFonts w:cs="Courier New"/>
-          <w:szCs w:val="24"/>
-        </w:rPr>
-        <w:t>{{ attorney.name</w:t>
-      </w:r>
-      <w:proofErr w:type="gramEnd"/>
-      <w:r>
-        <w:rPr>
-          <w:rFonts w:cs="Courier New"/>
-          <w:szCs w:val="24"/>
-        </w:rPr>
-        <w:t xml:space="preserve"> }}</w:t>
+      <w:r>
+        <w:rPr>
+          <w:rFonts w:cs="Courier New"/>
+          <w:szCs w:val="24"/>
+        </w:rPr>
+        <w:t>{{ attorney.name }}</w:t>
       </w:r>
     </w:p>
     <w:p>
@@ -4844,15 +4171,7 @@
         </w:tabs>
       </w:pPr>
       <w:r>
-        <w:t xml:space="preserve">Attorney for </w:t>
-      </w:r>
-      <w:proofErr w:type="gramStart"/>
-      <w:r>
-        <w:t>{{ other_party.name</w:t>
-      </w:r>
-      <w:proofErr w:type="gramEnd"/>
-      <w:r>
-        <w:t xml:space="preserve"> }} </w:t>
+        <w:t xml:space="preserve">Attorney for {{ other_party.name }} </w:t>
       </w:r>
     </w:p>
     <w:p>
@@ -4880,37 +4199,12 @@
           <w:szCs w:val="24"/>
         </w:rPr>
       </w:pPr>
-      <w:proofErr w:type="gramStart"/>
-      <w:r>
-        <w:rPr>
-          <w:rFonts w:cs="Courier New"/>
-          <w:szCs w:val="24"/>
-        </w:rPr>
-        <w:t xml:space="preserve">{{ </w:t>
-      </w:r>
-      <w:proofErr w:type="spellStart"/>
-      <w:r>
-        <w:rPr>
-          <w:rFonts w:cs="Courier New"/>
-          <w:szCs w:val="24"/>
-        </w:rPr>
-        <w:t>attorney</w:t>
-      </w:r>
-      <w:proofErr w:type="gramEnd"/>
-      <w:r>
-        <w:rPr>
-          <w:rFonts w:cs="Courier New"/>
-          <w:szCs w:val="24"/>
-        </w:rPr>
-        <w:t>.address.block</w:t>
-      </w:r>
-      <w:proofErr w:type="spellEnd"/>
-      <w:r>
-        <w:rPr>
-          <w:rFonts w:cs="Courier New"/>
-          <w:szCs w:val="24"/>
-        </w:rPr>
-        <w:t>() }}</w:t>
+      <w:r>
+        <w:rPr>
+          <w:rFonts w:cs="Courier New"/>
+          <w:szCs w:val="24"/>
+        </w:rPr>
+        <w:t>{{ attorney.address.block() }}</w:t>
       </w:r>
     </w:p>
     <w:p>
@@ -4943,39 +4237,7 @@
           <w:rFonts w:cs="Courier New"/>
           <w:szCs w:val="24"/>
         </w:rPr>
-        <w:t xml:space="preserve">BBO # </w:t>
-      </w:r>
-      <w:proofErr w:type="gramStart"/>
-      <w:r>
-        <w:rPr>
-          <w:rFonts w:cs="Courier New"/>
-          <w:szCs w:val="24"/>
-        </w:rPr>
-        <w:t xml:space="preserve">{{ </w:t>
-      </w:r>
-      <w:proofErr w:type="spellStart"/>
-      <w:r>
-        <w:rPr>
-          <w:rFonts w:cs="Courier New"/>
-          <w:szCs w:val="24"/>
-        </w:rPr>
-        <w:t>attorney.id</w:t>
-      </w:r>
-      <w:proofErr w:type="gramEnd"/>
-      <w:r>
-        <w:rPr>
-          <w:rFonts w:cs="Courier New"/>
-          <w:szCs w:val="24"/>
-        </w:rPr>
-        <w:t>_number</w:t>
-      </w:r>
-      <w:proofErr w:type="spellEnd"/>
-      <w:r>
-        <w:rPr>
-          <w:rFonts w:cs="Courier New"/>
-          <w:szCs w:val="24"/>
-        </w:rPr>
-        <w:t>}}</w:t>
+        <w:t>BBO # {{ attorney.id_number}}</w:t>
       </w:r>
     </w:p>
     <w:p>
@@ -5003,37 +4265,12 @@
           <w:szCs w:val="24"/>
         </w:rPr>
       </w:pPr>
-      <w:proofErr w:type="gramStart"/>
-      <w:r>
-        <w:rPr>
-          <w:rFonts w:cs="Courier New"/>
-          <w:szCs w:val="24"/>
-        </w:rPr>
-        <w:t xml:space="preserve">{{ </w:t>
-      </w:r>
-      <w:proofErr w:type="spellStart"/>
-      <w:r>
-        <w:rPr>
-          <w:rFonts w:cs="Courier New"/>
-          <w:szCs w:val="24"/>
-        </w:rPr>
-        <w:t>attorney</w:t>
-      </w:r>
-      <w:proofErr w:type="gramEnd"/>
-      <w:r>
-        <w:rPr>
-          <w:rFonts w:cs="Courier New"/>
-          <w:szCs w:val="24"/>
-        </w:rPr>
-        <w:t>.firm</w:t>
-      </w:r>
-      <w:proofErr w:type="spellEnd"/>
-      <w:r>
-        <w:rPr>
-          <w:rFonts w:cs="Courier New"/>
-          <w:szCs w:val="24"/>
-        </w:rPr>
-        <w:t>}}</w:t>
+      <w:r>
+        <w:rPr>
+          <w:rFonts w:cs="Courier New"/>
+          <w:szCs w:val="24"/>
+        </w:rPr>
+        <w:t>{{ attorney.firm}}</w:t>
       </w:r>
     </w:p>
     <w:p>
@@ -5061,7 +4298,6 @@
           <w:szCs w:val="24"/>
         </w:rPr>
       </w:pPr>
-      <w:proofErr w:type="gramStart"/>
       <w:r>
         <w:rPr>
           <w:rFonts w:cs="Courier New"/>
@@ -5069,24 +4305,13 @@
         </w:rPr>
         <w:t xml:space="preserve">{{ </w:t>
       </w:r>
-      <w:proofErr w:type="spellStart"/>
-      <w:r>
-        <w:rPr>
-          <w:rFonts w:cs="Courier New"/>
-          <w:szCs w:val="24"/>
-        </w:rPr>
-        <w:t>showifdef</w:t>
-      </w:r>
-      <w:proofErr w:type="spellEnd"/>
-      <w:proofErr w:type="gramEnd"/>
-      <w:r>
-        <w:rPr>
-          <w:rFonts w:cs="Courier New"/>
-          <w:szCs w:val="24"/>
-        </w:rPr>
-        <w:t>('</w:t>
-      </w:r>
-      <w:proofErr w:type="spellStart"/>
+      <w:r>
+        <w:rPr>
+          <w:rFonts w:cs="Courier New"/>
+          <w:szCs w:val="24"/>
+        </w:rPr>
+        <w:t>showifdef('</w:t>
+      </w:r>
       <w:r>
         <w:rPr>
           <w:rFonts w:cs="Courier New"/>
@@ -5094,7 +4319,6 @@
         </w:rPr>
         <w:t>attorney.email</w:t>
       </w:r>
-      <w:proofErr w:type="spellEnd"/>
       <w:r>
         <w:rPr>
           <w:rFonts w:cs="Courier New"/>
@@ -5135,37 +4359,12 @@
           <w:szCs w:val="24"/>
         </w:rPr>
       </w:pPr>
-      <w:proofErr w:type="gramStart"/>
-      <w:r>
-        <w:rPr>
-          <w:rFonts w:cs="Courier New"/>
-          <w:szCs w:val="24"/>
-        </w:rPr>
-        <w:t xml:space="preserve">{{ </w:t>
-      </w:r>
-      <w:proofErr w:type="spellStart"/>
-      <w:r>
-        <w:rPr>
-          <w:rFonts w:cs="Courier New"/>
-          <w:szCs w:val="24"/>
-        </w:rPr>
-        <w:t>attorney</w:t>
-      </w:r>
-      <w:proofErr w:type="gramEnd"/>
-      <w:r>
-        <w:rPr>
-          <w:rFonts w:cs="Courier New"/>
-          <w:szCs w:val="24"/>
-        </w:rPr>
-        <w:t>.phone_numbers</w:t>
-      </w:r>
-      <w:proofErr w:type="spellEnd"/>
-      <w:r>
-        <w:rPr>
-          <w:rFonts w:cs="Courier New"/>
-          <w:szCs w:val="24"/>
-        </w:rPr>
-        <w:t>() }}</w:t>
+      <w:r>
+        <w:rPr>
+          <w:rFonts w:cs="Courier New"/>
+          <w:szCs w:val="24"/>
+        </w:rPr>
+        <w:t>{{ attorney.phone_numbers() }}</w:t>
       </w:r>
     </w:p>
     <w:p>
@@ -5193,37 +4392,12 @@
           <w:szCs w:val="24"/>
         </w:rPr>
       </w:pPr>
-      <w:proofErr w:type="gramStart"/>
-      <w:r>
-        <w:rPr>
-          <w:rFonts w:cs="Courier New"/>
-          <w:szCs w:val="24"/>
-        </w:rPr>
-        <w:t xml:space="preserve">{{ </w:t>
-      </w:r>
-      <w:proofErr w:type="spellStart"/>
-      <w:r>
-        <w:rPr>
-          <w:rFonts w:cs="Courier New"/>
-          <w:szCs w:val="24"/>
-        </w:rPr>
-        <w:t>attorney</w:t>
-      </w:r>
-      <w:proofErr w:type="gramEnd"/>
-      <w:r>
-        <w:rPr>
-          <w:rFonts w:cs="Courier New"/>
-          <w:szCs w:val="24"/>
-        </w:rPr>
-        <w:t>.address.block</w:t>
-      </w:r>
-      <w:proofErr w:type="spellEnd"/>
-      <w:r>
-        <w:rPr>
-          <w:rFonts w:cs="Courier New"/>
-          <w:szCs w:val="24"/>
-        </w:rPr>
-        <w:t>() }}</w:t>
+      <w:r>
+        <w:rPr>
+          <w:rFonts w:cs="Courier New"/>
+          <w:szCs w:val="24"/>
+        </w:rPr>
+        <w:t>{{ attorney.address.block() }}</w:t>
       </w:r>
     </w:p>
     <w:p>
@@ -5282,23 +4456,7 @@
           <w:rFonts w:cs="Courier New"/>
           <w:szCs w:val="24"/>
         </w:rPr>
-        <w:t xml:space="preserve">{%p </w:t>
-      </w:r>
-      <w:proofErr w:type="spellStart"/>
-      <w:r>
-        <w:rPr>
-          <w:rFonts w:cs="Courier New"/>
-          <w:szCs w:val="24"/>
-        </w:rPr>
-        <w:t>endfor</w:t>
-      </w:r>
-      <w:proofErr w:type="spellEnd"/>
-      <w:r>
-        <w:rPr>
-          <w:rFonts w:cs="Courier New"/>
-          <w:szCs w:val="24"/>
-        </w:rPr>
-        <w:t xml:space="preserve"> %}</w:t>
+        <w:t>{%p endfor %}</w:t>
       </w:r>
     </w:p>
     <w:p>
@@ -5332,23 +4490,7 @@
           <w:szCs w:val="24"/>
         </w:rPr>
         <w:lastRenderedPageBreak/>
-        <w:t xml:space="preserve">{%p </w:t>
-      </w:r>
-      <w:proofErr w:type="spellStart"/>
-      <w:r>
-        <w:rPr>
-          <w:rFonts w:cs="Courier New"/>
-          <w:szCs w:val="24"/>
-        </w:rPr>
-        <w:t>endfor</w:t>
-      </w:r>
-      <w:proofErr w:type="spellEnd"/>
-      <w:r>
-        <w:rPr>
-          <w:rFonts w:cs="Courier New"/>
-          <w:szCs w:val="24"/>
-        </w:rPr>
-        <w:t xml:space="preserve"> %}</w:t>
+        <w:t>{%p endfor %}</w:t>
       </w:r>
     </w:p>
     <w:p>
@@ -5409,7 +4551,6 @@
         </w:rPr>
         <w:t xml:space="preserve">{%p for </w:t>
       </w:r>
-      <w:proofErr w:type="spellStart"/>
       <w:r>
         <w:rPr>
           <w:rFonts w:cs="Courier New"/>
@@ -5424,23 +4565,13 @@
         </w:rPr>
         <w:t>y</w:t>
       </w:r>
-      <w:proofErr w:type="spellEnd"/>
-      <w:r>
-        <w:rPr>
-          <w:rFonts w:cs="Courier New"/>
-          <w:szCs w:val="24"/>
-        </w:rPr>
-        <w:t xml:space="preserve"> in </w:t>
-      </w:r>
-      <w:proofErr w:type="spellStart"/>
-      <w:r>
-        <w:rPr>
-          <w:rFonts w:cs="Courier New"/>
-          <w:szCs w:val="24"/>
-        </w:rPr>
-        <w:t>other_parties</w:t>
-      </w:r>
-      <w:proofErr w:type="spellEnd"/>
+      <w:r>
+        <w:rPr>
+          <w:rFonts w:cs="Courier New"/>
+          <w:szCs w:val="24"/>
+        </w:rPr>
+        <w:t xml:space="preserve"> in other_parties</w:t>
+      </w:r>
       <w:r>
         <w:rPr>
           <w:rFonts w:cs="Courier New"/>
@@ -5495,21 +4626,12 @@
         </w:rPr>
         <w:t xml:space="preserve">{% if </w:t>
       </w:r>
-      <w:proofErr w:type="spellStart"/>
-      <w:r>
-        <w:rPr>
-          <w:rFonts w:cs="Courier New"/>
-          <w:szCs w:val="24"/>
-        </w:rPr>
-        <w:t>other_</w:t>
-      </w:r>
-      <w:proofErr w:type="gramStart"/>
-      <w:r>
-        <w:rPr>
-          <w:rFonts w:cs="Courier New"/>
-          <w:szCs w:val="24"/>
-        </w:rPr>
-        <w:t>part</w:t>
+      <w:r>
+        <w:rPr>
+          <w:rFonts w:cs="Courier New"/>
+          <w:szCs w:val="24"/>
+        </w:rPr>
+        <w:t>other_part</w:t>
       </w:r>
       <w:r>
         <w:rPr>
@@ -5523,23 +4645,7 @@
           <w:rFonts w:cs="Courier New"/>
           <w:szCs w:val="24"/>
         </w:rPr>
-        <w:t>.attorneys</w:t>
-      </w:r>
-      <w:proofErr w:type="gramEnd"/>
-      <w:r>
-        <w:rPr>
-          <w:rFonts w:cs="Courier New"/>
-          <w:szCs w:val="24"/>
-        </w:rPr>
-        <w:t>.there_are_any</w:t>
-      </w:r>
-      <w:proofErr w:type="spellEnd"/>
-      <w:r>
-        <w:rPr>
-          <w:rFonts w:cs="Courier New"/>
-          <w:szCs w:val="24"/>
-        </w:rPr>
-        <w:t xml:space="preserve"> == False</w:t>
+        <w:t>.attorneys.there_are_any == False</w:t>
       </w:r>
       <w:r>
         <w:rPr>
@@ -5607,7 +4713,6 @@
           <w:szCs w:val="24"/>
         </w:rPr>
       </w:pPr>
-      <w:proofErr w:type="gramStart"/>
       <w:r>
         <w:rPr>
           <w:rFonts w:cs="Courier New"/>
@@ -5627,15 +4732,7 @@
           <w:rFonts w:cs="Courier New"/>
           <w:szCs w:val="24"/>
         </w:rPr>
-        <w:t>.name</w:t>
-      </w:r>
-      <w:proofErr w:type="gramEnd"/>
-      <w:r>
-        <w:rPr>
-          <w:rFonts w:cs="Courier New"/>
-          <w:szCs w:val="24"/>
-        </w:rPr>
-        <w:t xml:space="preserve"> }}</w:t>
+        <w:t>.name }}</w:t>
       </w:r>
     </w:p>
     <w:p>
@@ -5663,29 +4760,12 @@
           <w:szCs w:val="24"/>
         </w:rPr>
       </w:pPr>
-      <w:proofErr w:type="gramStart"/>
-      <w:r>
-        <w:rPr>
-          <w:rFonts w:cs="Courier New"/>
-          <w:szCs w:val="24"/>
-        </w:rPr>
-        <w:t xml:space="preserve">{{ </w:t>
-      </w:r>
-      <w:proofErr w:type="spellStart"/>
-      <w:r>
-        <w:rPr>
-          <w:rFonts w:cs="Courier New"/>
-          <w:szCs w:val="24"/>
-        </w:rPr>
-        <w:t>other</w:t>
-      </w:r>
-      <w:proofErr w:type="gramEnd"/>
-      <w:r>
-        <w:rPr>
-          <w:rFonts w:cs="Courier New"/>
-          <w:szCs w:val="24"/>
-        </w:rPr>
-        <w:t>_part</w:t>
+      <w:r>
+        <w:rPr>
+          <w:rFonts w:cs="Courier New"/>
+          <w:szCs w:val="24"/>
+        </w:rPr>
+        <w:t>{{ other_part</w:t>
       </w:r>
       <w:r>
         <w:rPr>
@@ -5706,15 +4786,7 @@
           <w:rFonts w:cs="Courier New"/>
           <w:szCs w:val="24"/>
         </w:rPr>
-        <w:t>address.block</w:t>
-      </w:r>
-      <w:proofErr w:type="spellEnd"/>
-      <w:r>
-        <w:rPr>
-          <w:rFonts w:cs="Courier New"/>
-          <w:szCs w:val="24"/>
-        </w:rPr>
-        <w:t>() }}</w:t>
+        <w:t>address.block() }}</w:t>
       </w:r>
     </w:p>
     <w:p>
@@ -5775,38 +4847,12 @@
           <w:szCs w:val="24"/>
         </w:rPr>
       </w:pPr>
-      <w:proofErr w:type="gramStart"/>
-      <w:r>
-        <w:rPr>
-          <w:rFonts w:cs="Courier New"/>
-          <w:szCs w:val="24"/>
-        </w:rPr>
-        <w:t xml:space="preserve">{{ </w:t>
-      </w:r>
-      <w:proofErr w:type="spellStart"/>
-      <w:r>
-        <w:rPr>
-          <w:rFonts w:cs="Courier New"/>
-          <w:szCs w:val="24"/>
-        </w:rPr>
-        <w:t>showifdef</w:t>
-      </w:r>
-      <w:proofErr w:type="spellEnd"/>
-      <w:proofErr w:type="gramEnd"/>
-      <w:r>
-        <w:rPr>
-          <w:rFonts w:cs="Courier New"/>
-          <w:szCs w:val="24"/>
-        </w:rPr>
-        <w:t>('</w:t>
-      </w:r>
-      <w:proofErr w:type="spellStart"/>
-      <w:r>
-        <w:rPr>
-          <w:rFonts w:cs="Courier New"/>
-          <w:szCs w:val="24"/>
-        </w:rPr>
-        <w:t>other_</w:t>
+      <w:r>
+        <w:rPr>
+          <w:rFonts w:cs="Courier New"/>
+          <w:szCs w:val="24"/>
+        </w:rPr>
+        <w:t>{{ showifdef('other_</w:t>
       </w:r>
       <w:r>
         <w:rPr>
@@ -5820,15 +4866,7 @@
           <w:rFonts w:cs="Courier New"/>
           <w:szCs w:val="24"/>
         </w:rPr>
-        <w:t>.phone_numbers</w:t>
-      </w:r>
-      <w:proofErr w:type="spellEnd"/>
-      <w:r>
-        <w:rPr>
-          <w:rFonts w:cs="Courier New"/>
-          <w:szCs w:val="24"/>
-        </w:rPr>
-        <w:t>()') }}</w:t>
+        <w:t>.phone_numbers()') }}</w:t>
       </w:r>
     </w:p>
     <w:p>
@@ -5856,46 +4894,19 @@
           <w:szCs w:val="24"/>
         </w:rPr>
       </w:pPr>
-      <w:proofErr w:type="gramStart"/>
-      <w:r>
-        <w:rPr>
-          <w:rFonts w:cs="Courier New"/>
-          <w:szCs w:val="24"/>
-        </w:rPr>
-        <w:t xml:space="preserve">{{ </w:t>
-      </w:r>
-      <w:proofErr w:type="spellStart"/>
-      <w:r>
-        <w:rPr>
-          <w:rFonts w:cs="Courier New"/>
-          <w:szCs w:val="24"/>
-        </w:rPr>
-        <w:t>showifdef</w:t>
-      </w:r>
-      <w:proofErr w:type="spellEnd"/>
-      <w:proofErr w:type="gramEnd"/>
-      <w:r>
-        <w:rPr>
-          <w:rFonts w:cs="Courier New"/>
-          <w:szCs w:val="24"/>
-        </w:rPr>
-        <w:t>('</w:t>
-      </w:r>
-      <w:proofErr w:type="spellStart"/>
-      <w:r>
-        <w:rPr>
-          <w:rFonts w:cs="Courier New"/>
-          <w:szCs w:val="24"/>
-        </w:rPr>
-        <w:t>other_party.email</w:t>
-      </w:r>
-      <w:proofErr w:type="spellEnd"/>
-      <w:r>
-        <w:rPr>
-          <w:rFonts w:cs="Courier New"/>
-          <w:szCs w:val="24"/>
-        </w:rPr>
-        <w:t>') }}</w:t>
+      <w:r>
+        <w:rPr>
+          <w:rFonts w:cs="Courier New"/>
+          <w:szCs w:val="24"/>
+        </w:rPr>
+        <w:t>{{ showifdef('</w:t>
+      </w:r>
+      <w:r>
+        <w:rPr>
+          <w:rFonts w:cs="Courier New"/>
+          <w:szCs w:val="24"/>
+        </w:rPr>
+        <w:t>other_party.email') }}</w:t>
       </w:r>
     </w:p>
     <w:p>
@@ -5961,23 +4972,7 @@
           <w:rFonts w:cs="Courier New"/>
           <w:szCs w:val="24"/>
         </w:rPr>
-        <w:t xml:space="preserve">{%p </w:t>
-      </w:r>
-      <w:proofErr w:type="spellStart"/>
-      <w:r>
-        <w:rPr>
-          <w:rFonts w:cs="Courier New"/>
-          <w:szCs w:val="24"/>
-        </w:rPr>
-        <w:t>endfor</w:t>
-      </w:r>
-      <w:proofErr w:type="spellEnd"/>
-      <w:r>
-        <w:rPr>
-          <w:rFonts w:cs="Courier New"/>
-          <w:szCs w:val="24"/>
-        </w:rPr>
-        <w:t xml:space="preserve"> %}</w:t>
+        <w:t>{%p endfor %}</w:t>
       </w:r>
     </w:p>
     <w:p>
@@ -6013,15 +5008,7 @@
         <w:jc w:val="right"/>
       </w:pPr>
       <w:r>
-        <w:t xml:space="preserve">{%p if </w:t>
-      </w:r>
-      <w:proofErr w:type="spellStart"/>
-      <w:r>
-        <w:t>i</w:t>
-      </w:r>
-      <w:proofErr w:type="spellEnd"/>
-      <w:r>
-        <w:t xml:space="preserve"> == "final" %}</w:t>
+        <w:t>{%p if i == "final" %}</w:t>
       </w:r>
     </w:p>
     <w:p>
@@ -6032,33 +5019,83 @@
       <w:r>
         <w:t xml:space="preserve">{% if </w:t>
       </w:r>
-      <w:proofErr w:type="spellStart"/>
-      <w:r>
-        <w:t>pro_se_or_atty</w:t>
-      </w:r>
-      <w:proofErr w:type="spellEnd"/>
+      <w:r>
+        <w:t xml:space="preserve">pro_se_or_atty </w:t>
+      </w:r>
+      <w:r>
+        <w:t>=</w:t>
+      </w:r>
+      <w:r>
+        <w:t>=</w:t>
+      </w:r>
       <w:r>
         <w:t xml:space="preserve"> </w:t>
       </w:r>
       <w:r>
+        <w:t>'attorney' %} {{ users[0].attorneys[0].signature }} {%else %}</w:t>
+      </w:r>
+    </w:p>
+    <w:p>
+      <w:pPr>
+        <w:pStyle w:val="NoSpacing"/>
+        <w:jc w:val="right"/>
+      </w:pPr>
+      <w:r>
+        <w:t xml:space="preserve">{{ users[0].signature }} </w:t>
+      </w:r>
+    </w:p>
+    <w:p>
+      <w:pPr>
+        <w:pStyle w:val="NoSpacing"/>
+        <w:jc w:val="right"/>
+      </w:pPr>
+      <w:r>
+        <w:t>{%p endif %}</w:t>
+      </w:r>
+    </w:p>
+    <w:p>
+      <w:pPr>
+        <w:pStyle w:val="NoSpacing"/>
+        <w:jc w:val="right"/>
+      </w:pPr>
+      <w:r>
+        <w:t>{%p endif %}</w:t>
+      </w:r>
+    </w:p>
+    <w:p>
+      <w:pPr>
+        <w:pStyle w:val="NoSpacing"/>
+        <w:jc w:val="right"/>
+      </w:pPr>
+      <w:r>
+        <w:t>_________________________</w:t>
+      </w:r>
+    </w:p>
+    <w:p>
+      <w:pPr>
+        <w:pStyle w:val="NoSpacing"/>
+        <w:jc w:val="right"/>
+      </w:pPr>
+      <w:r>
+        <w:t>{%</w:t>
+      </w:r>
+      <w:r>
+        <w:t>p</w:t>
+      </w:r>
+      <w:r>
+        <w:t xml:space="preserve"> if </w:t>
+      </w:r>
+      <w:r>
+        <w:t>users[0].attorneys.there_are_any =</w:t>
+      </w:r>
+      <w:r>
         <w:t>=</w:t>
       </w:r>
       <w:r>
-        <w:t>=</w:t>
-      </w:r>
-      <w:r>
-        <w:t xml:space="preserve"> </w:t>
-      </w:r>
-      <w:r>
-        <w:t xml:space="preserve">'attorney' %} </w:t>
-      </w:r>
-      <w:proofErr w:type="gramStart"/>
-      <w:r>
-        <w:t>{{ users</w:t>
-      </w:r>
-      <w:proofErr w:type="gramEnd"/>
-      <w:r>
-        <w:t>[0].attorneys[0].signature }} {%else %}</w:t>
+        <w:t xml:space="preserve"> True</w:t>
+      </w:r>
+      <w:r>
+        <w:t xml:space="preserve"> %}</w:t>
       </w:r>
     </w:p>
     <w:p>
@@ -6066,13 +5103,8 @@
         <w:pStyle w:val="NoSpacing"/>
         <w:jc w:val="right"/>
       </w:pPr>
-      <w:proofErr w:type="gramStart"/>
-      <w:r>
-        <w:t>{{ users</w:t>
-      </w:r>
-      <w:proofErr w:type="gramEnd"/>
-      <w:r>
-        <w:t xml:space="preserve">[0].signature }} </w:t>
+      <w:r>
+        <w:t xml:space="preserve"> {{ users[0].attorneys[0].name }} </w:t>
       </w:r>
     </w:p>
     <w:p>
@@ -6081,7 +5113,7 @@
         <w:jc w:val="right"/>
       </w:pPr>
       <w:r>
-        <w:t>{%p endif %}</w:t>
+        <w:t xml:space="preserve">Attorney for {{ users[0].name }} </w:t>
       </w:r>
     </w:p>
     <w:p>
@@ -6090,7 +5122,7 @@
         <w:jc w:val="right"/>
       </w:pPr>
       <w:r>
-        <w:t>{%p endif %}</w:t>
+        <w:t>{{ users[0].attorneys[0].address.block() }}</w:t>
       </w:r>
     </w:p>
     <w:p>
@@ -6099,7 +5131,7 @@
         <w:jc w:val="right"/>
       </w:pPr>
       <w:r>
-        <w:t>_________________________</w:t>
+        <w:t>BBO # {{ users[0].attorneys[0].id_number}}</w:t>
       </w:r>
     </w:p>
     <w:p>
@@ -6108,38 +5140,7 @@
         <w:jc w:val="right"/>
       </w:pPr>
       <w:r>
-        <w:t>{%</w:t>
-      </w:r>
-      <w:r>
-        <w:t>p</w:t>
-      </w:r>
-      <w:r>
-        <w:t xml:space="preserve"> if </w:t>
-      </w:r>
-      <w:proofErr w:type="gramStart"/>
-      <w:r>
-        <w:t>users[</w:t>
-      </w:r>
-      <w:proofErr w:type="gramEnd"/>
-      <w:r>
-        <w:t>0].</w:t>
-      </w:r>
-      <w:proofErr w:type="spellStart"/>
-      <w:r>
-        <w:t>attorneys.there_are_any</w:t>
-      </w:r>
-      <w:proofErr w:type="spellEnd"/>
-      <w:r>
-        <w:t xml:space="preserve"> =</w:t>
-      </w:r>
-      <w:r>
-        <w:t>=</w:t>
-      </w:r>
-      <w:r>
-        <w:t xml:space="preserve"> True</w:t>
-      </w:r>
-      <w:r>
-        <w:t xml:space="preserve"> %}</w:t>
+        <w:t>{{ users[0].attorneys[0].firm}}</w:t>
       </w:r>
     </w:p>
     <w:p>
@@ -6148,15 +5149,7 @@
         <w:jc w:val="right"/>
       </w:pPr>
       <w:r>
-        <w:t xml:space="preserve"> </w:t>
-      </w:r>
-      <w:proofErr w:type="gramStart"/>
-      <w:r>
-        <w:t>{{ users</w:t>
-      </w:r>
-      <w:proofErr w:type="gramEnd"/>
-      <w:r>
-        <w:t xml:space="preserve">[0].attorneys[0].name }} </w:t>
+        <w:t>{{ users[0].attorneys[0].phone_numbers() }}</w:t>
       </w:r>
     </w:p>
     <w:p>
@@ -6165,15 +5158,7 @@
         <w:jc w:val="right"/>
       </w:pPr>
       <w:r>
-        <w:t xml:space="preserve">Attorney for </w:t>
-      </w:r>
-      <w:proofErr w:type="gramStart"/>
-      <w:r>
-        <w:t>{{ users</w:t>
-      </w:r>
-      <w:proofErr w:type="gramEnd"/>
-      <w:r>
-        <w:t xml:space="preserve">[0].name }} </w:t>
+        <w:t>{{ users[0].attorneys[0].email }}</w:t>
       </w:r>
     </w:p>
     <w:p>
@@ -6181,21 +5166,8 @@
         <w:pStyle w:val="NoSpacing"/>
         <w:jc w:val="right"/>
       </w:pPr>
-      <w:proofErr w:type="gramStart"/>
-      <w:r>
-        <w:t>{{ users</w:t>
-      </w:r>
-      <w:proofErr w:type="gramEnd"/>
-      <w:r>
-        <w:t>[0].attorneys[0].</w:t>
-      </w:r>
-      <w:proofErr w:type="spellStart"/>
-      <w:r>
-        <w:t>address.block</w:t>
-      </w:r>
-      <w:proofErr w:type="spellEnd"/>
-      <w:r>
-        <w:t>() }}</w:t>
+      <w:r>
+        <w:t xml:space="preserve">{%p else %} </w:t>
       </w:r>
     </w:p>
     <w:p>
@@ -6204,23 +5176,7 @@
         <w:jc w:val="right"/>
       </w:pPr>
       <w:r>
-        <w:t xml:space="preserve">BBO # </w:t>
-      </w:r>
-      <w:proofErr w:type="gramStart"/>
-      <w:r>
-        <w:t>{{ users</w:t>
-      </w:r>
-      <w:proofErr w:type="gramEnd"/>
-      <w:r>
-        <w:t>[0].attorneys[0].</w:t>
-      </w:r>
-      <w:proofErr w:type="spellStart"/>
-      <w:r>
-        <w:t>id_number</w:t>
-      </w:r>
-      <w:proofErr w:type="spellEnd"/>
-      <w:r>
-        <w:t>}}</w:t>
+        <w:t>{{ users[0].name }}</w:t>
       </w:r>
     </w:p>
     <w:p>
@@ -6228,13 +5184,8 @@
         <w:pStyle w:val="NoSpacing"/>
         <w:jc w:val="right"/>
       </w:pPr>
-      <w:proofErr w:type="gramStart"/>
-      <w:r>
-        <w:t>{{ users</w:t>
-      </w:r>
-      <w:proofErr w:type="gramEnd"/>
-      <w:r>
-        <w:t>[0].attorneys[0].firm}}</w:t>
+      <w:r>
+        <w:t>{{ users[0].address.block() }}</w:t>
       </w:r>
     </w:p>
     <w:p>
@@ -6242,21 +5193,8 @@
         <w:pStyle w:val="NoSpacing"/>
         <w:jc w:val="right"/>
       </w:pPr>
-      <w:proofErr w:type="gramStart"/>
-      <w:r>
-        <w:t>{{ users</w:t>
-      </w:r>
-      <w:proofErr w:type="gramEnd"/>
-      <w:r>
-        <w:t>[0].attorneys[0].</w:t>
-      </w:r>
-      <w:proofErr w:type="spellStart"/>
-      <w:r>
-        <w:t>phone_numbers</w:t>
-      </w:r>
-      <w:proofErr w:type="spellEnd"/>
-      <w:r>
-        <w:t>() }}</w:t>
+      <w:r>
+        <w:t>Pro Se</w:t>
       </w:r>
     </w:p>
     <w:p>
@@ -6264,13 +5202,8 @@
         <w:pStyle w:val="NoSpacing"/>
         <w:jc w:val="right"/>
       </w:pPr>
-      <w:proofErr w:type="gramStart"/>
-      <w:r>
-        <w:t>{{ users</w:t>
-      </w:r>
-      <w:proofErr w:type="gramEnd"/>
-      <w:r>
-        <w:t>[0].attorneys[0].email }}</w:t>
+      <w:r>
+        <w:t>{{ users[0].phone_numbers() }}</w:t>
       </w:r>
     </w:p>
     <w:p>
@@ -6279,88 +5212,7 @@
         <w:jc w:val="right"/>
       </w:pPr>
       <w:r>
-        <w:t xml:space="preserve">{%p else %} </w:t>
-      </w:r>
-    </w:p>
-    <w:p>
-      <w:pPr>
-        <w:pStyle w:val="NoSpacing"/>
-        <w:jc w:val="right"/>
-      </w:pPr>
-      <w:proofErr w:type="gramStart"/>
-      <w:r>
-        <w:t>{{ users</w:t>
-      </w:r>
-      <w:proofErr w:type="gramEnd"/>
-      <w:r>
-        <w:t>[0].name }}</w:t>
-      </w:r>
-    </w:p>
-    <w:p>
-      <w:pPr>
-        <w:pStyle w:val="NoSpacing"/>
-        <w:jc w:val="right"/>
-      </w:pPr>
-      <w:proofErr w:type="gramStart"/>
-      <w:r>
-        <w:t>{{ users</w:t>
-      </w:r>
-      <w:proofErr w:type="gramEnd"/>
-      <w:r>
-        <w:t>[0].</w:t>
-      </w:r>
-      <w:proofErr w:type="spellStart"/>
-      <w:r>
-        <w:t>address.block</w:t>
-      </w:r>
-      <w:proofErr w:type="spellEnd"/>
-      <w:r>
-        <w:t>() }}</w:t>
-      </w:r>
-    </w:p>
-    <w:p>
-      <w:pPr>
-        <w:pStyle w:val="NoSpacing"/>
-        <w:jc w:val="right"/>
-      </w:pPr>
-      <w:r>
-        <w:t>Pro Se</w:t>
-      </w:r>
-    </w:p>
-    <w:p>
-      <w:pPr>
-        <w:pStyle w:val="NoSpacing"/>
-        <w:jc w:val="right"/>
-      </w:pPr>
-      <w:proofErr w:type="gramStart"/>
-      <w:r>
-        <w:t>{{ users</w:t>
-      </w:r>
-      <w:proofErr w:type="gramEnd"/>
-      <w:r>
-        <w:t>[0].</w:t>
-      </w:r>
-      <w:proofErr w:type="spellStart"/>
-      <w:r>
-        <w:t>phone_numbers</w:t>
-      </w:r>
-      <w:proofErr w:type="spellEnd"/>
-      <w:r>
-        <w:t>() }}</w:t>
-      </w:r>
-    </w:p>
-    <w:p>
-      <w:pPr>
-        <w:pStyle w:val="NoSpacing"/>
-        <w:jc w:val="right"/>
-      </w:pPr>
-      <w:proofErr w:type="gramStart"/>
-      <w:r>
-        <w:t>{{ users</w:t>
-      </w:r>
-      <w:proofErr w:type="gramEnd"/>
-      <w:r>
-        <w:t>[0].email }}</w:t>
+        <w:t>{{ users[0].email }}</w:t>
       </w:r>
     </w:p>
     <w:p>
@@ -6498,6 +5350,119 @@
 <file path=word/numbering.xml><?xml version="1.0" encoding="utf-8"?>
 <w:numbering xmlns:wpc="http://schemas.microsoft.com/office/word/2010/wordprocessingCanvas" xmlns:cx="http://schemas.microsoft.com/office/drawing/2014/chartex" xmlns:cx1="http://schemas.microsoft.com/office/drawing/2015/9/8/chartex" xmlns:cx2="http://schemas.microsoft.com/office/drawing/2015/10/21/chartex" xmlns:cx3="http://schemas.microsoft.com/office/drawing/2016/5/9/chartex" xmlns:cx4="http://schemas.microsoft.com/office/drawing/2016/5/10/chartex" xmlns:cx5="http://schemas.microsoft.com/office/drawing/2016/5/11/chartex" xmlns:cx6="http://schemas.microsoft.com/office/drawing/2016/5/12/chartex" xmlns:cx7="http://schemas.microsoft.com/office/drawing/2016/5/13/chartex" xmlns:cx8="http://schemas.microsoft.com/office/drawing/2016/5/14/chartex" xmlns:mc="http://schemas.openxmlformats.org/markup-compatibility/2006" xmlns:aink="http://schemas.microsoft.com/office/drawing/2016/ink" xmlns:am3d="http://schemas.microsoft.com/office/drawing/2017/model3d" xmlns:o="urn:schemas-microsoft-com:office:office" xmlns:r="http://schemas.openxmlformats.org/officeDocument/2006/relationships" xmlns:m="http://schemas.openxmlformats.org/officeDocument/2006/math" xmlns:v="urn:schemas-microsoft-com:vml" xmlns:wp14="http://schemas.microsoft.com/office/word/2010/wordprocessingDrawing" xmlns:wp="http://schemas.openxmlformats.org/drawingml/2006/wordprocessingDrawing" xmlns:w10="urn:schemas-microsoft-com:office:word" xmlns:w="http://schemas.openxmlformats.org/wordprocessingml/2006/main" xmlns:w14="http://schemas.microsoft.com/office/word/2010/wordml" xmlns:w15="http://schemas.microsoft.com/office/word/2012/wordml" xmlns:w16cex="http://schemas.microsoft.com/office/word/2018/wordml/cex" xmlns:w16cid="http://schemas.microsoft.com/office/word/2016/wordml/cid" xmlns:w16="http://schemas.microsoft.com/office/word/2018/wordml" xmlns:w16sdtdh="http://schemas.microsoft.com/office/word/2020/wordml/sdtdatahash" xmlns:w16se="http://schemas.microsoft.com/office/word/2015/wordml/symex" xmlns:wpg="http://schemas.microsoft.com/office/word/2010/wordprocessingGroup" xmlns:wpi="http://schemas.microsoft.com/office/word/2010/wordprocessingInk" xmlns:wne="http://schemas.microsoft.com/office/word/2006/wordml" xmlns:wps="http://schemas.microsoft.com/office/word/2010/wordprocessingShape" mc:Ignorable="w14 w15 w16se w16cid w16 w16cex w16sdtdh wp14">
   <w:abstractNum w:abstractNumId="0" w15:restartNumberingAfterBreak="0">
+    <w:nsid w:val="17944C8C"/>
+    <w:multiLevelType w:val="hybridMultilevel"/>
+    <w:tmpl w:val="933E50AE"/>
+    <w:lvl w:ilvl="0" w:tplc="04090001">
+      <w:start w:val="1"/>
+      <w:numFmt w:val="bullet"/>
+      <w:lvlText w:val=""/>
+      <w:lvlJc w:val="left"/>
+      <w:pPr>
+        <w:ind w:left="720" w:hanging="360"/>
+      </w:pPr>
+      <w:rPr>
+        <w:rFonts w:ascii="Symbol" w:hAnsi="Symbol" w:hint="default"/>
+      </w:rPr>
+    </w:lvl>
+    <w:lvl w:ilvl="1" w:tplc="04090003">
+      <w:start w:val="1"/>
+      <w:numFmt w:val="bullet"/>
+      <w:lvlText w:val="o"/>
+      <w:lvlJc w:val="left"/>
+      <w:pPr>
+        <w:ind w:left="1440" w:hanging="360"/>
+      </w:pPr>
+      <w:rPr>
+        <w:rFonts w:ascii="Courier New" w:hAnsi="Courier New" w:cs="Courier New" w:hint="default"/>
+      </w:rPr>
+    </w:lvl>
+    <w:lvl w:ilvl="2" w:tplc="04090005" w:tentative="1">
+      <w:start w:val="1"/>
+      <w:numFmt w:val="bullet"/>
+      <w:lvlText w:val=""/>
+      <w:lvlJc w:val="left"/>
+      <w:pPr>
+        <w:ind w:left="2160" w:hanging="360"/>
+      </w:pPr>
+      <w:rPr>
+        <w:rFonts w:ascii="Wingdings" w:hAnsi="Wingdings" w:hint="default"/>
+      </w:rPr>
+    </w:lvl>
+    <w:lvl w:ilvl="3" w:tplc="04090001" w:tentative="1">
+      <w:start w:val="1"/>
+      <w:numFmt w:val="bullet"/>
+      <w:lvlText w:val=""/>
+      <w:lvlJc w:val="left"/>
+      <w:pPr>
+        <w:ind w:left="2880" w:hanging="360"/>
+      </w:pPr>
+      <w:rPr>
+        <w:rFonts w:ascii="Symbol" w:hAnsi="Symbol" w:hint="default"/>
+      </w:rPr>
+    </w:lvl>
+    <w:lvl w:ilvl="4" w:tplc="04090003" w:tentative="1">
+      <w:start w:val="1"/>
+      <w:numFmt w:val="bullet"/>
+      <w:lvlText w:val="o"/>
+      <w:lvlJc w:val="left"/>
+      <w:pPr>
+        <w:ind w:left="3600" w:hanging="360"/>
+      </w:pPr>
+      <w:rPr>
+        <w:rFonts w:ascii="Courier New" w:hAnsi="Courier New" w:cs="Courier New" w:hint="default"/>
+      </w:rPr>
+    </w:lvl>
+    <w:lvl w:ilvl="5" w:tplc="04090005" w:tentative="1">
+      <w:start w:val="1"/>
+      <w:numFmt w:val="bullet"/>
+      <w:lvlText w:val=""/>
+      <w:lvlJc w:val="left"/>
+      <w:pPr>
+        <w:ind w:left="4320" w:hanging="360"/>
+      </w:pPr>
+      <w:rPr>
+        <w:rFonts w:ascii="Wingdings" w:hAnsi="Wingdings" w:hint="default"/>
+      </w:rPr>
+    </w:lvl>
+    <w:lvl w:ilvl="6" w:tplc="04090001" w:tentative="1">
+      <w:start w:val="1"/>
+      <w:numFmt w:val="bullet"/>
+      <w:lvlText w:val=""/>
+      <w:lvlJc w:val="left"/>
+      <w:pPr>
+        <w:ind w:left="5040" w:hanging="360"/>
+      </w:pPr>
+      <w:rPr>
+        <w:rFonts w:ascii="Symbol" w:hAnsi="Symbol" w:hint="default"/>
+      </w:rPr>
+    </w:lvl>
+    <w:lvl w:ilvl="7" w:tplc="04090003" w:tentative="1">
+      <w:start w:val="1"/>
+      <w:numFmt w:val="bullet"/>
+      <w:lvlText w:val="o"/>
+      <w:lvlJc w:val="left"/>
+      <w:pPr>
+        <w:ind w:left="5760" w:hanging="360"/>
+      </w:pPr>
+      <w:rPr>
+        <w:rFonts w:ascii="Courier New" w:hAnsi="Courier New" w:cs="Courier New" w:hint="default"/>
+      </w:rPr>
+    </w:lvl>
+    <w:lvl w:ilvl="8" w:tplc="04090005" w:tentative="1">
+      <w:start w:val="1"/>
+      <w:numFmt w:val="bullet"/>
+      <w:lvlText w:val=""/>
+      <w:lvlJc w:val="left"/>
+      <w:pPr>
+        <w:ind w:left="6480" w:hanging="360"/>
+      </w:pPr>
+      <w:rPr>
+        <w:rFonts w:ascii="Wingdings" w:hAnsi="Wingdings" w:hint="default"/>
+      </w:rPr>
+    </w:lvl>
+  </w:abstractNum>
+  <w:abstractNum w:abstractNumId="1" w15:restartNumberingAfterBreak="0">
     <w:nsid w:val="2AE95F41"/>
     <w:multiLevelType w:val="hybridMultilevel"/>
     <w:tmpl w:val="DCFC6FEA"/>
@@ -6609,8 +5574,127 @@
       </w:rPr>
     </w:lvl>
   </w:abstractNum>
+  <w:abstractNum w:abstractNumId="2" w15:restartNumberingAfterBreak="0">
+    <w:nsid w:val="775F4F56"/>
+    <w:multiLevelType w:val="hybridMultilevel"/>
+    <w:tmpl w:val="B58C2890"/>
+    <w:lvl w:ilvl="0" w:tplc="04090001">
+      <w:start w:val="1"/>
+      <w:numFmt w:val="bullet"/>
+      <w:lvlText w:val=""/>
+      <w:lvlJc w:val="left"/>
+      <w:pPr>
+        <w:ind w:left="720" w:hanging="360"/>
+      </w:pPr>
+      <w:rPr>
+        <w:rFonts w:ascii="Symbol" w:hAnsi="Symbol" w:hint="default"/>
+      </w:rPr>
+    </w:lvl>
+    <w:lvl w:ilvl="1" w:tplc="04090003" w:tentative="1">
+      <w:start w:val="1"/>
+      <w:numFmt w:val="bullet"/>
+      <w:lvlText w:val="o"/>
+      <w:lvlJc w:val="left"/>
+      <w:pPr>
+        <w:ind w:left="1440" w:hanging="360"/>
+      </w:pPr>
+      <w:rPr>
+        <w:rFonts w:ascii="Courier New" w:hAnsi="Courier New" w:cs="Courier New" w:hint="default"/>
+      </w:rPr>
+    </w:lvl>
+    <w:lvl w:ilvl="2" w:tplc="04090005" w:tentative="1">
+      <w:start w:val="1"/>
+      <w:numFmt w:val="bullet"/>
+      <w:lvlText w:val=""/>
+      <w:lvlJc w:val="left"/>
+      <w:pPr>
+        <w:ind w:left="2160" w:hanging="360"/>
+      </w:pPr>
+      <w:rPr>
+        <w:rFonts w:ascii="Wingdings" w:hAnsi="Wingdings" w:hint="default"/>
+      </w:rPr>
+    </w:lvl>
+    <w:lvl w:ilvl="3" w:tplc="04090001" w:tentative="1">
+      <w:start w:val="1"/>
+      <w:numFmt w:val="bullet"/>
+      <w:lvlText w:val=""/>
+      <w:lvlJc w:val="left"/>
+      <w:pPr>
+        <w:ind w:left="2880" w:hanging="360"/>
+      </w:pPr>
+      <w:rPr>
+        <w:rFonts w:ascii="Symbol" w:hAnsi="Symbol" w:hint="default"/>
+      </w:rPr>
+    </w:lvl>
+    <w:lvl w:ilvl="4" w:tplc="04090003" w:tentative="1">
+      <w:start w:val="1"/>
+      <w:numFmt w:val="bullet"/>
+      <w:lvlText w:val="o"/>
+      <w:lvlJc w:val="left"/>
+      <w:pPr>
+        <w:ind w:left="3600" w:hanging="360"/>
+      </w:pPr>
+      <w:rPr>
+        <w:rFonts w:ascii="Courier New" w:hAnsi="Courier New" w:cs="Courier New" w:hint="default"/>
+      </w:rPr>
+    </w:lvl>
+    <w:lvl w:ilvl="5" w:tplc="04090005" w:tentative="1">
+      <w:start w:val="1"/>
+      <w:numFmt w:val="bullet"/>
+      <w:lvlText w:val=""/>
+      <w:lvlJc w:val="left"/>
+      <w:pPr>
+        <w:ind w:left="4320" w:hanging="360"/>
+      </w:pPr>
+      <w:rPr>
+        <w:rFonts w:ascii="Wingdings" w:hAnsi="Wingdings" w:hint="default"/>
+      </w:rPr>
+    </w:lvl>
+    <w:lvl w:ilvl="6" w:tplc="04090001" w:tentative="1">
+      <w:start w:val="1"/>
+      <w:numFmt w:val="bullet"/>
+      <w:lvlText w:val=""/>
+      <w:lvlJc w:val="left"/>
+      <w:pPr>
+        <w:ind w:left="5040" w:hanging="360"/>
+      </w:pPr>
+      <w:rPr>
+        <w:rFonts w:ascii="Symbol" w:hAnsi="Symbol" w:hint="default"/>
+      </w:rPr>
+    </w:lvl>
+    <w:lvl w:ilvl="7" w:tplc="04090003" w:tentative="1">
+      <w:start w:val="1"/>
+      <w:numFmt w:val="bullet"/>
+      <w:lvlText w:val="o"/>
+      <w:lvlJc w:val="left"/>
+      <w:pPr>
+        <w:ind w:left="5760" w:hanging="360"/>
+      </w:pPr>
+      <w:rPr>
+        <w:rFonts w:ascii="Courier New" w:hAnsi="Courier New" w:cs="Courier New" w:hint="default"/>
+      </w:rPr>
+    </w:lvl>
+    <w:lvl w:ilvl="8" w:tplc="04090005" w:tentative="1">
+      <w:start w:val="1"/>
+      <w:numFmt w:val="bullet"/>
+      <w:lvlText w:val=""/>
+      <w:lvlJc w:val="left"/>
+      <w:pPr>
+        <w:ind w:left="6480" w:hanging="360"/>
+      </w:pPr>
+      <w:rPr>
+        <w:rFonts w:ascii="Wingdings" w:hAnsi="Wingdings" w:hint="default"/>
+      </w:rPr>
+    </w:lvl>
+  </w:abstractNum>
   <w:num w:numId="1">
+    <w:abstractNumId w:val="1"/>
+  </w:num>
+  <w:num w:numId="2">
     <w:abstractNumId w:val="0"/>
+  </w:num>
+  <w:num w:numId="3">
+    <w:abstractNumId w:val="2"/>
   </w:num>
 </w:numbering>
 </file>

</xml_diff>

<commit_message>
Updated radio buttons for granted or denied
</commit_message>
<xml_diff>
--- a/docassemble/AppealsBriefTemplate/data/templates/appeals_brief_template.docx
+++ b/docassemble/AppealsBriefTemplate/data/templates/appeals_brief_template.docx
@@ -2172,7 +2172,13 @@
         <w:t>_12b</w:t>
       </w:r>
       <w:r>
+        <w:t>.lower()</w:t>
+      </w:r>
+      <w:r>
         <w:t xml:space="preserve"> }}</w:t>
+      </w:r>
+      <w:r>
+        <w:t xml:space="preserve"> </w:t>
       </w:r>
       <w:r>
         <w:t>this motion</w:t>
@@ -2344,9 +2350,24 @@
       <w:r>
         <w:t>sj</w:t>
       </w:r>
-      <w:proofErr w:type="spellEnd"/>
-      <w:r>
-        <w:t xml:space="preserve"> }}</w:t>
+      <w:r>
+        <w:t>.lower</w:t>
+      </w:r>
+      <w:proofErr w:type="spellEnd"/>
+      <w:r>
+        <w:t>()</w:t>
+      </w:r>
+      <w:r>
+        <w:t xml:space="preserve"> </w:t>
+      </w:r>
+      <w:r>
+        <w:t xml:space="preserve"> </w:t>
+      </w:r>
+      <w:r>
+        <w:t>}}</w:t>
+      </w:r>
+      <w:r>
+        <w:t xml:space="preserve"> </w:t>
       </w:r>
       <w:r>
         <w:t>this motion</w:t>
@@ -2416,13 +2437,7 @@
         </w:numPr>
       </w:pPr>
       <w:r>
-        <w:t xml:space="preserve">A </w:t>
-      </w:r>
-      <w:r>
-        <w:t>pre-trial motion</w:t>
-      </w:r>
-      <w:r>
-        <w:t xml:space="preserve"> was filed. </w:t>
+        <w:t xml:space="preserve">A pre-trial motion was filed. </w:t>
       </w:r>
     </w:p>
     <w:p>
@@ -2530,13 +2545,7 @@
       </w:r>
       <w:proofErr w:type="gramEnd"/>
       <w:r>
-        <w:t xml:space="preserve"> {% endif %}a hearing on </w:t>
-      </w:r>
-      <w:r>
-        <w:t xml:space="preserve">the </w:t>
-      </w:r>
-      <w:r>
-        <w:t xml:space="preserve">pre-trial motion. </w:t>
+        <w:t xml:space="preserve"> {% endif %}a hearing on the pre-trial motion. </w:t>
       </w:r>
     </w:p>
     <w:p>
@@ -2568,9 +2577,18 @@
       <w:r>
         <w:t>ptm</w:t>
       </w:r>
-      <w:proofErr w:type="spellEnd"/>
-      <w:r>
-        <w:t xml:space="preserve"> }}</w:t>
+      <w:r>
+        <w:t>.lower</w:t>
+      </w:r>
+      <w:proofErr w:type="spellEnd"/>
+      <w:r>
+        <w:t xml:space="preserve">() </w:t>
+      </w:r>
+      <w:r>
+        <w:t>}}</w:t>
+      </w:r>
+      <w:r>
+        <w:t xml:space="preserve"> </w:t>
       </w:r>
       <w:r>
         <w:t>this motion</w:t>
@@ -2626,10 +2644,7 @@
       </w:r>
       <w:proofErr w:type="spellEnd"/>
       <w:r>
-        <w:t xml:space="preserve"> </w:t>
-      </w:r>
-      <w:r>
-        <w:t>%}</w:t>
+        <w:t xml:space="preserve"> %}</w:t>
       </w:r>
     </w:p>
     <w:p>
@@ -2653,10 +2668,7 @@
         </w:numPr>
       </w:pPr>
       <w:r>
-        <w:t xml:space="preserve">There was a </w:t>
-      </w:r>
-      <w:r>
-        <w:t xml:space="preserve">{% if not </w:t>
+        <w:t xml:space="preserve">There was {% if not </w:t>
       </w:r>
       <w:proofErr w:type="spellStart"/>
       <w:r>
@@ -2673,6 +2685,9 @@
       <w:proofErr w:type="gramEnd"/>
       <w:r>
         <w:t xml:space="preserve"> {% endif %}</w:t>
+      </w:r>
+      <w:r>
+        <w:t xml:space="preserve">a </w:t>
       </w:r>
       <w:r>
         <w:t>jury.</w:t>
@@ -2704,7 +2719,13 @@
       <w:r>
         <w:t>_decision</w:t>
       </w:r>
-      <w:proofErr w:type="spellEnd"/>
+      <w:r>
+        <w:t>.lower</w:t>
+      </w:r>
+      <w:proofErr w:type="spellEnd"/>
+      <w:r>
+        <w:t>()</w:t>
+      </w:r>
       <w:r>
         <w:t xml:space="preserve"> }}.</w:t>
       </w:r>
@@ -2724,10 +2745,7 @@
       </w:r>
       <w:proofErr w:type="spellEnd"/>
       <w:r>
-        <w:t xml:space="preserve"> </w:t>
-      </w:r>
-      <w:r>
-        <w:t>%}</w:t>
+        <w:t xml:space="preserve"> %}</w:t>
       </w:r>
     </w:p>
     <w:p>
@@ -2739,13 +2757,7 @@
         </w:numPr>
       </w:pPr>
       <w:r>
-        <w:t xml:space="preserve">A </w:t>
-      </w:r>
-      <w:r>
-        <w:t>post-judgment</w:t>
-      </w:r>
-      <w:r>
-        <w:t xml:space="preserve"> was filed. </w:t>
+        <w:t xml:space="preserve">A post-judgment was filed. </w:t>
       </w:r>
     </w:p>
     <w:p>
@@ -2757,13 +2769,7 @@
         </w:numPr>
       </w:pPr>
       <w:r>
-        <w:t xml:space="preserve">The </w:t>
-      </w:r>
-      <w:r>
-        <w:t>post-judgment</w:t>
-      </w:r>
-      <w:r>
-        <w:t xml:space="preserve"> motion relief requested was </w:t>
+        <w:t xml:space="preserve">The post-judgment motion relief requested was </w:t>
       </w:r>
       <w:proofErr w:type="gramStart"/>
       <w:r>
@@ -2779,10 +2785,7 @@
       </w:r>
       <w:proofErr w:type="spellEnd"/>
       <w:r>
-        <w:t xml:space="preserve"> </w:t>
-      </w:r>
-      <w:r>
-        <w:t>}}.</w:t>
+        <w:t xml:space="preserve"> }}.</w:t>
       </w:r>
     </w:p>
     <w:p>
@@ -2836,13 +2839,7 @@
         </w:numPr>
       </w:pPr>
       <w:r>
-        <w:t xml:space="preserve">This </w:t>
-      </w:r>
-      <w:r>
-        <w:t>post-judgment</w:t>
-      </w:r>
-      <w:r>
-        <w:t xml:space="preserve"> motion was {% if not </w:t>
+        <w:t xml:space="preserve">This post-judgment motion was {% if not </w:t>
       </w:r>
       <w:proofErr w:type="spellStart"/>
       <w:r>
@@ -2922,12 +2919,18 @@
       <w:r>
         <w:t>_decision</w:t>
       </w:r>
-      <w:proofErr w:type="spellEnd"/>
+      <w:r>
+        <w:t>.lower</w:t>
+      </w:r>
+      <w:proofErr w:type="spellEnd"/>
+      <w:r>
+        <w:t>()</w:t>
+      </w:r>
+      <w:r>
+        <w:t xml:space="preserve"> }}</w:t>
+      </w:r>
       <w:r>
         <w:t xml:space="preserve"> </w:t>
-      </w:r>
-      <w:r>
-        <w:t>}}</w:t>
       </w:r>
       <w:r>
         <w:t>this motion</w:t>
@@ -3015,10 +3018,7 @@
         </w:numPr>
       </w:pPr>
       <w:r>
-        <w:t xml:space="preserve">This is </w:t>
-      </w:r>
-      <w:r>
-        <w:t xml:space="preserve">{% if not </w:t>
+        <w:t xml:space="preserve">This is {% if not </w:t>
       </w:r>
       <w:proofErr w:type="spellStart"/>
       <w:r>
@@ -3034,10 +3034,7 @@
       </w:r>
       <w:proofErr w:type="gramEnd"/>
       <w:r>
-        <w:t xml:space="preserve"> {% endif %}</w:t>
-      </w:r>
-      <w:r>
-        <w:t>a cross appeal.</w:t>
+        <w:t xml:space="preserve"> {% endif %}a cross appeal.</w:t>
       </w:r>
     </w:p>
     <w:p>

</xml_diff>